<commit_message>
Updated part 1 according to feedback from Beex
</commit_message>
<xml_diff>
--- a/p2_report.docx
+++ b/p2_report.docx
@@ -148,18 +148,7 @@
             <w:sz w:val="24"/>
             <w:szCs w:val="24"/>
           </w:rPr>
-          <m:t>ϕ</m:t>
-        </m:r>
-        <m:r>
-          <m:rPr>
-            <m:sty m:val="p"/>
-          </m:rPr>
-          <w:rPr>
-            <w:rFonts w:ascii="Cambria Math" w:hAnsi="Cambria Math" w:cs="Times New Roman"/>
-            <w:sz w:val="24"/>
-            <w:szCs w:val="24"/>
-          </w:rPr>
-          <m:t>=0</m:t>
+          <m:t>ϕ=0</m:t>
         </m:r>
       </m:oMath>
       <w:r>
@@ -384,14 +373,36 @@
       <w:r>
         <w:t xml:space="preserve">Figure </w:t>
       </w:r>
-      <w:fldSimple w:instr=" SEQ Figure \* ARABIC ">
-        <w:r>
-          <w:rPr>
-            <w:noProof/>
-          </w:rPr>
-          <w:t>1</w:t>
-        </w:r>
-      </w:fldSimple>
+      <w:r>
+        <w:rPr>
+          <w:noProof/>
+        </w:rPr>
+        <w:fldChar w:fldCharType="begin"/>
+      </w:r>
+      <w:r>
+        <w:rPr>
+          <w:noProof/>
+        </w:rPr>
+        <w:instrText xml:space="preserve"> SEQ Figure \* ARABIC </w:instrText>
+      </w:r>
+      <w:r>
+        <w:rPr>
+          <w:noProof/>
+        </w:rPr>
+        <w:fldChar w:fldCharType="separate"/>
+      </w:r>
+      <w:r>
+        <w:rPr>
+          <w:noProof/>
+        </w:rPr>
+        <w:t>1</w:t>
+      </w:r>
+      <w:r>
+        <w:rPr>
+          <w:noProof/>
+        </w:rPr>
+        <w:fldChar w:fldCharType="end"/>
+      </w:r>
       <w:r>
         <w:t xml:space="preserve"> - Time-domain readout compared to the sinusoid it approximates, ff=.33</w:t>
       </w:r>
@@ -497,14 +508,36 @@
       <w:r>
         <w:t xml:space="preserve">Figure </w:t>
       </w:r>
-      <w:fldSimple w:instr=" SEQ Figure \* ARABIC ">
-        <w:r>
-          <w:rPr>
-            <w:noProof/>
-          </w:rPr>
-          <w:t>2</w:t>
-        </w:r>
-      </w:fldSimple>
+      <w:r>
+        <w:rPr>
+          <w:noProof/>
+        </w:rPr>
+        <w:fldChar w:fldCharType="begin"/>
+      </w:r>
+      <w:r>
+        <w:rPr>
+          <w:noProof/>
+        </w:rPr>
+        <w:instrText xml:space="preserve"> SEQ Figure \* ARABIC </w:instrText>
+      </w:r>
+      <w:r>
+        <w:rPr>
+          <w:noProof/>
+        </w:rPr>
+        <w:fldChar w:fldCharType="separate"/>
+      </w:r>
+      <w:r>
+        <w:rPr>
+          <w:noProof/>
+        </w:rPr>
+        <w:t>2</w:t>
+      </w:r>
+      <w:r>
+        <w:rPr>
+          <w:noProof/>
+        </w:rPr>
+        <w:fldChar w:fldCharType="end"/>
+      </w:r>
       <w:r>
         <w:t xml:space="preserve"> - Digital readout error</w:t>
       </w:r>
@@ -694,14 +727,36 @@
       <w:r>
         <w:t xml:space="preserve">Figure </w:t>
       </w:r>
-      <w:fldSimple w:instr=" SEQ Figure \* ARABIC ">
-        <w:r>
-          <w:rPr>
-            <w:noProof/>
-          </w:rPr>
-          <w:t>3</w:t>
-        </w:r>
-      </w:fldSimple>
+      <w:r>
+        <w:rPr>
+          <w:noProof/>
+        </w:rPr>
+        <w:fldChar w:fldCharType="begin"/>
+      </w:r>
+      <w:r>
+        <w:rPr>
+          <w:noProof/>
+        </w:rPr>
+        <w:instrText xml:space="preserve"> SEQ Figure \* ARABIC </w:instrText>
+      </w:r>
+      <w:r>
+        <w:rPr>
+          <w:noProof/>
+        </w:rPr>
+        <w:fldChar w:fldCharType="separate"/>
+      </w:r>
+      <w:r>
+        <w:rPr>
+          <w:noProof/>
+        </w:rPr>
+        <w:t>3</w:t>
+      </w:r>
+      <w:r>
+        <w:rPr>
+          <w:noProof/>
+        </w:rPr>
+        <w:fldChar w:fldCharType="end"/>
+      </w:r>
       <w:r>
         <w:t xml:space="preserve"> - Comparing the frequency domains using different windows</w:t>
       </w:r>
@@ -856,29 +911,7 @@
             <w:sz w:val="24"/>
             <w:szCs w:val="24"/>
           </w:rPr>
-          <m:t>=</m:t>
-        </m:r>
-        <m:r>
-          <m:rPr>
-            <m:sty m:val="p"/>
-          </m:rPr>
-          <w:rPr>
-            <w:rFonts w:ascii="Cambria Math" w:eastAsiaTheme="minorEastAsia" w:hAnsi="Cambria Math" w:cs="Times New Roman"/>
-            <w:sz w:val="24"/>
-            <w:szCs w:val="24"/>
-          </w:rPr>
-          <m:t>-</m:t>
-        </m:r>
-        <m:r>
-          <m:rPr>
-            <m:sty m:val="p"/>
-          </m:rPr>
-          <w:rPr>
-            <w:rFonts w:ascii="Cambria Math" w:eastAsiaTheme="minorEastAsia" w:hAnsi="Cambria Math" w:cs="Times New Roman"/>
-            <w:sz w:val="24"/>
-            <w:szCs w:val="24"/>
-          </w:rPr>
-          <m:t>.33</m:t>
+          <m:t>=-.33</m:t>
         </m:r>
       </m:oMath>
       <w:r>
@@ -904,6 +937,21 @@
           <w:szCs w:val="24"/>
         </w:rPr>
         <w:t xml:space="preserve"> </w:t>
+      </w:r>
+    </w:p>
+    <w:p>
+      <w:pPr>
+        <w:rPr>
+          <w:rFonts w:ascii="Times New Roman" w:hAnsi="Times New Roman" w:cs="Times New Roman"/>
+          <w:i/>
+        </w:rPr>
+      </w:pPr>
+      <w:r>
+        <w:rPr>
+          <w:rFonts w:ascii="Times New Roman" w:hAnsi="Times New Roman" w:cs="Times New Roman"/>
+          <w:i/>
+        </w:rPr>
+        <w:t>Determining SFDR</w:t>
       </w:r>
     </w:p>
     <w:p>
@@ -972,55 +1020,41 @@
           <w:sz w:val="24"/>
           <w:szCs w:val="24"/>
         </w:rPr>
-        <w:t>, the readout signal so closely approximates the original that the effects of the windows are more prominent than the signal’s distortion. By finding the SFDR of this signal, we are more or less finding a property that is inherent to the windowing function and not the signal of interest.</w:t>
-      </w:r>
-    </w:p>
-    <w:p>
-      <w:pPr>
-        <w:rPr>
-          <w:rFonts w:ascii="Times New Roman" w:hAnsi="Times New Roman" w:cs="Times New Roman"/>
-          <w:i/>
-        </w:rPr>
-      </w:pPr>
-      <w:r>
-        <w:rPr>
-          <w:rFonts w:ascii="Times New Roman" w:hAnsi="Times New Roman" w:cs="Times New Roman"/>
-          <w:i/>
-        </w:rPr>
-        <w:t>Determining SFDR</w:t>
-      </w:r>
-    </w:p>
-    <w:p>
-      <w:pPr>
-        <w:rPr>
-          <w:rFonts w:ascii="Times New Roman" w:eastAsiaTheme="minorEastAsia" w:hAnsi="Times New Roman" w:cs="Times New Roman"/>
-          <w:sz w:val="24"/>
-          <w:szCs w:val="24"/>
-        </w:rPr>
-      </w:pPr>
-      <w:r>
-        <w:rPr>
-          <w:rFonts w:ascii="Times New Roman" w:eastAsiaTheme="minorEastAsia" w:hAnsi="Times New Roman" w:cs="Times New Roman"/>
-          <w:sz w:val="24"/>
-          <w:szCs w:val="24"/>
-        </w:rPr>
-        <w:t>The two red ‘X’ marks on each subplot</w:t>
-      </w:r>
-      <w:r>
-        <w:rPr>
-          <w:rFonts w:ascii="Times New Roman" w:eastAsiaTheme="minorEastAsia" w:hAnsi="Times New Roman" w:cs="Times New Roman"/>
-          <w:sz w:val="24"/>
-          <w:szCs w:val="24"/>
-        </w:rPr>
-        <w:t xml:space="preserve"> of Figure 3</w:t>
-      </w:r>
-      <w:r>
-        <w:rPr>
-          <w:rFonts w:ascii="Times New Roman" w:eastAsiaTheme="minorEastAsia" w:hAnsi="Times New Roman" w:cs="Times New Roman"/>
-          <w:sz w:val="24"/>
-          <w:szCs w:val="24"/>
-        </w:rPr>
-        <w:t xml:space="preserve"> denote the boundaries of the main lobe as determined by </w:t>
+        <w:t>, the readout signal so closely approximates the original that the effects of the windows are more prominent than the signal’s distortion. If we were to find the SFDR of this signal naively by comparing the main lobe against the sidelobes, we would be essentially measuring a property that is inherent to the windowing function and not the signal of interest.</w:t>
+      </w:r>
+    </w:p>
+    <w:p>
+      <w:pPr>
+        <w:rPr>
+          <w:rFonts w:ascii="Times New Roman" w:eastAsiaTheme="minorEastAsia" w:hAnsi="Times New Roman" w:cs="Times New Roman"/>
+          <w:sz w:val="24"/>
+          <w:szCs w:val="24"/>
+        </w:rPr>
+      </w:pPr>
+      <w:r>
+        <w:rPr>
+          <w:rFonts w:ascii="Times New Roman" w:eastAsiaTheme="minorEastAsia" w:hAnsi="Times New Roman" w:cs="Times New Roman"/>
+          <w:sz w:val="24"/>
+          <w:szCs w:val="24"/>
+        </w:rPr>
+        <w:t xml:space="preserve">Instead, we can first calculate the distortion power that is a result of the digital readout approximation by taking the magnitude of the differences between the window frequency representation and the signal frequency representation. </w:t>
+      </w:r>
+    </w:p>
+    <w:p>
+      <w:pPr>
+        <w:rPr>
+          <w:rFonts w:ascii="Times New Roman" w:eastAsiaTheme="minorEastAsia" w:hAnsi="Times New Roman" w:cs="Times New Roman"/>
+          <w:sz w:val="24"/>
+          <w:szCs w:val="24"/>
+        </w:rPr>
+      </w:pPr>
+      <w:r>
+        <w:rPr>
+          <w:rFonts w:ascii="Times New Roman" w:eastAsiaTheme="minorEastAsia" w:hAnsi="Times New Roman" w:cs="Times New Roman"/>
+          <w:sz w:val="24"/>
+          <w:szCs w:val="24"/>
+        </w:rPr>
+        <w:t xml:space="preserve">The two red ‘X’ marks on each subplot of Figure 3 denote the boundaries of the main lobe as determined by </w:t>
       </w:r>
       <w:proofErr w:type="spellStart"/>
       <w:r>
@@ -1097,7 +1131,13 @@
         <w:rPr>
           <w:rFonts w:ascii="Times New Roman" w:hAnsi="Times New Roman" w:cs="Times New Roman"/>
         </w:rPr>
-        <w:t>My method for determining the SFDR is simply to take the maximum value within the main lobe and compare it against the maximum value among all frequencies outside the sidelobe</w:t>
+        <w:t xml:space="preserve">My method for determining the SFDR is simply to take the maximum value within the main lobe and compare it against the maximum value among all frequencies </w:t>
+      </w:r>
+      <w:r>
+        <w:rPr>
+          <w:rFonts w:ascii="Times New Roman" w:hAnsi="Times New Roman" w:cs="Times New Roman"/>
+        </w:rPr>
+        <w:t>of the distortion signal</w:t>
       </w:r>
       <w:r>
         <w:rPr>
@@ -1109,7 +1149,125 @@
         <w:rPr>
           <w:rFonts w:ascii="Times New Roman" w:hAnsi="Times New Roman" w:cs="Times New Roman"/>
         </w:rPr>
-        <w:t xml:space="preserve"> The output of my code provides the calculated SFDR of the generated signal for both the Hamming and Blackman windows. </w:t>
+        <w:t xml:space="preserve"> </w:t>
+      </w:r>
+      <w:r>
+        <w:rPr>
+          <w:rFonts w:ascii="Times New Roman" w:hAnsi="Times New Roman" w:cs="Times New Roman"/>
+        </w:rPr>
+        <w:t>The distortion signal calculated using both window types is shown below in Figure 4.</w:t>
+      </w:r>
+    </w:p>
+    <w:p>
+      <w:pPr>
+        <w:keepNext/>
+        <w:jc w:val="center"/>
+      </w:pPr>
+      <w:r>
+        <w:rPr>
+          <w:noProof/>
+        </w:rPr>
+        <w:lastRenderedPageBreak/>
+        <w:drawing>
+          <wp:inline distT="0" distB="0" distL="0" distR="0" wp14:anchorId="1A777F11" wp14:editId="54E0C8F3">
+            <wp:extent cx="3835400" cy="2878189"/>
+            <wp:effectExtent l="0" t="0" r="0" b="0"/>
+            <wp:docPr id="4" name="Picture 4"/>
+            <wp:cNvGraphicFramePr>
+              <a:graphicFrameLocks xmlns:a="http://schemas.openxmlformats.org/drawingml/2006/main" noChangeAspect="1"/>
+            </wp:cNvGraphicFramePr>
+            <a:graphic xmlns:a="http://schemas.openxmlformats.org/drawingml/2006/main">
+              <a:graphicData uri="http://schemas.openxmlformats.org/drawingml/2006/picture">
+                <pic:pic xmlns:pic="http://schemas.openxmlformats.org/drawingml/2006/picture">
+                  <pic:nvPicPr>
+                    <pic:cNvPr id="0" name="Picture 3"/>
+                    <pic:cNvPicPr>
+                      <a:picLocks noChangeAspect="1" noChangeArrowheads="1"/>
+                    </pic:cNvPicPr>
+                  </pic:nvPicPr>
+                  <pic:blipFill>
+                    <a:blip r:embed="rId8">
+                      <a:extLst>
+                        <a:ext uri="{28A0092B-C50C-407E-A947-70E740481C1C}">
+                          <a14:useLocalDpi xmlns:a14="http://schemas.microsoft.com/office/drawing/2010/main" val="0"/>
+                        </a:ext>
+                      </a:extLst>
+                    </a:blip>
+                    <a:srcRect/>
+                    <a:stretch>
+                      <a:fillRect/>
+                    </a:stretch>
+                  </pic:blipFill>
+                  <pic:spPr bwMode="auto">
+                    <a:xfrm>
+                      <a:off x="0" y="0"/>
+                      <a:ext cx="3850731" cy="2889693"/>
+                    </a:xfrm>
+                    <a:prstGeom prst="rect">
+                      <a:avLst/>
+                    </a:prstGeom>
+                    <a:noFill/>
+                    <a:ln>
+                      <a:noFill/>
+                    </a:ln>
+                  </pic:spPr>
+                </pic:pic>
+              </a:graphicData>
+            </a:graphic>
+          </wp:inline>
+        </w:drawing>
+      </w:r>
+    </w:p>
+    <w:p>
+      <w:pPr>
+        <w:pStyle w:val="Caption"/>
+        <w:jc w:val="center"/>
+      </w:pPr>
+      <w:r>
+        <w:t xml:space="preserve">Figure </w:t>
+      </w:r>
+      <w:fldSimple w:instr=" SEQ Figure \* ARABIC ">
+        <w:r>
+          <w:rPr>
+            <w:noProof/>
+          </w:rPr>
+          <w:t>4</w:t>
+        </w:r>
+      </w:fldSimple>
+      <w:r>
+        <w:t xml:space="preserve"> - </w:t>
+      </w:r>
+      <w:r>
+        <w:t>The</w:t>
+      </w:r>
+      <w:r>
+        <w:t xml:space="preserve"> frequency content of the distortion signal</w:t>
+      </w:r>
+    </w:p>
+    <w:p>
+      <w:pPr>
+        <w:rPr>
+          <w:rFonts w:ascii="Times New Roman" w:hAnsi="Times New Roman" w:cs="Times New Roman"/>
+        </w:rPr>
+      </w:pPr>
+      <w:r>
+        <w:rPr>
+          <w:rFonts w:ascii="Times New Roman" w:hAnsi="Times New Roman" w:cs="Times New Roman"/>
+        </w:rPr>
+        <w:t>Interestingly, the fractional frequency of the sinusoid is frequency at which the distortion power is highest.</w:t>
+      </w:r>
+    </w:p>
+    <w:p>
+      <w:pPr>
+        <w:rPr>
+          <w:rFonts w:ascii="Times New Roman" w:hAnsi="Times New Roman" w:cs="Times New Roman"/>
+        </w:rPr>
+      </w:pPr>
+      <w:r>
+        <w:rPr>
+          <w:rFonts w:ascii="Times New Roman" w:hAnsi="Times New Roman" w:cs="Times New Roman"/>
+        </w:rPr>
+        <w:t xml:space="preserve">The output of my code provides the calculated SFDR of the generated signal for both the Hamming and Blackman windows. </w:t>
       </w:r>
     </w:p>
     <w:p>
@@ -1135,19 +1293,25 @@
         <w:rPr>
           <w:rFonts w:ascii="Courier New" w:hAnsi="Courier New" w:cs="Courier New"/>
         </w:rPr>
-        <w:t xml:space="preserve">   42.6582</w:t>
-      </w:r>
-    </w:p>
-    <w:p>
-      <w:pPr>
+        <w:t xml:space="preserve">  </w:t>
+      </w:r>
+      <w:r>
         <w:rPr>
           <w:rFonts w:ascii="Courier New" w:hAnsi="Courier New" w:cs="Courier New"/>
         </w:rPr>
-      </w:pPr>
-      <w:r>
+        <w:t>257.5824</w:t>
+      </w:r>
+    </w:p>
+    <w:p>
+      <w:pPr>
         <w:rPr>
           <w:rFonts w:ascii="Courier New" w:hAnsi="Courier New" w:cs="Courier New"/>
         </w:rPr>
+      </w:pPr>
+      <w:r>
+        <w:rPr>
+          <w:rFonts w:ascii="Courier New" w:hAnsi="Courier New" w:cs="Courier New"/>
+        </w:rPr>
         <w:t>SFDR_BLACKMAN =</w:t>
       </w:r>
     </w:p>
@@ -1161,7 +1325,13 @@
         <w:rPr>
           <w:rFonts w:ascii="Courier New" w:hAnsi="Courier New" w:cs="Courier New"/>
         </w:rPr>
-        <w:t xml:space="preserve">   58.1099</w:t>
+        <w:t xml:space="preserve">  </w:t>
+      </w:r>
+      <w:r>
+        <w:rPr>
+          <w:rFonts w:ascii="Courier New" w:hAnsi="Courier New" w:cs="Courier New"/>
+        </w:rPr>
+        <w:t>257.5978</w:t>
       </w:r>
     </w:p>
     <w:p>
@@ -1180,7 +1350,13 @@
         <w:rPr>
           <w:rFonts w:ascii="Times New Roman" w:hAnsi="Times New Roman" w:cs="Times New Roman"/>
         </w:rPr>
-        <w:t xml:space="preserve">wildly varying </w:t>
+        <w:t>consistent</w:t>
+      </w:r>
+      <w:r>
+        <w:rPr>
+          <w:rFonts w:ascii="Times New Roman" w:hAnsi="Times New Roman" w:cs="Times New Roman"/>
+        </w:rPr>
+        <w:t xml:space="preserve"> </w:t>
       </w:r>
       <w:r>
         <w:rPr>
@@ -1204,57 +1380,87 @@
         <w:rPr>
           <w:rFonts w:ascii="Times New Roman" w:hAnsi="Times New Roman" w:cs="Times New Roman"/>
         </w:rPr>
-        <w:t xml:space="preserve"> dependent only on the window used</w:t>
-      </w:r>
-      <w:r>
-        <w:rPr>
-          <w:rFonts w:ascii="Times New Roman" w:hAnsi="Times New Roman" w:cs="Times New Roman"/>
-        </w:rPr>
-        <w:t xml:space="preserve"> is further evidence that in this case</w:t>
-      </w:r>
-      <w:r>
-        <w:rPr>
-          <w:rFonts w:ascii="Times New Roman" w:hAnsi="Times New Roman" w:cs="Times New Roman"/>
-        </w:rPr>
-        <w:t xml:space="preserve"> where the repeated signal is a very close approximation to a true sinusoid</w:t>
-      </w:r>
-      <w:r>
-        <w:rPr>
-          <w:rFonts w:ascii="Times New Roman" w:hAnsi="Times New Roman" w:cs="Times New Roman"/>
-        </w:rPr>
-        <w:t>, the SFDR is a calculation that is far more dependent on the window than the signal that we are attempting to analyze.</w:t>
-      </w:r>
-      <w:r>
-        <w:rPr>
-          <w:rFonts w:ascii="Times New Roman" w:hAnsi="Times New Roman" w:cs="Times New Roman"/>
-        </w:rPr>
         <w:t xml:space="preserve"> </w:t>
       </w:r>
-    </w:p>
-    <w:p>
-      <w:pPr>
-        <w:rPr>
-          <w:rFonts w:ascii="Times New Roman" w:hAnsi="Times New Roman" w:cs="Times New Roman"/>
-          <w:b/>
-        </w:rPr>
-      </w:pPr>
-      <w:r>
-        <w:rPr>
-          <w:rFonts w:ascii="Times New Roman" w:hAnsi="Times New Roman" w:cs="Times New Roman"/>
-          <w:b/>
-        </w:rPr>
-        <w:t>Part 2</w:t>
-      </w:r>
-    </w:p>
-    <w:p>
-      <w:pPr>
-        <w:rPr>
-          <w:rFonts w:ascii="Times New Roman" w:hAnsi="Times New Roman" w:cs="Times New Roman"/>
-          <w:b/>
-        </w:rPr>
-      </w:pPr>
+      <w:r>
+        <w:rPr>
+          <w:rFonts w:ascii="Times New Roman" w:hAnsi="Times New Roman" w:cs="Times New Roman"/>
+        </w:rPr>
+        <w:t xml:space="preserve">appear to show that this method of calculating SFDR is impacted very little by the windowing method  used. This would </w:t>
+      </w:r>
+      <w:r>
+        <w:rPr>
+          <w:rFonts w:ascii="Times New Roman" w:hAnsi="Times New Roman" w:cs="Times New Roman"/>
+        </w:rPr>
+        <w:t>suggest</w:t>
+      </w:r>
+      <w:r>
+        <w:rPr>
+          <w:rFonts w:ascii="Times New Roman" w:hAnsi="Times New Roman" w:cs="Times New Roman"/>
+        </w:rPr>
+        <w:t xml:space="preserve"> that the </w:t>
+      </w:r>
+      <w:r>
+        <w:rPr>
+          <w:rFonts w:ascii="Times New Roman" w:hAnsi="Times New Roman" w:cs="Times New Roman"/>
+        </w:rPr>
+        <w:t xml:space="preserve">calculated </w:t>
+      </w:r>
       <w:bookmarkStart w:id="0" w:name="_GoBack"/>
       <w:bookmarkEnd w:id="0"/>
+      <w:r>
+        <w:rPr>
+          <w:rFonts w:ascii="Times New Roman" w:hAnsi="Times New Roman" w:cs="Times New Roman"/>
+        </w:rPr>
+        <w:t>SFDR of roughly 2</w:t>
+      </w:r>
+      <w:r>
+        <w:rPr>
+          <w:rFonts w:ascii="Times New Roman" w:hAnsi="Times New Roman" w:cs="Times New Roman"/>
+        </w:rPr>
+        <w:t xml:space="preserve">57.6 </w:t>
+      </w:r>
+      <w:r>
+        <w:rPr>
+          <w:rFonts w:ascii="Times New Roman" w:hAnsi="Times New Roman" w:cs="Times New Roman"/>
+        </w:rPr>
+        <w:t xml:space="preserve">dB is inherent to the </w:t>
+      </w:r>
+      <w:r>
+        <w:rPr>
+          <w:rFonts w:ascii="Times New Roman" w:hAnsi="Times New Roman" w:cs="Times New Roman"/>
+        </w:rPr>
+        <w:t>signal</w:t>
+      </w:r>
+      <w:r>
+        <w:rPr>
+          <w:rFonts w:ascii="Times New Roman" w:hAnsi="Times New Roman" w:cs="Times New Roman"/>
+        </w:rPr>
+        <w:t>.</w:t>
+      </w:r>
+    </w:p>
+    <w:p>
+      <w:pPr>
+        <w:rPr>
+          <w:rFonts w:ascii="Times New Roman" w:hAnsi="Times New Roman" w:cs="Times New Roman"/>
+          <w:b/>
+        </w:rPr>
+      </w:pPr>
+      <w:r>
+        <w:rPr>
+          <w:rFonts w:ascii="Times New Roman" w:hAnsi="Times New Roman" w:cs="Times New Roman"/>
+          <w:b/>
+        </w:rPr>
+        <w:t>Part 2</w:t>
+      </w:r>
+    </w:p>
+    <w:p>
+      <w:pPr>
+        <w:rPr>
+          <w:rFonts w:ascii="Times New Roman" w:hAnsi="Times New Roman" w:cs="Times New Roman"/>
+          <w:b/>
+        </w:rPr>
+      </w:pPr>
     </w:p>
     <w:sectPr>
       <w:pgSz w:w="12240" w:h="15840"/>
@@ -2023,7 +2229,7 @@
 </file>
 
 <file path=customXml/itemProps1.xml><?xml version="1.0" encoding="utf-8"?>
-<ds:datastoreItem xmlns:ds="http://schemas.openxmlformats.org/officeDocument/2006/customXml" ds:itemID="{53B09F83-F1C5-47C6-9FFE-0ABAEB3CF960}">
+<ds:datastoreItem xmlns:ds="http://schemas.openxmlformats.org/officeDocument/2006/customXml" ds:itemID="{3345066D-6443-4D71-9875-FC5B27EB68C6}">
   <ds:schemaRefs>
     <ds:schemaRef ds:uri="http://schemas.openxmlformats.org/officeDocument/2006/bibliography"/>
   </ds:schemaRefs>

</xml_diff>

<commit_message>
Implementation of overlap save (real) and other changes
</commit_message>
<xml_diff>
--- a/p2_report.docx
+++ b/p2_report.docx
@@ -151,7 +151,18 @@
             <w:sz w:val="24"/>
             <w:szCs w:val="24"/>
           </w:rPr>
-          <m:t>ϕ=0</m:t>
+          <m:t>ϕ</m:t>
+        </m:r>
+        <m:r>
+          <m:rPr>
+            <m:sty m:val="p"/>
+          </m:rPr>
+          <w:rPr>
+            <w:rFonts w:ascii="Cambria Math" w:hAnsi="Cambria Math" w:cs="Times New Roman"/>
+            <w:sz w:val="24"/>
+            <w:szCs w:val="24"/>
+          </w:rPr>
+          <m:t>=0</m:t>
         </m:r>
       </m:oMath>
       <w:r>
@@ -1351,7 +1362,7 @@
         <w:rPr>
           <w:rFonts w:ascii="Courier New" w:hAnsi="Courier New" w:cs="Courier New"/>
         </w:rPr>
-        <w:t>257.5824</w:t>
+        <w:t>273.7088</w:t>
       </w:r>
     </w:p>
     <w:p>
@@ -1383,7 +1394,7 @@
         <w:rPr>
           <w:rFonts w:ascii="Courier New" w:hAnsi="Courier New" w:cs="Courier New"/>
         </w:rPr>
-        <w:t>257.5978</w:t>
+        <w:t>273.0951</w:t>
       </w:r>
     </w:p>
     <w:p>
@@ -1468,7 +1479,13 @@
         <w:rPr>
           <w:rFonts w:ascii="Times New Roman" w:hAnsi="Times New Roman" w:cs="Times New Roman"/>
         </w:rPr>
-        <w:t xml:space="preserve">57.6 </w:t>
+        <w:t>73</w:t>
+      </w:r>
+      <w:r>
+        <w:rPr>
+          <w:rFonts w:ascii="Times New Roman" w:hAnsi="Times New Roman" w:cs="Times New Roman"/>
+        </w:rPr>
+        <w:t xml:space="preserve"> </w:t>
       </w:r>
       <w:r>
         <w:rPr>
@@ -1510,6 +1527,7 @@
           <w:rFonts w:ascii="Times New Roman" w:hAnsi="Times New Roman" w:cs="Times New Roman"/>
         </w:rPr>
       </w:pPr>
+      <w:bookmarkStart w:id="0" w:name="_Hlk528870794"/>
       <w:r>
         <w:rPr>
           <w:rFonts w:ascii="Times New Roman" w:hAnsi="Times New Roman" w:cs="Times New Roman"/>
@@ -1534,6 +1552,211 @@
         </w:rPr>
         <w:t>. Because these signals vary slightly depending on the window used, I will calculate the total distortion for both windows.</w:t>
       </w:r>
+      <w:r>
+        <w:rPr>
+          <w:rFonts w:ascii="Times New Roman" w:hAnsi="Times New Roman" w:cs="Times New Roman"/>
+        </w:rPr>
+        <w:t xml:space="preserve"> To find the power of the signal represented by the frequency domain, as in Figure 4, we can use Parseval’s theorem which shows how to find the power of the signal when it is presented in the frequency domain:</w:t>
+      </w:r>
+    </w:p>
+    <w:p>
+      <w:pPr>
+        <w:rPr>
+          <w:rFonts w:ascii="Times New Roman" w:eastAsiaTheme="minorEastAsia" w:hAnsi="Times New Roman" w:cs="Times New Roman"/>
+        </w:rPr>
+      </w:pPr>
+      <m:oMathPara>
+        <m:oMath>
+          <m:nary>
+            <m:naryPr>
+              <m:chr m:val="∑"/>
+              <m:limLoc m:val="undOvr"/>
+              <m:subHide m:val="1"/>
+              <m:supHide m:val="1"/>
+              <m:ctrlPr>
+                <w:rPr>
+                  <w:rFonts w:ascii="Cambria Math" w:hAnsi="Cambria Math" w:cs="Times New Roman"/>
+                  <w:i/>
+                </w:rPr>
+              </m:ctrlPr>
+            </m:naryPr>
+            <m:sub/>
+            <m:sup/>
+            <m:e>
+              <m:sSup>
+                <m:sSupPr>
+                  <m:ctrlPr>
+                    <w:rPr>
+                      <w:rFonts w:ascii="Cambria Math" w:hAnsi="Cambria Math" w:cs="Times New Roman"/>
+                      <w:i/>
+                    </w:rPr>
+                  </m:ctrlPr>
+                </m:sSupPr>
+                <m:e>
+                  <m:d>
+                    <m:dPr>
+                      <m:begChr m:val="|"/>
+                      <m:endChr m:val="|"/>
+                      <m:ctrlPr>
+                        <w:rPr>
+                          <w:rFonts w:ascii="Cambria Math" w:hAnsi="Cambria Math" w:cs="Times New Roman"/>
+                          <w:i/>
+                        </w:rPr>
+                      </m:ctrlPr>
+                    </m:dPr>
+                    <m:e>
+                      <m:r>
+                        <w:rPr>
+                          <w:rFonts w:ascii="Cambria Math" w:hAnsi="Cambria Math" w:cs="Times New Roman"/>
+                        </w:rPr>
+                        <m:t>x</m:t>
+                      </m:r>
+                      <m:d>
+                        <m:dPr>
+                          <m:begChr m:val="["/>
+                          <m:endChr m:val="]"/>
+                          <m:ctrlPr>
+                            <w:rPr>
+                              <w:rFonts w:ascii="Cambria Math" w:hAnsi="Cambria Math" w:cs="Times New Roman"/>
+                              <w:i/>
+                            </w:rPr>
+                          </m:ctrlPr>
+                        </m:dPr>
+                        <m:e>
+                          <m:r>
+                            <w:rPr>
+                              <w:rFonts w:ascii="Cambria Math" w:hAnsi="Cambria Math" w:cs="Times New Roman"/>
+                            </w:rPr>
+                            <m:t>n</m:t>
+                          </m:r>
+                        </m:e>
+                      </m:d>
+                    </m:e>
+                  </m:d>
+                </m:e>
+                <m:sup>
+                  <m:r>
+                    <w:rPr>
+                      <w:rFonts w:ascii="Cambria Math" w:hAnsi="Cambria Math" w:cs="Times New Roman"/>
+                    </w:rPr>
+                    <m:t>2</m:t>
+                  </m:r>
+                </m:sup>
+              </m:sSup>
+            </m:e>
+          </m:nary>
+          <m:r>
+            <w:rPr>
+              <w:rFonts w:ascii="Cambria Math" w:eastAsiaTheme="minorEastAsia" w:hAnsi="Cambria Math" w:cs="Times New Roman"/>
+            </w:rPr>
+            <m:t>=</m:t>
+          </m:r>
+          <m:f>
+            <m:fPr>
+              <m:ctrlPr>
+                <w:rPr>
+                  <w:rFonts w:ascii="Cambria Math" w:eastAsiaTheme="minorEastAsia" w:hAnsi="Cambria Math" w:cs="Times New Roman"/>
+                  <w:i/>
+                </w:rPr>
+              </m:ctrlPr>
+            </m:fPr>
+            <m:num>
+              <m:r>
+                <w:rPr>
+                  <w:rFonts w:ascii="Cambria Math" w:eastAsiaTheme="minorEastAsia" w:hAnsi="Cambria Math" w:cs="Times New Roman"/>
+                </w:rPr>
+                <m:t>1</m:t>
+              </m:r>
+            </m:num>
+            <m:den>
+              <m:r>
+                <w:rPr>
+                  <w:rFonts w:ascii="Cambria Math" w:eastAsiaTheme="minorEastAsia" w:hAnsi="Cambria Math" w:cs="Times New Roman"/>
+                </w:rPr>
+                <m:t>N</m:t>
+              </m:r>
+            </m:den>
+          </m:f>
+          <m:nary>
+            <m:naryPr>
+              <m:chr m:val="∑"/>
+              <m:limLoc m:val="undOvr"/>
+              <m:subHide m:val="1"/>
+              <m:supHide m:val="1"/>
+              <m:ctrlPr>
+                <w:rPr>
+                  <w:rFonts w:ascii="Cambria Math" w:eastAsiaTheme="minorEastAsia" w:hAnsi="Cambria Math" w:cs="Times New Roman"/>
+                  <w:i/>
+                </w:rPr>
+              </m:ctrlPr>
+            </m:naryPr>
+            <m:sub/>
+            <m:sup/>
+            <m:e>
+              <m:sSup>
+                <m:sSupPr>
+                  <m:ctrlPr>
+                    <w:rPr>
+                      <w:rFonts w:ascii="Cambria Math" w:eastAsiaTheme="minorEastAsia" w:hAnsi="Cambria Math" w:cs="Times New Roman"/>
+                      <w:i/>
+                    </w:rPr>
+                  </m:ctrlPr>
+                </m:sSupPr>
+                <m:e>
+                  <m:d>
+                    <m:dPr>
+                      <m:begChr m:val="|"/>
+                      <m:endChr m:val="|"/>
+                      <m:ctrlPr>
+                        <w:rPr>
+                          <w:rFonts w:ascii="Cambria Math" w:eastAsiaTheme="minorEastAsia" w:hAnsi="Cambria Math" w:cs="Times New Roman"/>
+                          <w:i/>
+                        </w:rPr>
+                      </m:ctrlPr>
+                    </m:dPr>
+                    <m:e>
+                      <m:r>
+                        <w:rPr>
+                          <w:rFonts w:ascii="Cambria Math" w:eastAsiaTheme="minorEastAsia" w:hAnsi="Cambria Math" w:cs="Times New Roman"/>
+                        </w:rPr>
+                        <m:t>X</m:t>
+                      </m:r>
+                      <m:d>
+                        <m:dPr>
+                          <m:begChr m:val="["/>
+                          <m:endChr m:val="]"/>
+                          <m:ctrlPr>
+                            <w:rPr>
+                              <w:rFonts w:ascii="Cambria Math" w:eastAsiaTheme="minorEastAsia" w:hAnsi="Cambria Math" w:cs="Times New Roman"/>
+                              <w:i/>
+                            </w:rPr>
+                          </m:ctrlPr>
+                        </m:dPr>
+                        <m:e>
+                          <m:r>
+                            <w:rPr>
+                              <w:rFonts w:ascii="Cambria Math" w:eastAsiaTheme="minorEastAsia" w:hAnsi="Cambria Math" w:cs="Times New Roman"/>
+                            </w:rPr>
+                            <m:t>k</m:t>
+                          </m:r>
+                        </m:e>
+                      </m:d>
+                    </m:e>
+                  </m:d>
+                </m:e>
+                <m:sup>
+                  <m:r>
+                    <w:rPr>
+                      <w:rFonts w:ascii="Cambria Math" w:eastAsiaTheme="minorEastAsia" w:hAnsi="Cambria Math" w:cs="Times New Roman"/>
+                    </w:rPr>
+                    <m:t>2</m:t>
+                  </m:r>
+                </m:sup>
+              </m:sSup>
+            </m:e>
+          </m:nary>
+        </m:oMath>
+      </m:oMathPara>
     </w:p>
     <w:p>
       <w:pPr>
@@ -1545,25 +1768,30 @@
       <w:r>
         <w:rPr>
           <w:rFonts w:ascii="Times New Roman" w:hAnsi="Times New Roman" w:cs="Times New Roman"/>
-          <w:color w:val="FF0000"/>
-        </w:rPr>
-        <w:t>I</w:t>
-      </w:r>
-      <w:r>
-        <w:rPr>
-          <w:rFonts w:ascii="Times New Roman" w:hAnsi="Times New Roman" w:cs="Times New Roman"/>
-          <w:color w:val="FF0000"/>
-        </w:rPr>
-        <w:t>ncomplete</w:t>
-      </w:r>
-      <w:r>
-        <w:rPr>
-          <w:rFonts w:ascii="Times New Roman" w:hAnsi="Times New Roman" w:cs="Times New Roman"/>
-          <w:color w:val="FF0000"/>
-        </w:rPr>
-        <w:t>, add some sound math</w:t>
-      </w:r>
-    </w:p>
+        </w:rPr>
+        <w:t>To take advantage of this result, I will iterate through</w:t>
+      </w:r>
+      <w:r>
+        <w:rPr>
+          <w:rFonts w:ascii="Times New Roman" w:hAnsi="Times New Roman" w:cs="Times New Roman"/>
+        </w:rPr>
+        <w:t xml:space="preserve"> each frequency bin, taking the square of the magnitudes at the bin. At then end, I should have the power as long as I divide by the length of the entire </w:t>
+      </w:r>
+      <w:r>
+        <w:rPr>
+          <w:rFonts w:ascii="Times New Roman" w:hAnsi="Times New Roman" w:cs="Times New Roman"/>
+        </w:rPr>
+        <w:lastRenderedPageBreak/>
+        <w:t xml:space="preserve">array. Also, in my case, since I am only working with the positive frequencies, I must multiply my resulting power by a factor of two to get the actual power of the error signal. I will take this power to be my total distortion. </w:t>
+      </w:r>
+      <w:r>
+        <w:rPr>
+          <w:rFonts w:ascii="Times New Roman" w:hAnsi="Times New Roman" w:cs="Times New Roman"/>
+        </w:rPr>
+        <w:t>Using this method, I get the following result:</w:t>
+      </w:r>
+    </w:p>
+    <w:bookmarkEnd w:id="0"/>
     <w:p>
       <w:pPr>
         <w:rPr>
@@ -1690,12 +1918,11 @@
         <w:rPr>
           <w:noProof/>
         </w:rPr>
-        <w:lastRenderedPageBreak/>
         <w:drawing>
-          <wp:inline distT="0" distB="0" distL="0" distR="0" wp14:anchorId="1F637757" wp14:editId="7E1A4D9F">
-            <wp:extent cx="5943600" cy="3183255"/>
-            <wp:effectExtent l="0" t="0" r="0" b="0"/>
-            <wp:docPr id="4" name="Picture 4"/>
+          <wp:inline distT="0" distB="0" distL="0" distR="0" wp14:anchorId="3E6C8F60" wp14:editId="1F908574">
+            <wp:extent cx="5943600" cy="3630295"/>
+            <wp:effectExtent l="0" t="0" r="0" b="8255"/>
+            <wp:docPr id="5" name="Picture 5"/>
             <wp:cNvGraphicFramePr>
               <a:graphicFrameLocks xmlns:a="http://schemas.openxmlformats.org/drawingml/2006/main" noChangeAspect="1"/>
             </wp:cNvGraphicFramePr>
@@ -1703,7 +1930,7 @@
               <a:graphicData uri="http://schemas.openxmlformats.org/drawingml/2006/picture">
                 <pic:pic xmlns:pic="http://schemas.openxmlformats.org/drawingml/2006/picture">
                   <pic:nvPicPr>
-                    <pic:cNvPr id="0" name="Picture 3"/>
+                    <pic:cNvPr id="0" name="Picture 1"/>
                     <pic:cNvPicPr>
                       <a:picLocks noChangeAspect="1" noChangeArrowheads="1"/>
                     </pic:cNvPicPr>
@@ -1724,7 +1951,7 @@
                   <pic:spPr bwMode="auto">
                     <a:xfrm>
                       <a:off x="0" y="0"/>
-                      <a:ext cx="5943600" cy="3183255"/>
+                      <a:ext cx="5943600" cy="3630295"/>
                     </a:xfrm>
                     <a:prstGeom prst="rect">
                       <a:avLst/>
@@ -1931,7 +2158,18 @@
             <w:sz w:val="24"/>
             <w:szCs w:val="24"/>
           </w:rPr>
-          <m:t>πn*</m:t>
+          <m:t>πn</m:t>
+        </m:r>
+        <m:r>
+          <m:rPr>
+            <m:sty m:val="p"/>
+          </m:rPr>
+          <w:rPr>
+            <w:rFonts w:ascii="Cambria Math" w:hAnsi="Cambria Math" w:cs="Times New Roman"/>
+            <w:sz w:val="24"/>
+            <w:szCs w:val="24"/>
+          </w:rPr>
+          <m:t>*</m:t>
         </m:r>
         <m:r>
           <w:rPr>
@@ -2250,7 +2488,16 @@
           <w:sz w:val="24"/>
           <w:szCs w:val="24"/>
         </w:rPr>
-        <w:t xml:space="preserve">Another interesting trend shown in Figure 5 is that the TD notably increases and SFDR notably decreases as fractional frequency increases. I believe this is because we were permitted to search within the space of 50 periods to find a solution that best minimizes distortion. Naturally, signals of a lower fractional frequency have more samples per period. As a result, my algorithm had more points over </w:t>
+        <w:t xml:space="preserve">Another interesting trend shown in Figure 5 is that the TD notably increases and SFDR notably decreases as fractional frequency increases. I believe this is because we were permitted to search within the space of 50 periods to find a solution that best minimizes distortion. Naturally, signals </w:t>
+      </w:r>
+      <w:r>
+        <w:rPr>
+          <w:rFonts w:ascii="Times New Roman" w:eastAsiaTheme="minorEastAsia" w:hAnsi="Times New Roman" w:cs="Times New Roman"/>
+          <w:sz w:val="24"/>
+          <w:szCs w:val="24"/>
+        </w:rPr>
+        <w:lastRenderedPageBreak/>
+        <w:t xml:space="preserve">of a lower fractional frequency have more samples per period. As a result, my algorithm had more points over </w:t>
       </w:r>
       <m:oMath>
         <m:r>
@@ -2358,23 +2605,17 @@
     </w:p>
     <w:p>
       <w:pPr>
-        <w:rPr>
-          <w:rFonts w:ascii="Times New Roman" w:eastAsiaTheme="minorEastAsia" w:hAnsi="Times New Roman" w:cs="Times New Roman"/>
-          <w:b/>
-          <w:sz w:val="24"/>
-          <w:szCs w:val="24"/>
-        </w:rPr>
+        <w:keepNext/>
       </w:pPr>
       <w:r>
         <w:rPr>
           <w:noProof/>
         </w:rPr>
-        <w:lastRenderedPageBreak/>
         <w:drawing>
-          <wp:inline distT="0" distB="0" distL="0" distR="0" wp14:anchorId="1303FEC3" wp14:editId="1F1A98AF">
-            <wp:extent cx="5943600" cy="2748915"/>
-            <wp:effectExtent l="0" t="0" r="0" b="0"/>
-            <wp:docPr id="7" name="Picture 7"/>
+          <wp:inline distT="0" distB="0" distL="0" distR="0" wp14:anchorId="6EE65AEC" wp14:editId="1D87D0BD">
+            <wp:extent cx="5943600" cy="3878580"/>
+            <wp:effectExtent l="0" t="0" r="0" b="7620"/>
+            <wp:docPr id="9" name="Picture 9"/>
             <wp:cNvGraphicFramePr>
               <a:graphicFrameLocks xmlns:a="http://schemas.openxmlformats.org/drawingml/2006/main" noChangeAspect="1"/>
             </wp:cNvGraphicFramePr>
@@ -2382,12 +2623,12 @@
               <a:graphicData uri="http://schemas.openxmlformats.org/drawingml/2006/picture">
                 <pic:pic xmlns:pic="http://schemas.openxmlformats.org/drawingml/2006/picture">
                   <pic:nvPicPr>
-                    <pic:cNvPr id="0" name="Picture 7"/>
+                    <pic:cNvPr id="0" name="Picture 5"/>
                     <pic:cNvPicPr>
                       <a:picLocks noChangeAspect="1" noChangeArrowheads="1"/>
                     </pic:cNvPicPr>
                   </pic:nvPicPr>
-                  <pic:blipFill>
+                  <pic:blipFill rotWithShape="1">
                     <a:blip r:embed="rId10">
                       <a:extLst>
                         <a:ext uri="{28A0092B-C50C-407E-A947-70E740481C1C}">
@@ -2395,15 +2636,13 @@
                         </a:ext>
                       </a:extLst>
                     </a:blip>
-                    <a:srcRect/>
-                    <a:stretch>
-                      <a:fillRect/>
-                    </a:stretch>
+                    <a:srcRect b="3001"/>
+                    <a:stretch/>
                   </pic:blipFill>
                   <pic:spPr bwMode="auto">
                     <a:xfrm>
                       <a:off x="0" y="0"/>
-                      <a:ext cx="5943600" cy="2748915"/>
+                      <a:ext cx="5943600" cy="3878580"/>
                     </a:xfrm>
                     <a:prstGeom prst="rect">
                       <a:avLst/>
@@ -2412,6 +2651,11 @@
                     <a:ln>
                       <a:noFill/>
                     </a:ln>
+                    <a:extLst>
+                      <a:ext uri="{53640926-AAD7-44D8-BBD7-CCE9431645EC}">
+                        <a14:shadowObscured xmlns:a14="http://schemas.microsoft.com/office/drawing/2010/main"/>
+                      </a:ext>
+                    </a:extLst>
                   </pic:spPr>
                 </pic:pic>
               </a:graphicData>
@@ -2422,6 +2666,32 @@
     </w:p>
     <w:p>
       <w:pPr>
+        <w:pStyle w:val="Caption"/>
+        <w:jc w:val="center"/>
+        <w:rPr>
+          <w:rFonts w:ascii="Times New Roman" w:eastAsiaTheme="minorEastAsia" w:hAnsi="Times New Roman" w:cs="Times New Roman"/>
+          <w:b/>
+          <w:sz w:val="24"/>
+          <w:szCs w:val="24"/>
+        </w:rPr>
+      </w:pPr>
+      <w:r>
+        <w:t xml:space="preserve">Figure </w:t>
+      </w:r>
+      <w:fldSimple w:instr=" SEQ Figure \* ARABIC ">
+        <w:r>
+          <w:rPr>
+            <w:noProof/>
+          </w:rPr>
+          <w:t>6</w:t>
+        </w:r>
+      </w:fldSimple>
+      <w:r>
+        <w:t xml:space="preserve"> - SFDRs when the lookup table is limited to 1024 samples</w:t>
+      </w:r>
+    </w:p>
+    <w:p>
+      <w:pPr>
         <w:rPr>
           <w:rFonts w:ascii="Times New Roman" w:eastAsiaTheme="minorEastAsia" w:hAnsi="Times New Roman" w:cs="Times New Roman"/>
           <w:sz w:val="24"/>
@@ -2455,8 +2725,185 @@
         </w:rPr>
         <w:t>Part 5</w:t>
       </w:r>
-      <w:bookmarkStart w:id="0" w:name="_GoBack"/>
-      <w:bookmarkEnd w:id="0"/>
+    </w:p>
+    <w:p>
+      <w:pPr>
+        <w:rPr>
+          <w:rFonts w:ascii="Times New Roman" w:eastAsiaTheme="minorEastAsia" w:hAnsi="Times New Roman" w:cs="Times New Roman"/>
+          <w:i/>
+          <w:sz w:val="24"/>
+          <w:szCs w:val="24"/>
+        </w:rPr>
+      </w:pPr>
+      <w:r>
+        <w:rPr>
+          <w:rFonts w:ascii="Times New Roman" w:eastAsiaTheme="minorEastAsia" w:hAnsi="Times New Roman" w:cs="Times New Roman"/>
+          <w:i/>
+          <w:sz w:val="24"/>
+          <w:szCs w:val="24"/>
+        </w:rPr>
+        <w:lastRenderedPageBreak/>
+        <w:t>Direct Convolution</w:t>
+      </w:r>
+    </w:p>
+    <w:p>
+      <w:pPr>
+        <w:rPr>
+          <w:rFonts w:ascii="Times New Roman" w:eastAsiaTheme="minorEastAsia" w:hAnsi="Times New Roman" w:cs="Times New Roman"/>
+          <w:sz w:val="24"/>
+          <w:szCs w:val="24"/>
+        </w:rPr>
+      </w:pPr>
+      <w:r>
+        <w:rPr>
+          <w:rFonts w:ascii="Times New Roman" w:eastAsiaTheme="minorEastAsia" w:hAnsi="Times New Roman" w:cs="Times New Roman"/>
+          <w:sz w:val="24"/>
+          <w:szCs w:val="24"/>
+        </w:rPr>
+        <w:t>Figure 6 illustrates the operations that take place during the steady-state convolution process. The grey arrows represent elements of the input being multiplied by elements of the UPR and being accumulated in the output vector. The circled ‘y’ value represents an output value that has been fully calculated.</w:t>
+      </w:r>
+    </w:p>
+    <w:p>
+      <w:pPr>
+        <w:keepNext/>
+        <w:jc w:val="center"/>
+      </w:pPr>
+      <w:r>
+        <w:rPr>
+          <w:rFonts w:ascii="Times New Roman" w:eastAsiaTheme="minorEastAsia" w:hAnsi="Times New Roman" w:cs="Times New Roman"/>
+          <w:sz w:val="24"/>
+          <w:szCs w:val="24"/>
+        </w:rPr>
+        <w:drawing>
+          <wp:inline distT="0" distB="0" distL="0" distR="0" wp14:anchorId="7002638C" wp14:editId="26B1EF5E">
+            <wp:extent cx="4397121" cy="1981372"/>
+            <wp:effectExtent l="0" t="0" r="3810" b="0"/>
+            <wp:docPr id="11" name="Picture 11"/>
+            <wp:cNvGraphicFramePr>
+              <a:graphicFrameLocks xmlns:a="http://schemas.openxmlformats.org/drawingml/2006/main" noChangeAspect="1"/>
+            </wp:cNvGraphicFramePr>
+            <a:graphic xmlns:a="http://schemas.openxmlformats.org/drawingml/2006/main">
+              <a:graphicData uri="http://schemas.openxmlformats.org/drawingml/2006/picture">
+                <pic:pic xmlns:pic="http://schemas.openxmlformats.org/drawingml/2006/picture">
+                  <pic:nvPicPr>
+                    <pic:cNvPr id="1" name=""/>
+                    <pic:cNvPicPr/>
+                  </pic:nvPicPr>
+                  <pic:blipFill>
+                    <a:blip r:embed="rId11"/>
+                    <a:stretch>
+                      <a:fillRect/>
+                    </a:stretch>
+                  </pic:blipFill>
+                  <pic:spPr>
+                    <a:xfrm>
+                      <a:off x="0" y="0"/>
+                      <a:ext cx="4397121" cy="1981372"/>
+                    </a:xfrm>
+                    <a:prstGeom prst="rect">
+                      <a:avLst/>
+                    </a:prstGeom>
+                  </pic:spPr>
+                </pic:pic>
+              </a:graphicData>
+            </a:graphic>
+          </wp:inline>
+        </w:drawing>
+      </w:r>
+    </w:p>
+    <w:p>
+      <w:pPr>
+        <w:pStyle w:val="Caption"/>
+        <w:jc w:val="center"/>
+        <w:rPr>
+          <w:rFonts w:ascii="Times New Roman" w:eastAsiaTheme="minorEastAsia" w:hAnsi="Times New Roman" w:cs="Times New Roman"/>
+          <w:sz w:val="24"/>
+          <w:szCs w:val="24"/>
+        </w:rPr>
+      </w:pPr>
+      <w:r>
+        <w:t xml:space="preserve">Figure </w:t>
+      </w:r>
+      <w:r>
+        <w:fldChar w:fldCharType="begin"/>
+      </w:r>
+      <w:r>
+        <w:instrText xml:space="preserve"> SEQ Figure \* ARABIC </w:instrText>
+      </w:r>
+      <w:r>
+        <w:fldChar w:fldCharType="separate"/>
+      </w:r>
+      <w:r>
+        <w:rPr>
+          <w:noProof/>
+        </w:rPr>
+        <w:t>6</w:t>
+      </w:r>
+      <w:r>
+        <w:fldChar w:fldCharType="end"/>
+      </w:r>
+      <w:r>
+        <w:t xml:space="preserve"> - Illustration of direct convolution with MAC operations illustrated in grey and the final output in green</w:t>
+      </w:r>
+    </w:p>
+    <w:p>
+      <w:pPr>
+        <w:rPr>
+          <w:rFonts w:ascii="Times New Roman" w:eastAsiaTheme="minorEastAsia" w:hAnsi="Times New Roman" w:cs="Times New Roman"/>
+          <w:sz w:val="24"/>
+          <w:szCs w:val="24"/>
+        </w:rPr>
+      </w:pPr>
+      <w:r>
+        <w:rPr>
+          <w:rFonts w:ascii="Times New Roman" w:eastAsiaTheme="minorEastAsia" w:hAnsi="Times New Roman" w:cs="Times New Roman"/>
+          <w:sz w:val="24"/>
+          <w:szCs w:val="24"/>
+        </w:rPr>
+        <w:t>In Figure 6 we can see that direct convolution requires 3 MACs per output sample. From this figure, we can further guess that the number of MACs per output sample are exactly the length of the UPR</w:t>
+      </w:r>
+      <w:r>
+        <w:rPr>
+          <w:rFonts w:ascii="Times New Roman" w:eastAsiaTheme="minorEastAsia" w:hAnsi="Times New Roman" w:cs="Times New Roman"/>
+          <w:sz w:val="24"/>
+          <w:szCs w:val="24"/>
+        </w:rPr>
+        <w:t xml:space="preserve"> during steady-state operation</w:t>
+      </w:r>
+      <w:r>
+        <w:rPr>
+          <w:rFonts w:ascii="Times New Roman" w:eastAsiaTheme="minorEastAsia" w:hAnsi="Times New Roman" w:cs="Times New Roman"/>
+          <w:sz w:val="24"/>
+          <w:szCs w:val="24"/>
+        </w:rPr>
+        <w:t>.</w:t>
+      </w:r>
+      <w:r>
+        <w:rPr>
+          <w:rFonts w:ascii="Times New Roman" w:eastAsiaTheme="minorEastAsia" w:hAnsi="Times New Roman" w:cs="Times New Roman"/>
+          <w:sz w:val="24"/>
+          <w:szCs w:val="24"/>
+        </w:rPr>
+        <w:t xml:space="preserve"> The UPR signal provided with the </w:t>
+      </w:r>
+      <w:r>
+        <w:rPr>
+          <w:rFonts w:ascii="Times New Roman" w:eastAsiaTheme="minorEastAsia" w:hAnsi="Times New Roman" w:cs="Times New Roman"/>
+          <w:sz w:val="24"/>
+          <w:szCs w:val="24"/>
+        </w:rPr>
+        <w:t>project has a length of 255 so we will work with the assumption that direct convolution requires 255 MAC operations per output sample</w:t>
+      </w:r>
+      <w:bookmarkStart w:id="1" w:name="_GoBack"/>
+      <w:bookmarkEnd w:id="1"/>
+      <w:r>
+        <w:rPr>
+          <w:rFonts w:ascii="Times New Roman" w:eastAsiaTheme="minorEastAsia" w:hAnsi="Times New Roman" w:cs="Times New Roman"/>
+          <w:sz w:val="24"/>
+          <w:szCs w:val="24"/>
+        </w:rPr>
+        <w:t xml:space="preserve">. </w:t>
+      </w:r>
     </w:p>
     <w:sectPr>
       <w:pgSz w:w="12240" w:h="15840"/>
@@ -3225,7 +3672,7 @@
 </file>
 
 <file path=customXml/itemProps1.xml><?xml version="1.0" encoding="utf-8"?>
-<ds:datastoreItem xmlns:ds="http://schemas.openxmlformats.org/officeDocument/2006/customXml" ds:itemID="{0A8DDD6B-5D19-4271-86C4-21DFDD2EBE38}">
+<ds:datastoreItem xmlns:ds="http://schemas.openxmlformats.org/officeDocument/2006/customXml" ds:itemID="{67E4CA55-8311-4844-AB8B-4C8143D2D4A1}">
   <ds:schemaRefs>
     <ds:schemaRef ds:uri="http://schemas.openxmlformats.org/officeDocument/2006/bibliography"/>
   </ds:schemaRefs>

</xml_diff>

<commit_message>
Finished implementation of the overlap save algorithm with complex fft input
</commit_message>
<xml_diff>
--- a/p2_report.docx
+++ b/p2_report.docx
@@ -151,18 +151,7 @@
             <w:sz w:val="24"/>
             <w:szCs w:val="24"/>
           </w:rPr>
-          <m:t>ϕ</m:t>
-        </m:r>
-        <m:r>
-          <m:rPr>
-            <m:sty m:val="p"/>
-          </m:rPr>
-          <w:rPr>
-            <w:rFonts w:ascii="Cambria Math" w:hAnsi="Cambria Math" w:cs="Times New Roman"/>
-            <w:sz w:val="24"/>
-            <w:szCs w:val="24"/>
-          </w:rPr>
-          <m:t>=0</m:t>
+          <m:t>ϕ=0</m:t>
         </m:r>
       </m:oMath>
       <w:r>
@@ -2158,18 +2147,7 @@
             <w:sz w:val="24"/>
             <w:szCs w:val="24"/>
           </w:rPr>
-          <m:t>πn</m:t>
-        </m:r>
-        <m:r>
-          <m:rPr>
-            <m:sty m:val="p"/>
-          </m:rPr>
-          <w:rPr>
-            <w:rFonts w:ascii="Cambria Math" w:hAnsi="Cambria Math" w:cs="Times New Roman"/>
-            <w:sz w:val="24"/>
-            <w:szCs w:val="24"/>
-          </w:rPr>
-          <m:t>*</m:t>
+          <m:t>πn*</m:t>
         </m:r>
         <m:r>
           <w:rPr>
@@ -2678,14 +2656,36 @@
       <w:r>
         <w:t xml:space="preserve">Figure </w:t>
       </w:r>
-      <w:fldSimple w:instr=" SEQ Figure \* ARABIC ">
-        <w:r>
-          <w:rPr>
-            <w:noProof/>
-          </w:rPr>
-          <w:t>6</w:t>
-        </w:r>
-      </w:fldSimple>
+      <w:r>
+        <w:rPr>
+          <w:noProof/>
+        </w:rPr>
+        <w:fldChar w:fldCharType="begin"/>
+      </w:r>
+      <w:r>
+        <w:rPr>
+          <w:noProof/>
+        </w:rPr>
+        <w:instrText xml:space="preserve"> SEQ Figure \* ARABIC </w:instrText>
+      </w:r>
+      <w:r>
+        <w:rPr>
+          <w:noProof/>
+        </w:rPr>
+        <w:fldChar w:fldCharType="separate"/>
+      </w:r>
+      <w:r>
+        <w:rPr>
+          <w:noProof/>
+        </w:rPr>
+        <w:t>6</w:t>
+      </w:r>
+      <w:r>
+        <w:rPr>
+          <w:noProof/>
+        </w:rPr>
+        <w:fldChar w:fldCharType="end"/>
+      </w:r>
       <w:r>
         <w:t xml:space="preserve"> - SFDRs when the lookup table is limited to 1024 samples</w:t>
       </w:r>
@@ -2771,6 +2771,7 @@
       <w:r>
         <w:rPr>
           <w:rFonts w:ascii="Times New Roman" w:eastAsiaTheme="minorEastAsia" w:hAnsi="Times New Roman" w:cs="Times New Roman"/>
+          <w:noProof/>
           <w:sz w:val="24"/>
           <w:szCs w:val="24"/>
         </w:rPr>
@@ -2824,24 +2825,14 @@
       <w:r>
         <w:t xml:space="preserve">Figure </w:t>
       </w:r>
-      <w:r>
-        <w:fldChar w:fldCharType="begin"/>
-      </w:r>
-      <w:r>
-        <w:instrText xml:space="preserve"> SEQ Figure \* ARABIC </w:instrText>
-      </w:r>
-      <w:r>
-        <w:fldChar w:fldCharType="separate"/>
-      </w:r>
-      <w:r>
-        <w:rPr>
-          <w:noProof/>
-        </w:rPr>
-        <w:t>6</w:t>
-      </w:r>
-      <w:r>
-        <w:fldChar w:fldCharType="end"/>
-      </w:r>
+      <w:fldSimple w:instr=" SEQ Figure \* ARABIC ">
+        <w:r>
+          <w:rPr>
+            <w:noProof/>
+          </w:rPr>
+          <w:t>6</w:t>
+        </w:r>
+      </w:fldSimple>
       <w:r>
         <w:t xml:space="preserve"> - Illustration of direct convolution with MAC operations illustrated in grey and the final output in green</w:t>
       </w:r>
@@ -2892,18 +2883,93 @@
           <w:sz w:val="24"/>
           <w:szCs w:val="24"/>
         </w:rPr>
-        <w:t>project has a length of 255 so we will work with the assumption that direct convolution requires 255 MAC operations per output sample</w:t>
+        <w:t xml:space="preserve">project has a length of 255 so we will work with the assumption that direct convolution requires 255 MAC operations per output sample. </w:t>
+      </w:r>
+    </w:p>
+    <w:p>
+      <w:pPr>
+        <w:rPr>
+          <w:rFonts w:ascii="Times New Roman" w:eastAsiaTheme="minorEastAsia" w:hAnsi="Times New Roman" w:cs="Times New Roman"/>
+          <w:sz w:val="24"/>
+          <w:szCs w:val="24"/>
+        </w:rPr>
+      </w:pPr>
+    </w:p>
+    <w:p>
+      <w:pPr>
+        <w:rPr>
+          <w:rFonts w:ascii="Times New Roman" w:eastAsiaTheme="minorEastAsia" w:hAnsi="Times New Roman" w:cs="Times New Roman"/>
+          <w:b/>
+          <w:sz w:val="24"/>
+          <w:szCs w:val="24"/>
+        </w:rPr>
+      </w:pPr>
+      <w:r>
+        <w:rPr>
+          <w:rFonts w:ascii="Times New Roman" w:eastAsiaTheme="minorEastAsia" w:hAnsi="Times New Roman" w:cs="Times New Roman"/>
+          <w:b/>
+          <w:sz w:val="24"/>
+          <w:szCs w:val="24"/>
+        </w:rPr>
+        <w:t>Part 6</w:t>
+      </w:r>
+    </w:p>
+    <w:p>
+      <w:pPr>
+        <w:rPr>
+          <w:rFonts w:ascii="Times New Roman" w:eastAsiaTheme="minorEastAsia" w:hAnsi="Times New Roman" w:cs="Times New Roman"/>
+          <w:sz w:val="24"/>
+          <w:szCs w:val="24"/>
+        </w:rPr>
+      </w:pPr>
+      <w:r>
+        <w:rPr>
+          <w:rFonts w:ascii="Times New Roman" w:eastAsiaTheme="minorEastAsia" w:hAnsi="Times New Roman" w:cs="Times New Roman"/>
+          <w:sz w:val="24"/>
+          <w:szCs w:val="24"/>
+        </w:rPr>
+        <w:t>To show that the filtering process described above functions as intended, we will analyze the results shown below for both the overlap-save and overlap-add methods</w:t>
+      </w:r>
+    </w:p>
+    <w:p>
+      <w:pPr>
+        <w:rPr>
+          <w:rFonts w:ascii="Times New Roman" w:eastAsiaTheme="minorEastAsia" w:hAnsi="Times New Roman" w:cs="Times New Roman"/>
+          <w:i/>
+          <w:sz w:val="24"/>
+          <w:szCs w:val="24"/>
+        </w:rPr>
+      </w:pPr>
+      <w:r>
+        <w:rPr>
+          <w:rFonts w:ascii="Times New Roman" w:eastAsiaTheme="minorEastAsia" w:hAnsi="Times New Roman" w:cs="Times New Roman"/>
+          <w:i/>
+          <w:sz w:val="24"/>
+          <w:szCs w:val="24"/>
+        </w:rPr>
+        <w:t>Overlap-Save</w:t>
+      </w:r>
+    </w:p>
+    <w:p>
+      <w:pPr>
+        <w:rPr>
+          <w:rFonts w:ascii="Times New Roman" w:eastAsiaTheme="minorEastAsia" w:hAnsi="Times New Roman" w:cs="Times New Roman"/>
+          <w:i/>
+          <w:sz w:val="24"/>
+          <w:szCs w:val="24"/>
+        </w:rPr>
+      </w:pPr>
+      <w:r>
+        <w:rPr>
+          <w:rFonts w:ascii="Times New Roman" w:eastAsiaTheme="minorEastAsia" w:hAnsi="Times New Roman" w:cs="Times New Roman"/>
+          <w:i/>
+          <w:sz w:val="24"/>
+          <w:szCs w:val="24"/>
+        </w:rPr>
+        <w:t>Overlap-Add</w:t>
       </w:r>
       <w:bookmarkStart w:id="1" w:name="_GoBack"/>
       <w:bookmarkEnd w:id="1"/>
-      <w:r>
-        <w:rPr>
-          <w:rFonts w:ascii="Times New Roman" w:eastAsiaTheme="minorEastAsia" w:hAnsi="Times New Roman" w:cs="Times New Roman"/>
-          <w:sz w:val="24"/>
-          <w:szCs w:val="24"/>
-        </w:rPr>
-        <w:t xml:space="preserve">. </w:t>
-      </w:r>
     </w:p>
     <w:sectPr>
       <w:pgSz w:w="12240" w:h="15840"/>
@@ -3672,7 +3738,7 @@
 </file>
 
 <file path=customXml/itemProps1.xml><?xml version="1.0" encoding="utf-8"?>
-<ds:datastoreItem xmlns:ds="http://schemas.openxmlformats.org/officeDocument/2006/customXml" ds:itemID="{67E4CA55-8311-4844-AB8B-4C8143D2D4A1}">
+<ds:datastoreItem xmlns:ds="http://schemas.openxmlformats.org/officeDocument/2006/customXml" ds:itemID="{FF6D26A7-9DE2-4C94-90B1-6771299BECCF}">
   <ds:schemaRefs>
     <ds:schemaRef ds:uri="http://schemas.openxmlformats.org/officeDocument/2006/bibliography"/>
   </ds:schemaRefs>

</xml_diff>

<commit_message>
Finished overlap-save portion of p6 reporting
</commit_message>
<xml_diff>
--- a/p2_report.docx
+++ b/p2_report.docx
@@ -2830,7 +2830,7 @@
           <w:rPr>
             <w:noProof/>
           </w:rPr>
-          <w:t>6</w:t>
+          <w:t>7</w:t>
         </w:r>
       </w:fldSimple>
       <w:r>
@@ -2954,22 +2954,1102 @@
       <w:pPr>
         <w:rPr>
           <w:rFonts w:ascii="Times New Roman" w:eastAsiaTheme="minorEastAsia" w:hAnsi="Times New Roman" w:cs="Times New Roman"/>
-          <w:i/>
-          <w:sz w:val="24"/>
-          <w:szCs w:val="24"/>
-        </w:rPr>
-      </w:pPr>
-      <w:r>
-        <w:rPr>
-          <w:rFonts w:ascii="Times New Roman" w:eastAsiaTheme="minorEastAsia" w:hAnsi="Times New Roman" w:cs="Times New Roman"/>
-          <w:i/>
-          <w:sz w:val="24"/>
-          <w:szCs w:val="24"/>
-        </w:rPr>
-        <w:t>Overlap-Add</w:t>
+          <w:sz w:val="24"/>
+          <w:szCs w:val="24"/>
+        </w:rPr>
+      </w:pPr>
+      <w:r>
+        <w:rPr>
+          <w:rFonts w:ascii="Times New Roman" w:eastAsiaTheme="minorEastAsia" w:hAnsi="Times New Roman" w:cs="Times New Roman"/>
+          <w:sz w:val="24"/>
+          <w:szCs w:val="24"/>
+        </w:rPr>
+        <w:t xml:space="preserve">See files </w:t>
+      </w:r>
+      <w:proofErr w:type="spellStart"/>
+      <w:r>
+        <w:rPr>
+          <w:rFonts w:ascii="Courier New" w:eastAsiaTheme="minorEastAsia" w:hAnsi="Courier New" w:cs="Courier New"/>
+          <w:sz w:val="24"/>
+          <w:szCs w:val="24"/>
+        </w:rPr>
+        <w:t>overlap_save.m</w:t>
+      </w:r>
+      <w:proofErr w:type="spellEnd"/>
+      <w:r>
+        <w:rPr>
+          <w:rFonts w:ascii="Courier New" w:eastAsiaTheme="minorEastAsia" w:hAnsi="Courier New" w:cs="Courier New"/>
+          <w:sz w:val="24"/>
+          <w:szCs w:val="24"/>
+        </w:rPr>
+        <w:t xml:space="preserve"> </w:t>
+      </w:r>
+      <w:r>
+        <w:rPr>
+          <w:rFonts w:ascii="Times New Roman" w:eastAsiaTheme="minorEastAsia" w:hAnsi="Times New Roman" w:cs="Times New Roman"/>
+          <w:sz w:val="24"/>
+          <w:szCs w:val="24"/>
+        </w:rPr>
+        <w:t>and</w:t>
+      </w:r>
+      <w:r>
+        <w:rPr>
+          <w:rFonts w:ascii="Courier New" w:eastAsiaTheme="minorEastAsia" w:hAnsi="Courier New" w:cs="Courier New"/>
+          <w:sz w:val="24"/>
+          <w:szCs w:val="24"/>
+        </w:rPr>
+        <w:t xml:space="preserve"> </w:t>
+      </w:r>
+      <w:proofErr w:type="spellStart"/>
+      <w:r>
+        <w:rPr>
+          <w:rFonts w:ascii="Courier New" w:eastAsiaTheme="minorEastAsia" w:hAnsi="Courier New" w:cs="Courier New"/>
+          <w:sz w:val="24"/>
+          <w:szCs w:val="24"/>
+        </w:rPr>
+        <w:t>complex_fft.m</w:t>
+      </w:r>
+      <w:proofErr w:type="spellEnd"/>
+      <w:r>
+        <w:rPr>
+          <w:rFonts w:ascii="Courier New" w:eastAsiaTheme="minorEastAsia" w:hAnsi="Courier New" w:cs="Courier New"/>
+          <w:sz w:val="24"/>
+          <w:szCs w:val="24"/>
+        </w:rPr>
+        <w:t xml:space="preserve"> </w:t>
+      </w:r>
+      <w:r>
+        <w:rPr>
+          <w:rFonts w:ascii="Times New Roman" w:eastAsiaTheme="minorEastAsia" w:hAnsi="Times New Roman" w:cs="Times New Roman"/>
+          <w:sz w:val="24"/>
+          <w:szCs w:val="24"/>
+        </w:rPr>
+        <w:t>f</w:t>
+      </w:r>
+      <w:r>
+        <w:rPr>
+          <w:rFonts w:ascii="Times New Roman" w:eastAsiaTheme="minorEastAsia" w:hAnsi="Times New Roman" w:cs="Times New Roman"/>
+          <w:sz w:val="24"/>
+          <w:szCs w:val="24"/>
+        </w:rPr>
+        <w:t>or the code used to generate these results.</w:t>
+      </w:r>
+    </w:p>
+    <w:p>
+      <w:pPr>
+        <w:rPr>
+          <w:rFonts w:ascii="Times New Roman" w:eastAsiaTheme="minorEastAsia" w:hAnsi="Times New Roman" w:cs="Times New Roman"/>
+          <w:sz w:val="24"/>
+          <w:szCs w:val="24"/>
+        </w:rPr>
+      </w:pPr>
+      <w:r>
+        <w:rPr>
+          <w:rFonts w:ascii="Times New Roman" w:eastAsiaTheme="minorEastAsia" w:hAnsi="Times New Roman" w:cs="Times New Roman"/>
+          <w:sz w:val="24"/>
+          <w:szCs w:val="24"/>
+        </w:rPr>
+        <w:t xml:space="preserve">In order to prove that the algorithm I wrote can process two signals simultaneously, I split up the given signal, </w:t>
+      </w:r>
+      <w:proofErr w:type="spellStart"/>
+      <w:r>
+        <w:rPr>
+          <w:rFonts w:ascii="Courier New" w:eastAsiaTheme="minorEastAsia" w:hAnsi="Courier New" w:cs="Courier New"/>
+          <w:sz w:val="24"/>
+          <w:szCs w:val="24"/>
+        </w:rPr>
+        <w:t>xn</w:t>
+      </w:r>
+      <w:proofErr w:type="spellEnd"/>
+      <w:r>
+        <w:rPr>
+          <w:rFonts w:ascii="Times New Roman" w:eastAsiaTheme="minorEastAsia" w:hAnsi="Times New Roman" w:cs="Times New Roman"/>
+          <w:sz w:val="24"/>
+          <w:szCs w:val="24"/>
+        </w:rPr>
+        <w:t>, into two signals of equal length.</w:t>
+      </w:r>
+      <w:r>
+        <w:rPr>
+          <w:rFonts w:ascii="Times New Roman" w:eastAsiaTheme="minorEastAsia" w:hAnsi="Times New Roman" w:cs="Times New Roman"/>
+          <w:sz w:val="24"/>
+          <w:szCs w:val="24"/>
+        </w:rPr>
+        <w:t xml:space="preserve"> Figure </w:t>
+      </w:r>
+      <w:r>
+        <w:rPr>
+          <w:rFonts w:ascii="Times New Roman" w:eastAsiaTheme="minorEastAsia" w:hAnsi="Times New Roman" w:cs="Times New Roman"/>
+          <w:sz w:val="24"/>
+          <w:szCs w:val="24"/>
+        </w:rPr>
+        <w:t>8</w:t>
+      </w:r>
+      <w:r>
+        <w:rPr>
+          <w:rFonts w:ascii="Times New Roman" w:eastAsiaTheme="minorEastAsia" w:hAnsi="Times New Roman" w:cs="Times New Roman"/>
+          <w:sz w:val="24"/>
+          <w:szCs w:val="24"/>
+        </w:rPr>
+        <w:t xml:space="preserve"> shows the result of both direct convolution and my overlap-save algorithm on the first half of the signal. Figure </w:t>
+      </w:r>
+      <w:r>
+        <w:rPr>
+          <w:rFonts w:ascii="Times New Roman" w:eastAsiaTheme="minorEastAsia" w:hAnsi="Times New Roman" w:cs="Times New Roman"/>
+          <w:sz w:val="24"/>
+          <w:szCs w:val="24"/>
+        </w:rPr>
+        <w:t>9</w:t>
+      </w:r>
+      <w:r>
+        <w:rPr>
+          <w:rFonts w:ascii="Times New Roman" w:eastAsiaTheme="minorEastAsia" w:hAnsi="Times New Roman" w:cs="Times New Roman"/>
+          <w:sz w:val="24"/>
+          <w:szCs w:val="24"/>
+        </w:rPr>
+        <w:t xml:space="preserve"> shows the same results for the second signal.</w:t>
+      </w:r>
+    </w:p>
+    <w:p>
+      <w:pPr>
+        <w:keepNext/>
+        <w:jc w:val="center"/>
+      </w:pPr>
+      <w:r>
+        <w:rPr>
+          <w:noProof/>
+        </w:rPr>
+        <w:lastRenderedPageBreak/>
+        <w:drawing>
+          <wp:inline distT="0" distB="0" distL="0" distR="0" wp14:anchorId="19B9EC91" wp14:editId="42EDBFBD">
+            <wp:extent cx="5943600" cy="2143125"/>
+            <wp:effectExtent l="0" t="0" r="0" b="9525"/>
+            <wp:docPr id="4" name="Picture 4"/>
+            <wp:cNvGraphicFramePr>
+              <a:graphicFrameLocks xmlns:a="http://schemas.openxmlformats.org/drawingml/2006/main" noChangeAspect="1"/>
+            </wp:cNvGraphicFramePr>
+            <a:graphic xmlns:a="http://schemas.openxmlformats.org/drawingml/2006/main">
+              <a:graphicData uri="http://schemas.openxmlformats.org/drawingml/2006/picture">
+                <pic:pic xmlns:pic="http://schemas.openxmlformats.org/drawingml/2006/picture">
+                  <pic:nvPicPr>
+                    <pic:cNvPr id="0" name="Picture 1"/>
+                    <pic:cNvPicPr>
+                      <a:picLocks noChangeAspect="1" noChangeArrowheads="1"/>
+                    </pic:cNvPicPr>
+                  </pic:nvPicPr>
+                  <pic:blipFill>
+                    <a:blip r:embed="rId12" cstate="print">
+                      <a:extLst>
+                        <a:ext uri="{28A0092B-C50C-407E-A947-70E740481C1C}">
+                          <a14:useLocalDpi xmlns:a14="http://schemas.microsoft.com/office/drawing/2010/main" val="0"/>
+                        </a:ext>
+                      </a:extLst>
+                    </a:blip>
+                    <a:srcRect/>
+                    <a:stretch>
+                      <a:fillRect/>
+                    </a:stretch>
+                  </pic:blipFill>
+                  <pic:spPr bwMode="auto">
+                    <a:xfrm>
+                      <a:off x="0" y="0"/>
+                      <a:ext cx="5943600" cy="2143125"/>
+                    </a:xfrm>
+                    <a:prstGeom prst="rect">
+                      <a:avLst/>
+                    </a:prstGeom>
+                    <a:noFill/>
+                    <a:ln>
+                      <a:noFill/>
+                    </a:ln>
+                  </pic:spPr>
+                </pic:pic>
+              </a:graphicData>
+            </a:graphic>
+          </wp:inline>
+        </w:drawing>
+      </w:r>
+    </w:p>
+    <w:p>
+      <w:pPr>
+        <w:pStyle w:val="Caption"/>
+        <w:jc w:val="center"/>
+        <w:rPr>
+          <w:rFonts w:ascii="Times New Roman" w:eastAsiaTheme="minorEastAsia" w:hAnsi="Times New Roman" w:cs="Times New Roman"/>
+          <w:sz w:val="24"/>
+          <w:szCs w:val="24"/>
+        </w:rPr>
+      </w:pPr>
+      <w:r>
+        <w:t xml:space="preserve">Figure </w:t>
+      </w:r>
+      <w:fldSimple w:instr=" SEQ Figure \* ARABIC ">
+        <w:r>
+          <w:rPr>
+            <w:noProof/>
+          </w:rPr>
+          <w:t>8</w:t>
+        </w:r>
+      </w:fldSimple>
+      <w:r>
+        <w:t xml:space="preserve"> - Comparing output-save results with direct convolution results (signal 1)</w:t>
+      </w:r>
+    </w:p>
+    <w:p>
+      <w:pPr>
+        <w:keepNext/>
+        <w:jc w:val="center"/>
+      </w:pPr>
+      <w:r>
+        <w:rPr>
+          <w:noProof/>
+        </w:rPr>
+        <w:drawing>
+          <wp:inline distT="0" distB="0" distL="0" distR="0" wp14:anchorId="3AC19A78" wp14:editId="0879C0BD">
+            <wp:extent cx="5943600" cy="2164080"/>
+            <wp:effectExtent l="0" t="0" r="0" b="7620"/>
+            <wp:docPr id="7" name="Picture 7"/>
+            <wp:cNvGraphicFramePr>
+              <a:graphicFrameLocks xmlns:a="http://schemas.openxmlformats.org/drawingml/2006/main" noChangeAspect="1"/>
+            </wp:cNvGraphicFramePr>
+            <a:graphic xmlns:a="http://schemas.openxmlformats.org/drawingml/2006/main">
+              <a:graphicData uri="http://schemas.openxmlformats.org/drawingml/2006/picture">
+                <pic:pic xmlns:pic="http://schemas.openxmlformats.org/drawingml/2006/picture">
+                  <pic:nvPicPr>
+                    <pic:cNvPr id="0" name="Picture 3"/>
+                    <pic:cNvPicPr>
+                      <a:picLocks noChangeAspect="1" noChangeArrowheads="1"/>
+                    </pic:cNvPicPr>
+                  </pic:nvPicPr>
+                  <pic:blipFill>
+                    <a:blip r:embed="rId13" cstate="print">
+                      <a:extLst>
+                        <a:ext uri="{28A0092B-C50C-407E-A947-70E740481C1C}">
+                          <a14:useLocalDpi xmlns:a14="http://schemas.microsoft.com/office/drawing/2010/main" val="0"/>
+                        </a:ext>
+                      </a:extLst>
+                    </a:blip>
+                    <a:srcRect/>
+                    <a:stretch>
+                      <a:fillRect/>
+                    </a:stretch>
+                  </pic:blipFill>
+                  <pic:spPr bwMode="auto">
+                    <a:xfrm>
+                      <a:off x="0" y="0"/>
+                      <a:ext cx="5943600" cy="2164080"/>
+                    </a:xfrm>
+                    <a:prstGeom prst="rect">
+                      <a:avLst/>
+                    </a:prstGeom>
+                    <a:noFill/>
+                    <a:ln>
+                      <a:noFill/>
+                    </a:ln>
+                  </pic:spPr>
+                </pic:pic>
+              </a:graphicData>
+            </a:graphic>
+          </wp:inline>
+        </w:drawing>
+      </w:r>
+    </w:p>
+    <w:p>
+      <w:pPr>
+        <w:pStyle w:val="Caption"/>
+        <w:jc w:val="center"/>
+      </w:pPr>
+      <w:r>
+        <w:t xml:space="preserve">Figure </w:t>
+      </w:r>
+      <w:fldSimple w:instr=" SEQ Figure \* ARABIC ">
+        <w:r>
+          <w:rPr>
+            <w:noProof/>
+          </w:rPr>
+          <w:t>9</w:t>
+        </w:r>
+      </w:fldSimple>
+      <w:r>
+        <w:t xml:space="preserve"> - </w:t>
+      </w:r>
+      <w:r>
+        <w:t xml:space="preserve">Comparing output-save results with direct convolution results (signal </w:t>
+      </w:r>
+      <w:r>
+        <w:t>2</w:t>
+      </w:r>
+      <w:r>
+        <w:t>)</w:t>
+      </w:r>
+    </w:p>
+    <w:p>
+      <w:pPr>
+        <w:rPr>
+          <w:rFonts w:ascii="Times New Roman" w:eastAsiaTheme="minorEastAsia" w:hAnsi="Times New Roman" w:cs="Times New Roman"/>
+          <w:sz w:val="24"/>
+          <w:szCs w:val="24"/>
+        </w:rPr>
+      </w:pPr>
+      <w:r>
+        <w:rPr>
+          <w:rFonts w:ascii="Times New Roman" w:eastAsiaTheme="minorEastAsia" w:hAnsi="Times New Roman" w:cs="Times New Roman"/>
+          <w:sz w:val="24"/>
+          <w:szCs w:val="24"/>
+        </w:rPr>
+        <w:t>The two Figures show that the overlap-save algorithm appears to do a very good job of imitating the behavior of direct convolution. Upon closer inspection, however, we can see some inconsistencies between the two signals at the start and end of the outputs. Figure 10 focuses on the differences at the beginning by showing only the first 2000 samples.</w:t>
+      </w:r>
+    </w:p>
+    <w:p>
+      <w:pPr>
+        <w:keepNext/>
+      </w:pPr>
+      <w:r>
+        <w:rPr>
+          <w:noProof/>
+        </w:rPr>
+        <w:lastRenderedPageBreak/>
+        <w:drawing>
+          <wp:inline distT="0" distB="0" distL="0" distR="0" wp14:anchorId="0D422394" wp14:editId="15B6E021">
+            <wp:extent cx="5943600" cy="3324225"/>
+            <wp:effectExtent l="0" t="0" r="0" b="9525"/>
+            <wp:docPr id="8" name="Picture 8"/>
+            <wp:cNvGraphicFramePr>
+              <a:graphicFrameLocks xmlns:a="http://schemas.openxmlformats.org/drawingml/2006/main" noChangeAspect="1"/>
+            </wp:cNvGraphicFramePr>
+            <a:graphic xmlns:a="http://schemas.openxmlformats.org/drawingml/2006/main">
+              <a:graphicData uri="http://schemas.openxmlformats.org/drawingml/2006/picture">
+                <pic:pic xmlns:pic="http://schemas.openxmlformats.org/drawingml/2006/picture">
+                  <pic:nvPicPr>
+                    <pic:cNvPr id="0" name="Picture 5"/>
+                    <pic:cNvPicPr>
+                      <a:picLocks noChangeAspect="1" noChangeArrowheads="1"/>
+                    </pic:cNvPicPr>
+                  </pic:nvPicPr>
+                  <pic:blipFill>
+                    <a:blip r:embed="rId14">
+                      <a:extLst>
+                        <a:ext uri="{28A0092B-C50C-407E-A947-70E740481C1C}">
+                          <a14:useLocalDpi xmlns:a14="http://schemas.microsoft.com/office/drawing/2010/main" val="0"/>
+                        </a:ext>
+                      </a:extLst>
+                    </a:blip>
+                    <a:srcRect/>
+                    <a:stretch>
+                      <a:fillRect/>
+                    </a:stretch>
+                  </pic:blipFill>
+                  <pic:spPr bwMode="auto">
+                    <a:xfrm>
+                      <a:off x="0" y="0"/>
+                      <a:ext cx="5943600" cy="3324225"/>
+                    </a:xfrm>
+                    <a:prstGeom prst="rect">
+                      <a:avLst/>
+                    </a:prstGeom>
+                    <a:noFill/>
+                    <a:ln>
+                      <a:noFill/>
+                    </a:ln>
+                  </pic:spPr>
+                </pic:pic>
+              </a:graphicData>
+            </a:graphic>
+          </wp:inline>
+        </w:drawing>
+      </w:r>
+    </w:p>
+    <w:p>
+      <w:pPr>
+        <w:pStyle w:val="Caption"/>
+        <w:jc w:val="center"/>
+      </w:pPr>
+      <w:r>
+        <w:t xml:space="preserve">Figure </w:t>
+      </w:r>
+      <w:fldSimple w:instr=" SEQ Figure \* ARABIC ">
+        <w:r>
+          <w:rPr>
+            <w:noProof/>
+          </w:rPr>
+          <w:t>10</w:t>
+        </w:r>
+      </w:fldSimple>
+      <w:r>
+        <w:t xml:space="preserve"> - Differences between the two outputs on '</w:t>
+      </w:r>
+      <w:r>
+        <w:t>power-</w:t>
+      </w:r>
+      <w:r>
+        <w:t>up'</w:t>
+      </w:r>
+    </w:p>
+    <w:p>
+      <w:pPr>
+        <w:rPr>
+          <w:rFonts w:ascii="Times New Roman" w:eastAsiaTheme="minorEastAsia" w:hAnsi="Times New Roman" w:cs="Times New Roman"/>
+          <w:sz w:val="24"/>
+          <w:szCs w:val="24"/>
+        </w:rPr>
+      </w:pPr>
+      <w:r>
+        <w:rPr>
+          <w:rFonts w:ascii="Times New Roman" w:eastAsiaTheme="minorEastAsia" w:hAnsi="Times New Roman" w:cs="Times New Roman"/>
+          <w:sz w:val="24"/>
+          <w:szCs w:val="24"/>
+        </w:rPr>
+        <w:t>Figure 10 shows that the first 255 samples of the signal have been discarded. This is exactly the behavior that we expect the overlap-save algorithm to have because the first 255</w:t>
+      </w:r>
+      <w:r>
+        <w:rPr>
+          <w:rFonts w:ascii="Times New Roman" w:eastAsiaTheme="minorEastAsia" w:hAnsi="Times New Roman" w:cs="Times New Roman"/>
+          <w:sz w:val="24"/>
+          <w:szCs w:val="24"/>
+        </w:rPr>
+        <w:t xml:space="preserve"> samples</w:t>
+      </w:r>
+      <w:r>
+        <w:rPr>
+          <w:rFonts w:ascii="Times New Roman" w:eastAsiaTheme="minorEastAsia" w:hAnsi="Times New Roman" w:cs="Times New Roman"/>
+          <w:sz w:val="24"/>
+          <w:szCs w:val="24"/>
+        </w:rPr>
+        <w:t xml:space="preserve"> are unusable</w:t>
+      </w:r>
+      <w:r>
+        <w:rPr>
+          <w:rFonts w:ascii="Times New Roman" w:eastAsiaTheme="minorEastAsia" w:hAnsi="Times New Roman" w:cs="Times New Roman"/>
+          <w:sz w:val="24"/>
+          <w:szCs w:val="24"/>
+        </w:rPr>
+        <w:t>.</w:t>
+      </w:r>
+    </w:p>
+    <w:p>
+      <w:pPr>
+        <w:rPr>
+          <w:rFonts w:ascii="Times New Roman" w:eastAsiaTheme="minorEastAsia" w:hAnsi="Times New Roman" w:cs="Times New Roman"/>
+          <w:sz w:val="24"/>
+          <w:szCs w:val="24"/>
+        </w:rPr>
+      </w:pPr>
+      <w:r>
+        <w:rPr>
+          <w:rFonts w:ascii="Times New Roman" w:eastAsiaTheme="minorEastAsia" w:hAnsi="Times New Roman" w:cs="Times New Roman"/>
+          <w:sz w:val="24"/>
+          <w:szCs w:val="24"/>
+        </w:rPr>
+        <w:t xml:space="preserve">Figure 11 </w:t>
+      </w:r>
+      <w:r>
+        <w:rPr>
+          <w:rFonts w:ascii="Times New Roman" w:eastAsiaTheme="minorEastAsia" w:hAnsi="Times New Roman" w:cs="Times New Roman"/>
+          <w:sz w:val="24"/>
+          <w:szCs w:val="24"/>
+        </w:rPr>
+        <w:t xml:space="preserve">focuses on the differences at the beginning by showing only the </w:t>
+      </w:r>
+      <w:r>
+        <w:rPr>
+          <w:rFonts w:ascii="Times New Roman" w:eastAsiaTheme="minorEastAsia" w:hAnsi="Times New Roman" w:cs="Times New Roman"/>
+          <w:sz w:val="24"/>
+          <w:szCs w:val="24"/>
+        </w:rPr>
+        <w:t>last</w:t>
+      </w:r>
+      <w:r>
+        <w:rPr>
+          <w:rFonts w:ascii="Times New Roman" w:eastAsiaTheme="minorEastAsia" w:hAnsi="Times New Roman" w:cs="Times New Roman"/>
+          <w:sz w:val="24"/>
+          <w:szCs w:val="24"/>
+        </w:rPr>
+        <w:t xml:space="preserve"> </w:t>
+      </w:r>
+      <w:r>
+        <w:rPr>
+          <w:rFonts w:ascii="Times New Roman" w:eastAsiaTheme="minorEastAsia" w:hAnsi="Times New Roman" w:cs="Times New Roman"/>
+          <w:sz w:val="24"/>
+          <w:szCs w:val="24"/>
+        </w:rPr>
+        <w:t>1</w:t>
+      </w:r>
+      <w:r>
+        <w:rPr>
+          <w:rFonts w:ascii="Times New Roman" w:eastAsiaTheme="minorEastAsia" w:hAnsi="Times New Roman" w:cs="Times New Roman"/>
+          <w:sz w:val="24"/>
+          <w:szCs w:val="24"/>
+        </w:rPr>
+        <w:t>000 samples.</w:t>
+      </w:r>
+    </w:p>
+    <w:p>
+      <w:pPr>
+        <w:keepNext/>
+        <w:jc w:val="center"/>
+      </w:pPr>
+      <w:r>
+        <w:rPr>
+          <w:noProof/>
+        </w:rPr>
+        <w:lastRenderedPageBreak/>
+        <w:drawing>
+          <wp:inline distT="0" distB="0" distL="0" distR="0" wp14:anchorId="06662F95" wp14:editId="283E49B3">
+            <wp:extent cx="5943600" cy="3324225"/>
+            <wp:effectExtent l="0" t="0" r="0" b="9525"/>
+            <wp:docPr id="10" name="Picture 10"/>
+            <wp:cNvGraphicFramePr>
+              <a:graphicFrameLocks xmlns:a="http://schemas.openxmlformats.org/drawingml/2006/main" noChangeAspect="1"/>
+            </wp:cNvGraphicFramePr>
+            <a:graphic xmlns:a="http://schemas.openxmlformats.org/drawingml/2006/main">
+              <a:graphicData uri="http://schemas.openxmlformats.org/drawingml/2006/picture">
+                <pic:pic xmlns:pic="http://schemas.openxmlformats.org/drawingml/2006/picture">
+                  <pic:nvPicPr>
+                    <pic:cNvPr id="0" name="Picture 7"/>
+                    <pic:cNvPicPr>
+                      <a:picLocks noChangeAspect="1" noChangeArrowheads="1"/>
+                    </pic:cNvPicPr>
+                  </pic:nvPicPr>
+                  <pic:blipFill>
+                    <a:blip r:embed="rId15">
+                      <a:extLst>
+                        <a:ext uri="{28A0092B-C50C-407E-A947-70E740481C1C}">
+                          <a14:useLocalDpi xmlns:a14="http://schemas.microsoft.com/office/drawing/2010/main" val="0"/>
+                        </a:ext>
+                      </a:extLst>
+                    </a:blip>
+                    <a:srcRect/>
+                    <a:stretch>
+                      <a:fillRect/>
+                    </a:stretch>
+                  </pic:blipFill>
+                  <pic:spPr bwMode="auto">
+                    <a:xfrm>
+                      <a:off x="0" y="0"/>
+                      <a:ext cx="5943600" cy="3324225"/>
+                    </a:xfrm>
+                    <a:prstGeom prst="rect">
+                      <a:avLst/>
+                    </a:prstGeom>
+                    <a:noFill/>
+                    <a:ln>
+                      <a:noFill/>
+                    </a:ln>
+                  </pic:spPr>
+                </pic:pic>
+              </a:graphicData>
+            </a:graphic>
+          </wp:inline>
+        </w:drawing>
+      </w:r>
+    </w:p>
+    <w:p>
+      <w:pPr>
+        <w:pStyle w:val="Caption"/>
+        <w:jc w:val="center"/>
+      </w:pPr>
+      <w:r>
+        <w:t xml:space="preserve">Figure </w:t>
+      </w:r>
+      <w:fldSimple w:instr=" SEQ Figure \* ARABIC ">
+        <w:r>
+          <w:rPr>
+            <w:noProof/>
+          </w:rPr>
+          <w:t>11</w:t>
+        </w:r>
+      </w:fldSimple>
+      <w:r>
+        <w:t xml:space="preserve"> - </w:t>
+      </w:r>
+      <w:r>
+        <w:t>Differences between the two outputs on '</w:t>
+      </w:r>
+      <w:r>
+        <w:t>power-down</w:t>
+      </w:r>
+      <w:r>
+        <w:t>'</w:t>
+      </w:r>
+    </w:p>
+    <w:p>
+      <w:r>
+        <w:t xml:space="preserve">We can see from </w:t>
+      </w:r>
+      <w:r>
+        <w:t>F</w:t>
+      </w:r>
+      <w:r>
+        <w:t xml:space="preserve">igure 11 and from the MATLAB output below that the lengths of the two signals differ </w:t>
+      </w:r>
+      <w:r>
+        <w:t xml:space="preserve">in length </w:t>
+      </w:r>
+      <w:r>
+        <w:t>from ea</w:t>
+      </w:r>
+      <w:r>
+        <w:t>c</w:t>
+      </w:r>
+      <w:r>
+        <w:t>h</w:t>
+      </w:r>
+      <w:r>
+        <w:t xml:space="preserve"> </w:t>
+      </w:r>
+      <w:r>
+        <w:t>o</w:t>
+      </w:r>
+      <w:r>
+        <w:t>th</w:t>
+      </w:r>
+      <w:r>
+        <w:t>er and from the or</w:t>
+      </w:r>
+      <w:r>
+        <w:t>iginal input signal.</w:t>
+      </w:r>
+    </w:p>
+    <w:p>
+      <w:pPr>
+        <w:spacing w:after="0" w:line="240" w:lineRule="auto"/>
+        <w:rPr>
+          <w:rFonts w:ascii="Courier New" w:hAnsi="Courier New" w:cs="Courier New"/>
+        </w:rPr>
+      </w:pPr>
+      <w:r>
+        <w:rPr>
+          <w:rFonts w:ascii="Courier New" w:hAnsi="Courier New" w:cs="Courier New"/>
+        </w:rPr>
+        <w:t>&gt;&gt; length(x1)</w:t>
+      </w:r>
+    </w:p>
+    <w:p>
+      <w:pPr>
+        <w:spacing w:after="0" w:line="240" w:lineRule="auto"/>
+        <w:rPr>
+          <w:rFonts w:ascii="Courier New" w:hAnsi="Courier New" w:cs="Courier New"/>
+        </w:rPr>
+      </w:pPr>
+    </w:p>
+    <w:p>
+      <w:pPr>
+        <w:spacing w:after="0" w:line="240" w:lineRule="auto"/>
+        <w:rPr>
+          <w:rFonts w:ascii="Courier New" w:hAnsi="Courier New" w:cs="Courier New"/>
+        </w:rPr>
+      </w:pPr>
+      <w:proofErr w:type="spellStart"/>
+      <w:r>
+        <w:rPr>
+          <w:rFonts w:ascii="Courier New" w:hAnsi="Courier New" w:cs="Courier New"/>
+        </w:rPr>
+        <w:t>ans</w:t>
+      </w:r>
+      <w:proofErr w:type="spellEnd"/>
+      <w:r>
+        <w:rPr>
+          <w:rFonts w:ascii="Courier New" w:hAnsi="Courier New" w:cs="Courier New"/>
+        </w:rPr>
+        <w:t xml:space="preserve"> =</w:t>
+      </w:r>
+    </w:p>
+    <w:p>
+      <w:pPr>
+        <w:spacing w:after="0" w:line="240" w:lineRule="auto"/>
+        <w:rPr>
+          <w:rFonts w:ascii="Courier New" w:hAnsi="Courier New" w:cs="Courier New"/>
+        </w:rPr>
+      </w:pPr>
+    </w:p>
+    <w:p>
+      <w:pPr>
+        <w:spacing w:after="0" w:line="240" w:lineRule="auto"/>
+        <w:rPr>
+          <w:rFonts w:ascii="Courier New" w:hAnsi="Courier New" w:cs="Courier New"/>
+        </w:rPr>
+      </w:pPr>
+      <w:r>
+        <w:rPr>
+          <w:rFonts w:ascii="Courier New" w:hAnsi="Courier New" w:cs="Courier New"/>
+        </w:rPr>
+        <w:t xml:space="preserve">      127500</w:t>
+      </w:r>
+    </w:p>
+    <w:p>
+      <w:pPr>
+        <w:spacing w:after="0" w:line="240" w:lineRule="auto"/>
+        <w:rPr>
+          <w:rFonts w:ascii="Courier New" w:hAnsi="Courier New" w:cs="Courier New"/>
+        </w:rPr>
+      </w:pPr>
+    </w:p>
+    <w:p>
+      <w:pPr>
+        <w:spacing w:after="0" w:line="240" w:lineRule="auto"/>
+        <w:rPr>
+          <w:rFonts w:ascii="Courier New" w:hAnsi="Courier New" w:cs="Courier New"/>
+        </w:rPr>
+      </w:pPr>
+      <w:r>
+        <w:rPr>
+          <w:rFonts w:ascii="Courier New" w:hAnsi="Courier New" w:cs="Courier New"/>
+        </w:rPr>
+        <w:t>&gt;&gt; length(y2)</w:t>
+      </w:r>
+    </w:p>
+    <w:p>
+      <w:pPr>
+        <w:spacing w:after="0" w:line="240" w:lineRule="auto"/>
+        <w:rPr>
+          <w:rFonts w:ascii="Courier New" w:hAnsi="Courier New" w:cs="Courier New"/>
+        </w:rPr>
+      </w:pPr>
+    </w:p>
+    <w:p>
+      <w:pPr>
+        <w:spacing w:after="0" w:line="240" w:lineRule="auto"/>
+        <w:rPr>
+          <w:rFonts w:ascii="Courier New" w:hAnsi="Courier New" w:cs="Courier New"/>
+        </w:rPr>
+      </w:pPr>
+      <w:proofErr w:type="spellStart"/>
+      <w:r>
+        <w:rPr>
+          <w:rFonts w:ascii="Courier New" w:hAnsi="Courier New" w:cs="Courier New"/>
+        </w:rPr>
+        <w:t>ans</w:t>
+      </w:r>
+      <w:proofErr w:type="spellEnd"/>
+      <w:r>
+        <w:rPr>
+          <w:rFonts w:ascii="Courier New" w:hAnsi="Courier New" w:cs="Courier New"/>
+        </w:rPr>
+        <w:t xml:space="preserve"> =</w:t>
+      </w:r>
+    </w:p>
+    <w:p>
+      <w:pPr>
+        <w:spacing w:after="0" w:line="240" w:lineRule="auto"/>
+        <w:rPr>
+          <w:rFonts w:ascii="Courier New" w:hAnsi="Courier New" w:cs="Courier New"/>
+        </w:rPr>
+      </w:pPr>
+    </w:p>
+    <w:p>
+      <w:pPr>
+        <w:spacing w:after="0" w:line="240" w:lineRule="auto"/>
+        <w:rPr>
+          <w:rFonts w:ascii="Courier New" w:hAnsi="Courier New" w:cs="Courier New"/>
+        </w:rPr>
+      </w:pPr>
+      <w:r>
+        <w:rPr>
+          <w:rFonts w:ascii="Courier New" w:hAnsi="Courier New" w:cs="Courier New"/>
+        </w:rPr>
+        <w:t xml:space="preserve">      127558</w:t>
+      </w:r>
+    </w:p>
+    <w:p>
+      <w:pPr>
+        <w:spacing w:after="0" w:line="240" w:lineRule="auto"/>
+        <w:rPr>
+          <w:rFonts w:ascii="Courier New" w:hAnsi="Courier New" w:cs="Courier New"/>
+        </w:rPr>
+      </w:pPr>
+    </w:p>
+    <w:p>
+      <w:pPr>
+        <w:spacing w:after="0" w:line="240" w:lineRule="auto"/>
+        <w:rPr>
+          <w:rFonts w:ascii="Courier New" w:hAnsi="Courier New" w:cs="Courier New"/>
+        </w:rPr>
+      </w:pPr>
+      <w:r>
+        <w:rPr>
+          <w:rFonts w:ascii="Courier New" w:hAnsi="Courier New" w:cs="Courier New"/>
+        </w:rPr>
+        <w:t>&gt;&gt; length(dir_conv_1)</w:t>
+      </w:r>
+    </w:p>
+    <w:p>
+      <w:pPr>
+        <w:spacing w:after="0" w:line="240" w:lineRule="auto"/>
+        <w:rPr>
+          <w:rFonts w:ascii="Courier New" w:hAnsi="Courier New" w:cs="Courier New"/>
+        </w:rPr>
+      </w:pPr>
+    </w:p>
+    <w:p>
+      <w:pPr>
+        <w:spacing w:after="0" w:line="240" w:lineRule="auto"/>
+        <w:rPr>
+          <w:rFonts w:ascii="Courier New" w:hAnsi="Courier New" w:cs="Courier New"/>
+        </w:rPr>
+      </w:pPr>
+      <w:proofErr w:type="spellStart"/>
+      <w:r>
+        <w:rPr>
+          <w:rFonts w:ascii="Courier New" w:hAnsi="Courier New" w:cs="Courier New"/>
+        </w:rPr>
+        <w:t>ans</w:t>
+      </w:r>
+      <w:proofErr w:type="spellEnd"/>
+      <w:r>
+        <w:rPr>
+          <w:rFonts w:ascii="Courier New" w:hAnsi="Courier New" w:cs="Courier New"/>
+        </w:rPr>
+        <w:t xml:space="preserve"> =</w:t>
+      </w:r>
+    </w:p>
+    <w:p>
+      <w:pPr>
+        <w:spacing w:after="0" w:line="240" w:lineRule="auto"/>
+        <w:rPr>
+          <w:rFonts w:ascii="Courier New" w:hAnsi="Courier New" w:cs="Courier New"/>
+        </w:rPr>
+      </w:pPr>
+    </w:p>
+    <w:p>
+      <w:pPr>
+        <w:spacing w:after="0" w:line="240" w:lineRule="auto"/>
+        <w:rPr>
+          <w:rFonts w:ascii="Courier New" w:hAnsi="Courier New" w:cs="Courier New"/>
+        </w:rPr>
+      </w:pPr>
+      <w:r>
+        <w:rPr>
+          <w:rFonts w:ascii="Courier New" w:hAnsi="Courier New" w:cs="Courier New"/>
+        </w:rPr>
+        <w:t xml:space="preserve">      127754</w:t>
+      </w:r>
+    </w:p>
+    <w:p>
+      <w:pPr>
+        <w:spacing w:after="0" w:line="240" w:lineRule="auto"/>
+        <w:rPr>
+          <w:rFonts w:ascii="Courier New" w:hAnsi="Courier New" w:cs="Courier New"/>
+        </w:rPr>
+      </w:pPr>
+    </w:p>
+    <w:p>
+      <w:pPr>
+        <w:spacing w:after="0" w:line="240" w:lineRule="auto"/>
+        <w:rPr>
+          <w:rFonts w:ascii="Times New Roman" w:hAnsi="Times New Roman" w:cs="Times New Roman"/>
+        </w:rPr>
+      </w:pPr>
+      <w:r>
+        <w:rPr>
+          <w:rFonts w:ascii="Times New Roman" w:hAnsi="Times New Roman" w:cs="Times New Roman"/>
+        </w:rPr>
+        <w:t>Because the length of a convolution is known to be N+M-1, the length of the convolution signal is no surprise since the length of the UPR is 255 and 127500+255-1 is exactly 127754.</w:t>
+      </w:r>
+      <w:r>
+        <w:rPr>
+          <w:rFonts w:ascii="Times New Roman" w:hAnsi="Times New Roman" w:cs="Times New Roman"/>
+        </w:rPr>
+        <w:t xml:space="preserve"> The fact that the overlap-add result is also slightly larger than the input signal is still no surprise because the algorithm will </w:t>
+      </w:r>
+      <w:r>
+        <w:rPr>
+          <w:rFonts w:ascii="Times New Roman" w:hAnsi="Times New Roman" w:cs="Times New Roman"/>
+        </w:rPr>
+        <w:t>continuously process blocks of the input until it encounters the end of the signal. At this point it will zero-pad the remaining fraction of a block into its full size and process the result. This process is bound to result in an output that is slightly larger than the original input, and this is what we observ</w:t>
+      </w:r>
+      <w:r>
+        <w:rPr>
+          <w:rFonts w:ascii="Times New Roman" w:hAnsi="Times New Roman" w:cs="Times New Roman"/>
+        </w:rPr>
+        <w:t>e.</w:t>
+      </w:r>
+    </w:p>
+    <w:p>
+      <w:pPr>
+        <w:spacing w:after="0" w:line="240" w:lineRule="auto"/>
+        <w:rPr>
+          <w:rFonts w:ascii="Times New Roman" w:hAnsi="Times New Roman" w:cs="Times New Roman"/>
+        </w:rPr>
+      </w:pPr>
+    </w:p>
+    <w:p>
+      <w:pPr>
+        <w:spacing w:after="0" w:line="240" w:lineRule="auto"/>
+        <w:rPr>
+          <w:rFonts w:ascii="Times New Roman" w:hAnsi="Times New Roman" w:cs="Times New Roman"/>
+        </w:rPr>
+      </w:pPr>
+      <w:r>
+        <w:rPr>
+          <w:rFonts w:ascii="Times New Roman" w:hAnsi="Times New Roman" w:cs="Times New Roman"/>
+        </w:rPr>
+        <w:lastRenderedPageBreak/>
+        <w:t>With these differences in mind, we can measure the success with which the overlap-save algorithm imitates the direct convolution process by ignoring the start and end portions of the output. The result is as follows:</w:t>
+      </w:r>
+    </w:p>
+    <w:p>
+      <w:pPr>
+        <w:spacing w:after="0" w:line="240" w:lineRule="auto"/>
+        <w:rPr>
+          <w:rFonts w:ascii="Times New Roman" w:hAnsi="Times New Roman" w:cs="Times New Roman"/>
+        </w:rPr>
+      </w:pPr>
+    </w:p>
+    <w:p>
+      <w:pPr>
+        <w:spacing w:after="0" w:line="240" w:lineRule="auto"/>
+        <w:rPr>
+          <w:rFonts w:ascii="Courier New" w:hAnsi="Courier New" w:cs="Courier New"/>
+        </w:rPr>
+      </w:pPr>
+      <w:r>
+        <w:rPr>
+          <w:rFonts w:ascii="Courier New" w:hAnsi="Courier New" w:cs="Courier New"/>
+        </w:rPr>
+        <w:t>&gt;&gt; max(y1(256:127558)-dir_conv_1(256:127558))</w:t>
+      </w:r>
+    </w:p>
+    <w:p>
+      <w:pPr>
+        <w:spacing w:after="0" w:line="240" w:lineRule="auto"/>
+        <w:rPr>
+          <w:rFonts w:ascii="Courier New" w:hAnsi="Courier New" w:cs="Courier New"/>
+        </w:rPr>
+      </w:pPr>
+    </w:p>
+    <w:p>
+      <w:pPr>
+        <w:spacing w:after="0" w:line="240" w:lineRule="auto"/>
+        <w:rPr>
+          <w:rFonts w:ascii="Courier New" w:hAnsi="Courier New" w:cs="Courier New"/>
+        </w:rPr>
+      </w:pPr>
+      <w:proofErr w:type="spellStart"/>
+      <w:r>
+        <w:rPr>
+          <w:rFonts w:ascii="Courier New" w:hAnsi="Courier New" w:cs="Courier New"/>
+        </w:rPr>
+        <w:t>ans</w:t>
+      </w:r>
+      <w:proofErr w:type="spellEnd"/>
+      <w:r>
+        <w:rPr>
+          <w:rFonts w:ascii="Courier New" w:hAnsi="Courier New" w:cs="Courier New"/>
+        </w:rPr>
+        <w:t xml:space="preserve"> =</w:t>
+      </w:r>
+    </w:p>
+    <w:p>
+      <w:pPr>
+        <w:spacing w:after="0" w:line="240" w:lineRule="auto"/>
+        <w:rPr>
+          <w:rFonts w:ascii="Courier New" w:hAnsi="Courier New" w:cs="Courier New"/>
+        </w:rPr>
+      </w:pPr>
+    </w:p>
+    <w:p>
+      <w:pPr>
+        <w:spacing w:after="0" w:line="240" w:lineRule="auto"/>
+        <w:rPr>
+          <w:rFonts w:ascii="Courier New" w:hAnsi="Courier New" w:cs="Courier New"/>
+        </w:rPr>
+      </w:pPr>
+      <w:r>
+        <w:rPr>
+          <w:rFonts w:ascii="Courier New" w:hAnsi="Courier New" w:cs="Courier New"/>
+        </w:rPr>
+        <w:t xml:space="preserve">   4.5475e-13</w:t>
+      </w:r>
+    </w:p>
+    <w:p>
+      <w:pPr>
+        <w:spacing w:after="0" w:line="240" w:lineRule="auto"/>
+        <w:rPr>
+          <w:rFonts w:ascii="Times New Roman" w:hAnsi="Times New Roman" w:cs="Times New Roman"/>
+        </w:rPr>
+      </w:pPr>
+    </w:p>
+    <w:p>
+      <w:pPr>
+        <w:spacing w:after="0" w:line="240" w:lineRule="auto"/>
+        <w:rPr>
+          <w:rFonts w:ascii="Times New Roman" w:hAnsi="Times New Roman" w:cs="Times New Roman"/>
+        </w:rPr>
+      </w:pPr>
+      <w:r>
+        <w:rPr>
+          <w:rFonts w:ascii="Times New Roman" w:hAnsi="Times New Roman" w:cs="Times New Roman"/>
+        </w:rPr>
+        <w:t>Given that the output signal could sometimes reach values as high as 450</w:t>
+      </w:r>
+      <w:r>
+        <w:rPr>
+          <w:rFonts w:ascii="Times New Roman" w:hAnsi="Times New Roman" w:cs="Times New Roman"/>
+        </w:rPr>
+        <w:t>, an error on the order of 10</w:t>
+      </w:r>
+      <w:r>
+        <w:rPr>
+          <w:rFonts w:ascii="Times New Roman" w:hAnsi="Times New Roman" w:cs="Times New Roman"/>
+          <w:vertAlign w:val="superscript"/>
+        </w:rPr>
+        <w:t>-13</w:t>
+      </w:r>
+      <w:r>
+        <w:rPr>
+          <w:rFonts w:ascii="Times New Roman" w:hAnsi="Times New Roman" w:cs="Times New Roman"/>
+        </w:rPr>
+        <w:t xml:space="preserve"> is acceptable</w:t>
+      </w:r>
+      <w:r>
+        <w:rPr>
+          <w:rFonts w:ascii="Times New Roman" w:hAnsi="Times New Roman" w:cs="Times New Roman"/>
+        </w:rPr>
+        <w:t xml:space="preserve"> and can be attributed to rounding</w:t>
+      </w:r>
+      <w:r>
+        <w:rPr>
+          <w:rFonts w:ascii="Times New Roman" w:hAnsi="Times New Roman" w:cs="Times New Roman"/>
+        </w:rPr>
+        <w:t>.</w:t>
       </w:r>
       <w:bookmarkStart w:id="1" w:name="_GoBack"/>
       <w:bookmarkEnd w:id="1"/>
+    </w:p>
+    <w:p>
+      <w:pPr>
+        <w:spacing w:after="0" w:line="240" w:lineRule="auto"/>
+        <w:rPr>
+          <w:rFonts w:ascii="Times New Roman" w:hAnsi="Times New Roman" w:cs="Times New Roman"/>
+        </w:rPr>
+      </w:pPr>
+    </w:p>
+    <w:p>
+      <w:pPr>
+        <w:spacing w:after="0" w:line="240" w:lineRule="auto"/>
+        <w:rPr>
+          <w:rFonts w:ascii="Times New Roman" w:hAnsi="Times New Roman" w:cs="Times New Roman"/>
+        </w:rPr>
+      </w:pPr>
+    </w:p>
+    <w:p>
+      <w:pPr>
+        <w:rPr>
+          <w:rFonts w:ascii="Times New Roman" w:eastAsiaTheme="minorEastAsia" w:hAnsi="Times New Roman" w:cs="Times New Roman"/>
+          <w:i/>
+          <w:sz w:val="24"/>
+          <w:szCs w:val="24"/>
+        </w:rPr>
+      </w:pPr>
+      <w:r>
+        <w:rPr>
+          <w:rFonts w:ascii="Times New Roman" w:eastAsiaTheme="minorEastAsia" w:hAnsi="Times New Roman" w:cs="Times New Roman"/>
+          <w:i/>
+          <w:sz w:val="24"/>
+          <w:szCs w:val="24"/>
+        </w:rPr>
+        <w:t>Overlap-Add</w:t>
+      </w:r>
     </w:p>
     <w:sectPr>
       <w:pgSz w:w="12240" w:h="15840"/>
@@ -3738,7 +4818,7 @@
 </file>
 
 <file path=customXml/itemProps1.xml><?xml version="1.0" encoding="utf-8"?>
-<ds:datastoreItem xmlns:ds="http://schemas.openxmlformats.org/officeDocument/2006/customXml" ds:itemID="{FF6D26A7-9DE2-4C94-90B1-6771299BECCF}">
+<ds:datastoreItem xmlns:ds="http://schemas.openxmlformats.org/officeDocument/2006/customXml" ds:itemID="{10CA50B8-8C66-4059-A7CD-FF1E7D44F949}">
   <ds:schemaRefs>
     <ds:schemaRef ds:uri="http://schemas.openxmlformats.org/officeDocument/2006/bibliography"/>
   </ds:schemaRefs>

</xml_diff>

<commit_message>
Finished overlap_add portion of p6 in report
</commit_message>
<xml_diff>
--- a/p2_report.docx
+++ b/p2_report.docx
@@ -151,7 +151,18 @@
             <w:sz w:val="24"/>
             <w:szCs w:val="24"/>
           </w:rPr>
-          <m:t>ϕ=0</m:t>
+          <m:t>ϕ</m:t>
+        </m:r>
+        <m:r>
+          <m:rPr>
+            <m:sty m:val="p"/>
+          </m:rPr>
+          <w:rPr>
+            <w:rFonts w:ascii="Cambria Math" w:hAnsi="Cambria Math" w:cs="Times New Roman"/>
+            <w:sz w:val="24"/>
+            <w:szCs w:val="24"/>
+          </w:rPr>
+          <m:t>=0</m:t>
         </m:r>
       </m:oMath>
       <w:r>
@@ -2147,7 +2158,18 @@
             <w:sz w:val="24"/>
             <w:szCs w:val="24"/>
           </w:rPr>
-          <m:t>πn*</m:t>
+          <m:t>πn</m:t>
+        </m:r>
+        <m:r>
+          <m:rPr>
+            <m:sty m:val="p"/>
+          </m:rPr>
+          <w:rPr>
+            <w:rFonts w:ascii="Cambria Math" w:hAnsi="Cambria Math" w:cs="Times New Roman"/>
+            <w:sz w:val="24"/>
+            <w:szCs w:val="24"/>
+          </w:rPr>
+          <m:t>*</m:t>
         </m:r>
         <m:r>
           <w:rPr>
@@ -2930,6 +2952,90 @@
         </w:rPr>
         <w:t>To show that the filtering process described above functions as intended, we will analyze the results shown below for both the overlap-save and overlap-add methods</w:t>
       </w:r>
+      <w:r>
+        <w:rPr>
+          <w:rFonts w:ascii="Times New Roman" w:eastAsiaTheme="minorEastAsia" w:hAnsi="Times New Roman" w:cs="Times New Roman"/>
+          <w:sz w:val="24"/>
+          <w:szCs w:val="24"/>
+        </w:rPr>
+        <w:t xml:space="preserve">. </w:t>
+      </w:r>
+      <w:r>
+        <w:rPr>
+          <w:rFonts w:ascii="Times New Roman" w:eastAsiaTheme="minorEastAsia" w:hAnsi="Times New Roman" w:cs="Times New Roman"/>
+          <w:sz w:val="24"/>
+          <w:szCs w:val="24"/>
+        </w:rPr>
+        <w:t xml:space="preserve">For these first sections, we </w:t>
+      </w:r>
+      <w:r>
+        <w:rPr>
+          <w:rFonts w:ascii="Times New Roman" w:eastAsiaTheme="minorEastAsia" w:hAnsi="Times New Roman" w:cs="Times New Roman"/>
+          <w:sz w:val="24"/>
+          <w:szCs w:val="24"/>
+        </w:rPr>
+        <w:t>use</w:t>
+      </w:r>
+      <w:r>
+        <w:rPr>
+          <w:rFonts w:ascii="Times New Roman" w:eastAsiaTheme="minorEastAsia" w:hAnsi="Times New Roman" w:cs="Times New Roman"/>
+          <w:sz w:val="24"/>
+          <w:szCs w:val="24"/>
+        </w:rPr>
+        <w:t xml:space="preserve"> an</w:t>
+      </w:r>
+      <w:r>
+        <w:rPr>
+          <w:rFonts w:ascii="Times New Roman" w:eastAsiaTheme="minorEastAsia" w:hAnsi="Times New Roman" w:cs="Times New Roman"/>
+          <w:sz w:val="24"/>
+          <w:szCs w:val="24"/>
+        </w:rPr>
+        <w:t xml:space="preserve"> </w:t>
+      </w:r>
+      <m:oMath>
+        <m:r>
+          <m:rPr>
+            <m:sty m:val="p"/>
+          </m:rPr>
+          <w:rPr>
+            <w:rFonts w:ascii="Cambria Math" w:eastAsiaTheme="minorEastAsia" w:hAnsi="Cambria Math" w:cs="Times New Roman"/>
+            <w:sz w:val="24"/>
+            <w:szCs w:val="24"/>
+          </w:rPr>
+          <m:t>N=2</m:t>
+        </m:r>
+        <m:r>
+          <m:rPr>
+            <m:sty m:val="p"/>
+          </m:rPr>
+          <w:rPr>
+            <w:rFonts w:ascii="Cambria Math" w:eastAsiaTheme="minorEastAsia" w:hAnsi="Cambria Math" w:cs="Times New Roman"/>
+            <w:sz w:val="24"/>
+            <w:szCs w:val="24"/>
+            <w:vertAlign w:val="superscript"/>
+          </w:rPr>
+          <m:t>11</m:t>
+        </m:r>
+        <m:r>
+          <m:rPr>
+            <m:sty m:val="p"/>
+          </m:rPr>
+          <w:rPr>
+            <w:rFonts w:ascii="Cambria Math" w:eastAsiaTheme="minorEastAsia" w:hAnsi="Cambria Math" w:cs="Times New Roman"/>
+            <w:sz w:val="24"/>
+            <w:szCs w:val="24"/>
+          </w:rPr>
+          <m:t>=2048</m:t>
+        </m:r>
+      </m:oMath>
+      <w:r>
+        <w:rPr>
+          <w:rFonts w:ascii="Times New Roman" w:eastAsiaTheme="minorEastAsia" w:hAnsi="Times New Roman" w:cs="Times New Roman"/>
+          <w:sz w:val="24"/>
+          <w:szCs w:val="24"/>
+        </w:rPr>
+        <w:t>.</w:t>
+      </w:r>
     </w:p>
     <w:p>
       <w:pPr>
@@ -3448,7 +3554,23 @@
           <w:sz w:val="24"/>
           <w:szCs w:val="24"/>
         </w:rPr>
-        <w:t xml:space="preserve">focuses on the differences at the beginning by showing only the </w:t>
+        <w:t xml:space="preserve">focuses on the differences at the </w:t>
+      </w:r>
+      <w:r>
+        <w:rPr>
+          <w:rFonts w:ascii="Times New Roman" w:eastAsiaTheme="minorEastAsia" w:hAnsi="Times New Roman" w:cs="Times New Roman"/>
+          <w:sz w:val="24"/>
+          <w:szCs w:val="24"/>
+        </w:rPr>
+        <w:t>end</w:t>
+      </w:r>
+      <w:r>
+        <w:rPr>
+          <w:rFonts w:ascii="Times New Roman" w:eastAsiaTheme="minorEastAsia" w:hAnsi="Times New Roman" w:cs="Times New Roman"/>
+          <w:sz w:val="24"/>
+          <w:szCs w:val="24"/>
+        </w:rPr>
+        <w:t xml:space="preserve"> by showing only the </w:t>
       </w:r>
       <w:r>
         <w:rPr>
@@ -3573,40 +3695,107 @@
       </w:r>
     </w:p>
     <w:p>
-      <w:r>
+      <w:pPr>
+        <w:rPr>
+          <w:rFonts w:ascii="Times New Roman" w:eastAsiaTheme="minorEastAsia" w:hAnsi="Times New Roman" w:cs="Times New Roman"/>
+          <w:sz w:val="24"/>
+          <w:szCs w:val="24"/>
+        </w:rPr>
+      </w:pPr>
+      <w:r>
+        <w:rPr>
+          <w:rFonts w:ascii="Times New Roman" w:eastAsiaTheme="minorEastAsia" w:hAnsi="Times New Roman" w:cs="Times New Roman"/>
+          <w:sz w:val="24"/>
+          <w:szCs w:val="24"/>
+        </w:rPr>
         <w:t xml:space="preserve">We can see from </w:t>
       </w:r>
       <w:r>
+        <w:rPr>
+          <w:rFonts w:ascii="Times New Roman" w:eastAsiaTheme="minorEastAsia" w:hAnsi="Times New Roman" w:cs="Times New Roman"/>
+          <w:sz w:val="24"/>
+          <w:szCs w:val="24"/>
+        </w:rPr>
         <w:t>F</w:t>
       </w:r>
       <w:r>
+        <w:rPr>
+          <w:rFonts w:ascii="Times New Roman" w:eastAsiaTheme="minorEastAsia" w:hAnsi="Times New Roman" w:cs="Times New Roman"/>
+          <w:sz w:val="24"/>
+          <w:szCs w:val="24"/>
+        </w:rPr>
         <w:t xml:space="preserve">igure 11 and from the MATLAB output below that the lengths of the two signals differ </w:t>
       </w:r>
       <w:r>
+        <w:rPr>
+          <w:rFonts w:ascii="Times New Roman" w:eastAsiaTheme="minorEastAsia" w:hAnsi="Times New Roman" w:cs="Times New Roman"/>
+          <w:sz w:val="24"/>
+          <w:szCs w:val="24"/>
+        </w:rPr>
         <w:t xml:space="preserve">in length </w:t>
       </w:r>
       <w:r>
+        <w:rPr>
+          <w:rFonts w:ascii="Times New Roman" w:eastAsiaTheme="minorEastAsia" w:hAnsi="Times New Roman" w:cs="Times New Roman"/>
+          <w:sz w:val="24"/>
+          <w:szCs w:val="24"/>
+        </w:rPr>
         <w:t>from ea</w:t>
       </w:r>
       <w:r>
+        <w:rPr>
+          <w:rFonts w:ascii="Times New Roman" w:eastAsiaTheme="minorEastAsia" w:hAnsi="Times New Roman" w:cs="Times New Roman"/>
+          <w:sz w:val="24"/>
+          <w:szCs w:val="24"/>
+        </w:rPr>
         <w:t>c</w:t>
       </w:r>
       <w:r>
+        <w:rPr>
+          <w:rFonts w:ascii="Times New Roman" w:eastAsiaTheme="minorEastAsia" w:hAnsi="Times New Roman" w:cs="Times New Roman"/>
+          <w:sz w:val="24"/>
+          <w:szCs w:val="24"/>
+        </w:rPr>
         <w:t>h</w:t>
       </w:r>
       <w:r>
+        <w:rPr>
+          <w:rFonts w:ascii="Times New Roman" w:eastAsiaTheme="minorEastAsia" w:hAnsi="Times New Roman" w:cs="Times New Roman"/>
+          <w:sz w:val="24"/>
+          <w:szCs w:val="24"/>
+        </w:rPr>
         <w:t xml:space="preserve"> </w:t>
       </w:r>
       <w:r>
+        <w:rPr>
+          <w:rFonts w:ascii="Times New Roman" w:eastAsiaTheme="minorEastAsia" w:hAnsi="Times New Roman" w:cs="Times New Roman"/>
+          <w:sz w:val="24"/>
+          <w:szCs w:val="24"/>
+        </w:rPr>
         <w:t>o</w:t>
       </w:r>
       <w:r>
+        <w:rPr>
+          <w:rFonts w:ascii="Times New Roman" w:eastAsiaTheme="minorEastAsia" w:hAnsi="Times New Roman" w:cs="Times New Roman"/>
+          <w:sz w:val="24"/>
+          <w:szCs w:val="24"/>
+        </w:rPr>
         <w:t>th</w:t>
       </w:r>
       <w:r>
+        <w:rPr>
+          <w:rFonts w:ascii="Times New Roman" w:eastAsiaTheme="minorEastAsia" w:hAnsi="Times New Roman" w:cs="Times New Roman"/>
+          <w:sz w:val="24"/>
+          <w:szCs w:val="24"/>
+        </w:rPr>
         <w:t>er and from the or</w:t>
       </w:r>
       <w:r>
+        <w:rPr>
+          <w:rFonts w:ascii="Times New Roman" w:eastAsiaTheme="minorEastAsia" w:hAnsi="Times New Roman" w:cs="Times New Roman"/>
+          <w:sz w:val="24"/>
+          <w:szCs w:val="24"/>
+        </w:rPr>
         <w:t>iginal input signal.</w:t>
       </w:r>
     </w:p>
@@ -4013,43 +4202,1087 @@
         </w:rPr>
         <w:t>.</w:t>
       </w:r>
+    </w:p>
+    <w:p>
+      <w:pPr>
+        <w:spacing w:after="0" w:line="240" w:lineRule="auto"/>
+        <w:rPr>
+          <w:rFonts w:ascii="Times New Roman" w:hAnsi="Times New Roman" w:cs="Times New Roman"/>
+        </w:rPr>
+      </w:pPr>
+    </w:p>
+    <w:p>
+      <w:pPr>
+        <w:rPr>
+          <w:rFonts w:ascii="Times New Roman" w:eastAsiaTheme="minorEastAsia" w:hAnsi="Times New Roman" w:cs="Times New Roman"/>
+          <w:i/>
+          <w:sz w:val="24"/>
+          <w:szCs w:val="24"/>
+        </w:rPr>
+      </w:pPr>
+      <w:r>
+        <w:rPr>
+          <w:rFonts w:ascii="Times New Roman" w:eastAsiaTheme="minorEastAsia" w:hAnsi="Times New Roman" w:cs="Times New Roman"/>
+          <w:i/>
+          <w:sz w:val="24"/>
+          <w:szCs w:val="24"/>
+        </w:rPr>
+        <w:t>Overlap-Add</w:t>
+      </w:r>
+    </w:p>
+    <w:p>
+      <w:pPr>
+        <w:rPr>
+          <w:rFonts w:ascii="Times New Roman" w:eastAsiaTheme="minorEastAsia" w:hAnsi="Times New Roman" w:cs="Times New Roman"/>
+          <w:sz w:val="24"/>
+          <w:szCs w:val="24"/>
+        </w:rPr>
+      </w:pPr>
+      <w:r>
+        <w:rPr>
+          <w:rFonts w:ascii="Times New Roman" w:eastAsiaTheme="minorEastAsia" w:hAnsi="Times New Roman" w:cs="Times New Roman"/>
+          <w:sz w:val="24"/>
+          <w:szCs w:val="24"/>
+        </w:rPr>
+        <w:t xml:space="preserve">See files </w:t>
+      </w:r>
+      <w:proofErr w:type="spellStart"/>
+      <w:r>
+        <w:rPr>
+          <w:rFonts w:ascii="Courier New" w:eastAsiaTheme="minorEastAsia" w:hAnsi="Courier New" w:cs="Courier New"/>
+          <w:sz w:val="24"/>
+          <w:szCs w:val="24"/>
+        </w:rPr>
+        <w:t>overlap_</w:t>
+      </w:r>
+      <w:r>
+        <w:rPr>
+          <w:rFonts w:ascii="Courier New" w:eastAsiaTheme="minorEastAsia" w:hAnsi="Courier New" w:cs="Courier New"/>
+          <w:sz w:val="24"/>
+          <w:szCs w:val="24"/>
+        </w:rPr>
+        <w:t>add</w:t>
+      </w:r>
+      <w:r>
+        <w:rPr>
+          <w:rFonts w:ascii="Courier New" w:eastAsiaTheme="minorEastAsia" w:hAnsi="Courier New" w:cs="Courier New"/>
+          <w:sz w:val="24"/>
+          <w:szCs w:val="24"/>
+        </w:rPr>
+        <w:t>.m</w:t>
+      </w:r>
+      <w:proofErr w:type="spellEnd"/>
+      <w:r>
+        <w:rPr>
+          <w:rFonts w:ascii="Courier New" w:eastAsiaTheme="minorEastAsia" w:hAnsi="Courier New" w:cs="Courier New"/>
+          <w:sz w:val="24"/>
+          <w:szCs w:val="24"/>
+        </w:rPr>
+        <w:t xml:space="preserve"> </w:t>
+      </w:r>
+      <w:r>
+        <w:rPr>
+          <w:rFonts w:ascii="Times New Roman" w:eastAsiaTheme="minorEastAsia" w:hAnsi="Times New Roman" w:cs="Times New Roman"/>
+          <w:sz w:val="24"/>
+          <w:szCs w:val="24"/>
+        </w:rPr>
+        <w:t>and</w:t>
+      </w:r>
+      <w:r>
+        <w:rPr>
+          <w:rFonts w:ascii="Courier New" w:eastAsiaTheme="minorEastAsia" w:hAnsi="Courier New" w:cs="Courier New"/>
+          <w:sz w:val="24"/>
+          <w:szCs w:val="24"/>
+        </w:rPr>
+        <w:t xml:space="preserve"> </w:t>
+      </w:r>
+      <w:proofErr w:type="spellStart"/>
+      <w:r>
+        <w:rPr>
+          <w:rFonts w:ascii="Courier New" w:eastAsiaTheme="minorEastAsia" w:hAnsi="Courier New" w:cs="Courier New"/>
+          <w:sz w:val="24"/>
+          <w:szCs w:val="24"/>
+        </w:rPr>
+        <w:t>complex_fft.m</w:t>
+      </w:r>
+      <w:proofErr w:type="spellEnd"/>
+      <w:r>
+        <w:rPr>
+          <w:rFonts w:ascii="Courier New" w:eastAsiaTheme="minorEastAsia" w:hAnsi="Courier New" w:cs="Courier New"/>
+          <w:sz w:val="24"/>
+          <w:szCs w:val="24"/>
+        </w:rPr>
+        <w:t xml:space="preserve"> </w:t>
+      </w:r>
+      <w:r>
+        <w:rPr>
+          <w:rFonts w:ascii="Times New Roman" w:eastAsiaTheme="minorEastAsia" w:hAnsi="Times New Roman" w:cs="Times New Roman"/>
+          <w:sz w:val="24"/>
+          <w:szCs w:val="24"/>
+        </w:rPr>
+        <w:t>for the code used to generate these results.</w:t>
+      </w:r>
+    </w:p>
+    <w:p>
+      <w:pPr>
+        <w:rPr>
+          <w:rFonts w:ascii="Times New Roman" w:eastAsiaTheme="minorEastAsia" w:hAnsi="Times New Roman" w:cs="Times New Roman"/>
+          <w:sz w:val="24"/>
+          <w:szCs w:val="24"/>
+        </w:rPr>
+      </w:pPr>
+      <w:r>
+        <w:rPr>
+          <w:rFonts w:ascii="Times New Roman" w:eastAsiaTheme="minorEastAsia" w:hAnsi="Times New Roman" w:cs="Times New Roman"/>
+          <w:sz w:val="24"/>
+          <w:szCs w:val="24"/>
+        </w:rPr>
+        <w:t xml:space="preserve">In order to prove that the algorithm I wrote can process two signals simultaneously, I split up the given signal, </w:t>
+      </w:r>
+      <w:proofErr w:type="spellStart"/>
+      <w:r>
+        <w:rPr>
+          <w:rFonts w:ascii="Courier New" w:eastAsiaTheme="minorEastAsia" w:hAnsi="Courier New" w:cs="Courier New"/>
+          <w:sz w:val="24"/>
+          <w:szCs w:val="24"/>
+        </w:rPr>
+        <w:t>xn</w:t>
+      </w:r>
+      <w:proofErr w:type="spellEnd"/>
+      <w:r>
+        <w:rPr>
+          <w:rFonts w:ascii="Times New Roman" w:eastAsiaTheme="minorEastAsia" w:hAnsi="Times New Roman" w:cs="Times New Roman"/>
+          <w:sz w:val="24"/>
+          <w:szCs w:val="24"/>
+        </w:rPr>
+        <w:t xml:space="preserve">, into two signals of equal length. Figure </w:t>
+      </w:r>
+      <w:r>
+        <w:rPr>
+          <w:rFonts w:ascii="Times New Roman" w:eastAsiaTheme="minorEastAsia" w:hAnsi="Times New Roman" w:cs="Times New Roman"/>
+          <w:sz w:val="24"/>
+          <w:szCs w:val="24"/>
+        </w:rPr>
+        <w:t>12</w:t>
+      </w:r>
+      <w:r>
+        <w:rPr>
+          <w:rFonts w:ascii="Times New Roman" w:eastAsiaTheme="minorEastAsia" w:hAnsi="Times New Roman" w:cs="Times New Roman"/>
+          <w:sz w:val="24"/>
+          <w:szCs w:val="24"/>
+        </w:rPr>
+        <w:t xml:space="preserve"> shows the result of both direct convolution and my overlap-save algorithm on the first half of the signal. Figure </w:t>
+      </w:r>
+      <w:r>
+        <w:rPr>
+          <w:rFonts w:ascii="Times New Roman" w:eastAsiaTheme="minorEastAsia" w:hAnsi="Times New Roman" w:cs="Times New Roman"/>
+          <w:sz w:val="24"/>
+          <w:szCs w:val="24"/>
+        </w:rPr>
+        <w:t>13</w:t>
+      </w:r>
+      <w:r>
+        <w:rPr>
+          <w:rFonts w:ascii="Times New Roman" w:eastAsiaTheme="minorEastAsia" w:hAnsi="Times New Roman" w:cs="Times New Roman"/>
+          <w:sz w:val="24"/>
+          <w:szCs w:val="24"/>
+        </w:rPr>
+        <w:t xml:space="preserve"> shows the same results for the second signal.</w:t>
+      </w:r>
+    </w:p>
+    <w:p>
+      <w:pPr>
+        <w:rPr>
+          <w:rFonts w:ascii="Times New Roman" w:eastAsiaTheme="minorEastAsia" w:hAnsi="Times New Roman" w:cs="Times New Roman"/>
+          <w:i/>
+          <w:sz w:val="24"/>
+          <w:szCs w:val="24"/>
+        </w:rPr>
+      </w:pPr>
+    </w:p>
+    <w:p>
+      <w:pPr>
+        <w:rPr>
+          <w:rFonts w:ascii="Times New Roman" w:eastAsiaTheme="minorEastAsia" w:hAnsi="Times New Roman" w:cs="Times New Roman"/>
+          <w:i/>
+          <w:sz w:val="24"/>
+          <w:szCs w:val="24"/>
+        </w:rPr>
+      </w:pPr>
+      <w:r>
+        <w:rPr>
+          <w:noProof/>
+        </w:rPr>
+        <mc:AlternateContent>
+          <mc:Choice Requires="wps">
+            <w:drawing>
+              <wp:anchor distT="0" distB="0" distL="114300" distR="114300" simplePos="0" relativeHeight="251660288" behindDoc="0" locked="0" layoutInCell="1" allowOverlap="1" wp14:anchorId="12D25E18" wp14:editId="6725C963">
+                <wp:simplePos x="0" y="0"/>
+                <wp:positionH relativeFrom="column">
+                  <wp:posOffset>0</wp:posOffset>
+                </wp:positionH>
+                <wp:positionV relativeFrom="paragraph">
+                  <wp:posOffset>2065655</wp:posOffset>
+                </wp:positionV>
+                <wp:extent cx="5943600" cy="635"/>
+                <wp:effectExtent l="0" t="0" r="0" b="0"/>
+                <wp:wrapSquare wrapText="bothSides"/>
+                <wp:docPr id="14" name="Text Box 14"/>
+                <wp:cNvGraphicFramePr/>
+                <a:graphic xmlns:a="http://schemas.openxmlformats.org/drawingml/2006/main">
+                  <a:graphicData uri="http://schemas.microsoft.com/office/word/2010/wordprocessingShape">
+                    <wps:wsp>
+                      <wps:cNvSpPr txBox="1"/>
+                      <wps:spPr>
+                        <a:xfrm>
+                          <a:off x="0" y="0"/>
+                          <a:ext cx="5943600" cy="635"/>
+                        </a:xfrm>
+                        <a:prstGeom prst="rect">
+                          <a:avLst/>
+                        </a:prstGeom>
+                        <a:solidFill>
+                          <a:prstClr val="white"/>
+                        </a:solidFill>
+                        <a:ln>
+                          <a:noFill/>
+                        </a:ln>
+                      </wps:spPr>
+                      <wps:txbx>
+                        <w:txbxContent>
+                          <w:p>
+                            <w:pPr>
+                              <w:pStyle w:val="Caption"/>
+                              <w:jc w:val="center"/>
+                              <w:rPr>
+                                <w:noProof/>
+                              </w:rPr>
+                            </w:pPr>
+                            <w:r>
+                              <w:t xml:space="preserve">Figure </w:t>
+                            </w:r>
+                            <w:fldSimple w:instr=" SEQ Figure \* ARABIC ">
+                              <w:r>
+                                <w:rPr>
+                                  <w:noProof/>
+                                </w:rPr>
+                                <w:t>12</w:t>
+                              </w:r>
+                            </w:fldSimple>
+                            <w:r>
+                              <w:t xml:space="preserve"> - </w:t>
+                            </w:r>
+                            <w:r>
+                              <w:t>Comparing output-</w:t>
+                            </w:r>
+                            <w:r>
+                              <w:t>add</w:t>
+                            </w:r>
+                            <w:r>
+                              <w:t xml:space="preserve"> results with direct convolution results (signal 1)</w:t>
+                            </w:r>
+                          </w:p>
+                        </w:txbxContent>
+                      </wps:txbx>
+                      <wps:bodyPr rot="0" spcFirstLastPara="0" vertOverflow="overflow" horzOverflow="overflow" vert="horz" wrap="square" lIns="0" tIns="0" rIns="0" bIns="0" numCol="1" spcCol="0" rtlCol="0" fromWordArt="0" anchor="t" anchorCtr="0" forceAA="0" compatLnSpc="1">
+                        <a:prstTxWarp prst="textNoShape">
+                          <a:avLst/>
+                        </a:prstTxWarp>
+                        <a:spAutoFit/>
+                      </wps:bodyPr>
+                    </wps:wsp>
+                  </a:graphicData>
+                </a:graphic>
+              </wp:anchor>
+            </w:drawing>
+          </mc:Choice>
+          <mc:Fallback>
+            <w:pict>
+              <v:shapetype w14:anchorId="12D25E18" id="_x0000_t202" coordsize="21600,21600" o:spt="202" path="m,l,21600r21600,l21600,xe">
+                <v:stroke joinstyle="miter"/>
+                <v:path gradientshapeok="t" o:connecttype="rect"/>
+              </v:shapetype>
+              <v:shape id="Text Box 14" o:spid="_x0000_s1026" type="#_x0000_t202" style="position:absolute;margin-left:0;margin-top:162.65pt;width:468pt;height:.05pt;z-index:251660288;visibility:visible;mso-wrap-style:square;mso-wrap-distance-left:9pt;mso-wrap-distance-top:0;mso-wrap-distance-right:9pt;mso-wrap-distance-bottom:0;mso-position-horizontal:absolute;mso-position-horizontal-relative:text;mso-position-vertical:absolute;mso-position-vertical-relative:text;v-text-anchor:top" o:gfxdata="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" stroked="f">
+                <v:textbox style="mso-fit-shape-to-text:t" inset="0,0,0,0">
+                  <w:txbxContent>
+                    <w:p>
+                      <w:pPr>
+                        <w:pStyle w:val="Caption"/>
+                        <w:jc w:val="center"/>
+                        <w:rPr>
+                          <w:noProof/>
+                        </w:rPr>
+                      </w:pPr>
+                      <w:r>
+                        <w:t xml:space="preserve">Figure </w:t>
+                      </w:r>
+                      <w:fldSimple w:instr=" SEQ Figure \* ARABIC ">
+                        <w:r>
+                          <w:rPr>
+                            <w:noProof/>
+                          </w:rPr>
+                          <w:t>12</w:t>
+                        </w:r>
+                      </w:fldSimple>
+                      <w:r>
+                        <w:t xml:space="preserve"> - </w:t>
+                      </w:r>
+                      <w:r>
+                        <w:t>Comparing output-</w:t>
+                      </w:r>
+                      <w:r>
+                        <w:t>add</w:t>
+                      </w:r>
+                      <w:r>
+                        <w:t xml:space="preserve"> results with direct convolution results (signal 1)</w:t>
+                      </w:r>
+                    </w:p>
+                  </w:txbxContent>
+                </v:textbox>
+                <w10:wrap type="square"/>
+              </v:shape>
+            </w:pict>
+          </mc:Fallback>
+        </mc:AlternateContent>
+      </w:r>
+      <w:r>
+        <w:rPr>
+          <w:noProof/>
+        </w:rPr>
+        <w:drawing>
+          <wp:anchor distT="0" distB="0" distL="114300" distR="114300" simplePos="0" relativeHeight="251658240" behindDoc="0" locked="0" layoutInCell="1" allowOverlap="1" wp14:anchorId="4AE9209D" wp14:editId="35B2DE08">
+            <wp:simplePos x="914400" y="3282462"/>
+            <wp:positionH relativeFrom="column">
+              <wp:align>left</wp:align>
+            </wp:positionH>
+            <wp:positionV relativeFrom="paragraph">
+              <wp:align>top</wp:align>
+            </wp:positionV>
+            <wp:extent cx="5943600" cy="2008505"/>
+            <wp:effectExtent l="0" t="0" r="0" b="0"/>
+            <wp:wrapSquare wrapText="bothSides"/>
+            <wp:docPr id="12" name="Picture 12"/>
+            <wp:cNvGraphicFramePr>
+              <a:graphicFrameLocks xmlns:a="http://schemas.openxmlformats.org/drawingml/2006/main" noChangeAspect="1"/>
+            </wp:cNvGraphicFramePr>
+            <a:graphic xmlns:a="http://schemas.openxmlformats.org/drawingml/2006/main">
+              <a:graphicData uri="http://schemas.openxmlformats.org/drawingml/2006/picture">
+                <pic:pic xmlns:pic="http://schemas.openxmlformats.org/drawingml/2006/picture">
+                  <pic:nvPicPr>
+                    <pic:cNvPr id="0" name="Picture 9"/>
+                    <pic:cNvPicPr>
+                      <a:picLocks noChangeAspect="1" noChangeArrowheads="1"/>
+                    </pic:cNvPicPr>
+                  </pic:nvPicPr>
+                  <pic:blipFill>
+                    <a:blip r:embed="rId16" cstate="print">
+                      <a:extLst>
+                        <a:ext uri="{28A0092B-C50C-407E-A947-70E740481C1C}">
+                          <a14:useLocalDpi xmlns:a14="http://schemas.microsoft.com/office/drawing/2010/main" val="0"/>
+                        </a:ext>
+                      </a:extLst>
+                    </a:blip>
+                    <a:srcRect/>
+                    <a:stretch>
+                      <a:fillRect/>
+                    </a:stretch>
+                  </pic:blipFill>
+                  <pic:spPr bwMode="auto">
+                    <a:xfrm>
+                      <a:off x="0" y="0"/>
+                      <a:ext cx="5943600" cy="2008505"/>
+                    </a:xfrm>
+                    <a:prstGeom prst="rect">
+                      <a:avLst/>
+                    </a:prstGeom>
+                    <a:noFill/>
+                    <a:ln>
+                      <a:noFill/>
+                    </a:ln>
+                  </pic:spPr>
+                </pic:pic>
+              </a:graphicData>
+            </a:graphic>
+          </wp:anchor>
+        </w:drawing>
+      </w:r>
+      <w:r>
+        <w:rPr>
+          <w:rFonts w:ascii="Times New Roman" w:eastAsiaTheme="minorEastAsia" w:hAnsi="Times New Roman" w:cs="Times New Roman"/>
+          <w:i/>
+          <w:sz w:val="24"/>
+          <w:szCs w:val="24"/>
+        </w:rPr>
+        <w:br w:type="textWrapping" w:clear="all"/>
+      </w:r>
+    </w:p>
+    <w:p>
+      <w:pPr>
+        <w:keepNext/>
+      </w:pPr>
+      <w:r>
+        <w:rPr>
+          <w:noProof/>
+        </w:rPr>
+        <w:lastRenderedPageBreak/>
+        <w:drawing>
+          <wp:inline distT="0" distB="0" distL="0" distR="0" wp14:anchorId="757767EF" wp14:editId="0F376688">
+            <wp:extent cx="5943600" cy="2014220"/>
+            <wp:effectExtent l="0" t="0" r="0" b="5080"/>
+            <wp:docPr id="13" name="Picture 13"/>
+            <wp:cNvGraphicFramePr>
+              <a:graphicFrameLocks xmlns:a="http://schemas.openxmlformats.org/drawingml/2006/main" noChangeAspect="1"/>
+            </wp:cNvGraphicFramePr>
+            <a:graphic xmlns:a="http://schemas.openxmlformats.org/drawingml/2006/main">
+              <a:graphicData uri="http://schemas.openxmlformats.org/drawingml/2006/picture">
+                <pic:pic xmlns:pic="http://schemas.openxmlformats.org/drawingml/2006/picture">
+                  <pic:nvPicPr>
+                    <pic:cNvPr id="0" name="Picture 11"/>
+                    <pic:cNvPicPr>
+                      <a:picLocks noChangeAspect="1" noChangeArrowheads="1"/>
+                    </pic:cNvPicPr>
+                  </pic:nvPicPr>
+                  <pic:blipFill>
+                    <a:blip r:embed="rId17" cstate="print">
+                      <a:extLst>
+                        <a:ext uri="{28A0092B-C50C-407E-A947-70E740481C1C}">
+                          <a14:useLocalDpi xmlns:a14="http://schemas.microsoft.com/office/drawing/2010/main" val="0"/>
+                        </a:ext>
+                      </a:extLst>
+                    </a:blip>
+                    <a:srcRect/>
+                    <a:stretch>
+                      <a:fillRect/>
+                    </a:stretch>
+                  </pic:blipFill>
+                  <pic:spPr bwMode="auto">
+                    <a:xfrm>
+                      <a:off x="0" y="0"/>
+                      <a:ext cx="5943600" cy="2014220"/>
+                    </a:xfrm>
+                    <a:prstGeom prst="rect">
+                      <a:avLst/>
+                    </a:prstGeom>
+                    <a:noFill/>
+                    <a:ln>
+                      <a:noFill/>
+                    </a:ln>
+                  </pic:spPr>
+                </pic:pic>
+              </a:graphicData>
+            </a:graphic>
+          </wp:inline>
+        </w:drawing>
+      </w:r>
+    </w:p>
+    <w:p>
+      <w:pPr>
+        <w:pStyle w:val="Caption"/>
+        <w:jc w:val="center"/>
+      </w:pPr>
+      <w:r>
+        <w:t xml:space="preserve">Figure </w:t>
+      </w:r>
+      <w:fldSimple w:instr=" SEQ Figure \* ARABIC ">
+        <w:r>
+          <w:rPr>
+            <w:noProof/>
+          </w:rPr>
+          <w:t>13</w:t>
+        </w:r>
+      </w:fldSimple>
+      <w:r>
+        <w:t xml:space="preserve"> - </w:t>
+      </w:r>
+      <w:r>
+        <w:t xml:space="preserve">Comparing output-add results with direct convolution results (signal </w:t>
+      </w:r>
+      <w:r>
+        <w:t>2</w:t>
+      </w:r>
+      <w:r>
+        <w:t>)</w:t>
+      </w:r>
+    </w:p>
+    <w:p>
+      <w:pPr>
+        <w:rPr>
+          <w:rFonts w:ascii="Times New Roman" w:eastAsiaTheme="minorEastAsia" w:hAnsi="Times New Roman" w:cs="Times New Roman"/>
+          <w:sz w:val="24"/>
+          <w:szCs w:val="24"/>
+        </w:rPr>
+      </w:pPr>
+      <w:r>
+        <w:rPr>
+          <w:rFonts w:ascii="Times New Roman" w:eastAsiaTheme="minorEastAsia" w:hAnsi="Times New Roman" w:cs="Times New Roman"/>
+          <w:sz w:val="24"/>
+          <w:szCs w:val="24"/>
+        </w:rPr>
+        <w:t xml:space="preserve">The two Figures show that the overlap-save algorithm appears to do a very good job of imitating the behavior of direct convolution. Figure 10 focuses on the </w:t>
+      </w:r>
+      <w:r>
+        <w:rPr>
+          <w:rFonts w:ascii="Times New Roman" w:eastAsiaTheme="minorEastAsia" w:hAnsi="Times New Roman" w:cs="Times New Roman"/>
+          <w:sz w:val="24"/>
+          <w:szCs w:val="24"/>
+        </w:rPr>
+        <w:t xml:space="preserve">two </w:t>
+      </w:r>
+      <w:r>
+        <w:rPr>
+          <w:rFonts w:ascii="Times New Roman" w:eastAsiaTheme="minorEastAsia" w:hAnsi="Times New Roman" w:cs="Times New Roman"/>
+          <w:sz w:val="24"/>
+          <w:szCs w:val="24"/>
+        </w:rPr>
+        <w:t>filter results for signal 2</w:t>
+      </w:r>
+      <w:r>
+        <w:rPr>
+          <w:rFonts w:ascii="Times New Roman" w:eastAsiaTheme="minorEastAsia" w:hAnsi="Times New Roman" w:cs="Times New Roman"/>
+          <w:sz w:val="24"/>
+          <w:szCs w:val="24"/>
+        </w:rPr>
+        <w:t xml:space="preserve"> at the beginning by showing only the first 2000 samples.</w:t>
+      </w:r>
+    </w:p>
+    <w:p>
+      <w:pPr>
+        <w:keepNext/>
+      </w:pPr>
+      <w:r>
+        <w:rPr>
+          <w:noProof/>
+        </w:rPr>
+        <w:drawing>
+          <wp:inline distT="0" distB="0" distL="0" distR="0" wp14:anchorId="4D7BA146" wp14:editId="123289FB">
+            <wp:extent cx="5943600" cy="2788285"/>
+            <wp:effectExtent l="0" t="0" r="0" b="0"/>
+            <wp:docPr id="15" name="Picture 15"/>
+            <wp:cNvGraphicFramePr>
+              <a:graphicFrameLocks xmlns:a="http://schemas.openxmlformats.org/drawingml/2006/main" noChangeAspect="1"/>
+            </wp:cNvGraphicFramePr>
+            <a:graphic xmlns:a="http://schemas.openxmlformats.org/drawingml/2006/main">
+              <a:graphicData uri="http://schemas.openxmlformats.org/drawingml/2006/picture">
+                <pic:pic xmlns:pic="http://schemas.openxmlformats.org/drawingml/2006/picture">
+                  <pic:nvPicPr>
+                    <pic:cNvPr id="0" name="Picture 13"/>
+                    <pic:cNvPicPr>
+                      <a:picLocks noChangeAspect="1" noChangeArrowheads="1"/>
+                    </pic:cNvPicPr>
+                  </pic:nvPicPr>
+                  <pic:blipFill>
+                    <a:blip r:embed="rId18">
+                      <a:extLst>
+                        <a:ext uri="{28A0092B-C50C-407E-A947-70E740481C1C}">
+                          <a14:useLocalDpi xmlns:a14="http://schemas.microsoft.com/office/drawing/2010/main" val="0"/>
+                        </a:ext>
+                      </a:extLst>
+                    </a:blip>
+                    <a:srcRect/>
+                    <a:stretch>
+                      <a:fillRect/>
+                    </a:stretch>
+                  </pic:blipFill>
+                  <pic:spPr bwMode="auto">
+                    <a:xfrm>
+                      <a:off x="0" y="0"/>
+                      <a:ext cx="5943600" cy="2788285"/>
+                    </a:xfrm>
+                    <a:prstGeom prst="rect">
+                      <a:avLst/>
+                    </a:prstGeom>
+                    <a:noFill/>
+                    <a:ln>
+                      <a:noFill/>
+                    </a:ln>
+                  </pic:spPr>
+                </pic:pic>
+              </a:graphicData>
+            </a:graphic>
+          </wp:inline>
+        </w:drawing>
+      </w:r>
+    </w:p>
+    <w:p>
+      <w:pPr>
+        <w:pStyle w:val="Caption"/>
+        <w:jc w:val="center"/>
+        <w:rPr>
+          <w:rFonts w:ascii="Times New Roman" w:eastAsiaTheme="minorEastAsia" w:hAnsi="Times New Roman" w:cs="Times New Roman"/>
+          <w:sz w:val="24"/>
+          <w:szCs w:val="24"/>
+        </w:rPr>
+      </w:pPr>
+      <w:r>
+        <w:t xml:space="preserve">Figure </w:t>
+      </w:r>
+      <w:fldSimple w:instr=" SEQ Figure \* ARABIC ">
+        <w:r>
+          <w:rPr>
+            <w:noProof/>
+          </w:rPr>
+          <w:t>14</w:t>
+        </w:r>
+      </w:fldSimple>
+      <w:r>
+        <w:t xml:space="preserve"> - </w:t>
+      </w:r>
+      <w:r>
+        <w:t>Differences between the two outputs on 'power-up'</w:t>
+      </w:r>
+    </w:p>
+    <w:p>
+      <w:pPr>
+        <w:rPr>
+          <w:rFonts w:ascii="Times New Roman" w:eastAsiaTheme="minorEastAsia" w:hAnsi="Times New Roman" w:cs="Times New Roman"/>
+          <w:sz w:val="24"/>
+          <w:szCs w:val="24"/>
+        </w:rPr>
+      </w:pPr>
+      <w:r>
+        <w:rPr>
+          <w:rFonts w:ascii="Times New Roman" w:eastAsiaTheme="minorEastAsia" w:hAnsi="Times New Roman" w:cs="Times New Roman"/>
+          <w:sz w:val="24"/>
+          <w:szCs w:val="24"/>
+        </w:rPr>
+        <w:t>In contrast with the overlap-save method, the overlap-add result appears to entirely coincide with the direct convolution result from the very beginning. This makes some sense, as the overlap-add method does not require that the first values be discarded, unlike the overlap-save method.</w:t>
+      </w:r>
+    </w:p>
+    <w:p>
+      <w:pPr>
+        <w:rPr>
+          <w:rFonts w:ascii="Times New Roman" w:eastAsiaTheme="minorEastAsia" w:hAnsi="Times New Roman" w:cs="Times New Roman"/>
+          <w:sz w:val="24"/>
+          <w:szCs w:val="24"/>
+        </w:rPr>
+      </w:pPr>
+      <w:r>
+        <w:rPr>
+          <w:rFonts w:ascii="Times New Roman" w:eastAsiaTheme="minorEastAsia" w:hAnsi="Times New Roman" w:cs="Times New Roman"/>
+          <w:sz w:val="24"/>
+          <w:szCs w:val="24"/>
+        </w:rPr>
+        <w:t>Figure 1</w:t>
+      </w:r>
+      <w:r>
+        <w:rPr>
+          <w:rFonts w:ascii="Times New Roman" w:eastAsiaTheme="minorEastAsia" w:hAnsi="Times New Roman" w:cs="Times New Roman"/>
+          <w:sz w:val="24"/>
+          <w:szCs w:val="24"/>
+        </w:rPr>
+        <w:t>5</w:t>
+      </w:r>
+      <w:r>
+        <w:rPr>
+          <w:rFonts w:ascii="Times New Roman" w:eastAsiaTheme="minorEastAsia" w:hAnsi="Times New Roman" w:cs="Times New Roman"/>
+          <w:sz w:val="24"/>
+          <w:szCs w:val="24"/>
+        </w:rPr>
+        <w:t xml:space="preserve"> </w:t>
+      </w:r>
+      <w:r>
+        <w:rPr>
+          <w:rFonts w:ascii="Times New Roman" w:eastAsiaTheme="minorEastAsia" w:hAnsi="Times New Roman" w:cs="Times New Roman"/>
+          <w:sz w:val="24"/>
+          <w:szCs w:val="24"/>
+        </w:rPr>
+        <w:t xml:space="preserve">focuses on the differences at the </w:t>
+      </w:r>
+      <w:r>
+        <w:rPr>
+          <w:rFonts w:ascii="Times New Roman" w:eastAsiaTheme="minorEastAsia" w:hAnsi="Times New Roman" w:cs="Times New Roman"/>
+          <w:sz w:val="24"/>
+          <w:szCs w:val="24"/>
+        </w:rPr>
+        <w:t>end</w:t>
+      </w:r>
+      <w:r>
+        <w:rPr>
+          <w:rFonts w:ascii="Times New Roman" w:eastAsiaTheme="minorEastAsia" w:hAnsi="Times New Roman" w:cs="Times New Roman"/>
+          <w:sz w:val="24"/>
+          <w:szCs w:val="24"/>
+        </w:rPr>
+        <w:t xml:space="preserve"> by showing only the </w:t>
+      </w:r>
+      <w:r>
+        <w:rPr>
+          <w:rFonts w:ascii="Times New Roman" w:eastAsiaTheme="minorEastAsia" w:hAnsi="Times New Roman" w:cs="Times New Roman"/>
+          <w:sz w:val="24"/>
+          <w:szCs w:val="24"/>
+        </w:rPr>
+        <w:t>last</w:t>
+      </w:r>
+      <w:r>
+        <w:rPr>
+          <w:rFonts w:ascii="Times New Roman" w:eastAsiaTheme="minorEastAsia" w:hAnsi="Times New Roman" w:cs="Times New Roman"/>
+          <w:sz w:val="24"/>
+          <w:szCs w:val="24"/>
+        </w:rPr>
+        <w:t xml:space="preserve"> </w:t>
+      </w:r>
+      <w:r>
+        <w:rPr>
+          <w:rFonts w:ascii="Times New Roman" w:eastAsiaTheme="minorEastAsia" w:hAnsi="Times New Roman" w:cs="Times New Roman"/>
+          <w:sz w:val="24"/>
+          <w:szCs w:val="24"/>
+        </w:rPr>
+        <w:t>1</w:t>
+      </w:r>
+      <w:r>
+        <w:rPr>
+          <w:rFonts w:ascii="Times New Roman" w:eastAsiaTheme="minorEastAsia" w:hAnsi="Times New Roman" w:cs="Times New Roman"/>
+          <w:sz w:val="24"/>
+          <w:szCs w:val="24"/>
+        </w:rPr>
+        <w:t>000 samples.</w:t>
+      </w:r>
+    </w:p>
+    <w:p>
+      <w:pPr>
+        <w:keepNext/>
+      </w:pPr>
+      <w:r>
+        <w:rPr>
+          <w:noProof/>
+        </w:rPr>
+        <w:lastRenderedPageBreak/>
+        <w:drawing>
+          <wp:inline distT="0" distB="0" distL="0" distR="0" wp14:anchorId="5D5D90F1" wp14:editId="40EC2F18">
+            <wp:extent cx="5943600" cy="2788285"/>
+            <wp:effectExtent l="0" t="0" r="0" b="0"/>
+            <wp:docPr id="17" name="Picture 17"/>
+            <wp:cNvGraphicFramePr>
+              <a:graphicFrameLocks xmlns:a="http://schemas.openxmlformats.org/drawingml/2006/main" noChangeAspect="1"/>
+            </wp:cNvGraphicFramePr>
+            <a:graphic xmlns:a="http://schemas.openxmlformats.org/drawingml/2006/main">
+              <a:graphicData uri="http://schemas.openxmlformats.org/drawingml/2006/picture">
+                <pic:pic xmlns:pic="http://schemas.openxmlformats.org/drawingml/2006/picture">
+                  <pic:nvPicPr>
+                    <pic:cNvPr id="0" name="Picture 20"/>
+                    <pic:cNvPicPr>
+                      <a:picLocks noChangeAspect="1" noChangeArrowheads="1"/>
+                    </pic:cNvPicPr>
+                  </pic:nvPicPr>
+                  <pic:blipFill>
+                    <a:blip r:embed="rId19">
+                      <a:extLst>
+                        <a:ext uri="{28A0092B-C50C-407E-A947-70E740481C1C}">
+                          <a14:useLocalDpi xmlns:a14="http://schemas.microsoft.com/office/drawing/2010/main" val="0"/>
+                        </a:ext>
+                      </a:extLst>
+                    </a:blip>
+                    <a:srcRect/>
+                    <a:stretch>
+                      <a:fillRect/>
+                    </a:stretch>
+                  </pic:blipFill>
+                  <pic:spPr bwMode="auto">
+                    <a:xfrm>
+                      <a:off x="0" y="0"/>
+                      <a:ext cx="5943600" cy="2788285"/>
+                    </a:xfrm>
+                    <a:prstGeom prst="rect">
+                      <a:avLst/>
+                    </a:prstGeom>
+                    <a:noFill/>
+                    <a:ln>
+                      <a:noFill/>
+                    </a:ln>
+                  </pic:spPr>
+                </pic:pic>
+              </a:graphicData>
+            </a:graphic>
+          </wp:inline>
+        </w:drawing>
+      </w:r>
+    </w:p>
+    <w:p>
+      <w:pPr>
+        <w:pStyle w:val="Caption"/>
+        <w:jc w:val="center"/>
+      </w:pPr>
+      <w:r>
+        <w:t xml:space="preserve">Figure </w:t>
+      </w:r>
+      <w:fldSimple w:instr=" SEQ Figure \* ARABIC ">
+        <w:r>
+          <w:rPr>
+            <w:noProof/>
+          </w:rPr>
+          <w:t>15</w:t>
+        </w:r>
+      </w:fldSimple>
+      <w:r>
+        <w:t xml:space="preserve"> - </w:t>
+      </w:r>
+      <w:r>
+        <w:t>Differences between the two outputs on 'power-down'</w:t>
+      </w:r>
+    </w:p>
+    <w:p>
+      <w:pPr>
+        <w:spacing w:after="0" w:line="240" w:lineRule="auto"/>
+        <w:rPr>
+          <w:rFonts w:ascii="Times New Roman" w:hAnsi="Times New Roman" w:cs="Times New Roman"/>
+        </w:rPr>
+      </w:pPr>
+      <w:r>
+        <w:rPr>
+          <w:rFonts w:ascii="Times New Roman" w:eastAsiaTheme="minorEastAsia" w:hAnsi="Times New Roman" w:cs="Times New Roman"/>
+          <w:sz w:val="24"/>
+          <w:szCs w:val="24"/>
+        </w:rPr>
+        <w:t xml:space="preserve">From Figure 15, we see that the two filter outputs are almost identical. The fact that the overlap-add result includes trailing zeros is only a symptom of the final block of data having trailing zeros when it was processed. If we disregard these trailing zero values, we can consider these signals to be of identical length. This is result is in contrast with </w:t>
+      </w:r>
+      <w:r>
+        <w:rPr>
+          <w:rFonts w:ascii="Times New Roman" w:eastAsiaTheme="minorEastAsia" w:hAnsi="Times New Roman" w:cs="Times New Roman"/>
+          <w:sz w:val="24"/>
+          <w:szCs w:val="24"/>
+        </w:rPr>
+        <w:t>that of the</w:t>
+      </w:r>
+      <w:r>
+        <w:rPr>
+          <w:rFonts w:ascii="Times New Roman" w:eastAsiaTheme="minorEastAsia" w:hAnsi="Times New Roman" w:cs="Times New Roman"/>
+          <w:sz w:val="24"/>
+          <w:szCs w:val="24"/>
+        </w:rPr>
+        <w:t xml:space="preserve"> overlap-save </w:t>
+      </w:r>
+      <w:r>
+        <w:rPr>
+          <w:rFonts w:ascii="Times New Roman" w:eastAsiaTheme="minorEastAsia" w:hAnsi="Times New Roman" w:cs="Times New Roman"/>
+          <w:sz w:val="24"/>
+          <w:szCs w:val="24"/>
+        </w:rPr>
+        <w:t>method</w:t>
+      </w:r>
+      <w:r>
+        <w:rPr>
+          <w:rFonts w:ascii="Times New Roman" w:eastAsiaTheme="minorEastAsia" w:hAnsi="Times New Roman" w:cs="Times New Roman"/>
+          <w:sz w:val="24"/>
+          <w:szCs w:val="24"/>
+        </w:rPr>
+        <w:t>.</w:t>
+      </w:r>
+      <w:r>
+        <w:rPr>
+          <w:rFonts w:ascii="Times New Roman" w:eastAsiaTheme="minorEastAsia" w:hAnsi="Times New Roman" w:cs="Times New Roman"/>
+          <w:sz w:val="24"/>
+          <w:szCs w:val="24"/>
+        </w:rPr>
+        <w:t xml:space="preserve"> </w:t>
+      </w:r>
+      <w:r>
+        <w:rPr>
+          <w:rFonts w:ascii="Times New Roman" w:hAnsi="Times New Roman" w:cs="Times New Roman"/>
+        </w:rPr>
+        <w:t>we can measure the success with which the overlap-</w:t>
+      </w:r>
+      <w:r>
+        <w:rPr>
+          <w:rFonts w:ascii="Times New Roman" w:hAnsi="Times New Roman" w:cs="Times New Roman"/>
+        </w:rPr>
+        <w:t>add</w:t>
+      </w:r>
+      <w:r>
+        <w:rPr>
+          <w:rFonts w:ascii="Times New Roman" w:hAnsi="Times New Roman" w:cs="Times New Roman"/>
+        </w:rPr>
+        <w:t xml:space="preserve"> algorithm imitates the direct convolution process by ignoring the </w:t>
+      </w:r>
+      <w:r>
+        <w:rPr>
+          <w:rFonts w:ascii="Times New Roman" w:hAnsi="Times New Roman" w:cs="Times New Roman"/>
+        </w:rPr>
+        <w:t>trailing zeros</w:t>
+      </w:r>
+      <w:r>
+        <w:rPr>
+          <w:rFonts w:ascii="Times New Roman" w:hAnsi="Times New Roman" w:cs="Times New Roman"/>
+        </w:rPr>
+        <w:t>. The result is as follows:</w:t>
+      </w:r>
+    </w:p>
+    <w:p>
+      <w:pPr>
+        <w:rPr>
+          <w:rFonts w:ascii="Times New Roman" w:eastAsiaTheme="minorEastAsia" w:hAnsi="Times New Roman" w:cs="Times New Roman"/>
+          <w:sz w:val="24"/>
+          <w:szCs w:val="24"/>
+        </w:rPr>
+      </w:pPr>
+    </w:p>
+    <w:p>
+      <w:pPr>
+        <w:spacing w:after="0" w:line="240" w:lineRule="auto"/>
+        <w:rPr>
+          <w:rFonts w:ascii="Courier New" w:eastAsiaTheme="minorEastAsia" w:hAnsi="Courier New" w:cs="Courier New"/>
+        </w:rPr>
+      </w:pPr>
+      <w:r>
+        <w:rPr>
+          <w:rFonts w:ascii="Courier New" w:eastAsiaTheme="minorEastAsia" w:hAnsi="Courier New" w:cs="Courier New"/>
+        </w:rPr>
+        <w:t>&gt;&gt; length(dir_conv_1)</w:t>
+      </w:r>
+    </w:p>
+    <w:p>
+      <w:pPr>
+        <w:spacing w:after="0" w:line="240" w:lineRule="auto"/>
+        <w:rPr>
+          <w:rFonts w:ascii="Courier New" w:eastAsiaTheme="minorEastAsia" w:hAnsi="Courier New" w:cs="Courier New"/>
+        </w:rPr>
+      </w:pPr>
+    </w:p>
+    <w:p>
+      <w:pPr>
+        <w:spacing w:after="0" w:line="240" w:lineRule="auto"/>
+        <w:rPr>
+          <w:rFonts w:ascii="Courier New" w:eastAsiaTheme="minorEastAsia" w:hAnsi="Courier New" w:cs="Courier New"/>
+        </w:rPr>
+      </w:pPr>
+      <w:proofErr w:type="spellStart"/>
+      <w:r>
+        <w:rPr>
+          <w:rFonts w:ascii="Courier New" w:eastAsiaTheme="minorEastAsia" w:hAnsi="Courier New" w:cs="Courier New"/>
+        </w:rPr>
+        <w:t>ans</w:t>
+      </w:r>
+      <w:proofErr w:type="spellEnd"/>
+      <w:r>
+        <w:rPr>
+          <w:rFonts w:ascii="Courier New" w:eastAsiaTheme="minorEastAsia" w:hAnsi="Courier New" w:cs="Courier New"/>
+        </w:rPr>
+        <w:t xml:space="preserve"> =</w:t>
+      </w:r>
+    </w:p>
+    <w:p>
+      <w:pPr>
+        <w:spacing w:after="0" w:line="240" w:lineRule="auto"/>
+        <w:rPr>
+          <w:rFonts w:ascii="Courier New" w:eastAsiaTheme="minorEastAsia" w:hAnsi="Courier New" w:cs="Courier New"/>
+        </w:rPr>
+      </w:pPr>
+    </w:p>
+    <w:p>
+      <w:pPr>
+        <w:spacing w:after="0" w:line="240" w:lineRule="auto"/>
+        <w:rPr>
+          <w:rFonts w:ascii="Courier New" w:eastAsiaTheme="minorEastAsia" w:hAnsi="Courier New" w:cs="Courier New"/>
+        </w:rPr>
+      </w:pPr>
+      <w:r>
+        <w:rPr>
+          <w:rFonts w:ascii="Courier New" w:eastAsiaTheme="minorEastAsia" w:hAnsi="Courier New" w:cs="Courier New"/>
+        </w:rPr>
+        <w:t xml:space="preserve">      127754</w:t>
+      </w:r>
+    </w:p>
+    <w:p>
+      <w:pPr>
+        <w:spacing w:after="0" w:line="240" w:lineRule="auto"/>
+        <w:rPr>
+          <w:rFonts w:ascii="Courier New" w:eastAsiaTheme="minorEastAsia" w:hAnsi="Courier New" w:cs="Courier New"/>
+        </w:rPr>
+      </w:pPr>
+    </w:p>
+    <w:p>
+      <w:pPr>
+        <w:spacing w:after="0" w:line="240" w:lineRule="auto"/>
+        <w:rPr>
+          <w:rFonts w:ascii="Courier New" w:eastAsiaTheme="minorEastAsia" w:hAnsi="Courier New" w:cs="Courier New"/>
+        </w:rPr>
+      </w:pPr>
+      <w:r>
+        <w:rPr>
+          <w:rFonts w:ascii="Courier New" w:eastAsiaTheme="minorEastAsia" w:hAnsi="Courier New" w:cs="Courier New"/>
+        </w:rPr>
+        <w:t>&gt;&gt; max(y1(1:127754)-dir_conv_1(1:127754))</w:t>
+      </w:r>
+    </w:p>
+    <w:p>
+      <w:pPr>
+        <w:spacing w:after="0" w:line="240" w:lineRule="auto"/>
+        <w:rPr>
+          <w:rFonts w:ascii="Courier New" w:eastAsiaTheme="minorEastAsia" w:hAnsi="Courier New" w:cs="Courier New"/>
+        </w:rPr>
+      </w:pPr>
+    </w:p>
+    <w:p>
+      <w:pPr>
+        <w:spacing w:after="0" w:line="240" w:lineRule="auto"/>
+        <w:rPr>
+          <w:rFonts w:ascii="Courier New" w:eastAsiaTheme="minorEastAsia" w:hAnsi="Courier New" w:cs="Courier New"/>
+        </w:rPr>
+      </w:pPr>
+      <w:proofErr w:type="spellStart"/>
+      <w:r>
+        <w:rPr>
+          <w:rFonts w:ascii="Courier New" w:eastAsiaTheme="minorEastAsia" w:hAnsi="Courier New" w:cs="Courier New"/>
+        </w:rPr>
+        <w:t>ans</w:t>
+      </w:r>
+      <w:proofErr w:type="spellEnd"/>
+      <w:r>
+        <w:rPr>
+          <w:rFonts w:ascii="Courier New" w:eastAsiaTheme="minorEastAsia" w:hAnsi="Courier New" w:cs="Courier New"/>
+        </w:rPr>
+        <w:t xml:space="preserve"> =</w:t>
+      </w:r>
+    </w:p>
+    <w:p>
+      <w:pPr>
+        <w:spacing w:after="0" w:line="240" w:lineRule="auto"/>
+        <w:rPr>
+          <w:rFonts w:ascii="Courier New" w:eastAsiaTheme="minorEastAsia" w:hAnsi="Courier New" w:cs="Courier New"/>
+        </w:rPr>
+      </w:pPr>
+    </w:p>
+    <w:p>
+      <w:pPr>
+        <w:spacing w:after="0" w:line="240" w:lineRule="auto"/>
+        <w:rPr>
+          <w:rFonts w:ascii="Courier New" w:eastAsiaTheme="minorEastAsia" w:hAnsi="Courier New" w:cs="Courier New"/>
+        </w:rPr>
+      </w:pPr>
+      <w:r>
+        <w:rPr>
+          <w:rFonts w:ascii="Courier New" w:eastAsiaTheme="minorEastAsia" w:hAnsi="Courier New" w:cs="Courier New"/>
+        </w:rPr>
+        <w:t xml:space="preserve">   4.5475e-13</w:t>
+      </w:r>
+    </w:p>
+    <w:p>
+      <w:pPr>
+        <w:spacing w:after="0" w:line="240" w:lineRule="auto"/>
+        <w:rPr>
+          <w:rFonts w:ascii="Courier New" w:eastAsiaTheme="minorEastAsia" w:hAnsi="Courier New" w:cs="Courier New"/>
+          <w:sz w:val="24"/>
+          <w:szCs w:val="24"/>
+        </w:rPr>
+      </w:pPr>
+    </w:p>
+    <w:p>
+      <w:pPr>
+        <w:spacing w:after="0" w:line="240" w:lineRule="auto"/>
+        <w:rPr>
+          <w:rFonts w:ascii="Times New Roman" w:eastAsiaTheme="minorEastAsia" w:hAnsi="Times New Roman" w:cs="Times New Roman"/>
+          <w:sz w:val="24"/>
+          <w:szCs w:val="24"/>
+        </w:rPr>
+      </w:pPr>
+      <w:r>
+        <w:rPr>
+          <w:rFonts w:ascii="Times New Roman" w:eastAsiaTheme="minorEastAsia" w:hAnsi="Times New Roman" w:cs="Times New Roman"/>
+          <w:sz w:val="24"/>
+          <w:szCs w:val="24"/>
+        </w:rPr>
+        <w:t>Interestingly, this error value is exactly the same as the one found in the overlap-save section. In a sense, this makes sense because the core FFT process by which the output values are found is the same even if the way in which they are read and written to and from the x and y vectors differ.</w:t>
+      </w:r>
       <w:bookmarkStart w:id="1" w:name="_GoBack"/>
       <w:bookmarkEnd w:id="1"/>
-    </w:p>
-    <w:p>
-      <w:pPr>
-        <w:spacing w:after="0" w:line="240" w:lineRule="auto"/>
-        <w:rPr>
-          <w:rFonts w:ascii="Times New Roman" w:hAnsi="Times New Roman" w:cs="Times New Roman"/>
-        </w:rPr>
-      </w:pPr>
-    </w:p>
-    <w:p>
-      <w:pPr>
-        <w:spacing w:after="0" w:line="240" w:lineRule="auto"/>
-        <w:rPr>
-          <w:rFonts w:ascii="Times New Roman" w:hAnsi="Times New Roman" w:cs="Times New Roman"/>
-        </w:rPr>
-      </w:pPr>
-    </w:p>
-    <w:p>
-      <w:pPr>
-        <w:rPr>
-          <w:rFonts w:ascii="Times New Roman" w:eastAsiaTheme="minorEastAsia" w:hAnsi="Times New Roman" w:cs="Times New Roman"/>
-          <w:i/>
-          <w:sz w:val="24"/>
-          <w:szCs w:val="24"/>
-        </w:rPr>
-      </w:pPr>
-      <w:r>
-        <w:rPr>
-          <w:rFonts w:ascii="Times New Roman" w:eastAsiaTheme="minorEastAsia" w:hAnsi="Times New Roman" w:cs="Times New Roman"/>
-          <w:i/>
-          <w:sz w:val="24"/>
-          <w:szCs w:val="24"/>
-        </w:rPr>
-        <w:t>Overlap-Add</w:t>
-      </w:r>
     </w:p>
     <w:sectPr>
       <w:pgSz w:w="12240" w:h="15840"/>
@@ -4818,7 +6051,7 @@
 </file>
 
 <file path=customXml/itemProps1.xml><?xml version="1.0" encoding="utf-8"?>
-<ds:datastoreItem xmlns:ds="http://schemas.openxmlformats.org/officeDocument/2006/customXml" ds:itemID="{10CA50B8-8C66-4059-A7CD-FF1E7D44F949}">
+<ds:datastoreItem xmlns:ds="http://schemas.openxmlformats.org/officeDocument/2006/customXml" ds:itemID="{9EF702F3-2E51-41B7-AB42-95FBEF849B34}">
   <ds:schemaRefs>
     <ds:schemaRef ds:uri="http://schemas.openxmlformats.org/officeDocument/2006/bibliography"/>
   </ds:schemaRefs>

</xml_diff>

<commit_message>
P8 STATESPACE MATCHES P8 SFG
</commit_message>
<xml_diff>
--- a/p2_report.docx
+++ b/p2_report.docx
@@ -11,6 +11,8 @@
           <w:szCs w:val="24"/>
         </w:rPr>
       </w:pPr>
+      <w:bookmarkStart w:id="0" w:name="_GoBack"/>
+      <w:bookmarkEnd w:id="0"/>
       <w:r>
         <w:rPr>
           <w:rFonts w:ascii="Times New Roman" w:hAnsi="Times New Roman" w:cs="Times New Roman"/>
@@ -1527,7 +1529,7 @@
           <w:rFonts w:ascii="Times New Roman" w:hAnsi="Times New Roman" w:cs="Times New Roman"/>
         </w:rPr>
       </w:pPr>
-      <w:bookmarkStart w:id="0" w:name="_Hlk528870794"/>
+      <w:bookmarkStart w:id="1" w:name="_Hlk528870794"/>
       <w:r>
         <w:rPr>
           <w:rFonts w:ascii="Times New Roman" w:hAnsi="Times New Roman" w:cs="Times New Roman"/>
@@ -1762,7 +1764,6 @@
       <w:pPr>
         <w:rPr>
           <w:rFonts w:ascii="Times New Roman" w:hAnsi="Times New Roman" w:cs="Times New Roman"/>
-          <w:color w:val="FF0000"/>
         </w:rPr>
       </w:pPr>
       <w:r>
@@ -1791,7 +1792,59 @@
         <w:t>Using this method, I get the following result:</w:t>
       </w:r>
     </w:p>
-    <w:bookmarkEnd w:id="0"/>
+    <w:p>
+      <w:pPr>
+        <w:rPr>
+          <w:rFonts w:ascii="Courier New" w:hAnsi="Courier New" w:cs="Courier New"/>
+        </w:rPr>
+      </w:pPr>
+      <w:r>
+        <w:rPr>
+          <w:rFonts w:ascii="Courier New" w:hAnsi="Courier New" w:cs="Courier New"/>
+        </w:rPr>
+        <w:t>TD_BLACKMAN =</w:t>
+      </w:r>
+    </w:p>
+    <w:p>
+      <w:pPr>
+        <w:rPr>
+          <w:rFonts w:ascii="Courier New" w:hAnsi="Courier New" w:cs="Courier New"/>
+        </w:rPr>
+      </w:pPr>
+      <w:r>
+        <w:rPr>
+          <w:rFonts w:ascii="Courier New" w:hAnsi="Courier New" w:cs="Courier New"/>
+        </w:rPr>
+        <w:t xml:space="preserve"> -279.6281</w:t>
+      </w:r>
+    </w:p>
+    <w:p>
+      <w:pPr>
+        <w:rPr>
+          <w:rFonts w:ascii="Courier New" w:hAnsi="Courier New" w:cs="Courier New"/>
+        </w:rPr>
+      </w:pPr>
+      <w:r>
+        <w:rPr>
+          <w:rFonts w:ascii="Courier New" w:hAnsi="Courier New" w:cs="Courier New"/>
+        </w:rPr>
+        <w:t>TD_HAMMING =</w:t>
+      </w:r>
+    </w:p>
+    <w:p>
+      <w:pPr>
+        <w:rPr>
+          <w:rFonts w:ascii="Courier New" w:hAnsi="Courier New" w:cs="Courier New"/>
+        </w:rPr>
+      </w:pPr>
+      <w:r>
+        <w:rPr>
+          <w:rFonts w:ascii="Courier New" w:hAnsi="Courier New" w:cs="Courier New"/>
+        </w:rPr>
+        <w:t xml:space="preserve"> -280.4118</w:t>
+      </w:r>
+    </w:p>
+    <w:bookmarkEnd w:id="1"/>
     <w:p>
       <w:pPr>
         <w:rPr>
@@ -2361,7 +2414,17 @@
           <w:sz w:val="24"/>
           <w:szCs w:val="24"/>
         </w:rPr>
-        <w:t xml:space="preserve"> that will satisfy the same conditions for</w:t>
+        <w:t xml:space="preserve"> that will satisfy the same conditions </w:t>
+      </w:r>
+      <w:r>
+        <w:rPr>
+          <w:rFonts w:ascii="Times New Roman" w:eastAsiaTheme="minorEastAsia" w:hAnsi="Times New Roman" w:cs="Times New Roman"/>
+          <w:iCs/>
+          <w:sz w:val="24"/>
+          <w:szCs w:val="24"/>
+        </w:rPr>
+        <w:lastRenderedPageBreak/>
+        <w:t>for</w:t>
       </w:r>
       <m:oMath>
         <m:r>
@@ -2488,16 +2551,7 @@
           <w:sz w:val="24"/>
           <w:szCs w:val="24"/>
         </w:rPr>
-        <w:t xml:space="preserve">Another interesting trend shown in Figure 5 is that the TD notably increases and SFDR notably decreases as fractional frequency increases. I believe this is because we were permitted to search within the space of 50 periods to find a solution that best minimizes distortion. Naturally, signals </w:t>
-      </w:r>
-      <w:r>
-        <w:rPr>
-          <w:rFonts w:ascii="Times New Roman" w:eastAsiaTheme="minorEastAsia" w:hAnsi="Times New Roman" w:cs="Times New Roman"/>
-          <w:sz w:val="24"/>
-          <w:szCs w:val="24"/>
-        </w:rPr>
-        <w:lastRenderedPageBreak/>
-        <w:t xml:space="preserve">of a lower fractional frequency have more samples per period. As a result, my algorithm had more points over </w:t>
+        <w:t xml:space="preserve">Another interesting trend shown in Figure 5 is that the TD notably increases and SFDR notably decreases as fractional frequency increases. I believe this is because we were permitted to search within the space of 50 periods to find a solution that best minimizes distortion. Naturally, signals of a lower fractional frequency have more samples per period. As a result, my algorithm had more points over </w:t>
       </w:r>
       <m:oMath>
         <m:r>
@@ -2726,7 +2780,16 @@
           <w:sz w:val="24"/>
           <w:szCs w:val="24"/>
         </w:rPr>
-        <w:t>As expected, the SFDR has changed from trending down over ff to trending upwards. Forcing a constant-length lookup table means that signals of higher frequency are able to iterate for more than 50 periods which increases the chances that we will find a more optimal point at which to repeat the sinusoidal signal. Oddly, the mirroring of Figure 5 is far less evident in Figure 6. This may be in part due to the fact that my algorithm reduces the amount of zero-padding that is done when the original signal is reduced in size. This may mean that some resolution is lost in the frequency domain representation, in turn leading to less precise mirroring of the values.</w:t>
+        <w:t xml:space="preserve">As expected, the SFDR has changed from trending down over ff to trending upwards. Forcing a constant-length lookup table means that signals of higher frequency are able to iterate for more than 50 periods which increases the chances that we will find a more optimal point at which to </w:t>
+      </w:r>
+      <w:r>
+        <w:rPr>
+          <w:rFonts w:ascii="Times New Roman" w:eastAsiaTheme="minorEastAsia" w:hAnsi="Times New Roman" w:cs="Times New Roman"/>
+          <w:sz w:val="24"/>
+          <w:szCs w:val="24"/>
+        </w:rPr>
+        <w:lastRenderedPageBreak/>
+        <w:t>repeat the sinusoidal signal. Oddly, the mirroring of Figure 5 is far less evident in Figure 6. This may be in part due to the fact that my algorithm reduces the amount of zero-padding that is done when the original signal is reduced in size. This may mean that some resolution is lost in the frequency domain representation, in turn leading to less precise mirroring of the values.</w:t>
       </w:r>
     </w:p>
     <w:p>
@@ -2764,7 +2827,6 @@
           <w:sz w:val="24"/>
           <w:szCs w:val="24"/>
         </w:rPr>
-        <w:lastRenderedPageBreak/>
         <w:t>Direct Convolution</w:t>
       </w:r>
     </w:p>
@@ -3599,15 +3661,15 @@
           <w:sz w:val="24"/>
           <w:szCs w:val="24"/>
         </w:rPr>
-        <w:t>To ‘extract’</w:t>
-      </w:r>
-      <w:r>
-        <w:rPr>
-          <w:rFonts w:ascii="Times New Roman" w:eastAsiaTheme="minorEastAsia" w:hAnsi="Times New Roman" w:cs="Times New Roman"/>
-          <w:sz w:val="24"/>
-          <w:szCs w:val="24"/>
-        </w:rPr>
-        <w:t xml:space="preserve"> the </w:t>
+        <w:t xml:space="preserve">Multiply the zero-padded, N-length transform of the UPR with the </w:t>
+      </w:r>
+      <w:r>
+        <w:rPr>
+          <w:rFonts w:ascii="Times New Roman" w:eastAsiaTheme="minorEastAsia" w:hAnsi="Times New Roman" w:cs="Times New Roman"/>
+          <w:sz w:val="24"/>
+          <w:szCs w:val="24"/>
+        </w:rPr>
+        <w:t xml:space="preserve">‘combined’ transform </w:t>
       </w:r>
       <m:oMath>
         <m:sSub>
@@ -3628,1048 +3690,7 @@
                 <w:sz w:val="24"/>
                 <w:szCs w:val="24"/>
               </w:rPr>
-              <m:t>X</m:t>
-            </m:r>
-          </m:e>
-          <m:sub>
-            <m:r>
-              <w:rPr>
-                <w:rFonts w:ascii="Cambria Math" w:eastAsiaTheme="minorEastAsia" w:hAnsi="Cambria Math" w:cs="Times New Roman"/>
-                <w:sz w:val="24"/>
-                <w:szCs w:val="24"/>
-              </w:rPr>
-              <m:t>1</m:t>
-            </m:r>
-          </m:sub>
-        </m:sSub>
-      </m:oMath>
-      <w:r>
-        <w:rPr>
-          <w:rFonts w:ascii="Times New Roman" w:eastAsiaTheme="minorEastAsia" w:hAnsi="Times New Roman" w:cs="Times New Roman"/>
-          <w:sz w:val="24"/>
-          <w:szCs w:val="24"/>
-        </w:rPr>
-        <w:t xml:space="preserve"> and </w:t>
-      </w:r>
-      <m:oMath>
-        <m:sSub>
-          <m:sSubPr>
-            <m:ctrlPr>
-              <w:rPr>
-                <w:rFonts w:ascii="Cambria Math" w:eastAsiaTheme="minorEastAsia" w:hAnsi="Cambria Math" w:cs="Times New Roman"/>
-                <w:i/>
-                <w:sz w:val="24"/>
-                <w:szCs w:val="24"/>
-              </w:rPr>
-            </m:ctrlPr>
-          </m:sSubPr>
-          <m:e>
-            <m:r>
-              <w:rPr>
-                <w:rFonts w:ascii="Cambria Math" w:eastAsiaTheme="minorEastAsia" w:hAnsi="Cambria Math" w:cs="Times New Roman"/>
-                <w:sz w:val="24"/>
-                <w:szCs w:val="24"/>
-              </w:rPr>
-              <m:t>X</m:t>
-            </m:r>
-          </m:e>
-          <m:sub>
-            <m:r>
-              <w:rPr>
-                <w:rFonts w:ascii="Cambria Math" w:eastAsiaTheme="minorEastAsia" w:hAnsi="Cambria Math" w:cs="Times New Roman"/>
-                <w:sz w:val="24"/>
-                <w:szCs w:val="24"/>
-              </w:rPr>
-              <m:t>2</m:t>
-            </m:r>
-          </m:sub>
-        </m:sSub>
-      </m:oMath>
-      <w:r>
-        <w:rPr>
-          <w:rFonts w:ascii="Times New Roman" w:eastAsiaTheme="minorEastAsia" w:hAnsi="Times New Roman" w:cs="Times New Roman"/>
-          <w:sz w:val="24"/>
-          <w:szCs w:val="24"/>
-        </w:rPr>
-        <w:t xml:space="preserve"> signals, we will use the following facts, found in Jackson’s book as equation 7.4.16</w:t>
-      </w:r>
-      <w:r>
-        <w:rPr>
-          <w:rFonts w:ascii="Times New Roman" w:eastAsiaTheme="minorEastAsia" w:hAnsi="Times New Roman" w:cs="Times New Roman"/>
-          <w:sz w:val="24"/>
-          <w:szCs w:val="24"/>
-        </w:rPr>
-        <w:t xml:space="preserve"> and also presented in class</w:t>
-      </w:r>
-    </w:p>
-    <w:p>
-      <w:pPr>
-        <w:pStyle w:val="ListParagraph"/>
-        <w:rPr>
-          <w:rFonts w:ascii="Times New Roman" w:eastAsiaTheme="minorEastAsia" w:hAnsi="Times New Roman" w:cs="Times New Roman"/>
-          <w:sz w:val="24"/>
-          <w:szCs w:val="24"/>
-        </w:rPr>
-      </w:pPr>
-    </w:p>
-    <w:tbl>
-      <w:tblPr>
-        <w:tblStyle w:val="TableGrid"/>
-        <w:tblW w:w="0" w:type="auto"/>
-        <w:tblInd w:w="720" w:type="dxa"/>
-        <w:tblBorders>
-          <w:top w:val="none" w:sz="0" w:space="0" w:color="auto"/>
-          <w:left w:val="none" w:sz="0" w:space="0" w:color="auto"/>
-          <w:bottom w:val="none" w:sz="0" w:space="0" w:color="auto"/>
-          <w:right w:val="none" w:sz="0" w:space="0" w:color="auto"/>
-          <w:insideH w:val="none" w:sz="0" w:space="0" w:color="auto"/>
-          <w:insideV w:val="none" w:sz="0" w:space="0" w:color="auto"/>
-        </w:tblBorders>
-        <w:tblLook w:val="04A0" w:firstRow="1" w:lastRow="0" w:firstColumn="1" w:lastColumn="0" w:noHBand="0" w:noVBand="1"/>
-      </w:tblPr>
-      <w:tblGrid>
-        <w:gridCol w:w="4320"/>
-        <w:gridCol w:w="4320"/>
-      </w:tblGrid>
-      <w:tr>
-        <w:tc>
-          <w:tcPr>
-            <w:tcW w:w="4675" w:type="dxa"/>
-          </w:tcPr>
-          <w:p>
-            <w:pPr>
-              <w:pStyle w:val="ListParagraph"/>
-              <w:ind w:left="0"/>
-              <w:rPr>
-                <w:rFonts w:ascii="Times New Roman" w:eastAsiaTheme="minorEastAsia" w:hAnsi="Times New Roman" w:cs="Times New Roman"/>
-                <w:sz w:val="24"/>
-                <w:szCs w:val="24"/>
-              </w:rPr>
-            </w:pPr>
-            <m:oMathPara>
-              <m:oMath>
-                <m:sSub>
-                  <m:sSubPr>
-                    <m:ctrlPr>
-                      <w:rPr>
-                        <w:rFonts w:ascii="Cambria Math" w:eastAsiaTheme="minorEastAsia" w:hAnsi="Cambria Math" w:cs="Times New Roman"/>
-                        <w:i/>
-                        <w:sz w:val="24"/>
-                        <w:szCs w:val="24"/>
-                      </w:rPr>
-                    </m:ctrlPr>
-                  </m:sSubPr>
-                  <m:e>
-                    <m:r>
-                      <w:rPr>
-                        <w:rFonts w:ascii="Cambria Math" w:eastAsiaTheme="minorEastAsia" w:hAnsi="Cambria Math" w:cs="Times New Roman"/>
-                        <w:sz w:val="24"/>
-                        <w:szCs w:val="24"/>
-                      </w:rPr>
-                      <m:t>X</m:t>
-                    </m:r>
-                  </m:e>
-                  <m:sub>
-                    <m:r>
-                      <w:rPr>
-                        <w:rFonts w:ascii="Cambria Math" w:eastAsiaTheme="minorEastAsia" w:hAnsi="Cambria Math" w:cs="Times New Roman"/>
-                        <w:sz w:val="24"/>
-                        <w:szCs w:val="24"/>
-                      </w:rPr>
-                      <m:t>1</m:t>
-                    </m:r>
-                  </m:sub>
-                </m:sSub>
-                <m:r>
-                  <w:rPr>
-                    <w:rFonts w:ascii="Cambria Math" w:eastAsiaTheme="minorEastAsia" w:hAnsi="Cambria Math" w:cs="Times New Roman"/>
-                    <w:sz w:val="24"/>
-                    <w:szCs w:val="24"/>
-                  </w:rPr>
-                  <m:t>=</m:t>
-                </m:r>
-                <m:f>
-                  <m:fPr>
-                    <m:ctrlPr>
-                      <w:rPr>
-                        <w:rFonts w:ascii="Cambria Math" w:eastAsiaTheme="minorEastAsia" w:hAnsi="Cambria Math" w:cs="Times New Roman"/>
-                        <w:i/>
-                        <w:sz w:val="24"/>
-                        <w:szCs w:val="24"/>
-                      </w:rPr>
-                    </m:ctrlPr>
-                  </m:fPr>
-                  <m:num>
-                    <m:r>
-                      <w:rPr>
-                        <w:rFonts w:ascii="Cambria Math" w:eastAsiaTheme="minorEastAsia" w:hAnsi="Cambria Math" w:cs="Times New Roman"/>
-                        <w:sz w:val="24"/>
-                        <w:szCs w:val="24"/>
-                      </w:rPr>
-                      <m:t>A</m:t>
-                    </m:r>
-                    <m:d>
-                      <m:dPr>
-                        <m:ctrlPr>
-                          <w:rPr>
-                            <w:rFonts w:ascii="Cambria Math" w:eastAsiaTheme="minorEastAsia" w:hAnsi="Cambria Math" w:cs="Times New Roman"/>
-                            <w:i/>
-                            <w:sz w:val="24"/>
-                            <w:szCs w:val="24"/>
-                          </w:rPr>
-                        </m:ctrlPr>
-                      </m:dPr>
-                      <m:e>
-                        <m:r>
-                          <w:rPr>
-                            <w:rFonts w:ascii="Cambria Math" w:eastAsiaTheme="minorEastAsia" w:hAnsi="Cambria Math" w:cs="Times New Roman"/>
-                            <w:sz w:val="24"/>
-                            <w:szCs w:val="24"/>
-                          </w:rPr>
-                          <m:t>k</m:t>
-                        </m:r>
-                      </m:e>
-                    </m:d>
-                    <m:r>
-                      <w:rPr>
-                        <w:rFonts w:ascii="Cambria Math" w:eastAsiaTheme="minorEastAsia" w:hAnsi="Cambria Math" w:cs="Times New Roman"/>
-                        <w:sz w:val="24"/>
-                        <w:szCs w:val="24"/>
-                      </w:rPr>
-                      <m:t>+</m:t>
-                    </m:r>
-                    <m:sSup>
-                      <m:sSupPr>
-                        <m:ctrlPr>
-                          <w:rPr>
-                            <w:rFonts w:ascii="Cambria Math" w:eastAsiaTheme="minorEastAsia" w:hAnsi="Cambria Math" w:cs="Times New Roman"/>
-                            <w:i/>
-                            <w:sz w:val="24"/>
-                            <w:szCs w:val="24"/>
-                          </w:rPr>
-                        </m:ctrlPr>
-                      </m:sSupPr>
-                      <m:e>
-                        <m:r>
-                          <w:rPr>
-                            <w:rFonts w:ascii="Cambria Math" w:eastAsiaTheme="minorEastAsia" w:hAnsi="Cambria Math" w:cs="Times New Roman"/>
-                            <w:sz w:val="24"/>
-                            <w:szCs w:val="24"/>
-                          </w:rPr>
-                          <m:t>A</m:t>
-                        </m:r>
-                      </m:e>
-                      <m:sup>
-                        <m:r>
-                          <w:rPr>
-                            <w:rFonts w:ascii="Cambria Math" w:eastAsiaTheme="minorEastAsia" w:hAnsi="Cambria Math" w:cs="Times New Roman"/>
-                            <w:sz w:val="24"/>
-                            <w:szCs w:val="24"/>
-                          </w:rPr>
-                          <m:t>*</m:t>
-                        </m:r>
-                      </m:sup>
-                    </m:sSup>
-                    <m:d>
-                      <m:dPr>
-                        <m:ctrlPr>
-                          <w:rPr>
-                            <w:rFonts w:ascii="Cambria Math" w:eastAsiaTheme="minorEastAsia" w:hAnsi="Cambria Math" w:cs="Times New Roman"/>
-                            <w:i/>
-                            <w:sz w:val="24"/>
-                            <w:szCs w:val="24"/>
-                          </w:rPr>
-                        </m:ctrlPr>
-                      </m:dPr>
-                      <m:e>
-                        <m:r>
-                          <w:rPr>
-                            <w:rFonts w:ascii="Cambria Math" w:eastAsiaTheme="minorEastAsia" w:hAnsi="Cambria Math" w:cs="Times New Roman"/>
-                            <w:sz w:val="24"/>
-                            <w:szCs w:val="24"/>
-                          </w:rPr>
-                          <m:t>N-k</m:t>
-                        </m:r>
-                      </m:e>
-                    </m:d>
-                  </m:num>
-                  <m:den>
-                    <m:r>
-                      <w:rPr>
-                        <w:rFonts w:ascii="Cambria Math" w:eastAsiaTheme="minorEastAsia" w:hAnsi="Cambria Math" w:cs="Times New Roman"/>
-                        <w:sz w:val="24"/>
-                        <w:szCs w:val="24"/>
-                      </w:rPr>
-                      <m:t>2</m:t>
-                    </m:r>
-                  </m:den>
-                </m:f>
-              </m:oMath>
-            </m:oMathPara>
-          </w:p>
-        </w:tc>
-        <w:tc>
-          <w:tcPr>
-            <w:tcW w:w="4675" w:type="dxa"/>
-          </w:tcPr>
-          <w:p>
-            <w:pPr>
-              <w:pStyle w:val="ListParagraph"/>
-              <w:ind w:left="0"/>
-              <w:rPr>
-                <w:rFonts w:ascii="Times New Roman" w:eastAsiaTheme="minorEastAsia" w:hAnsi="Times New Roman" w:cs="Times New Roman"/>
-                <w:i/>
-                <w:sz w:val="24"/>
-                <w:szCs w:val="24"/>
-              </w:rPr>
-            </w:pPr>
-            <m:oMathPara>
-              <m:oMath>
-                <m:sSub>
-                  <m:sSubPr>
-                    <m:ctrlPr>
-                      <w:rPr>
-                        <w:rFonts w:ascii="Cambria Math" w:eastAsiaTheme="minorEastAsia" w:hAnsi="Cambria Math" w:cs="Times New Roman"/>
-                        <w:i/>
-                        <w:sz w:val="24"/>
-                        <w:szCs w:val="24"/>
-                      </w:rPr>
-                    </m:ctrlPr>
-                  </m:sSubPr>
-                  <m:e>
-                    <m:r>
-                      <w:rPr>
-                        <w:rFonts w:ascii="Cambria Math" w:eastAsiaTheme="minorEastAsia" w:hAnsi="Cambria Math" w:cs="Times New Roman"/>
-                        <w:sz w:val="24"/>
-                        <w:szCs w:val="24"/>
-                      </w:rPr>
-                      <m:t>X</m:t>
-                    </m:r>
-                  </m:e>
-                  <m:sub>
-                    <m:r>
-                      <w:rPr>
-                        <w:rFonts w:ascii="Cambria Math" w:eastAsiaTheme="minorEastAsia" w:hAnsi="Cambria Math" w:cs="Times New Roman"/>
-                        <w:sz w:val="24"/>
-                        <w:szCs w:val="24"/>
-                      </w:rPr>
-                      <m:t>2</m:t>
-                    </m:r>
-                  </m:sub>
-                </m:sSub>
-                <m:r>
-                  <w:rPr>
-                    <w:rFonts w:ascii="Cambria Math" w:eastAsiaTheme="minorEastAsia" w:hAnsi="Cambria Math" w:cs="Times New Roman"/>
-                    <w:sz w:val="24"/>
-                    <w:szCs w:val="24"/>
-                  </w:rPr>
-                  <m:t>=</m:t>
-                </m:r>
-                <m:f>
-                  <m:fPr>
-                    <m:ctrlPr>
-                      <w:rPr>
-                        <w:rFonts w:ascii="Cambria Math" w:eastAsiaTheme="minorEastAsia" w:hAnsi="Cambria Math" w:cs="Times New Roman"/>
-                        <w:i/>
-                        <w:sz w:val="24"/>
-                        <w:szCs w:val="24"/>
-                      </w:rPr>
-                    </m:ctrlPr>
-                  </m:fPr>
-                  <m:num>
-                    <m:r>
-                      <w:rPr>
-                        <w:rFonts w:ascii="Cambria Math" w:eastAsiaTheme="minorEastAsia" w:hAnsi="Cambria Math" w:cs="Times New Roman"/>
-                        <w:sz w:val="24"/>
-                        <w:szCs w:val="24"/>
-                      </w:rPr>
-                      <m:t>A</m:t>
-                    </m:r>
-                    <m:d>
-                      <m:dPr>
-                        <m:ctrlPr>
-                          <w:rPr>
-                            <w:rFonts w:ascii="Cambria Math" w:eastAsiaTheme="minorEastAsia" w:hAnsi="Cambria Math" w:cs="Times New Roman"/>
-                            <w:i/>
-                            <w:sz w:val="24"/>
-                            <w:szCs w:val="24"/>
-                          </w:rPr>
-                        </m:ctrlPr>
-                      </m:dPr>
-                      <m:e>
-                        <m:r>
-                          <w:rPr>
-                            <w:rFonts w:ascii="Cambria Math" w:eastAsiaTheme="minorEastAsia" w:hAnsi="Cambria Math" w:cs="Times New Roman"/>
-                            <w:sz w:val="24"/>
-                            <w:szCs w:val="24"/>
-                          </w:rPr>
-                          <m:t>k</m:t>
-                        </m:r>
-                      </m:e>
-                    </m:d>
-                    <m:r>
-                      <w:rPr>
-                        <w:rFonts w:ascii="Cambria Math" w:eastAsiaTheme="minorEastAsia" w:hAnsi="Cambria Math" w:cs="Times New Roman"/>
-                        <w:sz w:val="24"/>
-                        <w:szCs w:val="24"/>
-                      </w:rPr>
-                      <m:t>-</m:t>
-                    </m:r>
-                    <m:sSup>
-                      <m:sSupPr>
-                        <m:ctrlPr>
-                          <w:rPr>
-                            <w:rFonts w:ascii="Cambria Math" w:eastAsiaTheme="minorEastAsia" w:hAnsi="Cambria Math" w:cs="Times New Roman"/>
-                            <w:i/>
-                            <w:sz w:val="24"/>
-                            <w:szCs w:val="24"/>
-                          </w:rPr>
-                        </m:ctrlPr>
-                      </m:sSupPr>
-                      <m:e>
-                        <m:r>
-                          <w:rPr>
-                            <w:rFonts w:ascii="Cambria Math" w:eastAsiaTheme="minorEastAsia" w:hAnsi="Cambria Math" w:cs="Times New Roman"/>
-                            <w:sz w:val="24"/>
-                            <w:szCs w:val="24"/>
-                          </w:rPr>
-                          <m:t>A</m:t>
-                        </m:r>
-                      </m:e>
-                      <m:sup>
-                        <m:r>
-                          <w:rPr>
-                            <w:rFonts w:ascii="Cambria Math" w:eastAsiaTheme="minorEastAsia" w:hAnsi="Cambria Math" w:cs="Times New Roman"/>
-                            <w:sz w:val="24"/>
-                            <w:szCs w:val="24"/>
-                          </w:rPr>
-                          <m:t>*</m:t>
-                        </m:r>
-                      </m:sup>
-                    </m:sSup>
-                    <m:d>
-                      <m:dPr>
-                        <m:ctrlPr>
-                          <w:rPr>
-                            <w:rFonts w:ascii="Cambria Math" w:eastAsiaTheme="minorEastAsia" w:hAnsi="Cambria Math" w:cs="Times New Roman"/>
-                            <w:i/>
-                            <w:sz w:val="24"/>
-                            <w:szCs w:val="24"/>
-                          </w:rPr>
-                        </m:ctrlPr>
-                      </m:dPr>
-                      <m:e>
-                        <m:r>
-                          <w:rPr>
-                            <w:rFonts w:ascii="Cambria Math" w:eastAsiaTheme="minorEastAsia" w:hAnsi="Cambria Math" w:cs="Times New Roman"/>
-                            <w:sz w:val="24"/>
-                            <w:szCs w:val="24"/>
-                          </w:rPr>
-                          <m:t>N-k</m:t>
-                        </m:r>
-                      </m:e>
-                    </m:d>
-                  </m:num>
-                  <m:den>
-                    <m:r>
-                      <w:rPr>
-                        <w:rFonts w:ascii="Cambria Math" w:eastAsiaTheme="minorEastAsia" w:hAnsi="Cambria Math" w:cs="Times New Roman"/>
-                        <w:sz w:val="24"/>
-                        <w:szCs w:val="24"/>
-                      </w:rPr>
-                      <m:t>2j</m:t>
-                    </m:r>
-                  </m:den>
-                </m:f>
-              </m:oMath>
-            </m:oMathPara>
-          </w:p>
-        </w:tc>
-      </w:tr>
-      <w:tr>
-        <w:tc>
-          <w:tcPr>
-            <w:tcW w:w="4675" w:type="dxa"/>
-          </w:tcPr>
-          <w:p>
-            <w:pPr>
-              <w:pStyle w:val="ListParagraph"/>
-              <w:ind w:left="0"/>
-              <w:rPr>
-                <w:rFonts w:ascii="Times New Roman" w:eastAsia="Times New Roman" w:hAnsi="Times New Roman" w:cs="Times New Roman"/>
-                <w:sz w:val="24"/>
-                <w:szCs w:val="24"/>
-              </w:rPr>
-            </w:pPr>
-          </w:p>
-        </w:tc>
-        <w:tc>
-          <w:tcPr>
-            <w:tcW w:w="4675" w:type="dxa"/>
-          </w:tcPr>
-          <w:p>
-            <w:pPr>
-              <w:pStyle w:val="ListParagraph"/>
-              <w:ind w:left="0"/>
-              <w:rPr>
-                <w:rFonts w:ascii="Times New Roman" w:eastAsia="Times New Roman" w:hAnsi="Times New Roman" w:cs="Times New Roman"/>
-                <w:sz w:val="24"/>
-                <w:szCs w:val="24"/>
-              </w:rPr>
-            </w:pPr>
-          </w:p>
-        </w:tc>
-      </w:tr>
-    </w:tbl>
-    <w:p>
-      <w:pPr>
-        <w:pStyle w:val="ListParagraph"/>
-        <w:rPr>
-          <w:rFonts w:ascii="Times New Roman" w:eastAsiaTheme="minorEastAsia" w:hAnsi="Times New Roman" w:cs="Times New Roman"/>
-          <w:sz w:val="24"/>
-          <w:szCs w:val="24"/>
-        </w:rPr>
-      </w:pPr>
-      <w:r>
-        <w:rPr>
-          <w:rFonts w:ascii="Times New Roman" w:eastAsiaTheme="minorEastAsia" w:hAnsi="Times New Roman" w:cs="Times New Roman"/>
-          <w:sz w:val="24"/>
-          <w:szCs w:val="24"/>
-        </w:rPr>
-        <w:t xml:space="preserve">If we assume </w:t>
-      </w:r>
-      <w:r>
-        <w:rPr>
-          <w:rFonts w:ascii="Times New Roman" w:eastAsiaTheme="minorEastAsia" w:hAnsi="Times New Roman" w:cs="Times New Roman"/>
-          <w:sz w:val="24"/>
-          <w:szCs w:val="24"/>
-        </w:rPr>
-        <w:t>that</w:t>
-      </w:r>
-      <w:r>
-        <w:rPr>
-          <w:rFonts w:ascii="Times New Roman" w:eastAsiaTheme="minorEastAsia" w:hAnsi="Times New Roman" w:cs="Times New Roman"/>
-          <w:sz w:val="24"/>
-          <w:szCs w:val="24"/>
-        </w:rPr>
-        <w:t xml:space="preserve"> taking the complex conjugate of an array</w:t>
-      </w:r>
-      <w:r>
-        <w:rPr>
-          <w:rFonts w:ascii="Times New Roman" w:eastAsiaTheme="minorEastAsia" w:hAnsi="Times New Roman" w:cs="Times New Roman"/>
-          <w:sz w:val="24"/>
-          <w:szCs w:val="24"/>
-        </w:rPr>
-        <w:t xml:space="preserve"> and reversing its order requires no MAC operations</w:t>
-      </w:r>
-      <w:r>
-        <w:rPr>
-          <w:rFonts w:ascii="Times New Roman" w:eastAsiaTheme="minorEastAsia" w:hAnsi="Times New Roman" w:cs="Times New Roman"/>
-          <w:sz w:val="24"/>
-          <w:szCs w:val="24"/>
-        </w:rPr>
-        <w:t xml:space="preserve">, this extraction process requires </w:t>
-      </w:r>
-      <w:r>
-        <w:rPr>
-          <w:rFonts w:ascii="Times New Roman" w:eastAsiaTheme="minorEastAsia" w:hAnsi="Times New Roman" w:cs="Times New Roman"/>
-          <w:sz w:val="24"/>
-          <w:szCs w:val="24"/>
-        </w:rPr>
-        <w:t xml:space="preserve">2N MACs to calculate the vectors </w:t>
-      </w:r>
-      <m:oMath>
-        <m:r>
-          <w:rPr>
-            <w:rFonts w:ascii="Cambria Math" w:eastAsiaTheme="minorEastAsia" w:hAnsi="Cambria Math" w:cs="Times New Roman"/>
-            <w:sz w:val="24"/>
-            <w:szCs w:val="24"/>
-          </w:rPr>
-          <m:t>A</m:t>
-        </m:r>
-        <m:d>
-          <m:dPr>
-            <m:ctrlPr>
-              <w:rPr>
-                <w:rFonts w:ascii="Cambria Math" w:eastAsiaTheme="minorEastAsia" w:hAnsi="Cambria Math" w:cs="Times New Roman"/>
-                <w:i/>
-                <w:sz w:val="24"/>
-                <w:szCs w:val="24"/>
-              </w:rPr>
-            </m:ctrlPr>
-          </m:dPr>
-          <m:e>
-            <m:r>
-              <w:rPr>
-                <w:rFonts w:ascii="Cambria Math" w:eastAsiaTheme="minorEastAsia" w:hAnsi="Cambria Math" w:cs="Times New Roman"/>
-                <w:sz w:val="24"/>
-                <w:szCs w:val="24"/>
-              </w:rPr>
-              <m:t>k</m:t>
-            </m:r>
-          </m:e>
-        </m:d>
-        <m:r>
-          <w:rPr>
-            <w:rFonts w:ascii="Cambria Math" w:eastAsiaTheme="minorEastAsia" w:hAnsi="Cambria Math" w:cs="Times New Roman"/>
-            <w:sz w:val="24"/>
-            <w:szCs w:val="24"/>
-          </w:rPr>
-          <m:t>+</m:t>
-        </m:r>
-        <m:sSup>
-          <m:sSupPr>
-            <m:ctrlPr>
-              <w:rPr>
-                <w:rFonts w:ascii="Cambria Math" w:eastAsiaTheme="minorEastAsia" w:hAnsi="Cambria Math" w:cs="Times New Roman"/>
-                <w:i/>
-                <w:sz w:val="24"/>
-                <w:szCs w:val="24"/>
-              </w:rPr>
-            </m:ctrlPr>
-          </m:sSupPr>
-          <m:e>
-            <m:r>
-              <w:rPr>
-                <w:rFonts w:ascii="Cambria Math" w:eastAsiaTheme="minorEastAsia" w:hAnsi="Cambria Math" w:cs="Times New Roman"/>
-                <w:sz w:val="24"/>
-                <w:szCs w:val="24"/>
-              </w:rPr>
-              <m:t>A</m:t>
-            </m:r>
-          </m:e>
-          <m:sup>
-            <m:r>
-              <w:rPr>
-                <w:rFonts w:ascii="Cambria Math" w:eastAsiaTheme="minorEastAsia" w:hAnsi="Cambria Math" w:cs="Times New Roman"/>
-                <w:sz w:val="24"/>
-                <w:szCs w:val="24"/>
-              </w:rPr>
-              <m:t>*</m:t>
-            </m:r>
-          </m:sup>
-        </m:sSup>
-        <m:d>
-          <m:dPr>
-            <m:ctrlPr>
-              <w:rPr>
-                <w:rFonts w:ascii="Cambria Math" w:eastAsiaTheme="minorEastAsia" w:hAnsi="Cambria Math" w:cs="Times New Roman"/>
-                <w:i/>
-                <w:sz w:val="24"/>
-                <w:szCs w:val="24"/>
-              </w:rPr>
-            </m:ctrlPr>
-          </m:dPr>
-          <m:e>
-            <m:r>
-              <w:rPr>
-                <w:rFonts w:ascii="Cambria Math" w:eastAsiaTheme="minorEastAsia" w:hAnsi="Cambria Math" w:cs="Times New Roman"/>
-                <w:sz w:val="24"/>
-                <w:szCs w:val="24"/>
-              </w:rPr>
-              <m:t>N-k</m:t>
-            </m:r>
-          </m:e>
-        </m:d>
-      </m:oMath>
-      <w:r>
-        <w:rPr>
-          <w:rFonts w:ascii="Times New Roman" w:eastAsiaTheme="minorEastAsia" w:hAnsi="Times New Roman" w:cs="Times New Roman"/>
-          <w:sz w:val="24"/>
-          <w:szCs w:val="24"/>
-        </w:rPr>
-        <w:t xml:space="preserve"> and </w:t>
-      </w:r>
-      <m:oMath>
-        <m:r>
-          <w:rPr>
-            <w:rFonts w:ascii="Cambria Math" w:eastAsiaTheme="minorEastAsia" w:hAnsi="Cambria Math" w:cs="Times New Roman"/>
-            <w:sz w:val="24"/>
-            <w:szCs w:val="24"/>
-          </w:rPr>
-          <m:t>A</m:t>
-        </m:r>
-        <m:d>
-          <m:dPr>
-            <m:ctrlPr>
-              <w:rPr>
-                <w:rFonts w:ascii="Cambria Math" w:eastAsiaTheme="minorEastAsia" w:hAnsi="Cambria Math" w:cs="Times New Roman"/>
-                <w:i/>
-                <w:sz w:val="24"/>
-                <w:szCs w:val="24"/>
-              </w:rPr>
-            </m:ctrlPr>
-          </m:dPr>
-          <m:e>
-            <m:r>
-              <w:rPr>
-                <w:rFonts w:ascii="Cambria Math" w:eastAsiaTheme="minorEastAsia" w:hAnsi="Cambria Math" w:cs="Times New Roman"/>
-                <w:sz w:val="24"/>
-                <w:szCs w:val="24"/>
-              </w:rPr>
-              <m:t>k</m:t>
-            </m:r>
-          </m:e>
-        </m:d>
-        <m:r>
-          <w:rPr>
-            <w:rFonts w:ascii="Cambria Math" w:eastAsiaTheme="minorEastAsia" w:hAnsi="Cambria Math" w:cs="Times New Roman"/>
-            <w:sz w:val="24"/>
-            <w:szCs w:val="24"/>
-          </w:rPr>
-          <m:t>-</m:t>
-        </m:r>
-        <m:sSup>
-          <m:sSupPr>
-            <m:ctrlPr>
-              <w:rPr>
-                <w:rFonts w:ascii="Cambria Math" w:eastAsiaTheme="minorEastAsia" w:hAnsi="Cambria Math" w:cs="Times New Roman"/>
-                <w:i/>
-                <w:sz w:val="24"/>
-                <w:szCs w:val="24"/>
-              </w:rPr>
-            </m:ctrlPr>
-          </m:sSupPr>
-          <m:e>
-            <m:r>
-              <w:rPr>
-                <w:rFonts w:ascii="Cambria Math" w:eastAsiaTheme="minorEastAsia" w:hAnsi="Cambria Math" w:cs="Times New Roman"/>
-                <w:sz w:val="24"/>
-                <w:szCs w:val="24"/>
-              </w:rPr>
-              <m:t>A</m:t>
-            </m:r>
-          </m:e>
-          <m:sup>
-            <m:r>
-              <w:rPr>
-                <w:rFonts w:ascii="Cambria Math" w:eastAsiaTheme="minorEastAsia" w:hAnsi="Cambria Math" w:cs="Times New Roman"/>
-                <w:sz w:val="24"/>
-                <w:szCs w:val="24"/>
-              </w:rPr>
-              <m:t>*</m:t>
-            </m:r>
-          </m:sup>
-        </m:sSup>
-        <m:d>
-          <m:dPr>
-            <m:ctrlPr>
-              <w:rPr>
-                <w:rFonts w:ascii="Cambria Math" w:eastAsiaTheme="minorEastAsia" w:hAnsi="Cambria Math" w:cs="Times New Roman"/>
-                <w:i/>
-                <w:sz w:val="24"/>
-                <w:szCs w:val="24"/>
-              </w:rPr>
-            </m:ctrlPr>
-          </m:dPr>
-          <m:e>
-            <m:r>
-              <w:rPr>
-                <w:rFonts w:ascii="Cambria Math" w:eastAsiaTheme="minorEastAsia" w:hAnsi="Cambria Math" w:cs="Times New Roman"/>
-                <w:sz w:val="24"/>
-                <w:szCs w:val="24"/>
-              </w:rPr>
-              <m:t>N-k</m:t>
-            </m:r>
-          </m:e>
-        </m:d>
-      </m:oMath>
-      <w:r>
-        <w:rPr>
-          <w:rFonts w:ascii="Times New Roman" w:eastAsiaTheme="minorEastAsia" w:hAnsi="Times New Roman" w:cs="Times New Roman"/>
-          <w:sz w:val="24"/>
-          <w:szCs w:val="24"/>
-        </w:rPr>
-        <w:t xml:space="preserve">, then another 2N MAC operations to divide the both vectors by a factor of </w:t>
-      </w:r>
-      <m:oMath>
-        <m:r>
-          <w:rPr>
-            <w:rFonts w:ascii="Cambria Math" w:eastAsiaTheme="minorEastAsia" w:hAnsi="Cambria Math" w:cs="Times New Roman"/>
-            <w:sz w:val="24"/>
-            <w:szCs w:val="24"/>
-          </w:rPr>
-          <m:t>2</m:t>
-        </m:r>
-      </m:oMath>
-      <w:r>
-        <w:rPr>
-          <w:rFonts w:ascii="Times New Roman" w:eastAsiaTheme="minorEastAsia" w:hAnsi="Times New Roman" w:cs="Times New Roman"/>
-          <w:sz w:val="24"/>
-          <w:szCs w:val="24"/>
-        </w:rPr>
-        <w:t xml:space="preserve"> or </w:t>
-      </w:r>
-      <m:oMath>
-        <m:r>
-          <w:rPr>
-            <w:rFonts w:ascii="Cambria Math" w:eastAsiaTheme="minorEastAsia" w:hAnsi="Cambria Math" w:cs="Times New Roman"/>
-            <w:sz w:val="24"/>
-            <w:szCs w:val="24"/>
-          </w:rPr>
-          <m:t>2j</m:t>
-        </m:r>
-      </m:oMath>
-      <w:r>
-        <w:rPr>
-          <w:rFonts w:ascii="Times New Roman" w:eastAsiaTheme="minorEastAsia" w:hAnsi="Times New Roman" w:cs="Times New Roman"/>
-          <w:sz w:val="24"/>
-          <w:szCs w:val="24"/>
-        </w:rPr>
-        <w:t>.  this step requires 4N MAC operations</w:t>
-      </w:r>
-    </w:p>
-    <w:p>
-      <w:pPr>
-        <w:pStyle w:val="ListParagraph"/>
-        <w:rPr>
-          <w:rFonts w:ascii="Times New Roman" w:eastAsiaTheme="minorEastAsia" w:hAnsi="Times New Roman" w:cs="Times New Roman"/>
-          <w:sz w:val="24"/>
-          <w:szCs w:val="24"/>
-        </w:rPr>
-      </w:pPr>
-    </w:p>
-    <w:p>
-      <w:pPr>
-        <w:pStyle w:val="ListParagraph"/>
-        <w:numPr>
-          <w:ilvl w:val="0"/>
-          <w:numId w:val="2"/>
-        </w:numPr>
-        <w:rPr>
-          <w:rFonts w:ascii="Times New Roman" w:eastAsiaTheme="minorEastAsia" w:hAnsi="Times New Roman" w:cs="Times New Roman"/>
-          <w:sz w:val="24"/>
-          <w:szCs w:val="24"/>
-        </w:rPr>
-      </w:pPr>
-      <w:r>
-        <w:rPr>
-          <w:rFonts w:ascii="Times New Roman" w:eastAsiaTheme="minorEastAsia" w:hAnsi="Times New Roman" w:cs="Times New Roman"/>
-          <w:sz w:val="24"/>
-          <w:szCs w:val="24"/>
-        </w:rPr>
-        <w:t xml:space="preserve">Multiply the zero-padded, N-length transform of the UPR with the transforms </w:t>
-      </w:r>
-      <m:oMath>
-        <m:sSub>
-          <m:sSubPr>
-            <m:ctrlPr>
-              <w:rPr>
-                <w:rFonts w:ascii="Cambria Math" w:eastAsiaTheme="minorEastAsia" w:hAnsi="Cambria Math" w:cs="Times New Roman"/>
-                <w:i/>
-                <w:sz w:val="24"/>
-                <w:szCs w:val="24"/>
-              </w:rPr>
-            </m:ctrlPr>
-          </m:sSubPr>
-          <m:e>
-            <m:r>
-              <w:rPr>
-                <w:rFonts w:ascii="Cambria Math" w:eastAsiaTheme="minorEastAsia" w:hAnsi="Cambria Math" w:cs="Times New Roman"/>
-                <w:sz w:val="24"/>
-                <w:szCs w:val="24"/>
-              </w:rPr>
-              <m:t>X</m:t>
-            </m:r>
-          </m:e>
-          <m:sub>
-            <m:r>
-              <w:rPr>
-                <w:rFonts w:ascii="Cambria Math" w:eastAsiaTheme="minorEastAsia" w:hAnsi="Cambria Math" w:cs="Times New Roman"/>
-                <w:sz w:val="24"/>
-                <w:szCs w:val="24"/>
-              </w:rPr>
-              <m:t>1</m:t>
-            </m:r>
-          </m:sub>
-        </m:sSub>
-      </m:oMath>
-      <w:r>
-        <w:rPr>
-          <w:rFonts w:ascii="Times New Roman" w:eastAsiaTheme="minorEastAsia" w:hAnsi="Times New Roman" w:cs="Times New Roman"/>
-          <w:sz w:val="24"/>
-          <w:szCs w:val="24"/>
-        </w:rPr>
-        <w:t xml:space="preserve"> and </w:t>
-      </w:r>
-      <m:oMath>
-        <m:sSub>
-          <m:sSubPr>
-            <m:ctrlPr>
-              <w:rPr>
-                <w:rFonts w:ascii="Cambria Math" w:eastAsiaTheme="minorEastAsia" w:hAnsi="Cambria Math" w:cs="Times New Roman"/>
-                <w:i/>
-                <w:sz w:val="24"/>
-                <w:szCs w:val="24"/>
-              </w:rPr>
-            </m:ctrlPr>
-          </m:sSubPr>
-          <m:e>
-            <m:r>
-              <w:rPr>
-                <w:rFonts w:ascii="Cambria Math" w:eastAsiaTheme="minorEastAsia" w:hAnsi="Cambria Math" w:cs="Times New Roman"/>
-                <w:sz w:val="24"/>
-                <w:szCs w:val="24"/>
-              </w:rPr>
-              <m:t>X</m:t>
-            </m:r>
-          </m:e>
-          <m:sub>
-            <m:r>
-              <w:rPr>
-                <w:rFonts w:ascii="Cambria Math" w:eastAsiaTheme="minorEastAsia" w:hAnsi="Cambria Math" w:cs="Times New Roman"/>
-                <w:sz w:val="24"/>
-                <w:szCs w:val="24"/>
-              </w:rPr>
-              <m:t>2</m:t>
-            </m:r>
-          </m:sub>
-        </m:sSub>
-      </m:oMath>
-      <w:r>
-        <w:rPr>
-          <w:rFonts w:ascii="Times New Roman" w:eastAsiaTheme="minorEastAsia" w:hAnsi="Times New Roman" w:cs="Times New Roman"/>
-          <w:sz w:val="24"/>
-          <w:szCs w:val="24"/>
-        </w:rPr>
-        <w:t xml:space="preserve">. We will call the resulting vectors </w:t>
-      </w:r>
-      <m:oMath>
-        <m:sSub>
-          <m:sSubPr>
-            <m:ctrlPr>
-              <w:rPr>
-                <w:rFonts w:ascii="Cambria Math" w:eastAsiaTheme="minorEastAsia" w:hAnsi="Cambria Math" w:cs="Times New Roman"/>
-                <w:i/>
-                <w:sz w:val="24"/>
-                <w:szCs w:val="24"/>
-              </w:rPr>
-            </m:ctrlPr>
-          </m:sSubPr>
-          <m:e>
-            <m:r>
-              <w:rPr>
-                <w:rFonts w:ascii="Cambria Math" w:eastAsiaTheme="minorEastAsia" w:hAnsi="Cambria Math" w:cs="Times New Roman"/>
-                <w:sz w:val="24"/>
-                <w:szCs w:val="24"/>
-              </w:rPr>
-              <m:t>Y</m:t>
-            </m:r>
-          </m:e>
-          <m:sub>
-            <m:r>
-              <w:rPr>
-                <w:rFonts w:ascii="Cambria Math" w:eastAsiaTheme="minorEastAsia" w:hAnsi="Cambria Math" w:cs="Times New Roman"/>
-                <w:sz w:val="24"/>
-                <w:szCs w:val="24"/>
-              </w:rPr>
-              <m:t>1</m:t>
-            </m:r>
-          </m:sub>
-        </m:sSub>
-      </m:oMath>
-      <w:r>
-        <w:rPr>
-          <w:rFonts w:ascii="Times New Roman" w:eastAsiaTheme="minorEastAsia" w:hAnsi="Times New Roman" w:cs="Times New Roman"/>
-          <w:sz w:val="24"/>
-          <w:szCs w:val="24"/>
-        </w:rPr>
-        <w:t xml:space="preserve"> and </w:t>
-      </w:r>
-      <m:oMath>
-        <m:sSub>
-          <m:sSubPr>
-            <m:ctrlPr>
-              <w:rPr>
-                <w:rFonts w:ascii="Cambria Math" w:eastAsiaTheme="minorEastAsia" w:hAnsi="Cambria Math" w:cs="Times New Roman"/>
-                <w:i/>
-                <w:sz w:val="24"/>
-                <w:szCs w:val="24"/>
-              </w:rPr>
-            </m:ctrlPr>
-          </m:sSubPr>
-          <m:e>
-            <m:r>
-              <w:rPr>
-                <w:rFonts w:ascii="Cambria Math" w:eastAsiaTheme="minorEastAsia" w:hAnsi="Cambria Math" w:cs="Times New Roman"/>
-                <w:sz w:val="24"/>
-                <w:szCs w:val="24"/>
-              </w:rPr>
-              <m:t>Y</m:t>
-            </m:r>
-          </m:e>
-          <m:sub>
-            <m:r>
-              <w:rPr>
-                <w:rFonts w:ascii="Cambria Math" w:eastAsiaTheme="minorEastAsia" w:hAnsi="Cambria Math" w:cs="Times New Roman"/>
-                <w:sz w:val="24"/>
-                <w:szCs w:val="24"/>
-              </w:rPr>
-              <m:t>2</m:t>
-            </m:r>
-          </m:sub>
-        </m:sSub>
-      </m:oMath>
-      <w:r>
-        <w:rPr>
-          <w:rFonts w:ascii="Times New Roman" w:eastAsiaTheme="minorEastAsia" w:hAnsi="Times New Roman" w:cs="Times New Roman"/>
-          <w:sz w:val="24"/>
-          <w:szCs w:val="24"/>
-        </w:rPr>
-        <w:t>. This step requires 2N MAC operations.</w:t>
-      </w:r>
-    </w:p>
-    <w:p>
-      <w:pPr>
-        <w:pStyle w:val="ListParagraph"/>
-        <w:rPr>
-          <w:rFonts w:ascii="Times New Roman" w:eastAsiaTheme="minorEastAsia" w:hAnsi="Times New Roman" w:cs="Times New Roman"/>
-          <w:sz w:val="24"/>
-          <w:szCs w:val="24"/>
-        </w:rPr>
-      </w:pPr>
-    </w:p>
-    <w:p>
-      <w:pPr>
-        <w:pStyle w:val="ListParagraph"/>
-        <w:numPr>
-          <w:ilvl w:val="0"/>
-          <w:numId w:val="2"/>
-        </w:numPr>
-        <w:rPr>
-          <w:rFonts w:ascii="Times New Roman" w:eastAsiaTheme="minorEastAsia" w:hAnsi="Times New Roman" w:cs="Times New Roman"/>
-          <w:sz w:val="24"/>
-          <w:szCs w:val="24"/>
-        </w:rPr>
-      </w:pPr>
-      <w:r>
-        <w:rPr>
-          <w:rFonts w:ascii="Times New Roman" w:eastAsiaTheme="minorEastAsia" w:hAnsi="Times New Roman" w:cs="Times New Roman"/>
-          <w:sz w:val="24"/>
-          <w:szCs w:val="24"/>
-        </w:rPr>
-        <w:t xml:space="preserve">Run the IFFT algorithm for the complex vector </w:t>
-      </w:r>
-      <m:oMath>
-        <m:sSub>
-          <m:sSubPr>
-            <m:ctrlPr>
-              <w:rPr>
-                <w:rFonts w:ascii="Cambria Math" w:eastAsiaTheme="minorEastAsia" w:hAnsi="Cambria Math" w:cs="Times New Roman"/>
-                <w:i/>
-                <w:sz w:val="24"/>
-                <w:szCs w:val="24"/>
-              </w:rPr>
-            </m:ctrlPr>
-          </m:sSubPr>
-          <m:e>
-            <m:r>
-              <w:rPr>
-                <w:rFonts w:ascii="Cambria Math" w:eastAsiaTheme="minorEastAsia" w:hAnsi="Cambria Math" w:cs="Times New Roman"/>
-                <w:sz w:val="24"/>
-                <w:szCs w:val="24"/>
-              </w:rPr>
-              <m:t>Y</m:t>
+              <m:t>A=X</m:t>
             </m:r>
           </m:e>
           <m:sub>
@@ -4709,6 +3730,144 @@
                 <w:sz w:val="24"/>
                 <w:szCs w:val="24"/>
               </w:rPr>
+              <m:t>X</m:t>
+            </m:r>
+          </m:e>
+          <m:sub>
+            <m:r>
+              <w:rPr>
+                <w:rFonts w:ascii="Cambria Math" w:eastAsiaTheme="minorEastAsia" w:hAnsi="Cambria Math" w:cs="Times New Roman"/>
+                <w:sz w:val="24"/>
+                <w:szCs w:val="24"/>
+              </w:rPr>
+              <m:t>2</m:t>
+            </m:r>
+          </m:sub>
+        </m:sSub>
+      </m:oMath>
+      <w:r>
+        <w:rPr>
+          <w:rFonts w:ascii="Times New Roman" w:eastAsiaTheme="minorEastAsia" w:hAnsi="Times New Roman" w:cs="Times New Roman"/>
+          <w:sz w:val="24"/>
+          <w:szCs w:val="24"/>
+        </w:rPr>
+        <w:t xml:space="preserve">. We will call the resulting </w:t>
+      </w:r>
+      <w:r>
+        <w:rPr>
+          <w:rFonts w:ascii="Times New Roman" w:eastAsiaTheme="minorEastAsia" w:hAnsi="Times New Roman" w:cs="Times New Roman"/>
+          <w:sz w:val="24"/>
+          <w:szCs w:val="24"/>
+        </w:rPr>
+        <w:t xml:space="preserve">vector </w:t>
+      </w:r>
+      <m:oMath>
+        <m:r>
+          <w:rPr>
+            <w:rFonts w:ascii="Cambria Math" w:eastAsiaTheme="minorEastAsia" w:hAnsi="Cambria Math" w:cs="Times New Roman"/>
+            <w:sz w:val="24"/>
+            <w:szCs w:val="24"/>
+          </w:rPr>
+          <m:t>B=H</m:t>
+        </m:r>
+        <m:sSub>
+          <m:sSubPr>
+            <m:ctrlPr>
+              <w:rPr>
+                <w:rFonts w:ascii="Cambria Math" w:eastAsiaTheme="minorEastAsia" w:hAnsi="Cambria Math" w:cs="Times New Roman"/>
+                <w:i/>
+                <w:sz w:val="24"/>
+                <w:szCs w:val="24"/>
+              </w:rPr>
+            </m:ctrlPr>
+          </m:sSubPr>
+          <m:e>
+            <m:r>
+              <w:rPr>
+                <w:rFonts w:ascii="Cambria Math" w:eastAsiaTheme="minorEastAsia" w:hAnsi="Cambria Math" w:cs="Times New Roman"/>
+                <w:sz w:val="24"/>
+                <w:szCs w:val="24"/>
+              </w:rPr>
+              <m:t>X</m:t>
+            </m:r>
+          </m:e>
+          <m:sub>
+            <m:r>
+              <w:rPr>
+                <w:rFonts w:ascii="Cambria Math" w:eastAsiaTheme="minorEastAsia" w:hAnsi="Cambria Math" w:cs="Times New Roman"/>
+                <w:sz w:val="24"/>
+                <w:szCs w:val="24"/>
+              </w:rPr>
+              <m:t>1</m:t>
+            </m:r>
+          </m:sub>
+        </m:sSub>
+        <m:r>
+          <w:rPr>
+            <w:rFonts w:ascii="Cambria Math" w:eastAsiaTheme="minorEastAsia" w:hAnsi="Cambria Math" w:cs="Times New Roman"/>
+            <w:sz w:val="24"/>
+            <w:szCs w:val="24"/>
+          </w:rPr>
+          <m:t>+jH</m:t>
+        </m:r>
+        <m:sSub>
+          <m:sSubPr>
+            <m:ctrlPr>
+              <w:rPr>
+                <w:rFonts w:ascii="Cambria Math" w:eastAsiaTheme="minorEastAsia" w:hAnsi="Cambria Math" w:cs="Times New Roman"/>
+                <w:i/>
+                <w:sz w:val="24"/>
+                <w:szCs w:val="24"/>
+              </w:rPr>
+            </m:ctrlPr>
+          </m:sSubPr>
+          <m:e>
+            <m:r>
+              <w:rPr>
+                <w:rFonts w:ascii="Cambria Math" w:eastAsiaTheme="minorEastAsia" w:hAnsi="Cambria Math" w:cs="Times New Roman"/>
+                <w:sz w:val="24"/>
+                <w:szCs w:val="24"/>
+              </w:rPr>
+              <m:t>X</m:t>
+            </m:r>
+          </m:e>
+          <m:sub>
+            <m:r>
+              <w:rPr>
+                <w:rFonts w:ascii="Cambria Math" w:eastAsiaTheme="minorEastAsia" w:hAnsi="Cambria Math" w:cs="Times New Roman"/>
+                <w:sz w:val="24"/>
+                <w:szCs w:val="24"/>
+              </w:rPr>
+              <m:t>2</m:t>
+            </m:r>
+          </m:sub>
+        </m:sSub>
+        <m:r>
+          <w:rPr>
+            <w:rFonts w:ascii="Cambria Math" w:eastAsiaTheme="minorEastAsia" w:hAnsi="Cambria Math" w:cs="Times New Roman"/>
+            <w:sz w:val="24"/>
+            <w:szCs w:val="24"/>
+          </w:rPr>
+          <m:t>=</m:t>
+        </m:r>
+        <m:sSub>
+          <m:sSubPr>
+            <m:ctrlPr>
+              <w:rPr>
+                <w:rFonts w:ascii="Cambria Math" w:eastAsiaTheme="minorEastAsia" w:hAnsi="Cambria Math" w:cs="Times New Roman"/>
+                <w:i/>
+                <w:sz w:val="24"/>
+                <w:szCs w:val="24"/>
+              </w:rPr>
+            </m:ctrlPr>
+          </m:sSubPr>
+          <m:e>
+            <m:r>
+              <w:rPr>
+                <w:rFonts w:ascii="Cambria Math" w:eastAsiaTheme="minorEastAsia" w:hAnsi="Cambria Math" w:cs="Times New Roman"/>
+                <w:sz w:val="24"/>
+                <w:szCs w:val="24"/>
+              </w:rPr>
               <m:t>Y</m:t>
             </m:r>
           </m:e>
@@ -4719,6 +3878,46 @@
                 <w:sz w:val="24"/>
                 <w:szCs w:val="24"/>
               </w:rPr>
+              <m:t>1</m:t>
+            </m:r>
+          </m:sub>
+        </m:sSub>
+        <m:r>
+          <w:rPr>
+            <w:rFonts w:ascii="Cambria Math" w:eastAsiaTheme="minorEastAsia" w:hAnsi="Cambria Math" w:cs="Times New Roman"/>
+            <w:sz w:val="24"/>
+            <w:szCs w:val="24"/>
+          </w:rPr>
+          <m:t>+</m:t>
+        </m:r>
+        <m:sSub>
+          <m:sSubPr>
+            <m:ctrlPr>
+              <w:rPr>
+                <w:rFonts w:ascii="Cambria Math" w:eastAsiaTheme="minorEastAsia" w:hAnsi="Cambria Math" w:cs="Times New Roman"/>
+                <w:i/>
+                <w:sz w:val="24"/>
+                <w:szCs w:val="24"/>
+              </w:rPr>
+            </m:ctrlPr>
+          </m:sSubPr>
+          <m:e>
+            <m:r>
+              <w:rPr>
+                <w:rFonts w:ascii="Cambria Math" w:eastAsiaTheme="minorEastAsia" w:hAnsi="Cambria Math" w:cs="Times New Roman"/>
+                <w:sz w:val="24"/>
+                <w:szCs w:val="24"/>
+              </w:rPr>
+              <m:t>jY</m:t>
+            </m:r>
+          </m:e>
+          <m:sub>
+            <m:r>
+              <w:rPr>
+                <w:rFonts w:ascii="Cambria Math" w:eastAsiaTheme="minorEastAsia" w:hAnsi="Cambria Math" w:cs="Times New Roman"/>
+                <w:sz w:val="24"/>
+                <w:szCs w:val="24"/>
+              </w:rPr>
               <m:t>2</m:t>
             </m:r>
           </m:sub>
@@ -4730,9 +3929,65 @@
           <w:sz w:val="24"/>
           <w:szCs w:val="24"/>
         </w:rPr>
-        <w:t xml:space="preserve">. Because the IFFT is a linear operation, we can expect the output to be </w:t>
+        <w:t xml:space="preserve">. Because this </w:t>
+      </w:r>
+      <w:r>
+        <w:rPr>
+          <w:rFonts w:ascii="Times New Roman" w:eastAsiaTheme="minorEastAsia" w:hAnsi="Times New Roman" w:cs="Times New Roman"/>
+          <w:sz w:val="24"/>
+          <w:szCs w:val="24"/>
+        </w:rPr>
+        <w:t>operation is complex, it will probably equate to more than N MACs. I managed to find literature on a MAC implementation that claims to perform complex MAC operations with twice the duration as a regular MAC, so I will assume that this operation takes 2N MACs</w:t>
+      </w:r>
+      <w:r>
+        <w:rPr>
+          <w:rFonts w:ascii="Times New Roman" w:eastAsiaTheme="minorEastAsia" w:hAnsi="Times New Roman" w:cs="Times New Roman"/>
+          <w:sz w:val="24"/>
+          <w:szCs w:val="24"/>
+        </w:rPr>
+        <w:t>.</w:t>
+      </w:r>
+    </w:p>
+    <w:p>
+      <w:pPr>
+        <w:pStyle w:val="ListParagraph"/>
+        <w:rPr>
+          <w:rFonts w:ascii="Times New Roman" w:eastAsiaTheme="minorEastAsia" w:hAnsi="Times New Roman" w:cs="Times New Roman"/>
+          <w:sz w:val="24"/>
+          <w:szCs w:val="24"/>
+        </w:rPr>
+      </w:pPr>
+    </w:p>
+    <w:p>
+      <w:pPr>
+        <w:pStyle w:val="ListParagraph"/>
+        <w:numPr>
+          <w:ilvl w:val="0"/>
+          <w:numId w:val="2"/>
+        </w:numPr>
+        <w:rPr>
+          <w:rFonts w:ascii="Times New Roman" w:eastAsiaTheme="minorEastAsia" w:hAnsi="Times New Roman" w:cs="Times New Roman"/>
+          <w:sz w:val="24"/>
+          <w:szCs w:val="24"/>
+        </w:rPr>
+      </w:pPr>
+      <w:r>
+        <w:rPr>
+          <w:rFonts w:ascii="Times New Roman" w:eastAsiaTheme="minorEastAsia" w:hAnsi="Times New Roman" w:cs="Times New Roman"/>
+          <w:sz w:val="24"/>
+          <w:szCs w:val="24"/>
+        </w:rPr>
+        <w:t xml:space="preserve">Run the IFFT algorithm for the complex vector </w:t>
       </w:r>
       <m:oMath>
+        <m:r>
+          <w:rPr>
+            <w:rFonts w:ascii="Cambria Math" w:eastAsiaTheme="minorEastAsia" w:hAnsi="Cambria Math" w:cs="Times New Roman"/>
+            <w:sz w:val="24"/>
+            <w:szCs w:val="24"/>
+          </w:rPr>
+          <m:t>B=</m:t>
+        </m:r>
         <m:sSub>
           <m:sSubPr>
             <m:ctrlPr>
@@ -4751,7 +4006,7 @@
                 <w:sz w:val="24"/>
                 <w:szCs w:val="24"/>
               </w:rPr>
-              <m:t>b=y</m:t>
+              <m:t>Y</m:t>
             </m:r>
           </m:e>
           <m:sub>
@@ -4773,7 +4028,98 @@
           </w:rPr>
           <m:t>+j</m:t>
         </m:r>
-        <w:bookmarkStart w:id="1" w:name="_Hlk529017651"/>
+        <m:sSub>
+          <m:sSubPr>
+            <m:ctrlPr>
+              <w:rPr>
+                <w:rFonts w:ascii="Cambria Math" w:eastAsiaTheme="minorEastAsia" w:hAnsi="Cambria Math" w:cs="Times New Roman"/>
+                <w:i/>
+                <w:sz w:val="24"/>
+                <w:szCs w:val="24"/>
+              </w:rPr>
+            </m:ctrlPr>
+          </m:sSubPr>
+          <m:e>
+            <m:r>
+              <w:rPr>
+                <w:rFonts w:ascii="Cambria Math" w:eastAsiaTheme="minorEastAsia" w:hAnsi="Cambria Math" w:cs="Times New Roman"/>
+                <w:sz w:val="24"/>
+                <w:szCs w:val="24"/>
+              </w:rPr>
+              <m:t>Y</m:t>
+            </m:r>
+          </m:e>
+          <m:sub>
+            <m:r>
+              <w:rPr>
+                <w:rFonts w:ascii="Cambria Math" w:eastAsiaTheme="minorEastAsia" w:hAnsi="Cambria Math" w:cs="Times New Roman"/>
+                <w:sz w:val="24"/>
+                <w:szCs w:val="24"/>
+              </w:rPr>
+              <m:t>2</m:t>
+            </m:r>
+          </m:sub>
+        </m:sSub>
+      </m:oMath>
+      <w:r>
+        <w:rPr>
+          <w:rFonts w:ascii="Times New Roman" w:eastAsiaTheme="minorEastAsia" w:hAnsi="Times New Roman" w:cs="Times New Roman"/>
+          <w:i/>
+          <w:sz w:val="24"/>
+          <w:szCs w:val="24"/>
+        </w:rPr>
+        <w:t xml:space="preserve">. </w:t>
+      </w:r>
+      <w:r>
+        <w:rPr>
+          <w:rFonts w:ascii="Times New Roman" w:eastAsiaTheme="minorEastAsia" w:hAnsi="Times New Roman" w:cs="Times New Roman"/>
+          <w:sz w:val="24"/>
+          <w:szCs w:val="24"/>
+        </w:rPr>
+        <w:t xml:space="preserve">Because the IFFT is a linear operation, we can expect the output to be </w:t>
+      </w:r>
+      <m:oMath>
+        <m:sSub>
+          <m:sSubPr>
+            <m:ctrlPr>
+              <w:rPr>
+                <w:rFonts w:ascii="Cambria Math" w:eastAsiaTheme="minorEastAsia" w:hAnsi="Cambria Math" w:cs="Times New Roman"/>
+                <w:i/>
+                <w:sz w:val="24"/>
+                <w:szCs w:val="24"/>
+              </w:rPr>
+            </m:ctrlPr>
+          </m:sSubPr>
+          <m:e>
+            <m:r>
+              <w:rPr>
+                <w:rFonts w:ascii="Cambria Math" w:eastAsiaTheme="minorEastAsia" w:hAnsi="Cambria Math" w:cs="Times New Roman"/>
+                <w:sz w:val="24"/>
+                <w:szCs w:val="24"/>
+              </w:rPr>
+              <m:t>b=y</m:t>
+            </m:r>
+          </m:e>
+          <m:sub>
+            <m:r>
+              <w:rPr>
+                <w:rFonts w:ascii="Cambria Math" w:eastAsiaTheme="minorEastAsia" w:hAnsi="Cambria Math" w:cs="Times New Roman"/>
+                <w:sz w:val="24"/>
+                <w:szCs w:val="24"/>
+              </w:rPr>
+              <m:t>1</m:t>
+            </m:r>
+          </m:sub>
+        </m:sSub>
+        <m:r>
+          <w:rPr>
+            <w:rFonts w:ascii="Cambria Math" w:eastAsiaTheme="minorEastAsia" w:hAnsi="Cambria Math" w:cs="Times New Roman"/>
+            <w:sz w:val="24"/>
+            <w:szCs w:val="24"/>
+          </w:rPr>
+          <m:t>+j</m:t>
+        </m:r>
+        <w:bookmarkStart w:id="2" w:name="_Hlk529017651"/>
         <m:sSub>
           <m:sSubPr>
             <m:ctrlPr>
@@ -4807,7 +4153,7 @@
           </m:sub>
         </m:sSub>
       </m:oMath>
-      <w:bookmarkEnd w:id="1"/>
+      <w:bookmarkEnd w:id="2"/>
       <w:r>
         <w:rPr>
           <w:rFonts w:ascii="Times New Roman" w:eastAsiaTheme="minorEastAsia" w:hAnsi="Times New Roman" w:cs="Times New Roman"/>
@@ -5289,14 +4635,15 @@
     <w:p>
       <w:pPr>
         <w:keepNext/>
+        <w:jc w:val="center"/>
       </w:pPr>
       <w:r>
         <w:lastRenderedPageBreak/>
         <w:drawing>
-          <wp:inline distT="0" distB="0" distL="0" distR="0" wp14:anchorId="7C49DD16" wp14:editId="32E6E079">
-            <wp:extent cx="5943600" cy="3419475"/>
-            <wp:effectExtent l="0" t="0" r="0" b="9525"/>
-            <wp:docPr id="23" name="Picture 23"/>
+          <wp:inline distT="0" distB="0" distL="0" distR="0" wp14:anchorId="3B1E35D6" wp14:editId="637CF9EC">
+            <wp:extent cx="3741420" cy="3298371"/>
+            <wp:effectExtent l="0" t="0" r="0" b="0"/>
+            <wp:docPr id="16" name="Picture 16"/>
             <wp:cNvGraphicFramePr>
               <a:graphicFrameLocks xmlns:a="http://schemas.openxmlformats.org/drawingml/2006/main" noChangeAspect="1"/>
             </wp:cNvGraphicFramePr>
@@ -5307,20 +4654,27 @@
                     <pic:cNvPr id="1" name=""/>
                     <pic:cNvPicPr/>
                   </pic:nvPicPr>
-                  <pic:blipFill>
+                  <pic:blipFill rotWithShape="1">
                     <a:blip r:embed="rId13"/>
-                    <a:stretch>
-                      <a:fillRect/>
-                    </a:stretch>
+                    <a:srcRect b="4023"/>
+                    <a:stretch/>
                   </pic:blipFill>
-                  <pic:spPr>
+                  <pic:spPr bwMode="auto">
                     <a:xfrm>
                       <a:off x="0" y="0"/>
-                      <a:ext cx="5943600" cy="3419475"/>
+                      <a:ext cx="3741744" cy="3298657"/>
                     </a:xfrm>
                     <a:prstGeom prst="rect">
                       <a:avLst/>
                     </a:prstGeom>
+                    <a:ln>
+                      <a:noFill/>
+                    </a:ln>
+                    <a:extLst>
+                      <a:ext uri="{53640926-AAD7-44D8-BBD7-CCE9431645EC}">
+                        <a14:shadowObscured xmlns:a14="http://schemas.microsoft.com/office/drawing/2010/main"/>
+                      </a:ext>
+                    </a:extLst>
                   </pic:spPr>
                 </pic:pic>
               </a:graphicData>
@@ -5338,12 +4692,21 @@
         <w:t xml:space="preserve">Figure </w:t>
       </w:r>
       <w:r>
+        <w:rPr>
+          <w:noProof/>
+        </w:rPr>
         <w:fldChar w:fldCharType="begin"/>
       </w:r>
       <w:r>
+        <w:rPr>
+          <w:noProof/>
+        </w:rPr>
         <w:instrText xml:space="preserve"> SEQ Figure \* ARABIC </w:instrText>
       </w:r>
       <w:r>
+        <w:rPr>
+          <w:noProof/>
+        </w:rPr>
         <w:fldChar w:fldCharType="separate"/>
       </w:r>
       <w:r>
@@ -5353,6 +4716,9 @@
         <w:t>8</w:t>
       </w:r>
       <w:r>
+        <w:rPr>
+          <w:noProof/>
+        </w:rPr>
         <w:fldChar w:fldCharType="end"/>
       </w:r>
       <w:r>
@@ -5404,25 +4770,7 @@
                 <w:rPr>
                   <w:rFonts w:ascii="Cambria Math" w:hAnsi="Cambria Math"/>
                 </w:rPr>
-                <m:t>3</m:t>
-              </m:r>
-              <m:r>
-                <w:rPr>
-                  <w:rFonts w:ascii="Cambria Math" w:hAnsi="Cambria Math"/>
-                </w:rPr>
-                <m:t>N+</m:t>
-              </m:r>
-              <m:r>
-                <w:rPr>
-                  <w:rFonts w:ascii="Cambria Math" w:hAnsi="Cambria Math"/>
-                </w:rPr>
-                <m:t>2</m:t>
-              </m:r>
-              <m:r>
-                <w:rPr>
-                  <w:rFonts w:ascii="Cambria Math" w:hAnsi="Cambria Math"/>
-                </w:rPr>
-                <m:t>N</m:t>
+                <m:t>N+2N</m:t>
               </m:r>
               <m:d>
                 <m:dPr>
@@ -5589,19 +4937,15 @@
     <w:p>
       <w:pPr>
         <w:keepNext/>
-      </w:pPr>
-      <w:r>
-        <w:rPr>
-          <w:rFonts w:ascii="Times New Roman" w:eastAsiaTheme="minorEastAsia" w:hAnsi="Times New Roman" w:cs="Times New Roman"/>
-          <w:sz w:val="24"/>
-          <w:szCs w:val="24"/>
-        </w:rPr>
+        <w:jc w:val="center"/>
+      </w:pPr>
+      <w:r>
         <w:lastRenderedPageBreak/>
         <w:drawing>
-          <wp:inline distT="0" distB="0" distL="0" distR="0" wp14:anchorId="1F836219" wp14:editId="2AB5E170">
-            <wp:extent cx="5943600" cy="3419475"/>
-            <wp:effectExtent l="0" t="0" r="0" b="9525"/>
-            <wp:docPr id="24" name="Picture 24"/>
+          <wp:inline distT="0" distB="0" distL="0" distR="0" wp14:anchorId="062D0782" wp14:editId="772E1735">
+            <wp:extent cx="4089400" cy="3722403"/>
+            <wp:effectExtent l="0" t="0" r="6350" b="0"/>
+            <wp:docPr id="19" name="Picture 19"/>
             <wp:cNvGraphicFramePr>
               <a:graphicFrameLocks xmlns:a="http://schemas.openxmlformats.org/drawingml/2006/main" noChangeAspect="1"/>
             </wp:cNvGraphicFramePr>
@@ -5621,7 +4965,7 @@
                   <pic:spPr>
                     <a:xfrm>
                       <a:off x="0" y="0"/>
-                      <a:ext cx="5943600" cy="3419475"/>
+                      <a:ext cx="4104290" cy="3735957"/>
                     </a:xfrm>
                     <a:prstGeom prst="rect">
                       <a:avLst/>
@@ -5643,12 +4987,21 @@
         <w:t xml:space="preserve">Figure </w:t>
       </w:r>
       <w:r>
+        <w:rPr>
+          <w:noProof/>
+        </w:rPr>
         <w:fldChar w:fldCharType="begin"/>
       </w:r>
       <w:r>
+        <w:rPr>
+          <w:noProof/>
+        </w:rPr>
         <w:instrText xml:space="preserve"> SEQ Figure \* ARABIC </w:instrText>
       </w:r>
       <w:r>
+        <w:rPr>
+          <w:noProof/>
+        </w:rPr>
         <w:fldChar w:fldCharType="separate"/>
       </w:r>
       <w:r>
@@ -5658,13 +5011,13 @@
         <w:t>9</w:t>
       </w:r>
       <w:r>
+        <w:rPr>
+          <w:noProof/>
+        </w:rPr>
         <w:fldChar w:fldCharType="end"/>
       </w:r>
       <w:r>
-        <w:t xml:space="preserve"> - </w:t>
-      </w:r>
-      <w:r>
-        <w:t>Summary of overlap-save algorithm with simultaneous input processing</w:t>
+        <w:t xml:space="preserve"> - Summary of overlap-save algorithm with simultaneous input processing</w:t>
       </w:r>
     </w:p>
     <w:p>
@@ -5759,6 +5112,15 @@
         </w:rPr>
         <w:t xml:space="preserve">Figure 10 shows the theoretical performance of both the direct convolution method and the overlap-add, overlap-save methods. </w:t>
       </w:r>
+    </w:p>
+    <w:p>
+      <w:pPr>
+        <w:rPr>
+          <w:rFonts w:ascii="Times New Roman" w:eastAsiaTheme="minorEastAsia" w:hAnsi="Times New Roman" w:cs="Times New Roman"/>
+          <w:sz w:val="24"/>
+          <w:szCs w:val="24"/>
+        </w:rPr>
+      </w:pPr>
     </w:p>
     <w:p>
       <w:pPr>
@@ -5771,10 +5133,10 @@
         </w:rPr>
         <w:lastRenderedPageBreak/>
         <w:drawing>
-          <wp:inline distT="0" distB="0" distL="0" distR="0" wp14:anchorId="30D5522C" wp14:editId="726C447D">
-            <wp:extent cx="4802659" cy="3603534"/>
-            <wp:effectExtent l="0" t="0" r="0" b="0"/>
-            <wp:docPr id="36" name="Picture 36"/>
+          <wp:inline distT="0" distB="0" distL="0" distR="0" wp14:anchorId="113CC8C8" wp14:editId="264D64D2">
+            <wp:extent cx="5943600" cy="4450715"/>
+            <wp:effectExtent l="0" t="0" r="0" b="6985"/>
+            <wp:docPr id="18" name="Picture 18"/>
             <wp:cNvGraphicFramePr>
               <a:graphicFrameLocks xmlns:a="http://schemas.openxmlformats.org/drawingml/2006/main" noChangeAspect="1"/>
             </wp:cNvGraphicFramePr>
@@ -5782,7 +5144,7 @@
               <a:graphicData uri="http://schemas.openxmlformats.org/drawingml/2006/picture">
                 <pic:pic xmlns:pic="http://schemas.openxmlformats.org/drawingml/2006/picture">
                   <pic:nvPicPr>
-                    <pic:cNvPr id="0" name="Picture 9"/>
+                    <pic:cNvPr id="0" name="Picture 1"/>
                     <pic:cNvPicPr>
                       <a:picLocks noChangeAspect="1" noChangeArrowheads="1"/>
                     </pic:cNvPicPr>
@@ -5803,7 +5165,7 @@
                   <pic:spPr bwMode="auto">
                     <a:xfrm>
                       <a:off x="0" y="0"/>
-                      <a:ext cx="4817079" cy="3614354"/>
+                      <a:ext cx="5943600" cy="4450715"/>
                     </a:xfrm>
                     <a:prstGeom prst="rect">
                       <a:avLst/>
@@ -5829,12 +5191,21 @@
         <w:t xml:space="preserve">Figure </w:t>
       </w:r>
       <w:r>
+        <w:rPr>
+          <w:noProof/>
+        </w:rPr>
         <w:fldChar w:fldCharType="begin"/>
       </w:r>
       <w:r>
+        <w:rPr>
+          <w:noProof/>
+        </w:rPr>
         <w:instrText xml:space="preserve"> SEQ Figure \* ARABIC </w:instrText>
       </w:r>
       <w:r>
+        <w:rPr>
+          <w:noProof/>
+        </w:rPr>
         <w:fldChar w:fldCharType="separate"/>
       </w:r>
       <w:r>
@@ -5844,6 +5215,9 @@
         <w:t>10</w:t>
       </w:r>
       <w:r>
+        <w:rPr>
+          <w:noProof/>
+        </w:rPr>
         <w:fldChar w:fldCharType="end"/>
       </w:r>
       <w:r>
@@ -5921,6 +5295,34 @@
         </w:rPr>
         <w:t>.</w:t>
       </w:r>
+    </w:p>
+    <w:p>
+      <w:pPr>
+        <w:rPr>
+          <w:rFonts w:ascii="Times New Roman" w:eastAsiaTheme="minorEastAsia" w:hAnsi="Times New Roman" w:cs="Times New Roman"/>
+          <w:i/>
+          <w:sz w:val="24"/>
+          <w:szCs w:val="24"/>
+        </w:rPr>
+      </w:pPr>
+      <w:r>
+        <w:rPr>
+          <w:rFonts w:ascii="Times New Roman" w:eastAsiaTheme="minorEastAsia" w:hAnsi="Times New Roman" w:cs="Times New Roman"/>
+          <w:i/>
+          <w:sz w:val="24"/>
+          <w:szCs w:val="24"/>
+        </w:rPr>
+        <w:t>Performance as a function of UPR length</w:t>
+      </w:r>
+    </w:p>
+    <w:p>
+      <w:pPr>
+        <w:rPr>
+          <w:rFonts w:ascii="Times New Roman" w:eastAsiaTheme="minorEastAsia" w:hAnsi="Times New Roman" w:cs="Times New Roman"/>
+          <w:sz w:val="24"/>
+          <w:szCs w:val="24"/>
+        </w:rPr>
+      </w:pPr>
     </w:p>
     <w:p>
       <w:pPr>
@@ -6016,7 +5418,18 @@
             <w:sz w:val="24"/>
             <w:szCs w:val="24"/>
           </w:rPr>
-          <m:t>N=</m:t>
+          <m:t>N</m:t>
+        </m:r>
+        <m:r>
+          <m:rPr>
+            <m:sty m:val="p"/>
+          </m:rPr>
+          <w:rPr>
+            <w:rFonts w:ascii="Cambria Math" w:eastAsiaTheme="minorEastAsia" w:hAnsi="Cambria Math" w:cs="Times New Roman"/>
+            <w:sz w:val="24"/>
+            <w:szCs w:val="24"/>
+          </w:rPr>
+          <m:t>=</m:t>
         </m:r>
         <m:sSup>
           <m:sSupPr>
@@ -6240,6 +5653,7 @@
           <w:sz w:val="24"/>
           <w:szCs w:val="24"/>
         </w:rPr>
+        <w:lastRenderedPageBreak/>
         <w:t xml:space="preserve">In order to prove that the algorithm I wrote can process two signals simultaneously, I split up the given signal, </w:t>
       </w:r>
       <w:proofErr w:type="spellStart"/>
@@ -6326,7 +5740,6 @@
         <w:rPr>
           <w:noProof/>
         </w:rPr>
-        <w:lastRenderedPageBreak/>
         <w:drawing>
           <wp:inline distT="0" distB="0" distL="0" distR="0" wp14:anchorId="19B9EC91" wp14:editId="42EDBFBD">
             <wp:extent cx="5943600" cy="2143125"/>
@@ -7541,15 +6954,7 @@
           <w:sz w:val="24"/>
           <w:szCs w:val="24"/>
         </w:rPr>
-        <w:t xml:space="preserve"> </w:t>
-      </w:r>
-      <w:r>
-        <w:rPr>
-          <w:rFonts w:ascii="Courier New" w:eastAsiaTheme="minorEastAsia" w:hAnsi="Courier New" w:cs="Courier New"/>
-          <w:sz w:val="24"/>
-          <w:szCs w:val="24"/>
-        </w:rPr>
-        <w:t>p6</w:t>
+        <w:t xml:space="preserve"> p6</w:t>
       </w:r>
       <w:r>
         <w:rPr>
@@ -9004,12 +8409,21 @@
         <w:t xml:space="preserve">Figure </w:t>
       </w:r>
       <w:r>
+        <w:rPr>
+          <w:noProof/>
+        </w:rPr>
         <w:fldChar w:fldCharType="begin"/>
       </w:r>
       <w:r>
+        <w:rPr>
+          <w:noProof/>
+        </w:rPr>
         <w:instrText xml:space="preserve"> SEQ Figure \* ARABIC </w:instrText>
       </w:r>
       <w:r>
+        <w:rPr>
+          <w:noProof/>
+        </w:rPr>
         <w:fldChar w:fldCharType="separate"/>
       </w:r>
       <w:r>
@@ -9019,6 +8433,9 @@
         <w:t>19</w:t>
       </w:r>
       <w:r>
+        <w:rPr>
+          <w:noProof/>
+        </w:rPr>
         <w:fldChar w:fldCharType="end"/>
       </w:r>
       <w:r>
@@ -9351,12 +8768,21 @@
         <w:t xml:space="preserve">Figure </w:t>
       </w:r>
       <w:r>
+        <w:rPr>
+          <w:noProof/>
+        </w:rPr>
         <w:fldChar w:fldCharType="begin"/>
       </w:r>
       <w:r>
+        <w:rPr>
+          <w:noProof/>
+        </w:rPr>
         <w:instrText xml:space="preserve"> SEQ Figure \* ARABIC </w:instrText>
       </w:r>
       <w:r>
+        <w:rPr>
+          <w:noProof/>
+        </w:rPr>
         <w:fldChar w:fldCharType="separate"/>
       </w:r>
       <w:r>
@@ -9366,6 +8792,9 @@
         <w:t>20</w:t>
       </w:r>
       <w:r>
+        <w:rPr>
+          <w:noProof/>
+        </w:rPr>
         <w:fldChar w:fldCharType="end"/>
       </w:r>
       <w:r>
@@ -9435,8 +8864,6 @@
         </w:rPr>
         <w:t>Part 8</w:t>
       </w:r>
-      <w:bookmarkStart w:id="2" w:name="_GoBack"/>
-      <w:bookmarkEnd w:id="2"/>
     </w:p>
     <w:sectPr>
       <w:pgSz w:w="12240" w:h="15840"/>
@@ -10121,6 +9548,7 @@
   <w:style w:type="character" w:default="1" w:styleId="DefaultParagraphFont">
     <w:name w:val="Default Paragraph Font"/>
     <w:uiPriority w:val="1"/>
+    <w:semiHidden/>
     <w:unhideWhenUsed/>
   </w:style>
   <w:style w:type="table" w:default="1" w:styleId="TableNormal">
@@ -10506,7 +9934,7 @@
 </file>
 
 <file path=customXml/itemProps1.xml><?xml version="1.0" encoding="utf-8"?>
-<ds:datastoreItem xmlns:ds="http://schemas.openxmlformats.org/officeDocument/2006/customXml" ds:itemID="{460F6259-004F-4606-9A27-49A28F161A1D}">
+<ds:datastoreItem xmlns:ds="http://schemas.openxmlformats.org/officeDocument/2006/customXml" ds:itemID="{05B08667-51AF-421B-8177-2B45BBE1871E}">
   <ds:schemaRefs>
     <ds:schemaRef ds:uri="http://schemas.openxmlformats.org/officeDocument/2006/bibliography"/>
   </ds:schemaRefs>

</xml_diff>

<commit_message>
finished parts 8 and 9
</commit_message>
<xml_diff>
--- a/p2_report.docx
+++ b/p2_report.docx
@@ -11250,142 +11250,4043 @@
         </w:rPr>
         <w:t xml:space="preserve"> put the above formula into standard form given the state space coefficients.</w:t>
       </w:r>
+    </w:p>
+    <w:p>
+      <w:pPr>
+        <w:spacing w:after="0" w:line="240" w:lineRule="auto"/>
+        <w:rPr>
+          <w:rFonts w:ascii="Times New Roman" w:eastAsiaTheme="minorEastAsia" w:hAnsi="Times New Roman" w:cs="Times New Roman"/>
+          <w:sz w:val="24"/>
+          <w:szCs w:val="24"/>
+        </w:rPr>
+      </w:pPr>
+    </w:p>
+    <w:p>
+      <w:pPr>
+        <w:spacing w:after="0" w:line="240" w:lineRule="auto"/>
+        <w:rPr>
+          <w:rFonts w:ascii="Courier New" w:eastAsiaTheme="minorEastAsia" w:hAnsi="Courier New" w:cs="Courier New"/>
+        </w:rPr>
+      </w:pPr>
+      <w:r>
+        <w:rPr>
+          <w:rFonts w:ascii="Courier New" w:eastAsiaTheme="minorEastAsia" w:hAnsi="Courier New" w:cs="Courier New"/>
+        </w:rPr>
+        <w:t>H_Numerator =</w:t>
+      </w:r>
+    </w:p>
+    <w:p>
+      <w:pPr>
+        <w:spacing w:after="0" w:line="240" w:lineRule="auto"/>
+        <w:rPr>
+          <w:rFonts w:ascii="Courier New" w:eastAsiaTheme="minorEastAsia" w:hAnsi="Courier New" w:cs="Courier New"/>
+        </w:rPr>
+      </w:pPr>
+      <w:r>
+        <w:rPr>
+          <w:rFonts w:ascii="Courier New" w:eastAsiaTheme="minorEastAsia" w:hAnsi="Courier New" w:cs="Courier New"/>
+        </w:rPr>
+        <w:t xml:space="preserve"> </w:t>
+      </w:r>
+    </w:p>
+    <w:p>
+      <w:pPr>
+        <w:spacing w:after="0" w:line="240" w:lineRule="auto"/>
+        <w:rPr>
+          <w:rFonts w:ascii="Courier New" w:eastAsiaTheme="minorEastAsia" w:hAnsi="Courier New" w:cs="Courier New"/>
+        </w:rPr>
+      </w:pPr>
+      <w:r>
+        <w:rPr>
+          <w:rFonts w:ascii="Courier New" w:eastAsiaTheme="minorEastAsia" w:hAnsi="Courier New" w:cs="Courier New"/>
+        </w:rPr>
+        <w:t>(c2 + c0*k2 + c1*k1 + c2*k1 + c2*k2 + c1*k1*k2 + c2*k1*k2)*z^2 + (c1 + c</w:t>
+      </w:r>
+      <w:r>
+        <w:rPr>
+          <w:rFonts w:ascii="Courier New" w:eastAsiaTheme="minorEastAsia" w:hAnsi="Courier New" w:cs="Courier New"/>
+        </w:rPr>
+        <w:t>0*k1 + c1*k2 + c0*k1*k2)*z + c0</w:t>
+      </w:r>
+    </w:p>
+    <w:p>
+      <w:pPr>
+        <w:spacing w:after="0" w:line="240" w:lineRule="auto"/>
+        <w:rPr>
+          <w:rFonts w:ascii="Courier New" w:eastAsiaTheme="minorEastAsia" w:hAnsi="Courier New" w:cs="Courier New"/>
+        </w:rPr>
+      </w:pPr>
+      <w:r>
+        <w:rPr>
+          <w:rFonts w:ascii="Courier New" w:eastAsiaTheme="minorEastAsia" w:hAnsi="Courier New" w:cs="Courier New"/>
+        </w:rPr>
+        <w:t xml:space="preserve"> </w:t>
+      </w:r>
+    </w:p>
+    <w:p>
+      <w:pPr>
+        <w:spacing w:after="0" w:line="240" w:lineRule="auto"/>
+        <w:rPr>
+          <w:rFonts w:ascii="Courier New" w:eastAsiaTheme="minorEastAsia" w:hAnsi="Courier New" w:cs="Courier New"/>
+        </w:rPr>
+      </w:pPr>
+      <w:r>
+        <w:rPr>
+          <w:rFonts w:ascii="Courier New" w:eastAsiaTheme="minorEastAsia" w:hAnsi="Courier New" w:cs="Courier New"/>
+        </w:rPr>
+        <w:t>H_Denominator =</w:t>
+      </w:r>
+    </w:p>
+    <w:p>
+      <w:pPr>
+        <w:spacing w:after="0" w:line="240" w:lineRule="auto"/>
+        <w:rPr>
+          <w:rFonts w:ascii="Courier New" w:eastAsiaTheme="minorEastAsia" w:hAnsi="Courier New" w:cs="Courier New"/>
+        </w:rPr>
+      </w:pPr>
+      <w:r>
+        <w:rPr>
+          <w:rFonts w:ascii="Courier New" w:eastAsiaTheme="minorEastAsia" w:hAnsi="Courier New" w:cs="Courier New"/>
+        </w:rPr>
+        <w:t xml:space="preserve"> </w:t>
+      </w:r>
+    </w:p>
+    <w:p>
+      <w:pPr>
+        <w:spacing w:after="0" w:line="240" w:lineRule="auto"/>
+        <w:rPr>
+          <w:rFonts w:ascii="Courier New" w:eastAsiaTheme="minorEastAsia" w:hAnsi="Courier New" w:cs="Courier New"/>
+        </w:rPr>
+      </w:pPr>
+      <w:r>
+        <w:rPr>
+          <w:rFonts w:ascii="Courier New" w:eastAsiaTheme="minorEastAsia" w:hAnsi="Courier New" w:cs="Courier New"/>
+        </w:rPr>
+        <w:t>z^2 + (k1 + k1*k2)*z + k2</w:t>
+      </w:r>
+    </w:p>
+    <w:p>
+      <w:pPr>
+        <w:spacing w:after="0" w:line="240" w:lineRule="auto"/>
+        <w:rPr>
+          <w:rFonts w:ascii="Courier New" w:eastAsiaTheme="minorEastAsia" w:hAnsi="Courier New" w:cs="Courier New"/>
+        </w:rPr>
+      </w:pPr>
+    </w:p>
+    <w:p>
+      <w:pPr>
+        <w:spacing w:after="0" w:line="240" w:lineRule="auto"/>
+        <w:rPr>
+          <w:rFonts w:ascii="Times New Roman" w:eastAsiaTheme="minorEastAsia" w:hAnsi="Times New Roman" w:cs="Times New Roman"/>
+          <w:sz w:val="24"/>
+          <w:szCs w:val="24"/>
+        </w:rPr>
+      </w:pPr>
+      <w:r>
+        <w:rPr>
+          <w:rFonts w:ascii="Times New Roman" w:eastAsiaTheme="minorEastAsia" w:hAnsi="Times New Roman" w:cs="Times New Roman"/>
+          <w:sz w:val="24"/>
+          <w:szCs w:val="24"/>
+        </w:rPr>
+        <w:t xml:space="preserve">Dividing both the numerator and denominator by </w:t>
+      </w:r>
+      <m:oMath>
+        <m:sSup>
+          <m:sSupPr>
+            <m:ctrlPr>
+              <w:rPr>
+                <w:rFonts w:ascii="Cambria Math" w:eastAsiaTheme="minorEastAsia" w:hAnsi="Cambria Math" w:cs="Times New Roman"/>
+                <w:i/>
+                <w:sz w:val="24"/>
+                <w:szCs w:val="24"/>
+              </w:rPr>
+            </m:ctrlPr>
+          </m:sSupPr>
+          <m:e>
+            <m:r>
+              <w:rPr>
+                <w:rFonts w:ascii="Cambria Math" w:eastAsiaTheme="minorEastAsia" w:hAnsi="Cambria Math" w:cs="Times New Roman"/>
+                <w:sz w:val="24"/>
+                <w:szCs w:val="24"/>
+              </w:rPr>
+              <m:t>z</m:t>
+            </m:r>
+          </m:e>
+          <m:sup>
+            <m:r>
+              <w:rPr>
+                <w:rFonts w:ascii="Cambria Math" w:eastAsiaTheme="minorEastAsia" w:hAnsi="Cambria Math" w:cs="Times New Roman"/>
+                <w:sz w:val="24"/>
+                <w:szCs w:val="24"/>
+              </w:rPr>
+              <m:t>-1</m:t>
+            </m:r>
+          </m:sup>
+        </m:sSup>
+      </m:oMath>
+      <w:r>
+        <w:rPr>
+          <w:rFonts w:ascii="Times New Roman" w:eastAsiaTheme="minorEastAsia" w:hAnsi="Times New Roman" w:cs="Times New Roman"/>
+          <w:sz w:val="24"/>
+          <w:szCs w:val="24"/>
+        </w:rPr>
+        <w:t xml:space="preserve"> we have the frequency response in the given form. From this, we can easily represent the </w:t>
+      </w:r>
+      <m:oMath>
+        <m:r>
+          <w:rPr>
+            <w:rFonts w:ascii="Cambria Math" w:eastAsiaTheme="minorEastAsia" w:hAnsi="Cambria Math" w:cs="Times New Roman"/>
+            <w:sz w:val="24"/>
+            <w:szCs w:val="24"/>
+          </w:rPr>
+          <m:t>a</m:t>
+        </m:r>
+      </m:oMath>
+      <w:r>
+        <w:rPr>
+          <w:rFonts w:ascii="Times New Roman" w:eastAsiaTheme="minorEastAsia" w:hAnsi="Times New Roman" w:cs="Times New Roman"/>
+          <w:sz w:val="24"/>
+          <w:szCs w:val="24"/>
+        </w:rPr>
+        <w:t xml:space="preserve"> and </w:t>
+      </w:r>
+      <m:oMath>
+        <m:r>
+          <w:rPr>
+            <w:rFonts w:ascii="Cambria Math" w:eastAsiaTheme="minorEastAsia" w:hAnsi="Cambria Math" w:cs="Times New Roman"/>
+            <w:sz w:val="24"/>
+            <w:szCs w:val="24"/>
+          </w:rPr>
+          <m:t>b</m:t>
+        </m:r>
+      </m:oMath>
+      <w:r>
+        <w:rPr>
+          <w:rFonts w:ascii="Times New Roman" w:eastAsiaTheme="minorEastAsia" w:hAnsi="Times New Roman" w:cs="Times New Roman"/>
+          <w:sz w:val="24"/>
+          <w:szCs w:val="24"/>
+        </w:rPr>
+        <w:t xml:space="preserve"> coefficients:</w:t>
+      </w:r>
+    </w:p>
+    <w:p>
+      <w:pPr>
+        <w:spacing w:after="0" w:line="240" w:lineRule="auto"/>
+        <w:rPr>
+          <w:rFonts w:ascii="Times New Roman" w:eastAsiaTheme="minorEastAsia" w:hAnsi="Times New Roman" w:cs="Times New Roman"/>
+          <w:sz w:val="24"/>
+          <w:szCs w:val="24"/>
+        </w:rPr>
+      </w:pPr>
+    </w:p>
+    <w:tbl>
+      <w:tblPr>
+        <w:tblStyle w:val="TableGrid"/>
+        <w:tblW w:w="0" w:type="auto"/>
+        <w:tblBorders>
+          <w:top w:val="none" w:sz="0" w:space="0" w:color="auto"/>
+          <w:left w:val="none" w:sz="0" w:space="0" w:color="auto"/>
+          <w:bottom w:val="none" w:sz="0" w:space="0" w:color="auto"/>
+          <w:right w:val="none" w:sz="0" w:space="0" w:color="auto"/>
+          <w:insideH w:val="none" w:sz="0" w:space="0" w:color="auto"/>
+          <w:insideV w:val="none" w:sz="0" w:space="0" w:color="auto"/>
+        </w:tblBorders>
+        <w:tblLook w:val="04A0" w:firstRow="1" w:lastRow="0" w:firstColumn="1" w:lastColumn="0" w:noHBand="0" w:noVBand="1"/>
+      </w:tblPr>
+      <w:tblGrid>
+        <w:gridCol w:w="4675"/>
+        <w:gridCol w:w="4675"/>
+      </w:tblGrid>
+      <w:tr>
+        <w:tc>
+          <w:tcPr>
+            <w:tcW w:w="4675" w:type="dxa"/>
+          </w:tcPr>
+          <w:p>
+            <w:pPr>
+              <w:rPr>
+                <w:rFonts w:ascii="Times New Roman" w:eastAsiaTheme="minorEastAsia" w:hAnsi="Times New Roman" w:cs="Times New Roman"/>
+                <w:sz w:val="24"/>
+                <w:szCs w:val="24"/>
+              </w:rPr>
+            </w:pPr>
+          </w:p>
+        </w:tc>
+        <w:tc>
+          <w:tcPr>
+            <w:tcW w:w="4675" w:type="dxa"/>
+          </w:tcPr>
+          <w:p>
+            <w:pPr>
+              <w:rPr>
+                <w:rFonts w:ascii="Times New Roman" w:eastAsiaTheme="minorEastAsia" w:hAnsi="Times New Roman" w:cs="Times New Roman"/>
+                <w:sz w:val="24"/>
+                <w:szCs w:val="24"/>
+              </w:rPr>
+            </w:pPr>
+            <m:oMathPara>
+              <m:oMathParaPr>
+                <m:jc m:val="left"/>
+              </m:oMathParaPr>
+              <m:oMath>
+                <m:sSub>
+                  <m:sSubPr>
+                    <m:ctrlPr>
+                      <w:rPr>
+                        <w:rFonts w:ascii="Cambria Math" w:eastAsiaTheme="minorEastAsia" w:hAnsi="Cambria Math" w:cs="Times New Roman"/>
+                        <w:i/>
+                        <w:sz w:val="24"/>
+                        <w:szCs w:val="24"/>
+                      </w:rPr>
+                    </m:ctrlPr>
+                  </m:sSubPr>
+                  <m:e>
+                    <m:r>
+                      <w:rPr>
+                        <w:rFonts w:ascii="Cambria Math" w:eastAsiaTheme="minorEastAsia" w:hAnsi="Cambria Math" w:cs="Times New Roman"/>
+                        <w:sz w:val="24"/>
+                        <w:szCs w:val="24"/>
+                      </w:rPr>
+                      <m:t>b</m:t>
+                    </m:r>
+                  </m:e>
+                  <m:sub>
+                    <m:r>
+                      <w:rPr>
+                        <w:rFonts w:ascii="Cambria Math" w:eastAsiaTheme="minorEastAsia" w:hAnsi="Cambria Math" w:cs="Times New Roman"/>
+                        <w:sz w:val="24"/>
+                        <w:szCs w:val="24"/>
+                      </w:rPr>
+                      <m:t>0</m:t>
+                    </m:r>
+                  </m:sub>
+                </m:sSub>
+                <m:r>
+                  <w:rPr>
+                    <w:rFonts w:ascii="Cambria Math" w:eastAsiaTheme="minorEastAsia" w:hAnsi="Cambria Math" w:cs="Times New Roman"/>
+                    <w:sz w:val="24"/>
+                    <w:szCs w:val="24"/>
+                  </w:rPr>
+                  <m:t>=</m:t>
+                </m:r>
+                <m:sSub>
+                  <m:sSubPr>
+                    <m:ctrlPr>
+                      <w:rPr>
+                        <w:rFonts w:ascii="Cambria Math" w:eastAsiaTheme="minorEastAsia" w:hAnsi="Cambria Math" w:cs="Times New Roman"/>
+                        <w:i/>
+                        <w:sz w:val="24"/>
+                        <w:szCs w:val="24"/>
+                      </w:rPr>
+                    </m:ctrlPr>
+                  </m:sSubPr>
+                  <m:e>
+                    <m:r>
+                      <w:rPr>
+                        <w:rFonts w:ascii="Cambria Math" w:eastAsiaTheme="minorEastAsia" w:hAnsi="Cambria Math" w:cs="Times New Roman"/>
+                        <w:sz w:val="24"/>
+                        <w:szCs w:val="24"/>
+                      </w:rPr>
+                      <m:t>c</m:t>
+                    </m:r>
+                  </m:e>
+                  <m:sub>
+                    <m:r>
+                      <w:rPr>
+                        <w:rFonts w:ascii="Cambria Math" w:eastAsiaTheme="minorEastAsia" w:hAnsi="Cambria Math" w:cs="Times New Roman"/>
+                        <w:sz w:val="24"/>
+                        <w:szCs w:val="24"/>
+                      </w:rPr>
+                      <m:t>2</m:t>
+                    </m:r>
+                  </m:sub>
+                </m:sSub>
+                <m:r>
+                  <w:rPr>
+                    <w:rFonts w:ascii="Cambria Math" w:eastAsiaTheme="minorEastAsia" w:hAnsi="Cambria Math" w:cs="Times New Roman"/>
+                    <w:sz w:val="24"/>
+                    <w:szCs w:val="24"/>
+                  </w:rPr>
+                  <m:t xml:space="preserve"> + </m:t>
+                </m:r>
+                <m:sSub>
+                  <m:sSubPr>
+                    <m:ctrlPr>
+                      <w:rPr>
+                        <w:rFonts w:ascii="Cambria Math" w:eastAsiaTheme="minorEastAsia" w:hAnsi="Cambria Math" w:cs="Times New Roman"/>
+                        <w:i/>
+                        <w:sz w:val="24"/>
+                        <w:szCs w:val="24"/>
+                      </w:rPr>
+                    </m:ctrlPr>
+                  </m:sSubPr>
+                  <m:e>
+                    <m:r>
+                      <w:rPr>
+                        <w:rFonts w:ascii="Cambria Math" w:eastAsiaTheme="minorEastAsia" w:hAnsi="Cambria Math" w:cs="Times New Roman"/>
+                        <w:sz w:val="24"/>
+                        <w:szCs w:val="24"/>
+                      </w:rPr>
+                      <m:t>c</m:t>
+                    </m:r>
+                  </m:e>
+                  <m:sub>
+                    <m:r>
+                      <w:rPr>
+                        <w:rFonts w:ascii="Cambria Math" w:eastAsiaTheme="minorEastAsia" w:hAnsi="Cambria Math" w:cs="Times New Roman"/>
+                        <w:sz w:val="24"/>
+                        <w:szCs w:val="24"/>
+                      </w:rPr>
+                      <m:t>0</m:t>
+                    </m:r>
+                  </m:sub>
+                </m:sSub>
+                <m:sSub>
+                  <m:sSubPr>
+                    <m:ctrlPr>
+                      <w:rPr>
+                        <w:rFonts w:ascii="Cambria Math" w:eastAsiaTheme="minorEastAsia" w:hAnsi="Cambria Math" w:cs="Times New Roman"/>
+                        <w:i/>
+                        <w:sz w:val="24"/>
+                        <w:szCs w:val="24"/>
+                      </w:rPr>
+                    </m:ctrlPr>
+                  </m:sSubPr>
+                  <m:e>
+                    <m:r>
+                      <w:rPr>
+                        <w:rFonts w:ascii="Cambria Math" w:eastAsiaTheme="minorEastAsia" w:hAnsi="Cambria Math" w:cs="Times New Roman"/>
+                        <w:sz w:val="24"/>
+                        <w:szCs w:val="24"/>
+                      </w:rPr>
+                      <m:t>k</m:t>
+                    </m:r>
+                  </m:e>
+                  <m:sub>
+                    <m:r>
+                      <w:rPr>
+                        <w:rFonts w:ascii="Cambria Math" w:eastAsiaTheme="minorEastAsia" w:hAnsi="Cambria Math" w:cs="Times New Roman"/>
+                        <w:sz w:val="24"/>
+                        <w:szCs w:val="24"/>
+                      </w:rPr>
+                      <m:t>2</m:t>
+                    </m:r>
+                  </m:sub>
+                </m:sSub>
+                <m:r>
+                  <w:rPr>
+                    <w:rFonts w:ascii="Cambria Math" w:eastAsiaTheme="minorEastAsia" w:hAnsi="Cambria Math" w:cs="Times New Roman"/>
+                    <w:sz w:val="24"/>
+                    <w:szCs w:val="24"/>
+                  </w:rPr>
+                  <m:t xml:space="preserve"> + </m:t>
+                </m:r>
+                <m:sSub>
+                  <m:sSubPr>
+                    <m:ctrlPr>
+                      <w:rPr>
+                        <w:rFonts w:ascii="Cambria Math" w:eastAsiaTheme="minorEastAsia" w:hAnsi="Cambria Math" w:cs="Times New Roman"/>
+                        <w:i/>
+                        <w:sz w:val="24"/>
+                        <w:szCs w:val="24"/>
+                      </w:rPr>
+                    </m:ctrlPr>
+                  </m:sSubPr>
+                  <m:e>
+                    <m:r>
+                      <w:rPr>
+                        <w:rFonts w:ascii="Cambria Math" w:eastAsiaTheme="minorEastAsia" w:hAnsi="Cambria Math" w:cs="Times New Roman"/>
+                        <w:sz w:val="24"/>
+                        <w:szCs w:val="24"/>
+                      </w:rPr>
+                      <m:t>c</m:t>
+                    </m:r>
+                  </m:e>
+                  <m:sub>
+                    <m:r>
+                      <w:rPr>
+                        <w:rFonts w:ascii="Cambria Math" w:eastAsiaTheme="minorEastAsia" w:hAnsi="Cambria Math" w:cs="Times New Roman"/>
+                        <w:sz w:val="24"/>
+                        <w:szCs w:val="24"/>
+                      </w:rPr>
+                      <m:t>1</m:t>
+                    </m:r>
+                  </m:sub>
+                </m:sSub>
+                <m:sSub>
+                  <m:sSubPr>
+                    <m:ctrlPr>
+                      <w:rPr>
+                        <w:rFonts w:ascii="Cambria Math" w:eastAsiaTheme="minorEastAsia" w:hAnsi="Cambria Math" w:cs="Times New Roman"/>
+                        <w:i/>
+                        <w:sz w:val="24"/>
+                        <w:szCs w:val="24"/>
+                      </w:rPr>
+                    </m:ctrlPr>
+                  </m:sSubPr>
+                  <m:e>
+                    <m:r>
+                      <w:rPr>
+                        <w:rFonts w:ascii="Cambria Math" w:eastAsiaTheme="minorEastAsia" w:hAnsi="Cambria Math" w:cs="Times New Roman"/>
+                        <w:sz w:val="24"/>
+                        <w:szCs w:val="24"/>
+                      </w:rPr>
+                      <m:t>k</m:t>
+                    </m:r>
+                  </m:e>
+                  <m:sub>
+                    <m:r>
+                      <w:rPr>
+                        <w:rFonts w:ascii="Cambria Math" w:eastAsiaTheme="minorEastAsia" w:hAnsi="Cambria Math" w:cs="Times New Roman"/>
+                        <w:sz w:val="24"/>
+                        <w:szCs w:val="24"/>
+                      </w:rPr>
+                      <m:t>1</m:t>
+                    </m:r>
+                  </m:sub>
+                </m:sSub>
+                <m:r>
+                  <w:rPr>
+                    <w:rFonts w:ascii="Cambria Math" w:eastAsiaTheme="minorEastAsia" w:hAnsi="Cambria Math" w:cs="Times New Roman"/>
+                    <w:sz w:val="24"/>
+                    <w:szCs w:val="24"/>
+                  </w:rPr>
+                  <m:t xml:space="preserve"> + </m:t>
+                </m:r>
+                <m:sSub>
+                  <m:sSubPr>
+                    <m:ctrlPr>
+                      <w:rPr>
+                        <w:rFonts w:ascii="Cambria Math" w:eastAsiaTheme="minorEastAsia" w:hAnsi="Cambria Math" w:cs="Times New Roman"/>
+                        <w:i/>
+                        <w:sz w:val="24"/>
+                        <w:szCs w:val="24"/>
+                      </w:rPr>
+                    </m:ctrlPr>
+                  </m:sSubPr>
+                  <m:e>
+                    <m:r>
+                      <w:rPr>
+                        <w:rFonts w:ascii="Cambria Math" w:eastAsiaTheme="minorEastAsia" w:hAnsi="Cambria Math" w:cs="Times New Roman"/>
+                        <w:sz w:val="24"/>
+                        <w:szCs w:val="24"/>
+                      </w:rPr>
+                      <m:t>c</m:t>
+                    </m:r>
+                  </m:e>
+                  <m:sub>
+                    <m:r>
+                      <w:rPr>
+                        <w:rFonts w:ascii="Cambria Math" w:eastAsiaTheme="minorEastAsia" w:hAnsi="Cambria Math" w:cs="Times New Roman"/>
+                        <w:sz w:val="24"/>
+                        <w:szCs w:val="24"/>
+                      </w:rPr>
+                      <m:t>2</m:t>
+                    </m:r>
+                  </m:sub>
+                </m:sSub>
+                <m:sSub>
+                  <m:sSubPr>
+                    <m:ctrlPr>
+                      <w:rPr>
+                        <w:rFonts w:ascii="Cambria Math" w:eastAsiaTheme="minorEastAsia" w:hAnsi="Cambria Math" w:cs="Times New Roman"/>
+                        <w:i/>
+                        <w:sz w:val="24"/>
+                        <w:szCs w:val="24"/>
+                      </w:rPr>
+                    </m:ctrlPr>
+                  </m:sSubPr>
+                  <m:e>
+                    <m:r>
+                      <w:rPr>
+                        <w:rFonts w:ascii="Cambria Math" w:eastAsiaTheme="minorEastAsia" w:hAnsi="Cambria Math" w:cs="Times New Roman"/>
+                        <w:sz w:val="24"/>
+                        <w:szCs w:val="24"/>
+                      </w:rPr>
+                      <m:t>k</m:t>
+                    </m:r>
+                  </m:e>
+                  <m:sub>
+                    <m:r>
+                      <w:rPr>
+                        <w:rFonts w:ascii="Cambria Math" w:eastAsiaTheme="minorEastAsia" w:hAnsi="Cambria Math" w:cs="Times New Roman"/>
+                        <w:sz w:val="24"/>
+                        <w:szCs w:val="24"/>
+                      </w:rPr>
+                      <m:t>1</m:t>
+                    </m:r>
+                  </m:sub>
+                </m:sSub>
+                <m:r>
+                  <w:rPr>
+                    <w:rFonts w:ascii="Cambria Math" w:eastAsiaTheme="minorEastAsia" w:hAnsi="Cambria Math" w:cs="Times New Roman"/>
+                    <w:sz w:val="24"/>
+                    <w:szCs w:val="24"/>
+                  </w:rPr>
+                  <m:t xml:space="preserve"> + </m:t>
+                </m:r>
+                <m:sSub>
+                  <m:sSubPr>
+                    <m:ctrlPr>
+                      <w:rPr>
+                        <w:rFonts w:ascii="Cambria Math" w:eastAsiaTheme="minorEastAsia" w:hAnsi="Cambria Math" w:cs="Times New Roman"/>
+                        <w:i/>
+                        <w:sz w:val="24"/>
+                        <w:szCs w:val="24"/>
+                      </w:rPr>
+                    </m:ctrlPr>
+                  </m:sSubPr>
+                  <m:e>
+                    <m:r>
+                      <w:rPr>
+                        <w:rFonts w:ascii="Cambria Math" w:eastAsiaTheme="minorEastAsia" w:hAnsi="Cambria Math" w:cs="Times New Roman"/>
+                        <w:sz w:val="24"/>
+                        <w:szCs w:val="24"/>
+                      </w:rPr>
+                      <m:t>c</m:t>
+                    </m:r>
+                  </m:e>
+                  <m:sub>
+                    <m:r>
+                      <w:rPr>
+                        <w:rFonts w:ascii="Cambria Math" w:eastAsiaTheme="minorEastAsia" w:hAnsi="Cambria Math" w:cs="Times New Roman"/>
+                        <w:sz w:val="24"/>
+                        <w:szCs w:val="24"/>
+                      </w:rPr>
+                      <m:t>2</m:t>
+                    </m:r>
+                  </m:sub>
+                </m:sSub>
+                <m:sSub>
+                  <m:sSubPr>
+                    <m:ctrlPr>
+                      <w:rPr>
+                        <w:rFonts w:ascii="Cambria Math" w:eastAsiaTheme="minorEastAsia" w:hAnsi="Cambria Math" w:cs="Times New Roman"/>
+                        <w:i/>
+                        <w:sz w:val="24"/>
+                        <w:szCs w:val="24"/>
+                      </w:rPr>
+                    </m:ctrlPr>
+                  </m:sSubPr>
+                  <m:e>
+                    <m:r>
+                      <w:rPr>
+                        <w:rFonts w:ascii="Cambria Math" w:eastAsiaTheme="minorEastAsia" w:hAnsi="Cambria Math" w:cs="Times New Roman"/>
+                        <w:sz w:val="24"/>
+                        <w:szCs w:val="24"/>
+                      </w:rPr>
+                      <m:t>k</m:t>
+                    </m:r>
+                  </m:e>
+                  <m:sub>
+                    <m:r>
+                      <w:rPr>
+                        <w:rFonts w:ascii="Cambria Math" w:eastAsiaTheme="minorEastAsia" w:hAnsi="Cambria Math" w:cs="Times New Roman"/>
+                        <w:sz w:val="24"/>
+                        <w:szCs w:val="24"/>
+                      </w:rPr>
+                      <m:t>2</m:t>
+                    </m:r>
+                  </m:sub>
+                </m:sSub>
+                <m:r>
+                  <w:rPr>
+                    <w:rFonts w:ascii="Cambria Math" w:eastAsiaTheme="minorEastAsia" w:hAnsi="Cambria Math" w:cs="Times New Roman"/>
+                    <w:sz w:val="24"/>
+                    <w:szCs w:val="24"/>
+                  </w:rPr>
+                  <m:t xml:space="preserve"> </m:t>
+                </m:r>
+                <m:r>
+                  <w:rPr>
+                    <w:rFonts w:ascii="Cambria Math" w:eastAsiaTheme="minorEastAsia" w:hAnsi="Cambria Math" w:cs="Times New Roman"/>
+                    <w:sz w:val="24"/>
+                    <w:szCs w:val="24"/>
+                  </w:rPr>
+                  <m:t xml:space="preserve">  </m:t>
+                </m:r>
+                <m:r>
+                  <w:rPr>
+                    <w:rFonts w:ascii="Cambria Math" w:eastAsiaTheme="minorEastAsia" w:hAnsi="Cambria Math" w:cs="Times New Roman"/>
+                    <w:sz w:val="24"/>
+                    <w:szCs w:val="24"/>
+                  </w:rPr>
+                  <m:t xml:space="preserve">+ </m:t>
+                </m:r>
+                <m:sSub>
+                  <m:sSubPr>
+                    <m:ctrlPr>
+                      <w:rPr>
+                        <w:rFonts w:ascii="Cambria Math" w:eastAsiaTheme="minorEastAsia" w:hAnsi="Cambria Math" w:cs="Times New Roman"/>
+                        <w:i/>
+                        <w:sz w:val="24"/>
+                        <w:szCs w:val="24"/>
+                      </w:rPr>
+                    </m:ctrlPr>
+                  </m:sSubPr>
+                  <m:e>
+                    <m:r>
+                      <w:rPr>
+                        <w:rFonts w:ascii="Cambria Math" w:eastAsiaTheme="minorEastAsia" w:hAnsi="Cambria Math" w:cs="Times New Roman"/>
+                        <w:sz w:val="24"/>
+                        <w:szCs w:val="24"/>
+                      </w:rPr>
+                      <m:t>c</m:t>
+                    </m:r>
+                  </m:e>
+                  <m:sub>
+                    <m:r>
+                      <w:rPr>
+                        <w:rFonts w:ascii="Cambria Math" w:eastAsiaTheme="minorEastAsia" w:hAnsi="Cambria Math" w:cs="Times New Roman"/>
+                        <w:sz w:val="24"/>
+                        <w:szCs w:val="24"/>
+                      </w:rPr>
+                      <m:t>1</m:t>
+                    </m:r>
+                  </m:sub>
+                </m:sSub>
+                <m:sSub>
+                  <m:sSubPr>
+                    <m:ctrlPr>
+                      <w:rPr>
+                        <w:rFonts w:ascii="Cambria Math" w:eastAsiaTheme="minorEastAsia" w:hAnsi="Cambria Math" w:cs="Times New Roman"/>
+                        <w:i/>
+                        <w:sz w:val="24"/>
+                        <w:szCs w:val="24"/>
+                      </w:rPr>
+                    </m:ctrlPr>
+                  </m:sSubPr>
+                  <m:e>
+                    <m:r>
+                      <w:rPr>
+                        <w:rFonts w:ascii="Cambria Math" w:eastAsiaTheme="minorEastAsia" w:hAnsi="Cambria Math" w:cs="Times New Roman"/>
+                        <w:sz w:val="24"/>
+                        <w:szCs w:val="24"/>
+                      </w:rPr>
+                      <m:t>k</m:t>
+                    </m:r>
+                  </m:e>
+                  <m:sub>
+                    <m:r>
+                      <w:rPr>
+                        <w:rFonts w:ascii="Cambria Math" w:eastAsiaTheme="minorEastAsia" w:hAnsi="Cambria Math" w:cs="Times New Roman"/>
+                        <w:sz w:val="24"/>
+                        <w:szCs w:val="24"/>
+                      </w:rPr>
+                      <m:t>1</m:t>
+                    </m:r>
+                  </m:sub>
+                </m:sSub>
+                <m:sSub>
+                  <m:sSubPr>
+                    <m:ctrlPr>
+                      <w:rPr>
+                        <w:rFonts w:ascii="Cambria Math" w:eastAsiaTheme="minorEastAsia" w:hAnsi="Cambria Math" w:cs="Times New Roman"/>
+                        <w:i/>
+                        <w:sz w:val="24"/>
+                        <w:szCs w:val="24"/>
+                      </w:rPr>
+                    </m:ctrlPr>
+                  </m:sSubPr>
+                  <m:e>
+                    <m:r>
+                      <w:rPr>
+                        <w:rFonts w:ascii="Cambria Math" w:eastAsiaTheme="minorEastAsia" w:hAnsi="Cambria Math" w:cs="Times New Roman"/>
+                        <w:sz w:val="24"/>
+                        <w:szCs w:val="24"/>
+                      </w:rPr>
+                      <m:t>k</m:t>
+                    </m:r>
+                  </m:e>
+                  <m:sub>
+                    <m:r>
+                      <w:rPr>
+                        <w:rFonts w:ascii="Cambria Math" w:eastAsiaTheme="minorEastAsia" w:hAnsi="Cambria Math" w:cs="Times New Roman"/>
+                        <w:sz w:val="24"/>
+                        <w:szCs w:val="24"/>
+                      </w:rPr>
+                      <m:t>2</m:t>
+                    </m:r>
+                  </m:sub>
+                </m:sSub>
+                <m:r>
+                  <w:rPr>
+                    <w:rFonts w:ascii="Cambria Math" w:eastAsiaTheme="minorEastAsia" w:hAnsi="Cambria Math" w:cs="Times New Roman"/>
+                    <w:sz w:val="24"/>
+                    <w:szCs w:val="24"/>
+                  </w:rPr>
+                  <m:t xml:space="preserve"> + </m:t>
+                </m:r>
+                <m:sSub>
+                  <m:sSubPr>
+                    <m:ctrlPr>
+                      <w:rPr>
+                        <w:rFonts w:ascii="Cambria Math" w:eastAsiaTheme="minorEastAsia" w:hAnsi="Cambria Math" w:cs="Times New Roman"/>
+                        <w:i/>
+                        <w:sz w:val="24"/>
+                        <w:szCs w:val="24"/>
+                      </w:rPr>
+                    </m:ctrlPr>
+                  </m:sSubPr>
+                  <m:e>
+                    <m:r>
+                      <w:rPr>
+                        <w:rFonts w:ascii="Cambria Math" w:eastAsiaTheme="minorEastAsia" w:hAnsi="Cambria Math" w:cs="Times New Roman"/>
+                        <w:sz w:val="24"/>
+                        <w:szCs w:val="24"/>
+                      </w:rPr>
+                      <m:t>c</m:t>
+                    </m:r>
+                  </m:e>
+                  <m:sub>
+                    <m:r>
+                      <w:rPr>
+                        <w:rFonts w:ascii="Cambria Math" w:eastAsiaTheme="minorEastAsia" w:hAnsi="Cambria Math" w:cs="Times New Roman"/>
+                        <w:sz w:val="24"/>
+                        <w:szCs w:val="24"/>
+                      </w:rPr>
+                      <m:t>2</m:t>
+                    </m:r>
+                  </m:sub>
+                </m:sSub>
+                <m:sSub>
+                  <m:sSubPr>
+                    <m:ctrlPr>
+                      <w:rPr>
+                        <w:rFonts w:ascii="Cambria Math" w:eastAsiaTheme="minorEastAsia" w:hAnsi="Cambria Math" w:cs="Times New Roman"/>
+                        <w:i/>
+                        <w:sz w:val="24"/>
+                        <w:szCs w:val="24"/>
+                      </w:rPr>
+                    </m:ctrlPr>
+                  </m:sSubPr>
+                  <m:e>
+                    <m:r>
+                      <w:rPr>
+                        <w:rFonts w:ascii="Cambria Math" w:eastAsiaTheme="minorEastAsia" w:hAnsi="Cambria Math" w:cs="Times New Roman"/>
+                        <w:sz w:val="24"/>
+                        <w:szCs w:val="24"/>
+                      </w:rPr>
+                      <m:t>k</m:t>
+                    </m:r>
+                  </m:e>
+                  <m:sub>
+                    <m:r>
+                      <w:rPr>
+                        <w:rFonts w:ascii="Cambria Math" w:eastAsiaTheme="minorEastAsia" w:hAnsi="Cambria Math" w:cs="Times New Roman"/>
+                        <w:sz w:val="24"/>
+                        <w:szCs w:val="24"/>
+                      </w:rPr>
+                      <m:t>1</m:t>
+                    </m:r>
+                  </m:sub>
+                </m:sSub>
+                <m:sSub>
+                  <m:sSubPr>
+                    <m:ctrlPr>
+                      <w:rPr>
+                        <w:rFonts w:ascii="Cambria Math" w:eastAsiaTheme="minorEastAsia" w:hAnsi="Cambria Math" w:cs="Times New Roman"/>
+                        <w:i/>
+                        <w:sz w:val="24"/>
+                        <w:szCs w:val="24"/>
+                      </w:rPr>
+                    </m:ctrlPr>
+                  </m:sSubPr>
+                  <m:e>
+                    <m:r>
+                      <w:rPr>
+                        <w:rFonts w:ascii="Cambria Math" w:eastAsiaTheme="minorEastAsia" w:hAnsi="Cambria Math" w:cs="Times New Roman"/>
+                        <w:sz w:val="24"/>
+                        <w:szCs w:val="24"/>
+                      </w:rPr>
+                      <m:t>k</m:t>
+                    </m:r>
+                  </m:e>
+                  <m:sub>
+                    <m:r>
+                      <w:rPr>
+                        <w:rFonts w:ascii="Cambria Math" w:eastAsiaTheme="minorEastAsia" w:hAnsi="Cambria Math" w:cs="Times New Roman"/>
+                        <w:sz w:val="24"/>
+                        <w:szCs w:val="24"/>
+                      </w:rPr>
+                      <m:t>2</m:t>
+                    </m:r>
+                  </m:sub>
+                </m:sSub>
+              </m:oMath>
+            </m:oMathPara>
+          </w:p>
+          <w:p>
+            <w:pPr>
+              <w:rPr>
+                <w:rFonts w:ascii="Times New Roman" w:eastAsiaTheme="minorEastAsia" w:hAnsi="Times New Roman" w:cs="Times New Roman"/>
+                <w:sz w:val="24"/>
+                <w:szCs w:val="24"/>
+              </w:rPr>
+            </w:pPr>
+          </w:p>
+        </w:tc>
+      </w:tr>
+      <w:tr>
+        <w:tc>
+          <w:tcPr>
+            <w:tcW w:w="4675" w:type="dxa"/>
+          </w:tcPr>
+          <w:p>
+            <w:pPr>
+              <w:rPr>
+                <w:rFonts w:ascii="Times New Roman" w:eastAsiaTheme="minorEastAsia" w:hAnsi="Times New Roman" w:cs="Times New Roman"/>
+                <w:sz w:val="24"/>
+                <w:szCs w:val="24"/>
+              </w:rPr>
+            </w:pPr>
+            <m:oMathPara>
+              <m:oMathParaPr>
+                <m:jc m:val="left"/>
+              </m:oMathParaPr>
+              <m:oMath>
+                <m:sSub>
+                  <m:sSubPr>
+                    <m:ctrlPr>
+                      <w:rPr>
+                        <w:rFonts w:ascii="Cambria Math" w:eastAsiaTheme="minorEastAsia" w:hAnsi="Cambria Math" w:cs="Times New Roman"/>
+                        <w:i/>
+                        <w:sz w:val="24"/>
+                        <w:szCs w:val="24"/>
+                      </w:rPr>
+                    </m:ctrlPr>
+                  </m:sSubPr>
+                  <m:e>
+                    <m:r>
+                      <w:rPr>
+                        <w:rFonts w:ascii="Cambria Math" w:eastAsiaTheme="minorEastAsia" w:hAnsi="Cambria Math" w:cs="Times New Roman"/>
+                        <w:sz w:val="24"/>
+                        <w:szCs w:val="24"/>
+                      </w:rPr>
+                      <m:t>a</m:t>
+                    </m:r>
+                  </m:e>
+                  <m:sub>
+                    <m:r>
+                      <w:rPr>
+                        <w:rFonts w:ascii="Cambria Math" w:eastAsiaTheme="minorEastAsia" w:hAnsi="Cambria Math" w:cs="Times New Roman"/>
+                        <w:sz w:val="24"/>
+                        <w:szCs w:val="24"/>
+                      </w:rPr>
+                      <m:t>1</m:t>
+                    </m:r>
+                  </m:sub>
+                </m:sSub>
+                <m:r>
+                  <w:rPr>
+                    <w:rFonts w:ascii="Cambria Math" w:eastAsiaTheme="minorEastAsia" w:hAnsi="Cambria Math" w:cs="Times New Roman"/>
+                    <w:sz w:val="24"/>
+                    <w:szCs w:val="24"/>
+                  </w:rPr>
+                  <m:t>=</m:t>
+                </m:r>
+                <m:sSub>
+                  <m:sSubPr>
+                    <m:ctrlPr>
+                      <w:rPr>
+                        <w:rFonts w:ascii="Cambria Math" w:eastAsiaTheme="minorEastAsia" w:hAnsi="Cambria Math" w:cs="Times New Roman"/>
+                        <w:i/>
+                        <w:sz w:val="24"/>
+                        <w:szCs w:val="24"/>
+                      </w:rPr>
+                    </m:ctrlPr>
+                  </m:sSubPr>
+                  <m:e>
+                    <m:r>
+                      <w:rPr>
+                        <w:rFonts w:ascii="Cambria Math" w:eastAsiaTheme="minorEastAsia" w:hAnsi="Cambria Math" w:cs="Times New Roman"/>
+                        <w:sz w:val="24"/>
+                        <w:szCs w:val="24"/>
+                      </w:rPr>
+                      <m:t>k</m:t>
+                    </m:r>
+                  </m:e>
+                  <m:sub>
+                    <m:r>
+                      <w:rPr>
+                        <w:rFonts w:ascii="Cambria Math" w:eastAsiaTheme="minorEastAsia" w:hAnsi="Cambria Math" w:cs="Times New Roman"/>
+                        <w:sz w:val="24"/>
+                        <w:szCs w:val="24"/>
+                      </w:rPr>
+                      <m:t>1</m:t>
+                    </m:r>
+                  </m:sub>
+                </m:sSub>
+                <m:r>
+                  <w:rPr>
+                    <w:rFonts w:ascii="Cambria Math" w:eastAsiaTheme="minorEastAsia" w:hAnsi="Cambria Math" w:cs="Times New Roman"/>
+                    <w:sz w:val="24"/>
+                    <w:szCs w:val="24"/>
+                  </w:rPr>
+                  <m:t xml:space="preserve"> + </m:t>
+                </m:r>
+                <m:sSub>
+                  <m:sSubPr>
+                    <m:ctrlPr>
+                      <w:rPr>
+                        <w:rFonts w:ascii="Cambria Math" w:eastAsiaTheme="minorEastAsia" w:hAnsi="Cambria Math" w:cs="Times New Roman"/>
+                        <w:i/>
+                        <w:sz w:val="24"/>
+                        <w:szCs w:val="24"/>
+                      </w:rPr>
+                    </m:ctrlPr>
+                  </m:sSubPr>
+                  <m:e>
+                    <m:r>
+                      <w:rPr>
+                        <w:rFonts w:ascii="Cambria Math" w:eastAsiaTheme="minorEastAsia" w:hAnsi="Cambria Math" w:cs="Times New Roman"/>
+                        <w:sz w:val="24"/>
+                        <w:szCs w:val="24"/>
+                      </w:rPr>
+                      <m:t>k</m:t>
+                    </m:r>
+                  </m:e>
+                  <m:sub>
+                    <m:r>
+                      <w:rPr>
+                        <w:rFonts w:ascii="Cambria Math" w:eastAsiaTheme="minorEastAsia" w:hAnsi="Cambria Math" w:cs="Times New Roman"/>
+                        <w:sz w:val="24"/>
+                        <w:szCs w:val="24"/>
+                      </w:rPr>
+                      <m:t>1</m:t>
+                    </m:r>
+                  </m:sub>
+                </m:sSub>
+                <m:sSub>
+                  <m:sSubPr>
+                    <m:ctrlPr>
+                      <w:rPr>
+                        <w:rFonts w:ascii="Cambria Math" w:eastAsiaTheme="minorEastAsia" w:hAnsi="Cambria Math" w:cs="Times New Roman"/>
+                        <w:i/>
+                        <w:sz w:val="24"/>
+                        <w:szCs w:val="24"/>
+                      </w:rPr>
+                    </m:ctrlPr>
+                  </m:sSubPr>
+                  <m:e>
+                    <m:r>
+                      <w:rPr>
+                        <w:rFonts w:ascii="Cambria Math" w:eastAsiaTheme="minorEastAsia" w:hAnsi="Cambria Math" w:cs="Times New Roman"/>
+                        <w:sz w:val="24"/>
+                        <w:szCs w:val="24"/>
+                      </w:rPr>
+                      <m:t>k</m:t>
+                    </m:r>
+                  </m:e>
+                  <m:sub>
+                    <m:r>
+                      <w:rPr>
+                        <w:rFonts w:ascii="Cambria Math" w:eastAsiaTheme="minorEastAsia" w:hAnsi="Cambria Math" w:cs="Times New Roman"/>
+                        <w:sz w:val="24"/>
+                        <w:szCs w:val="24"/>
+                      </w:rPr>
+                      <m:t>2</m:t>
+                    </m:r>
+                  </m:sub>
+                </m:sSub>
+              </m:oMath>
+            </m:oMathPara>
+          </w:p>
+        </w:tc>
+        <w:tc>
+          <w:tcPr>
+            <w:tcW w:w="4675" w:type="dxa"/>
+          </w:tcPr>
+          <w:p>
+            <w:pPr>
+              <w:rPr>
+                <w:rFonts w:ascii="Times New Roman" w:eastAsiaTheme="minorEastAsia" w:hAnsi="Times New Roman" w:cs="Times New Roman"/>
+                <w:sz w:val="24"/>
+                <w:szCs w:val="24"/>
+              </w:rPr>
+            </w:pPr>
+            <m:oMathPara>
+              <m:oMathParaPr>
+                <m:jc m:val="left"/>
+              </m:oMathParaPr>
+              <m:oMath>
+                <m:sSub>
+                  <m:sSubPr>
+                    <m:ctrlPr>
+                      <w:rPr>
+                        <w:rFonts w:ascii="Cambria Math" w:eastAsiaTheme="minorEastAsia" w:hAnsi="Cambria Math" w:cs="Times New Roman"/>
+                        <w:i/>
+                        <w:sz w:val="24"/>
+                        <w:szCs w:val="24"/>
+                      </w:rPr>
+                    </m:ctrlPr>
+                  </m:sSubPr>
+                  <m:e>
+                    <m:r>
+                      <w:rPr>
+                        <w:rFonts w:ascii="Cambria Math" w:eastAsiaTheme="minorEastAsia" w:hAnsi="Cambria Math" w:cs="Times New Roman"/>
+                        <w:sz w:val="24"/>
+                        <w:szCs w:val="24"/>
+                      </w:rPr>
+                      <m:t>b</m:t>
+                    </m:r>
+                  </m:e>
+                  <m:sub>
+                    <m:r>
+                      <w:rPr>
+                        <w:rFonts w:ascii="Cambria Math" w:eastAsiaTheme="minorEastAsia" w:hAnsi="Cambria Math" w:cs="Times New Roman"/>
+                        <w:sz w:val="24"/>
+                        <w:szCs w:val="24"/>
+                      </w:rPr>
+                      <m:t>1</m:t>
+                    </m:r>
+                  </m:sub>
+                </m:sSub>
+                <m:r>
+                  <w:rPr>
+                    <w:rFonts w:ascii="Cambria Math" w:eastAsiaTheme="minorEastAsia" w:hAnsi="Cambria Math" w:cs="Times New Roman"/>
+                    <w:sz w:val="24"/>
+                    <w:szCs w:val="24"/>
+                  </w:rPr>
+                  <m:t>=</m:t>
+                </m:r>
+                <m:sSub>
+                  <m:sSubPr>
+                    <m:ctrlPr>
+                      <w:rPr>
+                        <w:rFonts w:ascii="Cambria Math" w:eastAsiaTheme="minorEastAsia" w:hAnsi="Cambria Math" w:cs="Times New Roman"/>
+                        <w:i/>
+                        <w:sz w:val="24"/>
+                        <w:szCs w:val="24"/>
+                      </w:rPr>
+                    </m:ctrlPr>
+                  </m:sSubPr>
+                  <m:e>
+                    <m:r>
+                      <w:rPr>
+                        <w:rFonts w:ascii="Cambria Math" w:eastAsiaTheme="minorEastAsia" w:hAnsi="Cambria Math" w:cs="Times New Roman"/>
+                        <w:sz w:val="24"/>
+                        <w:szCs w:val="24"/>
+                      </w:rPr>
+                      <m:t>c</m:t>
+                    </m:r>
+                  </m:e>
+                  <m:sub>
+                    <m:r>
+                      <w:rPr>
+                        <w:rFonts w:ascii="Cambria Math" w:eastAsiaTheme="minorEastAsia" w:hAnsi="Cambria Math" w:cs="Times New Roman"/>
+                        <w:sz w:val="24"/>
+                        <w:szCs w:val="24"/>
+                      </w:rPr>
+                      <m:t>1</m:t>
+                    </m:r>
+                  </m:sub>
+                </m:sSub>
+                <m:r>
+                  <w:rPr>
+                    <w:rFonts w:ascii="Cambria Math" w:eastAsiaTheme="minorEastAsia" w:hAnsi="Cambria Math" w:cs="Times New Roman"/>
+                    <w:sz w:val="24"/>
+                    <w:szCs w:val="24"/>
+                  </w:rPr>
+                  <m:t xml:space="preserve"> + </m:t>
+                </m:r>
+                <m:sSub>
+                  <m:sSubPr>
+                    <m:ctrlPr>
+                      <w:rPr>
+                        <w:rFonts w:ascii="Cambria Math" w:eastAsiaTheme="minorEastAsia" w:hAnsi="Cambria Math" w:cs="Times New Roman"/>
+                        <w:i/>
+                        <w:sz w:val="24"/>
+                        <w:szCs w:val="24"/>
+                      </w:rPr>
+                    </m:ctrlPr>
+                  </m:sSubPr>
+                  <m:e>
+                    <m:r>
+                      <w:rPr>
+                        <w:rFonts w:ascii="Cambria Math" w:eastAsiaTheme="minorEastAsia" w:hAnsi="Cambria Math" w:cs="Times New Roman"/>
+                        <w:sz w:val="24"/>
+                        <w:szCs w:val="24"/>
+                      </w:rPr>
+                      <m:t>c</m:t>
+                    </m:r>
+                  </m:e>
+                  <m:sub>
+                    <m:r>
+                      <w:rPr>
+                        <w:rFonts w:ascii="Cambria Math" w:eastAsiaTheme="minorEastAsia" w:hAnsi="Cambria Math" w:cs="Times New Roman"/>
+                        <w:sz w:val="24"/>
+                        <w:szCs w:val="24"/>
+                      </w:rPr>
+                      <m:t>0</m:t>
+                    </m:r>
+                  </m:sub>
+                </m:sSub>
+                <m:sSub>
+                  <m:sSubPr>
+                    <m:ctrlPr>
+                      <w:rPr>
+                        <w:rFonts w:ascii="Cambria Math" w:eastAsiaTheme="minorEastAsia" w:hAnsi="Cambria Math" w:cs="Times New Roman"/>
+                        <w:i/>
+                        <w:sz w:val="24"/>
+                        <w:szCs w:val="24"/>
+                      </w:rPr>
+                    </m:ctrlPr>
+                  </m:sSubPr>
+                  <m:e>
+                    <m:r>
+                      <w:rPr>
+                        <w:rFonts w:ascii="Cambria Math" w:eastAsiaTheme="minorEastAsia" w:hAnsi="Cambria Math" w:cs="Times New Roman"/>
+                        <w:sz w:val="24"/>
+                        <w:szCs w:val="24"/>
+                      </w:rPr>
+                      <m:t>k</m:t>
+                    </m:r>
+                  </m:e>
+                  <m:sub>
+                    <m:r>
+                      <w:rPr>
+                        <w:rFonts w:ascii="Cambria Math" w:eastAsiaTheme="minorEastAsia" w:hAnsi="Cambria Math" w:cs="Times New Roman"/>
+                        <w:sz w:val="24"/>
+                        <w:szCs w:val="24"/>
+                      </w:rPr>
+                      <m:t>1</m:t>
+                    </m:r>
+                  </m:sub>
+                </m:sSub>
+                <m:r>
+                  <w:rPr>
+                    <w:rFonts w:ascii="Cambria Math" w:eastAsiaTheme="minorEastAsia" w:hAnsi="Cambria Math" w:cs="Times New Roman"/>
+                    <w:sz w:val="24"/>
+                    <w:szCs w:val="24"/>
+                  </w:rPr>
+                  <m:t xml:space="preserve"> + </m:t>
+                </m:r>
+                <m:sSub>
+                  <m:sSubPr>
+                    <m:ctrlPr>
+                      <w:rPr>
+                        <w:rFonts w:ascii="Cambria Math" w:eastAsiaTheme="minorEastAsia" w:hAnsi="Cambria Math" w:cs="Times New Roman"/>
+                        <w:i/>
+                        <w:sz w:val="24"/>
+                        <w:szCs w:val="24"/>
+                      </w:rPr>
+                    </m:ctrlPr>
+                  </m:sSubPr>
+                  <m:e>
+                    <m:r>
+                      <w:rPr>
+                        <w:rFonts w:ascii="Cambria Math" w:eastAsiaTheme="minorEastAsia" w:hAnsi="Cambria Math" w:cs="Times New Roman"/>
+                        <w:sz w:val="24"/>
+                        <w:szCs w:val="24"/>
+                      </w:rPr>
+                      <m:t>c</m:t>
+                    </m:r>
+                  </m:e>
+                  <m:sub>
+                    <m:r>
+                      <w:rPr>
+                        <w:rFonts w:ascii="Cambria Math" w:eastAsiaTheme="minorEastAsia" w:hAnsi="Cambria Math" w:cs="Times New Roman"/>
+                        <w:sz w:val="24"/>
+                        <w:szCs w:val="24"/>
+                      </w:rPr>
+                      <m:t>1</m:t>
+                    </m:r>
+                  </m:sub>
+                </m:sSub>
+                <m:sSub>
+                  <m:sSubPr>
+                    <m:ctrlPr>
+                      <w:rPr>
+                        <w:rFonts w:ascii="Cambria Math" w:eastAsiaTheme="minorEastAsia" w:hAnsi="Cambria Math" w:cs="Times New Roman"/>
+                        <w:i/>
+                        <w:sz w:val="24"/>
+                        <w:szCs w:val="24"/>
+                      </w:rPr>
+                    </m:ctrlPr>
+                  </m:sSubPr>
+                  <m:e>
+                    <m:r>
+                      <w:rPr>
+                        <w:rFonts w:ascii="Cambria Math" w:eastAsiaTheme="minorEastAsia" w:hAnsi="Cambria Math" w:cs="Times New Roman"/>
+                        <w:sz w:val="24"/>
+                        <w:szCs w:val="24"/>
+                      </w:rPr>
+                      <m:t>k</m:t>
+                    </m:r>
+                  </m:e>
+                  <m:sub>
+                    <m:r>
+                      <w:rPr>
+                        <w:rFonts w:ascii="Cambria Math" w:eastAsiaTheme="minorEastAsia" w:hAnsi="Cambria Math" w:cs="Times New Roman"/>
+                        <w:sz w:val="24"/>
+                        <w:szCs w:val="24"/>
+                      </w:rPr>
+                      <m:t>2</m:t>
+                    </m:r>
+                  </m:sub>
+                </m:sSub>
+                <m:r>
+                  <w:rPr>
+                    <w:rFonts w:ascii="Cambria Math" w:eastAsiaTheme="minorEastAsia" w:hAnsi="Cambria Math" w:cs="Times New Roman"/>
+                    <w:sz w:val="24"/>
+                    <w:szCs w:val="24"/>
+                  </w:rPr>
+                  <m:t xml:space="preserve"> + </m:t>
+                </m:r>
+                <m:sSub>
+                  <m:sSubPr>
+                    <m:ctrlPr>
+                      <w:rPr>
+                        <w:rFonts w:ascii="Cambria Math" w:eastAsiaTheme="minorEastAsia" w:hAnsi="Cambria Math" w:cs="Times New Roman"/>
+                        <w:i/>
+                        <w:sz w:val="24"/>
+                        <w:szCs w:val="24"/>
+                      </w:rPr>
+                    </m:ctrlPr>
+                  </m:sSubPr>
+                  <m:e>
+                    <m:r>
+                      <w:rPr>
+                        <w:rFonts w:ascii="Cambria Math" w:eastAsiaTheme="minorEastAsia" w:hAnsi="Cambria Math" w:cs="Times New Roman"/>
+                        <w:sz w:val="24"/>
+                        <w:szCs w:val="24"/>
+                      </w:rPr>
+                      <m:t>c</m:t>
+                    </m:r>
+                  </m:e>
+                  <m:sub>
+                    <m:r>
+                      <w:rPr>
+                        <w:rFonts w:ascii="Cambria Math" w:eastAsiaTheme="minorEastAsia" w:hAnsi="Cambria Math" w:cs="Times New Roman"/>
+                        <w:sz w:val="24"/>
+                        <w:szCs w:val="24"/>
+                      </w:rPr>
+                      <m:t>0</m:t>
+                    </m:r>
+                  </m:sub>
+                </m:sSub>
+                <m:sSub>
+                  <m:sSubPr>
+                    <m:ctrlPr>
+                      <w:rPr>
+                        <w:rFonts w:ascii="Cambria Math" w:eastAsiaTheme="minorEastAsia" w:hAnsi="Cambria Math" w:cs="Times New Roman"/>
+                        <w:i/>
+                        <w:sz w:val="24"/>
+                        <w:szCs w:val="24"/>
+                      </w:rPr>
+                    </m:ctrlPr>
+                  </m:sSubPr>
+                  <m:e>
+                    <m:r>
+                      <w:rPr>
+                        <w:rFonts w:ascii="Cambria Math" w:eastAsiaTheme="minorEastAsia" w:hAnsi="Cambria Math" w:cs="Times New Roman"/>
+                        <w:sz w:val="24"/>
+                        <w:szCs w:val="24"/>
+                      </w:rPr>
+                      <m:t>k</m:t>
+                    </m:r>
+                  </m:e>
+                  <m:sub>
+                    <m:r>
+                      <w:rPr>
+                        <w:rFonts w:ascii="Cambria Math" w:eastAsiaTheme="minorEastAsia" w:hAnsi="Cambria Math" w:cs="Times New Roman"/>
+                        <w:sz w:val="24"/>
+                        <w:szCs w:val="24"/>
+                      </w:rPr>
+                      <m:t>1</m:t>
+                    </m:r>
+                  </m:sub>
+                </m:sSub>
+                <m:sSub>
+                  <m:sSubPr>
+                    <m:ctrlPr>
+                      <w:rPr>
+                        <w:rFonts w:ascii="Cambria Math" w:eastAsiaTheme="minorEastAsia" w:hAnsi="Cambria Math" w:cs="Times New Roman"/>
+                        <w:i/>
+                        <w:sz w:val="24"/>
+                        <w:szCs w:val="24"/>
+                      </w:rPr>
+                    </m:ctrlPr>
+                  </m:sSubPr>
+                  <m:e>
+                    <m:r>
+                      <w:rPr>
+                        <w:rFonts w:ascii="Cambria Math" w:eastAsiaTheme="minorEastAsia" w:hAnsi="Cambria Math" w:cs="Times New Roman"/>
+                        <w:sz w:val="24"/>
+                        <w:szCs w:val="24"/>
+                      </w:rPr>
+                      <m:t>k</m:t>
+                    </m:r>
+                  </m:e>
+                  <m:sub>
+                    <m:r>
+                      <w:rPr>
+                        <w:rFonts w:ascii="Cambria Math" w:eastAsiaTheme="minorEastAsia" w:hAnsi="Cambria Math" w:cs="Times New Roman"/>
+                        <w:sz w:val="24"/>
+                        <w:szCs w:val="24"/>
+                      </w:rPr>
+                      <m:t>2</m:t>
+                    </m:r>
+                  </m:sub>
+                </m:sSub>
+              </m:oMath>
+            </m:oMathPara>
+          </w:p>
+          <w:p>
+            <w:pPr>
+              <w:rPr>
+                <w:rFonts w:ascii="Times New Roman" w:eastAsiaTheme="minorEastAsia" w:hAnsi="Times New Roman" w:cs="Times New Roman"/>
+                <w:sz w:val="24"/>
+                <w:szCs w:val="24"/>
+              </w:rPr>
+            </w:pPr>
+          </w:p>
+        </w:tc>
+      </w:tr>
+      <w:tr>
+        <w:tc>
+          <w:tcPr>
+            <w:tcW w:w="4675" w:type="dxa"/>
+          </w:tcPr>
+          <w:p>
+            <w:pPr>
+              <w:rPr>
+                <w:rFonts w:ascii="Times New Roman" w:eastAsiaTheme="minorEastAsia" w:hAnsi="Times New Roman" w:cs="Times New Roman"/>
+                <w:sz w:val="24"/>
+                <w:szCs w:val="24"/>
+              </w:rPr>
+            </w:pPr>
+            <m:oMathPara>
+              <m:oMathParaPr>
+                <m:jc m:val="left"/>
+              </m:oMathParaPr>
+              <m:oMath>
+                <m:sSub>
+                  <m:sSubPr>
+                    <m:ctrlPr>
+                      <w:rPr>
+                        <w:rFonts w:ascii="Cambria Math" w:eastAsiaTheme="minorEastAsia" w:hAnsi="Cambria Math" w:cs="Times New Roman"/>
+                        <w:i/>
+                        <w:sz w:val="24"/>
+                        <w:szCs w:val="24"/>
+                      </w:rPr>
+                    </m:ctrlPr>
+                  </m:sSubPr>
+                  <m:e>
+                    <m:sSub>
+                      <m:sSubPr>
+                        <m:ctrlPr>
+                          <w:rPr>
+                            <w:rFonts w:ascii="Cambria Math" w:eastAsiaTheme="minorEastAsia" w:hAnsi="Cambria Math" w:cs="Times New Roman"/>
+                            <w:i/>
+                            <w:sz w:val="24"/>
+                            <w:szCs w:val="24"/>
+                          </w:rPr>
+                        </m:ctrlPr>
+                      </m:sSubPr>
+                      <m:e>
+                        <m:r>
+                          <w:rPr>
+                            <w:rFonts w:ascii="Cambria Math" w:eastAsiaTheme="minorEastAsia" w:hAnsi="Cambria Math" w:cs="Times New Roman"/>
+                            <w:sz w:val="24"/>
+                            <w:szCs w:val="24"/>
+                          </w:rPr>
+                          <m:t>a</m:t>
+                        </m:r>
+                      </m:e>
+                      <m:sub>
+                        <m:r>
+                          <w:rPr>
+                            <w:rFonts w:ascii="Cambria Math" w:eastAsiaTheme="minorEastAsia" w:hAnsi="Cambria Math" w:cs="Times New Roman"/>
+                            <w:sz w:val="24"/>
+                            <w:szCs w:val="24"/>
+                          </w:rPr>
+                          <m:t>2</m:t>
+                        </m:r>
+                      </m:sub>
+                    </m:sSub>
+                    <m:r>
+                      <w:rPr>
+                        <w:rFonts w:ascii="Cambria Math" w:eastAsiaTheme="minorEastAsia" w:hAnsi="Cambria Math" w:cs="Times New Roman"/>
+                        <w:sz w:val="24"/>
+                        <w:szCs w:val="24"/>
+                      </w:rPr>
+                      <m:t>=k</m:t>
+                    </m:r>
+                  </m:e>
+                  <m:sub>
+                    <m:r>
+                      <w:rPr>
+                        <w:rFonts w:ascii="Cambria Math" w:eastAsiaTheme="minorEastAsia" w:hAnsi="Cambria Math" w:cs="Times New Roman"/>
+                        <w:sz w:val="24"/>
+                        <w:szCs w:val="24"/>
+                      </w:rPr>
+                      <m:t>2</m:t>
+                    </m:r>
+                  </m:sub>
+                </m:sSub>
+              </m:oMath>
+            </m:oMathPara>
+          </w:p>
+        </w:tc>
+        <w:tc>
+          <w:tcPr>
+            <w:tcW w:w="4675" w:type="dxa"/>
+          </w:tcPr>
+          <w:p>
+            <w:pPr>
+              <w:rPr>
+                <w:rFonts w:ascii="Times New Roman" w:eastAsiaTheme="minorEastAsia" w:hAnsi="Times New Roman" w:cs="Times New Roman"/>
+                <w:sz w:val="24"/>
+                <w:szCs w:val="24"/>
+              </w:rPr>
+            </w:pPr>
+            <m:oMathPara>
+              <m:oMathParaPr>
+                <m:jc m:val="left"/>
+              </m:oMathParaPr>
+              <m:oMath>
+                <m:sSub>
+                  <m:sSubPr>
+                    <m:ctrlPr>
+                      <w:rPr>
+                        <w:rFonts w:ascii="Cambria Math" w:eastAsiaTheme="minorEastAsia" w:hAnsi="Cambria Math" w:cs="Times New Roman"/>
+                        <w:i/>
+                        <w:sz w:val="24"/>
+                        <w:szCs w:val="24"/>
+                      </w:rPr>
+                    </m:ctrlPr>
+                  </m:sSubPr>
+                  <m:e>
+                    <m:r>
+                      <w:rPr>
+                        <w:rFonts w:ascii="Cambria Math" w:eastAsiaTheme="minorEastAsia" w:hAnsi="Cambria Math" w:cs="Times New Roman"/>
+                        <w:sz w:val="24"/>
+                        <w:szCs w:val="24"/>
+                      </w:rPr>
+                      <m:t>b</m:t>
+                    </m:r>
+                  </m:e>
+                  <m:sub>
+                    <m:r>
+                      <w:rPr>
+                        <w:rFonts w:ascii="Cambria Math" w:eastAsiaTheme="minorEastAsia" w:hAnsi="Cambria Math" w:cs="Times New Roman"/>
+                        <w:sz w:val="24"/>
+                        <w:szCs w:val="24"/>
+                      </w:rPr>
+                      <m:t>2</m:t>
+                    </m:r>
+                  </m:sub>
+                </m:sSub>
+                <m:r>
+                  <w:rPr>
+                    <w:rFonts w:ascii="Cambria Math" w:eastAsiaTheme="minorEastAsia" w:hAnsi="Cambria Math" w:cs="Times New Roman"/>
+                    <w:sz w:val="24"/>
+                    <w:szCs w:val="24"/>
+                  </w:rPr>
+                  <m:t>=</m:t>
+                </m:r>
+                <m:sSub>
+                  <m:sSubPr>
+                    <m:ctrlPr>
+                      <w:rPr>
+                        <w:rFonts w:ascii="Cambria Math" w:eastAsiaTheme="minorEastAsia" w:hAnsi="Cambria Math" w:cs="Times New Roman"/>
+                        <w:i/>
+                        <w:sz w:val="24"/>
+                        <w:szCs w:val="24"/>
+                      </w:rPr>
+                    </m:ctrlPr>
+                  </m:sSubPr>
+                  <m:e>
+                    <m:r>
+                      <w:rPr>
+                        <w:rFonts w:ascii="Cambria Math" w:eastAsiaTheme="minorEastAsia" w:hAnsi="Cambria Math" w:cs="Times New Roman"/>
+                        <w:sz w:val="24"/>
+                        <w:szCs w:val="24"/>
+                      </w:rPr>
+                      <m:t>c</m:t>
+                    </m:r>
+                  </m:e>
+                  <m:sub>
+                    <m:r>
+                      <w:rPr>
+                        <w:rFonts w:ascii="Cambria Math" w:eastAsiaTheme="minorEastAsia" w:hAnsi="Cambria Math" w:cs="Times New Roman"/>
+                        <w:sz w:val="24"/>
+                        <w:szCs w:val="24"/>
+                      </w:rPr>
+                      <m:t>0</m:t>
+                    </m:r>
+                  </m:sub>
+                </m:sSub>
+              </m:oMath>
+            </m:oMathPara>
+          </w:p>
+          <w:p>
+            <w:pPr>
+              <w:rPr>
+                <w:rFonts w:ascii="Times New Roman" w:eastAsiaTheme="minorEastAsia" w:hAnsi="Times New Roman" w:cs="Times New Roman"/>
+                <w:sz w:val="24"/>
+                <w:szCs w:val="24"/>
+              </w:rPr>
+            </w:pPr>
+          </w:p>
+        </w:tc>
+      </w:tr>
+    </w:tbl>
+    <w:p>
+      <w:pPr>
+        <w:spacing w:after="0" w:line="240" w:lineRule="auto"/>
+        <w:rPr>
+          <w:rFonts w:ascii="Times New Roman" w:eastAsiaTheme="minorEastAsia" w:hAnsi="Times New Roman" w:cs="Times New Roman"/>
+          <w:sz w:val="24"/>
+          <w:szCs w:val="24"/>
+        </w:rPr>
+      </w:pPr>
+      <w:r>
+        <w:rPr>
+          <w:rFonts w:ascii="Times New Roman" w:eastAsiaTheme="minorEastAsia" w:hAnsi="Times New Roman" w:cs="Times New Roman"/>
+          <w:sz w:val="24"/>
+          <w:szCs w:val="24"/>
+        </w:rPr>
+        <w:t>To validate that this a successful mapping between coefficients, we only need to compare the FUN module output to that of this new SFG. By the power of time travel within this report, we can verify that these functions are valid using the SFG module developed in Part 11</w:t>
+      </w:r>
+      <w:r>
+        <w:rPr>
+          <w:rFonts w:ascii="Times New Roman" w:eastAsiaTheme="minorEastAsia" w:hAnsi="Times New Roman" w:cs="Times New Roman"/>
+          <w:sz w:val="24"/>
+          <w:szCs w:val="24"/>
+        </w:rPr>
+        <w:t>:</w:t>
+      </w:r>
+    </w:p>
+    <w:p>
+      <w:pPr>
+        <w:spacing w:after="0" w:line="240" w:lineRule="auto"/>
+        <w:rPr>
+          <w:rFonts w:ascii="Times New Roman" w:eastAsiaTheme="minorEastAsia" w:hAnsi="Times New Roman" w:cs="Times New Roman"/>
+          <w:sz w:val="24"/>
+          <w:szCs w:val="24"/>
+        </w:rPr>
+      </w:pPr>
+    </w:p>
+    <w:p>
+      <w:pPr>
+        <w:spacing w:after="0" w:line="240" w:lineRule="auto"/>
+        <w:rPr>
+          <w:rFonts w:ascii="Courier New" w:eastAsiaTheme="minorEastAsia" w:hAnsi="Courier New" w:cs="Courier New"/>
+        </w:rPr>
+      </w:pPr>
+      <w:r>
+        <w:rPr>
+          <w:rFonts w:ascii="Courier New" w:eastAsiaTheme="minorEastAsia" w:hAnsi="Courier New" w:cs="Courier New"/>
+        </w:rPr>
+        <w:t>&gt;&gt; max(abs(y_fun-y_p2sfg))</w:t>
+      </w:r>
+    </w:p>
+    <w:p>
+      <w:pPr>
+        <w:spacing w:after="0" w:line="240" w:lineRule="auto"/>
+        <w:rPr>
+          <w:rFonts w:ascii="Courier New" w:eastAsiaTheme="minorEastAsia" w:hAnsi="Courier New" w:cs="Courier New"/>
+        </w:rPr>
+      </w:pPr>
+    </w:p>
+    <w:p>
+      <w:pPr>
+        <w:spacing w:after="0" w:line="240" w:lineRule="auto"/>
+        <w:rPr>
+          <w:rFonts w:ascii="Courier New" w:eastAsiaTheme="minorEastAsia" w:hAnsi="Courier New" w:cs="Courier New"/>
+        </w:rPr>
+      </w:pPr>
+      <w:r>
+        <w:rPr>
+          <w:rFonts w:ascii="Courier New" w:eastAsiaTheme="minorEastAsia" w:hAnsi="Courier New" w:cs="Courier New"/>
+        </w:rPr>
+        <w:t>ans =</w:t>
+      </w:r>
+    </w:p>
+    <w:p>
+      <w:pPr>
+        <w:spacing w:after="0" w:line="240" w:lineRule="auto"/>
+        <w:rPr>
+          <w:rFonts w:ascii="Courier New" w:eastAsiaTheme="minorEastAsia" w:hAnsi="Courier New" w:cs="Courier New"/>
+        </w:rPr>
+      </w:pPr>
+    </w:p>
+    <w:p>
+      <w:pPr>
+        <w:spacing w:after="0" w:line="240" w:lineRule="auto"/>
+        <w:rPr>
+          <w:rFonts w:ascii="Courier New" w:eastAsiaTheme="minorEastAsia" w:hAnsi="Courier New" w:cs="Courier New"/>
+        </w:rPr>
+      </w:pPr>
+      <w:r>
+        <w:rPr>
+          <w:rFonts w:ascii="Courier New" w:eastAsiaTheme="minorEastAsia" w:hAnsi="Courier New" w:cs="Courier New"/>
+        </w:rPr>
+        <w:t xml:space="preserve">   7.9797e-17</w:t>
+      </w:r>
+    </w:p>
+    <w:p>
+      <w:pPr>
+        <w:spacing w:after="0" w:line="240" w:lineRule="auto"/>
+        <w:rPr>
+          <w:rFonts w:ascii="Courier New" w:eastAsiaTheme="minorEastAsia" w:hAnsi="Courier New" w:cs="Courier New"/>
+        </w:rPr>
+      </w:pPr>
+    </w:p>
+    <w:p>
+      <w:pPr>
+        <w:spacing w:after="0" w:line="240" w:lineRule="auto"/>
+        <w:rPr>
+          <w:rFonts w:ascii="Times New Roman" w:eastAsiaTheme="minorEastAsia" w:hAnsi="Times New Roman" w:cs="Times New Roman"/>
+          <w:sz w:val="24"/>
+          <w:szCs w:val="24"/>
+        </w:rPr>
+      </w:pPr>
+      <w:r>
+        <w:rPr>
+          <w:rFonts w:ascii="Times New Roman" w:eastAsiaTheme="minorEastAsia" w:hAnsi="Times New Roman" w:cs="Times New Roman"/>
+          <w:sz w:val="24"/>
+          <w:szCs w:val="24"/>
+        </w:rPr>
+        <w:t>This error value is appropriately small.</w:t>
+      </w:r>
+    </w:p>
+    <w:p>
+      <w:pPr>
+        <w:spacing w:after="0" w:line="240" w:lineRule="auto"/>
+        <w:rPr>
+          <w:rFonts w:ascii="Times New Roman" w:eastAsiaTheme="minorEastAsia" w:hAnsi="Times New Roman" w:cs="Times New Roman"/>
+          <w:sz w:val="24"/>
+          <w:szCs w:val="24"/>
+        </w:rPr>
+      </w:pPr>
+    </w:p>
+    <w:p>
+      <w:pPr>
+        <w:spacing w:after="0" w:line="240" w:lineRule="auto"/>
+        <w:rPr>
+          <w:rFonts w:ascii="Times New Roman" w:eastAsiaTheme="minorEastAsia" w:hAnsi="Times New Roman" w:cs="Times New Roman"/>
+          <w:b/>
+          <w:sz w:val="24"/>
+          <w:szCs w:val="24"/>
+        </w:rPr>
+      </w:pPr>
+      <w:r>
+        <w:rPr>
+          <w:rFonts w:ascii="Times New Roman" w:eastAsiaTheme="minorEastAsia" w:hAnsi="Times New Roman" w:cs="Times New Roman"/>
+          <w:b/>
+          <w:sz w:val="24"/>
+          <w:szCs w:val="24"/>
+        </w:rPr>
+        <w:t>Part 9</w:t>
+      </w:r>
+    </w:p>
+    <w:p>
+      <w:pPr>
+        <w:spacing w:after="0" w:line="240" w:lineRule="auto"/>
+        <w:rPr>
+          <w:rFonts w:ascii="Times New Roman" w:eastAsiaTheme="minorEastAsia" w:hAnsi="Times New Roman" w:cs="Times New Roman"/>
+          <w:b/>
+          <w:sz w:val="24"/>
+          <w:szCs w:val="24"/>
+        </w:rPr>
+      </w:pPr>
+    </w:p>
+    <w:p>
+      <w:pPr>
+        <w:spacing w:after="0" w:line="240" w:lineRule="auto"/>
+        <w:rPr>
+          <w:rFonts w:ascii="Times New Roman" w:eastAsiaTheme="minorEastAsia" w:hAnsi="Times New Roman" w:cs="Times New Roman"/>
+          <w:sz w:val="24"/>
+          <w:szCs w:val="24"/>
+        </w:rPr>
+      </w:pPr>
+      <w:r>
+        <w:rPr>
+          <w:rFonts w:ascii="Times New Roman" w:eastAsiaTheme="minorEastAsia" w:hAnsi="Times New Roman" w:cs="Times New Roman"/>
+          <w:sz w:val="24"/>
+          <w:szCs w:val="24"/>
+        </w:rPr>
+        <w:t xml:space="preserve">Using similar techniques as in Part 8, (see </w:t>
+      </w:r>
+      <w:r>
+        <w:rPr>
+          <w:rFonts w:ascii="Courier New" w:eastAsiaTheme="minorEastAsia" w:hAnsi="Courier New" w:cs="Courier New"/>
+        </w:rPr>
+        <w:t>p9.m</w:t>
+      </w:r>
+      <w:r>
+        <w:rPr>
+          <w:rFonts w:ascii="Times New Roman" w:eastAsiaTheme="minorEastAsia" w:hAnsi="Times New Roman" w:cs="Times New Roman"/>
+          <w:sz w:val="24"/>
+          <w:szCs w:val="24"/>
+        </w:rPr>
+        <w:t xml:space="preserve">) we can express the </w:t>
+      </w:r>
+      <m:oMath>
+        <m:r>
+          <w:rPr>
+            <w:rFonts w:ascii="Cambria Math" w:eastAsiaTheme="minorEastAsia" w:hAnsi="Cambria Math" w:cs="Times New Roman"/>
+            <w:sz w:val="24"/>
+            <w:szCs w:val="24"/>
+          </w:rPr>
+          <m:t>c</m:t>
+        </m:r>
+      </m:oMath>
+      <w:r>
+        <w:rPr>
+          <w:rFonts w:ascii="Times New Roman" w:eastAsiaTheme="minorEastAsia" w:hAnsi="Times New Roman" w:cs="Times New Roman"/>
+          <w:sz w:val="24"/>
+          <w:szCs w:val="24"/>
+        </w:rPr>
+        <w:t xml:space="preserve"> and</w:t>
+      </w:r>
+      <w:r>
+        <w:rPr>
+          <w:rFonts w:ascii="Times New Roman" w:eastAsiaTheme="minorEastAsia" w:hAnsi="Times New Roman" w:cs="Times New Roman"/>
+          <w:sz w:val="24"/>
+          <w:szCs w:val="24"/>
+        </w:rPr>
+        <w:t xml:space="preserve"> </w:t>
+      </w:r>
+      <m:oMath>
+        <m:r>
+          <w:rPr>
+            <w:rFonts w:ascii="Cambria Math" w:eastAsiaTheme="minorEastAsia" w:hAnsi="Cambria Math" w:cs="Times New Roman"/>
+            <w:sz w:val="24"/>
+            <w:szCs w:val="24"/>
+          </w:rPr>
+          <m:t>k</m:t>
+        </m:r>
+      </m:oMath>
+      <w:r>
+        <w:rPr>
+          <w:rFonts w:ascii="Times New Roman" w:eastAsiaTheme="minorEastAsia" w:hAnsi="Times New Roman" w:cs="Times New Roman"/>
+          <w:sz w:val="24"/>
+          <w:szCs w:val="24"/>
+        </w:rPr>
+        <w:t xml:space="preserve"> coefficients in terms of the </w:t>
+      </w:r>
+      <m:oMath>
+        <m:r>
+          <w:rPr>
+            <w:rFonts w:ascii="Cambria Math" w:eastAsiaTheme="minorEastAsia" w:hAnsi="Cambria Math" w:cs="Times New Roman"/>
+            <w:sz w:val="24"/>
+            <w:szCs w:val="24"/>
+          </w:rPr>
+          <m:t>a</m:t>
+        </m:r>
+      </m:oMath>
+      <w:r>
+        <w:rPr>
+          <w:rFonts w:ascii="Times New Roman" w:eastAsiaTheme="minorEastAsia" w:hAnsi="Times New Roman" w:cs="Times New Roman"/>
+          <w:sz w:val="24"/>
+          <w:szCs w:val="24"/>
+        </w:rPr>
+        <w:t xml:space="preserve"> and </w:t>
+      </w:r>
+      <m:oMath>
+        <m:r>
+          <w:rPr>
+            <w:rFonts w:ascii="Cambria Math" w:eastAsiaTheme="minorEastAsia" w:hAnsi="Cambria Math" w:cs="Times New Roman"/>
+            <w:sz w:val="24"/>
+            <w:szCs w:val="24"/>
+          </w:rPr>
+          <m:t>b</m:t>
+        </m:r>
+      </m:oMath>
+      <w:r>
+        <w:rPr>
+          <w:rFonts w:ascii="Times New Roman" w:eastAsiaTheme="minorEastAsia" w:hAnsi="Times New Roman" w:cs="Times New Roman"/>
+          <w:sz w:val="24"/>
+          <w:szCs w:val="24"/>
+        </w:rPr>
+        <w:t xml:space="preserve"> coefficents. The results are shown below.</w:t>
+      </w:r>
+    </w:p>
+    <w:p>
+      <w:pPr>
+        <w:spacing w:after="0" w:line="240" w:lineRule="auto"/>
+        <w:rPr>
+          <w:rFonts w:ascii="Times New Roman" w:eastAsiaTheme="minorEastAsia" w:hAnsi="Times New Roman" w:cs="Times New Roman"/>
+          <w:b/>
+          <w:sz w:val="24"/>
+          <w:szCs w:val="24"/>
+        </w:rPr>
+      </w:pPr>
+    </w:p>
+    <w:tbl>
+      <w:tblPr>
+        <w:tblStyle w:val="TableGrid"/>
+        <w:tblW w:w="9445" w:type="dxa"/>
+        <w:tblBorders>
+          <w:top w:val="none" w:sz="0" w:space="0" w:color="auto"/>
+          <w:left w:val="none" w:sz="0" w:space="0" w:color="auto"/>
+          <w:bottom w:val="none" w:sz="0" w:space="0" w:color="auto"/>
+          <w:right w:val="none" w:sz="0" w:space="0" w:color="auto"/>
+          <w:insideH w:val="none" w:sz="0" w:space="0" w:color="auto"/>
+          <w:insideV w:val="none" w:sz="0" w:space="0" w:color="auto"/>
+        </w:tblBorders>
+        <w:tblLook w:val="04A0" w:firstRow="1" w:lastRow="0" w:firstColumn="1" w:lastColumn="0" w:noHBand="0" w:noVBand="1"/>
+      </w:tblPr>
+      <w:tblGrid>
+        <w:gridCol w:w="9445"/>
+      </w:tblGrid>
+      <w:tr>
+        <w:tc>
+          <w:tcPr>
+            <w:tcW w:w="9445" w:type="dxa"/>
+          </w:tcPr>
+          <w:p>
+            <w:pPr>
+              <w:rPr>
+                <w:rFonts w:ascii="Times New Roman" w:eastAsiaTheme="minorEastAsia" w:hAnsi="Times New Roman" w:cs="Times New Roman"/>
+                <w:sz w:val="24"/>
+                <w:szCs w:val="24"/>
+              </w:rPr>
+            </w:pPr>
+            <m:oMathPara>
+              <m:oMathParaPr>
+                <m:jc m:val="left"/>
+              </m:oMathParaPr>
+              <m:oMath>
+                <m:sSub>
+                  <m:sSubPr>
+                    <m:ctrlPr>
+                      <w:rPr>
+                        <w:rFonts w:ascii="Cambria Math" w:eastAsiaTheme="minorEastAsia" w:hAnsi="Cambria Math" w:cs="Times New Roman"/>
+                        <w:i/>
+                        <w:sz w:val="24"/>
+                        <w:szCs w:val="24"/>
+                      </w:rPr>
+                    </m:ctrlPr>
+                  </m:sSubPr>
+                  <m:e>
+                    <m:r>
+                      <w:rPr>
+                        <w:rFonts w:ascii="Cambria Math" w:eastAsiaTheme="minorEastAsia" w:hAnsi="Cambria Math" w:cs="Times New Roman"/>
+                        <w:sz w:val="24"/>
+                        <w:szCs w:val="24"/>
+                      </w:rPr>
+                      <m:t>c</m:t>
+                    </m:r>
+                  </m:e>
+                  <m:sub>
+                    <m:r>
+                      <w:rPr>
+                        <w:rFonts w:ascii="Cambria Math" w:eastAsiaTheme="minorEastAsia" w:hAnsi="Cambria Math" w:cs="Times New Roman"/>
+                        <w:sz w:val="24"/>
+                        <w:szCs w:val="24"/>
+                      </w:rPr>
+                      <m:t>0</m:t>
+                    </m:r>
+                  </m:sub>
+                </m:sSub>
+                <m:r>
+                  <w:rPr>
+                    <w:rFonts w:ascii="Cambria Math" w:eastAsiaTheme="minorEastAsia" w:hAnsi="Cambria Math" w:cs="Times New Roman"/>
+                    <w:sz w:val="24"/>
+                    <w:szCs w:val="24"/>
+                  </w:rPr>
+                  <m:t>=</m:t>
+                </m:r>
+                <m:sSub>
+                  <m:sSubPr>
+                    <m:ctrlPr>
+                      <w:rPr>
+                        <w:rFonts w:ascii="Cambria Math" w:eastAsiaTheme="minorEastAsia" w:hAnsi="Cambria Math" w:cs="Times New Roman"/>
+                        <w:i/>
+                        <w:sz w:val="24"/>
+                        <w:szCs w:val="24"/>
+                      </w:rPr>
+                    </m:ctrlPr>
+                  </m:sSubPr>
+                  <m:e>
+                    <m:r>
+                      <w:rPr>
+                        <w:rFonts w:ascii="Cambria Math" w:eastAsiaTheme="minorEastAsia" w:hAnsi="Cambria Math" w:cs="Times New Roman"/>
+                        <w:sz w:val="24"/>
+                        <w:szCs w:val="24"/>
+                      </w:rPr>
+                      <m:t>b</m:t>
+                    </m:r>
+                  </m:e>
+                  <m:sub>
+                    <m:r>
+                      <w:rPr>
+                        <w:rFonts w:ascii="Cambria Math" w:eastAsiaTheme="minorEastAsia" w:hAnsi="Cambria Math" w:cs="Times New Roman"/>
+                        <w:sz w:val="24"/>
+                        <w:szCs w:val="24"/>
+                      </w:rPr>
+                      <m:t>2</m:t>
+                    </m:r>
+                  </m:sub>
+                </m:sSub>
+              </m:oMath>
+            </m:oMathPara>
+          </w:p>
+          <w:p>
+            <w:pPr>
+              <w:rPr>
+                <w:rFonts w:ascii="Times New Roman" w:eastAsiaTheme="minorEastAsia" w:hAnsi="Times New Roman" w:cs="Times New Roman"/>
+                <w:sz w:val="24"/>
+                <w:szCs w:val="24"/>
+              </w:rPr>
+            </w:pPr>
+          </w:p>
+        </w:tc>
+      </w:tr>
+      <w:tr>
+        <w:tc>
+          <w:tcPr>
+            <w:tcW w:w="9445" w:type="dxa"/>
+          </w:tcPr>
+          <w:p>
+            <w:pPr>
+              <w:rPr>
+                <w:rFonts w:ascii="Times New Roman" w:eastAsiaTheme="minorEastAsia" w:hAnsi="Times New Roman" w:cs="Times New Roman"/>
+                <w:sz w:val="24"/>
+                <w:szCs w:val="24"/>
+              </w:rPr>
+            </w:pPr>
+            <m:oMathPara>
+              <m:oMathParaPr>
+                <m:jc m:val="left"/>
+              </m:oMathParaPr>
+              <m:oMath>
+                <m:sSub>
+                  <m:sSubPr>
+                    <m:ctrlPr>
+                      <w:rPr>
+                        <w:rFonts w:ascii="Cambria Math" w:eastAsiaTheme="minorEastAsia" w:hAnsi="Cambria Math" w:cs="Times New Roman"/>
+                        <w:i/>
+                        <w:sz w:val="24"/>
+                        <w:szCs w:val="24"/>
+                      </w:rPr>
+                    </m:ctrlPr>
+                  </m:sSubPr>
+                  <m:e>
+                    <m:r>
+                      <w:rPr>
+                        <w:rFonts w:ascii="Cambria Math" w:eastAsiaTheme="minorEastAsia" w:hAnsi="Cambria Math" w:cs="Times New Roman"/>
+                        <w:sz w:val="24"/>
+                        <w:szCs w:val="24"/>
+                      </w:rPr>
+                      <m:t>c</m:t>
+                    </m:r>
+                  </m:e>
+                  <m:sub>
+                    <m:r>
+                      <w:rPr>
+                        <w:rFonts w:ascii="Cambria Math" w:eastAsiaTheme="minorEastAsia" w:hAnsi="Cambria Math" w:cs="Times New Roman"/>
+                        <w:sz w:val="24"/>
+                        <w:szCs w:val="24"/>
+                      </w:rPr>
+                      <m:t>1</m:t>
+                    </m:r>
+                  </m:sub>
+                </m:sSub>
+                <m:r>
+                  <w:rPr>
+                    <w:rFonts w:ascii="Cambria Math" w:eastAsiaTheme="minorEastAsia" w:hAnsi="Cambria Math" w:cs="Times New Roman"/>
+                    <w:sz w:val="24"/>
+                    <w:szCs w:val="24"/>
+                  </w:rPr>
+                  <m:t>=</m:t>
+                </m:r>
+                <m:f>
+                  <m:fPr>
+                    <m:ctrlPr>
+                      <w:rPr>
+                        <w:rFonts w:ascii="Cambria Math" w:eastAsiaTheme="minorEastAsia" w:hAnsi="Cambria Math" w:cs="Times New Roman"/>
+                        <w:i/>
+                        <w:sz w:val="24"/>
+                        <w:szCs w:val="24"/>
+                      </w:rPr>
+                    </m:ctrlPr>
+                  </m:fPr>
+                  <m:num>
+                    <m:sSub>
+                      <m:sSubPr>
+                        <m:ctrlPr>
+                          <w:rPr>
+                            <w:rFonts w:ascii="Cambria Math" w:eastAsiaTheme="minorEastAsia" w:hAnsi="Cambria Math" w:cs="Times New Roman"/>
+                            <w:i/>
+                            <w:sz w:val="24"/>
+                            <w:szCs w:val="24"/>
+                          </w:rPr>
+                        </m:ctrlPr>
+                      </m:sSubPr>
+                      <m:e>
+                        <m:r>
+                          <w:rPr>
+                            <w:rFonts w:ascii="Cambria Math" w:eastAsiaTheme="minorEastAsia" w:hAnsi="Cambria Math" w:cs="Times New Roman"/>
+                            <w:sz w:val="24"/>
+                            <w:szCs w:val="24"/>
+                          </w:rPr>
+                          <m:t>b</m:t>
+                        </m:r>
+                      </m:e>
+                      <m:sub>
+                        <m:r>
+                          <w:rPr>
+                            <w:rFonts w:ascii="Cambria Math" w:eastAsiaTheme="minorEastAsia" w:hAnsi="Cambria Math" w:cs="Times New Roman"/>
+                            <w:sz w:val="24"/>
+                            <w:szCs w:val="24"/>
+                          </w:rPr>
+                          <m:t>1</m:t>
+                        </m:r>
+                      </m:sub>
+                    </m:sSub>
+                    <m:r>
+                      <w:rPr>
+                        <w:rFonts w:ascii="Cambria Math" w:eastAsiaTheme="minorEastAsia" w:hAnsi="Cambria Math" w:cs="Times New Roman"/>
+                        <w:sz w:val="24"/>
+                        <w:szCs w:val="24"/>
+                      </w:rPr>
+                      <m:t>-</m:t>
+                    </m:r>
+                    <m:sSub>
+                      <m:sSubPr>
+                        <m:ctrlPr>
+                          <w:rPr>
+                            <w:rFonts w:ascii="Cambria Math" w:eastAsiaTheme="minorEastAsia" w:hAnsi="Cambria Math" w:cs="Times New Roman"/>
+                            <w:i/>
+                            <w:sz w:val="24"/>
+                            <w:szCs w:val="24"/>
+                          </w:rPr>
+                        </m:ctrlPr>
+                      </m:sSubPr>
+                      <m:e>
+                        <m:r>
+                          <w:rPr>
+                            <w:rFonts w:ascii="Cambria Math" w:eastAsiaTheme="minorEastAsia" w:hAnsi="Cambria Math" w:cs="Times New Roman"/>
+                            <w:sz w:val="24"/>
+                            <w:szCs w:val="24"/>
+                          </w:rPr>
+                          <m:t>a</m:t>
+                        </m:r>
+                      </m:e>
+                      <m:sub>
+                        <m:r>
+                          <w:rPr>
+                            <w:rFonts w:ascii="Cambria Math" w:eastAsiaTheme="minorEastAsia" w:hAnsi="Cambria Math" w:cs="Times New Roman"/>
+                            <w:sz w:val="24"/>
+                            <w:szCs w:val="24"/>
+                          </w:rPr>
+                          <m:t>1</m:t>
+                        </m:r>
+                      </m:sub>
+                    </m:sSub>
+                    <m:sSub>
+                      <m:sSubPr>
+                        <m:ctrlPr>
+                          <w:rPr>
+                            <w:rFonts w:ascii="Cambria Math" w:eastAsiaTheme="minorEastAsia" w:hAnsi="Cambria Math" w:cs="Times New Roman"/>
+                            <w:i/>
+                            <w:sz w:val="24"/>
+                            <w:szCs w:val="24"/>
+                          </w:rPr>
+                        </m:ctrlPr>
+                      </m:sSubPr>
+                      <m:e>
+                        <m:r>
+                          <w:rPr>
+                            <w:rFonts w:ascii="Cambria Math" w:eastAsiaTheme="minorEastAsia" w:hAnsi="Cambria Math" w:cs="Times New Roman"/>
+                            <w:sz w:val="24"/>
+                            <w:szCs w:val="24"/>
+                          </w:rPr>
+                          <m:t>b</m:t>
+                        </m:r>
+                      </m:e>
+                      <m:sub>
+                        <m:r>
+                          <w:rPr>
+                            <w:rFonts w:ascii="Cambria Math" w:eastAsiaTheme="minorEastAsia" w:hAnsi="Cambria Math" w:cs="Times New Roman"/>
+                            <w:sz w:val="24"/>
+                            <w:szCs w:val="24"/>
+                          </w:rPr>
+                          <m:t>2</m:t>
+                        </m:r>
+                      </m:sub>
+                    </m:sSub>
+                  </m:num>
+                  <m:den>
+                    <m:sSub>
+                      <m:sSubPr>
+                        <m:ctrlPr>
+                          <w:rPr>
+                            <w:rFonts w:ascii="Cambria Math" w:eastAsiaTheme="minorEastAsia" w:hAnsi="Cambria Math" w:cs="Times New Roman"/>
+                            <w:i/>
+                            <w:sz w:val="24"/>
+                            <w:szCs w:val="24"/>
+                          </w:rPr>
+                        </m:ctrlPr>
+                      </m:sSubPr>
+                      <m:e>
+                        <m:r>
+                          <w:rPr>
+                            <w:rFonts w:ascii="Cambria Math" w:eastAsiaTheme="minorEastAsia" w:hAnsi="Cambria Math" w:cs="Times New Roman"/>
+                            <w:sz w:val="24"/>
+                            <w:szCs w:val="24"/>
+                          </w:rPr>
+                          <m:t>a</m:t>
+                        </m:r>
+                      </m:e>
+                      <m:sub>
+                        <m:r>
+                          <w:rPr>
+                            <w:rFonts w:ascii="Cambria Math" w:eastAsiaTheme="minorEastAsia" w:hAnsi="Cambria Math" w:cs="Times New Roman"/>
+                            <w:sz w:val="24"/>
+                            <w:szCs w:val="24"/>
+                          </w:rPr>
+                          <m:t>2</m:t>
+                        </m:r>
+                      </m:sub>
+                    </m:sSub>
+                    <m:r>
+                      <w:rPr>
+                        <w:rFonts w:ascii="Cambria Math" w:eastAsiaTheme="minorEastAsia" w:hAnsi="Cambria Math" w:cs="Times New Roman"/>
+                        <w:sz w:val="24"/>
+                        <w:szCs w:val="24"/>
+                      </w:rPr>
+                      <m:t>+1</m:t>
+                    </m:r>
+                  </m:den>
+                </m:f>
+              </m:oMath>
+            </m:oMathPara>
+          </w:p>
+          <w:p>
+            <w:pPr>
+              <w:rPr>
+                <w:rFonts w:ascii="Times New Roman" w:eastAsiaTheme="minorEastAsia" w:hAnsi="Times New Roman" w:cs="Times New Roman"/>
+                <w:b/>
+                <w:sz w:val="24"/>
+                <w:szCs w:val="24"/>
+              </w:rPr>
+            </w:pPr>
+          </w:p>
+        </w:tc>
+      </w:tr>
+      <w:tr>
+        <w:tc>
+          <w:tcPr>
+            <w:tcW w:w="9445" w:type="dxa"/>
+          </w:tcPr>
+          <w:p>
+            <w:pPr>
+              <w:rPr>
+                <w:rFonts w:ascii="Times New Roman" w:eastAsiaTheme="minorEastAsia" w:hAnsi="Times New Roman" w:cs="Times New Roman"/>
+                <w:sz w:val="24"/>
+                <w:szCs w:val="24"/>
+              </w:rPr>
+            </w:pPr>
+            <m:oMathPara>
+              <m:oMathParaPr>
+                <m:jc m:val="left"/>
+              </m:oMathParaPr>
+              <m:oMath>
+                <m:sSub>
+                  <m:sSubPr>
+                    <m:ctrlPr>
+                      <w:rPr>
+                        <w:rFonts w:ascii="Cambria Math" w:eastAsiaTheme="minorEastAsia" w:hAnsi="Cambria Math" w:cs="Times New Roman"/>
+                        <w:i/>
+                        <w:sz w:val="24"/>
+                        <w:szCs w:val="24"/>
+                      </w:rPr>
+                    </m:ctrlPr>
+                  </m:sSubPr>
+                  <m:e>
+                    <m:r>
+                      <w:rPr>
+                        <w:rFonts w:ascii="Cambria Math" w:eastAsiaTheme="minorEastAsia" w:hAnsi="Cambria Math" w:cs="Times New Roman"/>
+                        <w:sz w:val="24"/>
+                        <w:szCs w:val="24"/>
+                      </w:rPr>
+                      <m:t>c</m:t>
+                    </m:r>
+                  </m:e>
+                  <m:sub>
+                    <m:r>
+                      <w:rPr>
+                        <w:rFonts w:ascii="Cambria Math" w:eastAsiaTheme="minorEastAsia" w:hAnsi="Cambria Math" w:cs="Times New Roman"/>
+                        <w:sz w:val="24"/>
+                        <w:szCs w:val="24"/>
+                      </w:rPr>
+                      <m:t>2</m:t>
+                    </m:r>
+                  </m:sub>
+                </m:sSub>
+                <m:r>
+                  <w:rPr>
+                    <w:rFonts w:ascii="Cambria Math" w:eastAsiaTheme="minorEastAsia" w:hAnsi="Cambria Math" w:cs="Times New Roman"/>
+                    <w:sz w:val="24"/>
+                    <w:szCs w:val="24"/>
+                  </w:rPr>
+                  <m:t>=</m:t>
+                </m:r>
+                <m:f>
+                  <m:fPr>
+                    <m:ctrlPr>
+                      <w:rPr>
+                        <w:rFonts w:ascii="Cambria Math" w:eastAsiaTheme="minorEastAsia" w:hAnsi="Cambria Math" w:cs="Times New Roman"/>
+                        <w:i/>
+                        <w:sz w:val="24"/>
+                        <w:szCs w:val="24"/>
+                      </w:rPr>
+                    </m:ctrlPr>
+                  </m:fPr>
+                  <m:num>
+                    <m:sSub>
+                      <m:sSubPr>
+                        <m:ctrlPr>
+                          <w:rPr>
+                            <w:rFonts w:ascii="Cambria Math" w:eastAsiaTheme="minorEastAsia" w:hAnsi="Cambria Math" w:cs="Times New Roman"/>
+                            <w:i/>
+                            <w:sz w:val="24"/>
+                            <w:szCs w:val="24"/>
+                          </w:rPr>
+                        </m:ctrlPr>
+                      </m:sSubPr>
+                      <m:e>
+                        <m:r>
+                          <w:rPr>
+                            <w:rFonts w:ascii="Cambria Math" w:eastAsiaTheme="minorEastAsia" w:hAnsi="Cambria Math" w:cs="Times New Roman"/>
+                            <w:sz w:val="24"/>
+                            <w:szCs w:val="24"/>
+                          </w:rPr>
+                          <m:t>b</m:t>
+                        </m:r>
+                      </m:e>
+                      <m:sub>
+                        <m:r>
+                          <w:rPr>
+                            <w:rFonts w:ascii="Cambria Math" w:eastAsiaTheme="minorEastAsia" w:hAnsi="Cambria Math" w:cs="Times New Roman"/>
+                            <w:sz w:val="24"/>
+                            <w:szCs w:val="24"/>
+                          </w:rPr>
+                          <m:t>0</m:t>
+                        </m:r>
+                      </m:sub>
+                    </m:sSub>
+                    <m:r>
+                      <w:rPr>
+                        <w:rFonts w:ascii="Cambria Math" w:eastAsiaTheme="minorEastAsia" w:hAnsi="Cambria Math" w:cs="Times New Roman"/>
+                        <w:sz w:val="24"/>
+                        <w:szCs w:val="24"/>
+                      </w:rPr>
+                      <m:t>-</m:t>
+                    </m:r>
+                    <m:sSub>
+                      <m:sSubPr>
+                        <m:ctrlPr>
+                          <w:rPr>
+                            <w:rFonts w:ascii="Cambria Math" w:eastAsiaTheme="minorEastAsia" w:hAnsi="Cambria Math" w:cs="Times New Roman"/>
+                            <w:i/>
+                            <w:sz w:val="24"/>
+                            <w:szCs w:val="24"/>
+                          </w:rPr>
+                        </m:ctrlPr>
+                      </m:sSubPr>
+                      <m:e>
+                        <m:r>
+                          <w:rPr>
+                            <w:rFonts w:ascii="Cambria Math" w:eastAsiaTheme="minorEastAsia" w:hAnsi="Cambria Math" w:cs="Times New Roman"/>
+                            <w:sz w:val="24"/>
+                            <w:szCs w:val="24"/>
+                          </w:rPr>
+                          <m:t>a</m:t>
+                        </m:r>
+                      </m:e>
+                      <m:sub>
+                        <m:r>
+                          <w:rPr>
+                            <w:rFonts w:ascii="Cambria Math" w:eastAsiaTheme="minorEastAsia" w:hAnsi="Cambria Math" w:cs="Times New Roman"/>
+                            <w:sz w:val="24"/>
+                            <w:szCs w:val="24"/>
+                          </w:rPr>
+                          <m:t>1</m:t>
+                        </m:r>
+                      </m:sub>
+                    </m:sSub>
+                    <m:sSub>
+                      <m:sSubPr>
+                        <m:ctrlPr>
+                          <w:rPr>
+                            <w:rFonts w:ascii="Cambria Math" w:eastAsiaTheme="minorEastAsia" w:hAnsi="Cambria Math" w:cs="Times New Roman"/>
+                            <w:i/>
+                            <w:sz w:val="24"/>
+                            <w:szCs w:val="24"/>
+                          </w:rPr>
+                        </m:ctrlPr>
+                      </m:sSubPr>
+                      <m:e>
+                        <m:r>
+                          <w:rPr>
+                            <w:rFonts w:ascii="Cambria Math" w:eastAsiaTheme="minorEastAsia" w:hAnsi="Cambria Math" w:cs="Times New Roman"/>
+                            <w:sz w:val="24"/>
+                            <w:szCs w:val="24"/>
+                          </w:rPr>
+                          <m:t>b</m:t>
+                        </m:r>
+                      </m:e>
+                      <m:sub>
+                        <m:r>
+                          <w:rPr>
+                            <w:rFonts w:ascii="Cambria Math" w:eastAsiaTheme="minorEastAsia" w:hAnsi="Cambria Math" w:cs="Times New Roman"/>
+                            <w:sz w:val="24"/>
+                            <w:szCs w:val="24"/>
+                          </w:rPr>
+                          <m:t>1</m:t>
+                        </m:r>
+                      </m:sub>
+                    </m:sSub>
+                    <m:r>
+                      <w:rPr>
+                        <w:rFonts w:ascii="Cambria Math" w:eastAsiaTheme="minorEastAsia" w:hAnsi="Cambria Math" w:cs="Times New Roman"/>
+                        <w:sz w:val="24"/>
+                        <w:szCs w:val="24"/>
+                      </w:rPr>
+                      <m:t>+2</m:t>
+                    </m:r>
+                    <m:sSub>
+                      <m:sSubPr>
+                        <m:ctrlPr>
+                          <w:rPr>
+                            <w:rFonts w:ascii="Cambria Math" w:eastAsiaTheme="minorEastAsia" w:hAnsi="Cambria Math" w:cs="Times New Roman"/>
+                            <w:i/>
+                            <w:sz w:val="24"/>
+                            <w:szCs w:val="24"/>
+                          </w:rPr>
+                        </m:ctrlPr>
+                      </m:sSubPr>
+                      <m:e>
+                        <m:r>
+                          <w:rPr>
+                            <w:rFonts w:ascii="Cambria Math" w:eastAsiaTheme="minorEastAsia" w:hAnsi="Cambria Math" w:cs="Times New Roman"/>
+                            <w:sz w:val="24"/>
+                            <w:szCs w:val="24"/>
+                          </w:rPr>
+                          <m:t>a</m:t>
+                        </m:r>
+                      </m:e>
+                      <m:sub>
+                        <m:r>
+                          <w:rPr>
+                            <w:rFonts w:ascii="Cambria Math" w:eastAsiaTheme="minorEastAsia" w:hAnsi="Cambria Math" w:cs="Times New Roman"/>
+                            <w:sz w:val="24"/>
+                            <w:szCs w:val="24"/>
+                          </w:rPr>
+                          <m:t>2</m:t>
+                        </m:r>
+                      </m:sub>
+                    </m:sSub>
+                    <m:sSub>
+                      <m:sSubPr>
+                        <m:ctrlPr>
+                          <w:rPr>
+                            <w:rFonts w:ascii="Cambria Math" w:eastAsiaTheme="minorEastAsia" w:hAnsi="Cambria Math" w:cs="Times New Roman"/>
+                            <w:i/>
+                            <w:sz w:val="24"/>
+                            <w:szCs w:val="24"/>
+                          </w:rPr>
+                        </m:ctrlPr>
+                      </m:sSubPr>
+                      <m:e>
+                        <m:r>
+                          <w:rPr>
+                            <w:rFonts w:ascii="Cambria Math" w:eastAsiaTheme="minorEastAsia" w:hAnsi="Cambria Math" w:cs="Times New Roman"/>
+                            <w:sz w:val="24"/>
+                            <w:szCs w:val="24"/>
+                          </w:rPr>
+                          <m:t>b</m:t>
+                        </m:r>
+                      </m:e>
+                      <m:sub>
+                        <m:r>
+                          <w:rPr>
+                            <w:rFonts w:ascii="Cambria Math" w:eastAsiaTheme="minorEastAsia" w:hAnsi="Cambria Math" w:cs="Times New Roman"/>
+                            <w:sz w:val="24"/>
+                            <w:szCs w:val="24"/>
+                          </w:rPr>
+                          <m:t>0</m:t>
+                        </m:r>
+                      </m:sub>
+                    </m:sSub>
+                    <m:r>
+                      <w:rPr>
+                        <w:rFonts w:ascii="Cambria Math" w:eastAsiaTheme="minorEastAsia" w:hAnsi="Cambria Math" w:cs="Times New Roman"/>
+                        <w:sz w:val="24"/>
+                        <w:szCs w:val="24"/>
+                      </w:rPr>
+                      <m:t>-</m:t>
+                    </m:r>
+                    <m:sSub>
+                      <m:sSubPr>
+                        <m:ctrlPr>
+                          <w:rPr>
+                            <w:rFonts w:ascii="Cambria Math" w:eastAsiaTheme="minorEastAsia" w:hAnsi="Cambria Math" w:cs="Times New Roman"/>
+                            <w:i/>
+                            <w:sz w:val="24"/>
+                            <w:szCs w:val="24"/>
+                          </w:rPr>
+                        </m:ctrlPr>
+                      </m:sSubPr>
+                      <m:e>
+                        <m:r>
+                          <w:rPr>
+                            <w:rFonts w:ascii="Cambria Math" w:eastAsiaTheme="minorEastAsia" w:hAnsi="Cambria Math" w:cs="Times New Roman"/>
+                            <w:sz w:val="24"/>
+                            <w:szCs w:val="24"/>
+                          </w:rPr>
+                          <m:t>a</m:t>
+                        </m:r>
+                      </m:e>
+                      <m:sub>
+                        <m:r>
+                          <w:rPr>
+                            <w:rFonts w:ascii="Cambria Math" w:eastAsiaTheme="minorEastAsia" w:hAnsi="Cambria Math" w:cs="Times New Roman"/>
+                            <w:sz w:val="24"/>
+                            <w:szCs w:val="24"/>
+                          </w:rPr>
+                          <m:t>2</m:t>
+                        </m:r>
+                      </m:sub>
+                    </m:sSub>
+                    <m:sSub>
+                      <m:sSubPr>
+                        <m:ctrlPr>
+                          <w:rPr>
+                            <w:rFonts w:ascii="Cambria Math" w:eastAsiaTheme="minorEastAsia" w:hAnsi="Cambria Math" w:cs="Times New Roman"/>
+                            <w:i/>
+                            <w:sz w:val="24"/>
+                            <w:szCs w:val="24"/>
+                          </w:rPr>
+                        </m:ctrlPr>
+                      </m:sSubPr>
+                      <m:e>
+                        <m:r>
+                          <w:rPr>
+                            <w:rFonts w:ascii="Cambria Math" w:eastAsiaTheme="minorEastAsia" w:hAnsi="Cambria Math" w:cs="Times New Roman"/>
+                            <w:sz w:val="24"/>
+                            <w:szCs w:val="24"/>
+                          </w:rPr>
+                          <m:t>b</m:t>
+                        </m:r>
+                      </m:e>
+                      <m:sub>
+                        <m:r>
+                          <w:rPr>
+                            <w:rFonts w:ascii="Cambria Math" w:eastAsiaTheme="minorEastAsia" w:hAnsi="Cambria Math" w:cs="Times New Roman"/>
+                            <w:sz w:val="24"/>
+                            <w:szCs w:val="24"/>
+                          </w:rPr>
+                          <m:t>2</m:t>
+                        </m:r>
+                      </m:sub>
+                    </m:sSub>
+                    <m:r>
+                      <w:rPr>
+                        <w:rFonts w:ascii="Cambria Math" w:eastAsiaTheme="minorEastAsia" w:hAnsi="Cambria Math" w:cs="Times New Roman"/>
+                        <w:sz w:val="24"/>
+                        <w:szCs w:val="24"/>
+                      </w:rPr>
+                      <m:t>+</m:t>
+                    </m:r>
+                    <m:sSubSup>
+                      <m:sSubSupPr>
+                        <m:ctrlPr>
+                          <w:rPr>
+                            <w:rFonts w:ascii="Cambria Math" w:eastAsiaTheme="minorEastAsia" w:hAnsi="Cambria Math" w:cs="Times New Roman"/>
+                            <w:i/>
+                            <w:sz w:val="24"/>
+                            <w:szCs w:val="24"/>
+                          </w:rPr>
+                        </m:ctrlPr>
+                      </m:sSubSupPr>
+                      <m:e>
+                        <m:r>
+                          <w:rPr>
+                            <w:rFonts w:ascii="Cambria Math" w:eastAsiaTheme="minorEastAsia" w:hAnsi="Cambria Math" w:cs="Times New Roman"/>
+                            <w:sz w:val="24"/>
+                            <w:szCs w:val="24"/>
+                          </w:rPr>
+                          <m:t>a</m:t>
+                        </m:r>
+                      </m:e>
+                      <m:sub>
+                        <m:r>
+                          <w:rPr>
+                            <w:rFonts w:ascii="Cambria Math" w:eastAsiaTheme="minorEastAsia" w:hAnsi="Cambria Math" w:cs="Times New Roman"/>
+                            <w:sz w:val="24"/>
+                            <w:szCs w:val="24"/>
+                          </w:rPr>
+                          <m:t>2</m:t>
+                        </m:r>
+                      </m:sub>
+                      <m:sup>
+                        <m:r>
+                          <w:rPr>
+                            <w:rFonts w:ascii="Cambria Math" w:eastAsiaTheme="minorEastAsia" w:hAnsi="Cambria Math" w:cs="Times New Roman"/>
+                            <w:sz w:val="24"/>
+                            <w:szCs w:val="24"/>
+                          </w:rPr>
+                          <m:t>2</m:t>
+                        </m:r>
+                      </m:sup>
+                    </m:sSubSup>
+                    <m:sSub>
+                      <m:sSubPr>
+                        <m:ctrlPr>
+                          <w:rPr>
+                            <w:rFonts w:ascii="Cambria Math" w:eastAsiaTheme="minorEastAsia" w:hAnsi="Cambria Math" w:cs="Times New Roman"/>
+                            <w:i/>
+                            <w:sz w:val="24"/>
+                            <w:szCs w:val="24"/>
+                          </w:rPr>
+                        </m:ctrlPr>
+                      </m:sSubPr>
+                      <m:e>
+                        <m:r>
+                          <w:rPr>
+                            <w:rFonts w:ascii="Cambria Math" w:eastAsiaTheme="minorEastAsia" w:hAnsi="Cambria Math" w:cs="Times New Roman"/>
+                            <w:sz w:val="24"/>
+                            <w:szCs w:val="24"/>
+                          </w:rPr>
+                          <m:t>b</m:t>
+                        </m:r>
+                      </m:e>
+                      <m:sub>
+                        <m:r>
+                          <w:rPr>
+                            <w:rFonts w:ascii="Cambria Math" w:eastAsiaTheme="minorEastAsia" w:hAnsi="Cambria Math" w:cs="Times New Roman"/>
+                            <w:sz w:val="24"/>
+                            <w:szCs w:val="24"/>
+                          </w:rPr>
+                          <m:t>0</m:t>
+                        </m:r>
+                      </m:sub>
+                    </m:sSub>
+                    <m:r>
+                      <w:rPr>
+                        <w:rFonts w:ascii="Cambria Math" w:eastAsiaTheme="minorEastAsia" w:hAnsi="Cambria Math" w:cs="Times New Roman"/>
+                        <w:sz w:val="24"/>
+                        <w:szCs w:val="24"/>
+                      </w:rPr>
+                      <m:t>+</m:t>
+                    </m:r>
+                    <m:sSubSup>
+                      <m:sSubSupPr>
+                        <m:ctrlPr>
+                          <w:rPr>
+                            <w:rFonts w:ascii="Cambria Math" w:eastAsiaTheme="minorEastAsia" w:hAnsi="Cambria Math" w:cs="Times New Roman"/>
+                            <w:i/>
+                            <w:sz w:val="24"/>
+                            <w:szCs w:val="24"/>
+                          </w:rPr>
+                        </m:ctrlPr>
+                      </m:sSubSupPr>
+                      <m:e>
+                        <m:r>
+                          <w:rPr>
+                            <w:rFonts w:ascii="Cambria Math" w:eastAsiaTheme="minorEastAsia" w:hAnsi="Cambria Math" w:cs="Times New Roman"/>
+                            <w:sz w:val="24"/>
+                            <w:szCs w:val="24"/>
+                          </w:rPr>
+                          <m:t>a</m:t>
+                        </m:r>
+                      </m:e>
+                      <m:sub>
+                        <m:r>
+                          <w:rPr>
+                            <w:rFonts w:ascii="Cambria Math" w:eastAsiaTheme="minorEastAsia" w:hAnsi="Cambria Math" w:cs="Times New Roman"/>
+                            <w:sz w:val="24"/>
+                            <w:szCs w:val="24"/>
+                          </w:rPr>
+                          <m:t>1</m:t>
+                        </m:r>
+                      </m:sub>
+                      <m:sup>
+                        <m:r>
+                          <w:rPr>
+                            <w:rFonts w:ascii="Cambria Math" w:eastAsiaTheme="minorEastAsia" w:hAnsi="Cambria Math" w:cs="Times New Roman"/>
+                            <w:sz w:val="24"/>
+                            <w:szCs w:val="24"/>
+                          </w:rPr>
+                          <m:t>2</m:t>
+                        </m:r>
+                      </m:sup>
+                    </m:sSubSup>
+                    <m:sSub>
+                      <m:sSubPr>
+                        <m:ctrlPr>
+                          <w:rPr>
+                            <w:rFonts w:ascii="Cambria Math" w:eastAsiaTheme="minorEastAsia" w:hAnsi="Cambria Math" w:cs="Times New Roman"/>
+                            <w:i/>
+                            <w:sz w:val="24"/>
+                            <w:szCs w:val="24"/>
+                          </w:rPr>
+                        </m:ctrlPr>
+                      </m:sSubPr>
+                      <m:e>
+                        <m:r>
+                          <w:rPr>
+                            <w:rFonts w:ascii="Cambria Math" w:eastAsiaTheme="minorEastAsia" w:hAnsi="Cambria Math" w:cs="Times New Roman"/>
+                            <w:sz w:val="24"/>
+                            <w:szCs w:val="24"/>
+                          </w:rPr>
+                          <m:t>b</m:t>
+                        </m:r>
+                      </m:e>
+                      <m:sub>
+                        <m:r>
+                          <w:rPr>
+                            <w:rFonts w:ascii="Cambria Math" w:eastAsiaTheme="minorEastAsia" w:hAnsi="Cambria Math" w:cs="Times New Roman"/>
+                            <w:sz w:val="24"/>
+                            <w:szCs w:val="24"/>
+                          </w:rPr>
+                          <m:t>2</m:t>
+                        </m:r>
+                      </m:sub>
+                    </m:sSub>
+                    <m:r>
+                      <w:rPr>
+                        <w:rFonts w:ascii="Cambria Math" w:eastAsiaTheme="minorEastAsia" w:hAnsi="Cambria Math" w:cs="Times New Roman"/>
+                        <w:sz w:val="24"/>
+                        <w:szCs w:val="24"/>
+                      </w:rPr>
+                      <m:t>-2</m:t>
+                    </m:r>
+                    <m:sSubSup>
+                      <m:sSubSupPr>
+                        <m:ctrlPr>
+                          <w:rPr>
+                            <w:rFonts w:ascii="Cambria Math" w:eastAsiaTheme="minorEastAsia" w:hAnsi="Cambria Math" w:cs="Times New Roman"/>
+                            <w:i/>
+                            <w:sz w:val="24"/>
+                            <w:szCs w:val="24"/>
+                          </w:rPr>
+                        </m:ctrlPr>
+                      </m:sSubSupPr>
+                      <m:e>
+                        <m:r>
+                          <w:rPr>
+                            <w:rFonts w:ascii="Cambria Math" w:eastAsiaTheme="minorEastAsia" w:hAnsi="Cambria Math" w:cs="Times New Roman"/>
+                            <w:sz w:val="24"/>
+                            <w:szCs w:val="24"/>
+                          </w:rPr>
+                          <m:t>a</m:t>
+                        </m:r>
+                      </m:e>
+                      <m:sub>
+                        <m:r>
+                          <w:rPr>
+                            <w:rFonts w:ascii="Cambria Math" w:eastAsiaTheme="minorEastAsia" w:hAnsi="Cambria Math" w:cs="Times New Roman"/>
+                            <w:sz w:val="24"/>
+                            <w:szCs w:val="24"/>
+                          </w:rPr>
+                          <m:t>2</m:t>
+                        </m:r>
+                      </m:sub>
+                      <m:sup>
+                        <m:r>
+                          <w:rPr>
+                            <w:rFonts w:ascii="Cambria Math" w:eastAsiaTheme="minorEastAsia" w:hAnsi="Cambria Math" w:cs="Times New Roman"/>
+                            <w:sz w:val="24"/>
+                            <w:szCs w:val="24"/>
+                          </w:rPr>
+                          <m:t>2</m:t>
+                        </m:r>
+                      </m:sup>
+                    </m:sSubSup>
+                    <m:sSub>
+                      <m:sSubPr>
+                        <m:ctrlPr>
+                          <w:rPr>
+                            <w:rFonts w:ascii="Cambria Math" w:eastAsiaTheme="minorEastAsia" w:hAnsi="Cambria Math" w:cs="Times New Roman"/>
+                            <w:i/>
+                            <w:sz w:val="24"/>
+                            <w:szCs w:val="24"/>
+                          </w:rPr>
+                        </m:ctrlPr>
+                      </m:sSubPr>
+                      <m:e>
+                        <m:r>
+                          <w:rPr>
+                            <w:rFonts w:ascii="Cambria Math" w:eastAsiaTheme="minorEastAsia" w:hAnsi="Cambria Math" w:cs="Times New Roman"/>
+                            <w:sz w:val="24"/>
+                            <w:szCs w:val="24"/>
+                          </w:rPr>
+                          <m:t>b</m:t>
+                        </m:r>
+                      </m:e>
+                      <m:sub>
+                        <m:r>
+                          <w:rPr>
+                            <w:rFonts w:ascii="Cambria Math" w:eastAsiaTheme="minorEastAsia" w:hAnsi="Cambria Math" w:cs="Times New Roman"/>
+                            <w:sz w:val="24"/>
+                            <w:szCs w:val="24"/>
+                          </w:rPr>
+                          <m:t>2</m:t>
+                        </m:r>
+                      </m:sub>
+                    </m:sSub>
+                    <m:r>
+                      <w:rPr>
+                        <w:rFonts w:ascii="Cambria Math" w:eastAsiaTheme="minorEastAsia" w:hAnsi="Cambria Math" w:cs="Times New Roman"/>
+                        <w:sz w:val="24"/>
+                        <w:szCs w:val="24"/>
+                      </w:rPr>
+                      <m:t>-</m:t>
+                    </m:r>
+                    <m:sSubSup>
+                      <m:sSubSupPr>
+                        <m:ctrlPr>
+                          <w:rPr>
+                            <w:rFonts w:ascii="Cambria Math" w:eastAsiaTheme="minorEastAsia" w:hAnsi="Cambria Math" w:cs="Times New Roman"/>
+                            <w:i/>
+                            <w:sz w:val="24"/>
+                            <w:szCs w:val="24"/>
+                          </w:rPr>
+                        </m:ctrlPr>
+                      </m:sSubSupPr>
+                      <m:e>
+                        <m:r>
+                          <w:rPr>
+                            <w:rFonts w:ascii="Cambria Math" w:eastAsiaTheme="minorEastAsia" w:hAnsi="Cambria Math" w:cs="Times New Roman"/>
+                            <w:sz w:val="24"/>
+                            <w:szCs w:val="24"/>
+                          </w:rPr>
+                          <m:t>a</m:t>
+                        </m:r>
+                      </m:e>
+                      <m:sub>
+                        <m:r>
+                          <w:rPr>
+                            <w:rFonts w:ascii="Cambria Math" w:eastAsiaTheme="minorEastAsia" w:hAnsi="Cambria Math" w:cs="Times New Roman"/>
+                            <w:sz w:val="24"/>
+                            <w:szCs w:val="24"/>
+                          </w:rPr>
+                          <m:t>2</m:t>
+                        </m:r>
+                      </m:sub>
+                      <m:sup>
+                        <m:r>
+                          <w:rPr>
+                            <w:rFonts w:ascii="Cambria Math" w:eastAsiaTheme="minorEastAsia" w:hAnsi="Cambria Math" w:cs="Times New Roman"/>
+                            <w:sz w:val="24"/>
+                            <w:szCs w:val="24"/>
+                          </w:rPr>
+                          <m:t>3</m:t>
+                        </m:r>
+                      </m:sup>
+                    </m:sSubSup>
+                    <m:sSub>
+                      <m:sSubPr>
+                        <m:ctrlPr>
+                          <w:rPr>
+                            <w:rFonts w:ascii="Cambria Math" w:eastAsiaTheme="minorEastAsia" w:hAnsi="Cambria Math" w:cs="Times New Roman"/>
+                            <w:i/>
+                            <w:sz w:val="24"/>
+                            <w:szCs w:val="24"/>
+                          </w:rPr>
+                        </m:ctrlPr>
+                      </m:sSubPr>
+                      <m:e>
+                        <m:r>
+                          <w:rPr>
+                            <w:rFonts w:ascii="Cambria Math" w:eastAsiaTheme="minorEastAsia" w:hAnsi="Cambria Math" w:cs="Times New Roman"/>
+                            <w:sz w:val="24"/>
+                            <w:szCs w:val="24"/>
+                          </w:rPr>
+                          <m:t>b</m:t>
+                        </m:r>
+                      </m:e>
+                      <m:sub>
+                        <m:r>
+                          <w:rPr>
+                            <w:rFonts w:ascii="Cambria Math" w:eastAsiaTheme="minorEastAsia" w:hAnsi="Cambria Math" w:cs="Times New Roman"/>
+                            <w:sz w:val="24"/>
+                            <w:szCs w:val="24"/>
+                          </w:rPr>
+                          <m:t>2</m:t>
+                        </m:r>
+                      </m:sub>
+                    </m:sSub>
+                    <m:r>
+                      <w:rPr>
+                        <w:rFonts w:ascii="Cambria Math" w:eastAsiaTheme="minorEastAsia" w:hAnsi="Cambria Math" w:cs="Times New Roman"/>
+                        <w:sz w:val="24"/>
+                        <w:szCs w:val="24"/>
+                      </w:rPr>
+                      <m:t>-2</m:t>
+                    </m:r>
+                    <m:sSub>
+                      <m:sSubPr>
+                        <m:ctrlPr>
+                          <w:rPr>
+                            <w:rFonts w:ascii="Cambria Math" w:eastAsiaTheme="minorEastAsia" w:hAnsi="Cambria Math" w:cs="Times New Roman"/>
+                            <w:i/>
+                            <w:sz w:val="24"/>
+                            <w:szCs w:val="24"/>
+                          </w:rPr>
+                        </m:ctrlPr>
+                      </m:sSubPr>
+                      <m:e>
+                        <m:r>
+                          <w:rPr>
+                            <w:rFonts w:ascii="Cambria Math" w:eastAsiaTheme="minorEastAsia" w:hAnsi="Cambria Math" w:cs="Times New Roman"/>
+                            <w:sz w:val="24"/>
+                            <w:szCs w:val="24"/>
+                          </w:rPr>
+                          <m:t>a</m:t>
+                        </m:r>
+                      </m:e>
+                      <m:sub>
+                        <m:r>
+                          <w:rPr>
+                            <w:rFonts w:ascii="Cambria Math" w:eastAsiaTheme="minorEastAsia" w:hAnsi="Cambria Math" w:cs="Times New Roman"/>
+                            <w:sz w:val="24"/>
+                            <w:szCs w:val="24"/>
+                          </w:rPr>
+                          <m:t>1</m:t>
+                        </m:r>
+                      </m:sub>
+                    </m:sSub>
+                    <m:sSub>
+                      <m:sSubPr>
+                        <m:ctrlPr>
+                          <w:rPr>
+                            <w:rFonts w:ascii="Cambria Math" w:eastAsiaTheme="minorEastAsia" w:hAnsi="Cambria Math" w:cs="Times New Roman"/>
+                            <w:i/>
+                            <w:sz w:val="24"/>
+                            <w:szCs w:val="24"/>
+                          </w:rPr>
+                        </m:ctrlPr>
+                      </m:sSubPr>
+                      <m:e>
+                        <m:r>
+                          <w:rPr>
+                            <w:rFonts w:ascii="Cambria Math" w:eastAsiaTheme="minorEastAsia" w:hAnsi="Cambria Math" w:cs="Times New Roman"/>
+                            <w:sz w:val="24"/>
+                            <w:szCs w:val="24"/>
+                          </w:rPr>
+                          <m:t>a</m:t>
+                        </m:r>
+                      </m:e>
+                      <m:sub>
+                        <m:r>
+                          <w:rPr>
+                            <w:rFonts w:ascii="Cambria Math" w:eastAsiaTheme="minorEastAsia" w:hAnsi="Cambria Math" w:cs="Times New Roman"/>
+                            <w:sz w:val="24"/>
+                            <w:szCs w:val="24"/>
+                          </w:rPr>
+                          <m:t>2</m:t>
+                        </m:r>
+                      </m:sub>
+                    </m:sSub>
+                    <m:sSub>
+                      <m:sSubPr>
+                        <m:ctrlPr>
+                          <w:rPr>
+                            <w:rFonts w:ascii="Cambria Math" w:eastAsiaTheme="minorEastAsia" w:hAnsi="Cambria Math" w:cs="Times New Roman"/>
+                            <w:i/>
+                            <w:sz w:val="24"/>
+                            <w:szCs w:val="24"/>
+                          </w:rPr>
+                        </m:ctrlPr>
+                      </m:sSubPr>
+                      <m:e>
+                        <m:r>
+                          <w:rPr>
+                            <w:rFonts w:ascii="Cambria Math" w:eastAsiaTheme="minorEastAsia" w:hAnsi="Cambria Math" w:cs="Times New Roman"/>
+                            <w:sz w:val="24"/>
+                            <w:szCs w:val="24"/>
+                          </w:rPr>
+                          <m:t>b</m:t>
+                        </m:r>
+                      </m:e>
+                      <m:sub>
+                        <m:r>
+                          <w:rPr>
+                            <w:rFonts w:ascii="Cambria Math" w:eastAsiaTheme="minorEastAsia" w:hAnsi="Cambria Math" w:cs="Times New Roman"/>
+                            <w:sz w:val="24"/>
+                            <w:szCs w:val="24"/>
+                          </w:rPr>
+                          <m:t>!</m:t>
+                        </m:r>
+                      </m:sub>
+                    </m:sSub>
+                    <m:r>
+                      <w:rPr>
+                        <w:rFonts w:ascii="Cambria Math" w:eastAsiaTheme="minorEastAsia" w:hAnsi="Cambria Math" w:cs="Times New Roman"/>
+                        <w:sz w:val="24"/>
+                        <w:szCs w:val="24"/>
+                      </w:rPr>
+                      <m:t>+2</m:t>
+                    </m:r>
+                    <m:sSubSup>
+                      <m:sSubSupPr>
+                        <m:ctrlPr>
+                          <w:rPr>
+                            <w:rFonts w:ascii="Cambria Math" w:eastAsiaTheme="minorEastAsia" w:hAnsi="Cambria Math" w:cs="Times New Roman"/>
+                            <w:i/>
+                            <w:sz w:val="24"/>
+                            <w:szCs w:val="24"/>
+                          </w:rPr>
+                        </m:ctrlPr>
+                      </m:sSubSupPr>
+                      <m:e>
+                        <m:r>
+                          <w:rPr>
+                            <w:rFonts w:ascii="Cambria Math" w:eastAsiaTheme="minorEastAsia" w:hAnsi="Cambria Math" w:cs="Times New Roman"/>
+                            <w:sz w:val="24"/>
+                            <w:szCs w:val="24"/>
+                          </w:rPr>
+                          <m:t>a</m:t>
+                        </m:r>
+                      </m:e>
+                      <m:sub>
+                        <m:r>
+                          <w:rPr>
+                            <w:rFonts w:ascii="Cambria Math" w:eastAsiaTheme="minorEastAsia" w:hAnsi="Cambria Math" w:cs="Times New Roman"/>
+                            <w:sz w:val="24"/>
+                            <w:szCs w:val="24"/>
+                          </w:rPr>
+                          <m:t>2</m:t>
+                        </m:r>
+                      </m:sub>
+                      <m:sup>
+                        <m:r>
+                          <w:rPr>
+                            <w:rFonts w:ascii="Cambria Math" w:eastAsiaTheme="minorEastAsia" w:hAnsi="Cambria Math" w:cs="Times New Roman"/>
+                            <w:sz w:val="24"/>
+                            <w:szCs w:val="24"/>
+                          </w:rPr>
+                          <m:t>2</m:t>
+                        </m:r>
+                      </m:sup>
+                    </m:sSubSup>
+                    <m:sSub>
+                      <m:sSubPr>
+                        <m:ctrlPr>
+                          <w:rPr>
+                            <w:rFonts w:ascii="Cambria Math" w:eastAsiaTheme="minorEastAsia" w:hAnsi="Cambria Math" w:cs="Times New Roman"/>
+                            <w:i/>
+                            <w:sz w:val="24"/>
+                            <w:szCs w:val="24"/>
+                          </w:rPr>
+                        </m:ctrlPr>
+                      </m:sSubPr>
+                      <m:e>
+                        <m:r>
+                          <w:rPr>
+                            <w:rFonts w:ascii="Cambria Math" w:eastAsiaTheme="minorEastAsia" w:hAnsi="Cambria Math" w:cs="Times New Roman"/>
+                            <w:sz w:val="24"/>
+                            <w:szCs w:val="24"/>
+                          </w:rPr>
+                          <m:t>a</m:t>
+                        </m:r>
+                      </m:e>
+                      <m:sub>
+                        <m:r>
+                          <w:rPr>
+                            <w:rFonts w:ascii="Cambria Math" w:eastAsiaTheme="minorEastAsia" w:hAnsi="Cambria Math" w:cs="Times New Roman"/>
+                            <w:sz w:val="24"/>
+                            <w:szCs w:val="24"/>
+                          </w:rPr>
+                          <m:t>2</m:t>
+                        </m:r>
+                      </m:sub>
+                    </m:sSub>
+                    <m:sSub>
+                      <m:sSubPr>
+                        <m:ctrlPr>
+                          <w:rPr>
+                            <w:rFonts w:ascii="Cambria Math" w:eastAsiaTheme="minorEastAsia" w:hAnsi="Cambria Math" w:cs="Times New Roman"/>
+                            <w:i/>
+                            <w:sz w:val="24"/>
+                            <w:szCs w:val="24"/>
+                          </w:rPr>
+                        </m:ctrlPr>
+                      </m:sSubPr>
+                      <m:e>
+                        <m:r>
+                          <w:rPr>
+                            <w:rFonts w:ascii="Cambria Math" w:eastAsiaTheme="minorEastAsia" w:hAnsi="Cambria Math" w:cs="Times New Roman"/>
+                            <w:sz w:val="24"/>
+                            <w:szCs w:val="24"/>
+                          </w:rPr>
+                          <m:t>b</m:t>
+                        </m:r>
+                      </m:e>
+                      <m:sub>
+                        <m:r>
+                          <w:rPr>
+                            <w:rFonts w:ascii="Cambria Math" w:eastAsiaTheme="minorEastAsia" w:hAnsi="Cambria Math" w:cs="Times New Roman"/>
+                            <w:sz w:val="24"/>
+                            <w:szCs w:val="24"/>
+                          </w:rPr>
+                          <m:t>2</m:t>
+                        </m:r>
+                      </m:sub>
+                    </m:sSub>
+                  </m:num>
+                  <m:den>
+                    <m:sSup>
+                      <m:sSupPr>
+                        <m:ctrlPr>
+                          <w:rPr>
+                            <w:rFonts w:ascii="Cambria Math" w:eastAsiaTheme="minorEastAsia" w:hAnsi="Cambria Math" w:cs="Times New Roman"/>
+                            <w:i/>
+                            <w:sz w:val="24"/>
+                            <w:szCs w:val="24"/>
+                          </w:rPr>
+                        </m:ctrlPr>
+                      </m:sSupPr>
+                      <m:e>
+                        <m:d>
+                          <m:dPr>
+                            <m:ctrlPr>
+                              <w:rPr>
+                                <w:rFonts w:ascii="Cambria Math" w:eastAsiaTheme="minorEastAsia" w:hAnsi="Cambria Math" w:cs="Times New Roman"/>
+                                <w:i/>
+                                <w:sz w:val="24"/>
+                                <w:szCs w:val="24"/>
+                              </w:rPr>
+                            </m:ctrlPr>
+                          </m:dPr>
+                          <m:e>
+                            <m:sSub>
+                              <m:sSubPr>
+                                <m:ctrlPr>
+                                  <w:rPr>
+                                    <w:rFonts w:ascii="Cambria Math" w:eastAsiaTheme="minorEastAsia" w:hAnsi="Cambria Math" w:cs="Times New Roman"/>
+                                    <w:i/>
+                                    <w:sz w:val="24"/>
+                                    <w:szCs w:val="24"/>
+                                  </w:rPr>
+                                </m:ctrlPr>
+                              </m:sSubPr>
+                              <m:e>
+                                <m:r>
+                                  <w:rPr>
+                                    <w:rFonts w:ascii="Cambria Math" w:eastAsiaTheme="minorEastAsia" w:hAnsi="Cambria Math" w:cs="Times New Roman"/>
+                                    <w:sz w:val="24"/>
+                                    <w:szCs w:val="24"/>
+                                  </w:rPr>
+                                  <m:t>a</m:t>
+                                </m:r>
+                              </m:e>
+                              <m:sub>
+                                <m:r>
+                                  <w:rPr>
+                                    <w:rFonts w:ascii="Cambria Math" w:eastAsiaTheme="minorEastAsia" w:hAnsi="Cambria Math" w:cs="Times New Roman"/>
+                                    <w:sz w:val="24"/>
+                                    <w:szCs w:val="24"/>
+                                  </w:rPr>
+                                  <m:t>2</m:t>
+                                </m:r>
+                              </m:sub>
+                            </m:sSub>
+                            <m:r>
+                              <w:rPr>
+                                <w:rFonts w:ascii="Cambria Math" w:eastAsiaTheme="minorEastAsia" w:hAnsi="Cambria Math" w:cs="Times New Roman"/>
+                                <w:sz w:val="24"/>
+                                <w:szCs w:val="24"/>
+                              </w:rPr>
+                              <m:t>+1</m:t>
+                            </m:r>
+                          </m:e>
+                        </m:d>
+                      </m:e>
+                      <m:sup>
+                        <m:r>
+                          <w:rPr>
+                            <w:rFonts w:ascii="Cambria Math" w:eastAsiaTheme="minorEastAsia" w:hAnsi="Cambria Math" w:cs="Times New Roman"/>
+                            <w:sz w:val="24"/>
+                            <w:szCs w:val="24"/>
+                          </w:rPr>
+                          <m:t>2</m:t>
+                        </m:r>
+                      </m:sup>
+                    </m:sSup>
+                    <m:r>
+                      <w:rPr>
+                        <w:rFonts w:ascii="Cambria Math" w:eastAsiaTheme="minorEastAsia" w:hAnsi="Cambria Math" w:cs="Times New Roman"/>
+                        <w:sz w:val="24"/>
+                        <w:szCs w:val="24"/>
+                      </w:rPr>
+                      <m:t>(</m:t>
+                    </m:r>
+                    <m:sSub>
+                      <m:sSubPr>
+                        <m:ctrlPr>
+                          <w:rPr>
+                            <w:rFonts w:ascii="Cambria Math" w:eastAsiaTheme="minorEastAsia" w:hAnsi="Cambria Math" w:cs="Times New Roman"/>
+                            <w:i/>
+                            <w:sz w:val="24"/>
+                            <w:szCs w:val="24"/>
+                          </w:rPr>
+                        </m:ctrlPr>
+                      </m:sSubPr>
+                      <m:e>
+                        <m:r>
+                          <w:rPr>
+                            <w:rFonts w:ascii="Cambria Math" w:eastAsiaTheme="minorEastAsia" w:hAnsi="Cambria Math" w:cs="Times New Roman"/>
+                            <w:sz w:val="24"/>
+                            <w:szCs w:val="24"/>
+                          </w:rPr>
+                          <m:t>a</m:t>
+                        </m:r>
+                      </m:e>
+                      <m:sub>
+                        <m:r>
+                          <w:rPr>
+                            <w:rFonts w:ascii="Cambria Math" w:eastAsiaTheme="minorEastAsia" w:hAnsi="Cambria Math" w:cs="Times New Roman"/>
+                            <w:sz w:val="24"/>
+                            <w:szCs w:val="24"/>
+                          </w:rPr>
+                          <m:t>1</m:t>
+                        </m:r>
+                      </m:sub>
+                    </m:sSub>
+                    <m:r>
+                      <w:rPr>
+                        <w:rFonts w:ascii="Cambria Math" w:eastAsiaTheme="minorEastAsia" w:hAnsi="Cambria Math" w:cs="Times New Roman"/>
+                        <w:sz w:val="24"/>
+                        <w:szCs w:val="24"/>
+                      </w:rPr>
+                      <m:t>+</m:t>
+                    </m:r>
+                    <m:sSub>
+                      <m:sSubPr>
+                        <m:ctrlPr>
+                          <w:rPr>
+                            <w:rFonts w:ascii="Cambria Math" w:eastAsiaTheme="minorEastAsia" w:hAnsi="Cambria Math" w:cs="Times New Roman"/>
+                            <w:i/>
+                            <w:sz w:val="24"/>
+                            <w:szCs w:val="24"/>
+                          </w:rPr>
+                        </m:ctrlPr>
+                      </m:sSubPr>
+                      <m:e>
+                        <m:r>
+                          <w:rPr>
+                            <w:rFonts w:ascii="Cambria Math" w:eastAsiaTheme="minorEastAsia" w:hAnsi="Cambria Math" w:cs="Times New Roman"/>
+                            <w:sz w:val="24"/>
+                            <w:szCs w:val="24"/>
+                          </w:rPr>
+                          <m:t>a</m:t>
+                        </m:r>
+                      </m:e>
+                      <m:sub>
+                        <m:r>
+                          <w:rPr>
+                            <w:rFonts w:ascii="Cambria Math" w:eastAsiaTheme="minorEastAsia" w:hAnsi="Cambria Math" w:cs="Times New Roman"/>
+                            <w:sz w:val="24"/>
+                            <w:szCs w:val="24"/>
+                          </w:rPr>
+                          <m:t>2</m:t>
+                        </m:r>
+                      </m:sub>
+                    </m:sSub>
+                    <m:r>
+                      <w:rPr>
+                        <w:rFonts w:ascii="Cambria Math" w:eastAsiaTheme="minorEastAsia" w:hAnsi="Cambria Math" w:cs="Times New Roman"/>
+                        <w:sz w:val="24"/>
+                        <w:szCs w:val="24"/>
+                      </w:rPr>
+                      <m:t>+1)</m:t>
+                    </m:r>
+                  </m:den>
+                </m:f>
+              </m:oMath>
+            </m:oMathPara>
+          </w:p>
+          <w:p>
+            <w:pPr>
+              <w:rPr>
+                <w:rFonts w:ascii="Times New Roman" w:eastAsiaTheme="minorEastAsia" w:hAnsi="Times New Roman" w:cs="Times New Roman"/>
+                <w:b/>
+                <w:sz w:val="24"/>
+                <w:szCs w:val="24"/>
+              </w:rPr>
+            </w:pPr>
+          </w:p>
+        </w:tc>
+      </w:tr>
+      <w:tr>
+        <w:tc>
+          <w:tcPr>
+            <w:tcW w:w="9445" w:type="dxa"/>
+          </w:tcPr>
+          <w:p>
+            <w:pPr>
+              <w:rPr>
+                <w:rFonts w:ascii="Times New Roman" w:eastAsia="Times New Roman" w:hAnsi="Times New Roman" w:cs="Times New Roman"/>
+                <w:sz w:val="24"/>
+                <w:szCs w:val="24"/>
+              </w:rPr>
+            </w:pPr>
+            <m:oMathPara>
+              <m:oMathParaPr>
+                <m:jc m:val="left"/>
+              </m:oMathParaPr>
+              <m:oMath>
+                <m:sSub>
+                  <m:sSubPr>
+                    <m:ctrlPr>
+                      <w:rPr>
+                        <w:rFonts w:ascii="Cambria Math" w:eastAsia="Times New Roman" w:hAnsi="Cambria Math" w:cs="Times New Roman"/>
+                        <w:i/>
+                        <w:sz w:val="24"/>
+                        <w:szCs w:val="24"/>
+                      </w:rPr>
+                    </m:ctrlPr>
+                  </m:sSubPr>
+                  <m:e>
+                    <m:r>
+                      <w:rPr>
+                        <w:rFonts w:ascii="Cambria Math" w:eastAsia="Times New Roman" w:hAnsi="Cambria Math" w:cs="Times New Roman"/>
+                        <w:sz w:val="24"/>
+                        <w:szCs w:val="24"/>
+                      </w:rPr>
+                      <m:t>k</m:t>
+                    </m:r>
+                  </m:e>
+                  <m:sub>
+                    <m:r>
+                      <w:rPr>
+                        <w:rFonts w:ascii="Cambria Math" w:eastAsia="Times New Roman" w:hAnsi="Cambria Math" w:cs="Times New Roman"/>
+                        <w:sz w:val="24"/>
+                        <w:szCs w:val="24"/>
+                      </w:rPr>
+                      <m:t>1</m:t>
+                    </m:r>
+                  </m:sub>
+                </m:sSub>
+                <m:r>
+                  <w:rPr>
+                    <w:rFonts w:ascii="Cambria Math" w:eastAsia="Times New Roman" w:hAnsi="Cambria Math" w:cs="Times New Roman"/>
+                    <w:sz w:val="24"/>
+                    <w:szCs w:val="24"/>
+                  </w:rPr>
+                  <m:t>=</m:t>
+                </m:r>
+                <m:f>
+                  <m:fPr>
+                    <m:ctrlPr>
+                      <w:rPr>
+                        <w:rFonts w:ascii="Cambria Math" w:eastAsia="Times New Roman" w:hAnsi="Cambria Math" w:cs="Times New Roman"/>
+                        <w:i/>
+                        <w:sz w:val="24"/>
+                        <w:szCs w:val="24"/>
+                      </w:rPr>
+                    </m:ctrlPr>
+                  </m:fPr>
+                  <m:num>
+                    <m:sSub>
+                      <m:sSubPr>
+                        <m:ctrlPr>
+                          <w:rPr>
+                            <w:rFonts w:ascii="Cambria Math" w:eastAsia="Times New Roman" w:hAnsi="Cambria Math" w:cs="Times New Roman"/>
+                            <w:i/>
+                            <w:sz w:val="24"/>
+                            <w:szCs w:val="24"/>
+                          </w:rPr>
+                        </m:ctrlPr>
+                      </m:sSubPr>
+                      <m:e>
+                        <m:r>
+                          <w:rPr>
+                            <w:rFonts w:ascii="Cambria Math" w:eastAsia="Times New Roman" w:hAnsi="Cambria Math" w:cs="Times New Roman"/>
+                            <w:sz w:val="24"/>
+                            <w:szCs w:val="24"/>
+                          </w:rPr>
+                          <m:t>a</m:t>
+                        </m:r>
+                      </m:e>
+                      <m:sub>
+                        <m:r>
+                          <w:rPr>
+                            <w:rFonts w:ascii="Cambria Math" w:eastAsia="Times New Roman" w:hAnsi="Cambria Math" w:cs="Times New Roman"/>
+                            <w:sz w:val="24"/>
+                            <w:szCs w:val="24"/>
+                          </w:rPr>
+                          <m:t>1</m:t>
+                        </m:r>
+                      </m:sub>
+                    </m:sSub>
+                  </m:num>
+                  <m:den>
+                    <m:sSub>
+                      <m:sSubPr>
+                        <m:ctrlPr>
+                          <w:rPr>
+                            <w:rFonts w:ascii="Cambria Math" w:eastAsia="Times New Roman" w:hAnsi="Cambria Math" w:cs="Times New Roman"/>
+                            <w:i/>
+                            <w:sz w:val="24"/>
+                            <w:szCs w:val="24"/>
+                          </w:rPr>
+                        </m:ctrlPr>
+                      </m:sSubPr>
+                      <m:e>
+                        <m:r>
+                          <w:rPr>
+                            <w:rFonts w:ascii="Cambria Math" w:eastAsia="Times New Roman" w:hAnsi="Cambria Math" w:cs="Times New Roman"/>
+                            <w:sz w:val="24"/>
+                            <w:szCs w:val="24"/>
+                          </w:rPr>
+                          <m:t>a</m:t>
+                        </m:r>
+                      </m:e>
+                      <m:sub>
+                        <m:r>
+                          <w:rPr>
+                            <w:rFonts w:ascii="Cambria Math" w:eastAsia="Times New Roman" w:hAnsi="Cambria Math" w:cs="Times New Roman"/>
+                            <w:sz w:val="24"/>
+                            <w:szCs w:val="24"/>
+                          </w:rPr>
+                          <m:t>2</m:t>
+                        </m:r>
+                      </m:sub>
+                    </m:sSub>
+                    <m:r>
+                      <w:rPr>
+                        <w:rFonts w:ascii="Cambria Math" w:eastAsia="Times New Roman" w:hAnsi="Cambria Math" w:cs="Times New Roman"/>
+                        <w:sz w:val="24"/>
+                        <w:szCs w:val="24"/>
+                      </w:rPr>
+                      <m:t>+1</m:t>
+                    </m:r>
+                  </m:den>
+                </m:f>
+              </m:oMath>
+            </m:oMathPara>
+          </w:p>
+          <w:p>
+            <w:pPr>
+              <w:rPr>
+                <w:rFonts w:ascii="Times New Roman" w:eastAsia="Times New Roman" w:hAnsi="Times New Roman" w:cs="Times New Roman"/>
+                <w:sz w:val="24"/>
+                <w:szCs w:val="24"/>
+              </w:rPr>
+            </w:pPr>
+          </w:p>
+        </w:tc>
+      </w:tr>
+      <w:tr>
+        <w:tc>
+          <w:tcPr>
+            <w:tcW w:w="9445" w:type="dxa"/>
+          </w:tcPr>
+          <w:p>
+            <w:pPr>
+              <w:rPr>
+                <w:rFonts w:ascii="Times New Roman" w:eastAsia="Times New Roman" w:hAnsi="Times New Roman" w:cs="Times New Roman"/>
+                <w:sz w:val="24"/>
+                <w:szCs w:val="24"/>
+              </w:rPr>
+            </w:pPr>
+            <m:oMathPara>
+              <m:oMathParaPr>
+                <m:jc m:val="left"/>
+              </m:oMathParaPr>
+              <m:oMath>
+                <m:sSub>
+                  <m:sSubPr>
+                    <m:ctrlPr>
+                      <w:rPr>
+                        <w:rFonts w:ascii="Cambria Math" w:eastAsia="Times New Roman" w:hAnsi="Cambria Math" w:cs="Times New Roman"/>
+                        <w:i/>
+                        <w:sz w:val="24"/>
+                        <w:szCs w:val="24"/>
+                      </w:rPr>
+                    </m:ctrlPr>
+                  </m:sSubPr>
+                  <m:e>
+                    <m:r>
+                      <w:rPr>
+                        <w:rFonts w:ascii="Cambria Math" w:eastAsia="Times New Roman" w:hAnsi="Cambria Math" w:cs="Times New Roman"/>
+                        <w:sz w:val="24"/>
+                        <w:szCs w:val="24"/>
+                      </w:rPr>
+                      <m:t>k</m:t>
+                    </m:r>
+                  </m:e>
+                  <m:sub>
+                    <m:r>
+                      <w:rPr>
+                        <w:rFonts w:ascii="Cambria Math" w:eastAsia="Times New Roman" w:hAnsi="Cambria Math" w:cs="Times New Roman"/>
+                        <w:sz w:val="24"/>
+                        <w:szCs w:val="24"/>
+                      </w:rPr>
+                      <m:t>2</m:t>
+                    </m:r>
+                  </m:sub>
+                </m:sSub>
+                <m:r>
+                  <w:rPr>
+                    <w:rFonts w:ascii="Cambria Math" w:eastAsia="Times New Roman" w:hAnsi="Cambria Math" w:cs="Times New Roman"/>
+                    <w:sz w:val="24"/>
+                    <w:szCs w:val="24"/>
+                  </w:rPr>
+                  <m:t>=</m:t>
+                </m:r>
+                <m:sSub>
+                  <m:sSubPr>
+                    <m:ctrlPr>
+                      <w:rPr>
+                        <w:rFonts w:ascii="Cambria Math" w:eastAsia="Times New Roman" w:hAnsi="Cambria Math" w:cs="Times New Roman"/>
+                        <w:i/>
+                        <w:sz w:val="24"/>
+                        <w:szCs w:val="24"/>
+                      </w:rPr>
+                    </m:ctrlPr>
+                  </m:sSubPr>
+                  <m:e>
+                    <m:r>
+                      <w:rPr>
+                        <w:rFonts w:ascii="Cambria Math" w:eastAsia="Times New Roman" w:hAnsi="Cambria Math" w:cs="Times New Roman"/>
+                        <w:sz w:val="24"/>
+                        <w:szCs w:val="24"/>
+                      </w:rPr>
+                      <m:t>a</m:t>
+                    </m:r>
+                  </m:e>
+                  <m:sub>
+                    <m:r>
+                      <w:rPr>
+                        <w:rFonts w:ascii="Cambria Math" w:eastAsia="Times New Roman" w:hAnsi="Cambria Math" w:cs="Times New Roman"/>
+                        <w:sz w:val="24"/>
+                        <w:szCs w:val="24"/>
+                      </w:rPr>
+                      <m:t>2</m:t>
+                    </m:r>
+                  </m:sub>
+                </m:sSub>
+              </m:oMath>
+            </m:oMathPara>
+          </w:p>
+          <w:p>
+            <w:pPr>
+              <w:rPr>
+                <w:rFonts w:ascii="Times New Roman" w:eastAsia="Times New Roman" w:hAnsi="Times New Roman" w:cs="Times New Roman"/>
+                <w:sz w:val="24"/>
+                <w:szCs w:val="24"/>
+              </w:rPr>
+            </w:pPr>
+          </w:p>
+        </w:tc>
+      </w:tr>
+    </w:tbl>
+    <w:p>
+      <w:pPr>
+        <w:spacing w:after="0" w:line="240" w:lineRule="auto"/>
+        <w:rPr>
+          <w:rFonts w:ascii="Times New Roman" w:eastAsiaTheme="minorEastAsia" w:hAnsi="Times New Roman" w:cs="Times New Roman"/>
+          <w:sz w:val="24"/>
+          <w:szCs w:val="24"/>
+        </w:rPr>
+      </w:pPr>
+      <w:r>
+        <w:rPr>
+          <w:rFonts w:ascii="Times New Roman" w:eastAsiaTheme="minorEastAsia" w:hAnsi="Times New Roman" w:cs="Times New Roman"/>
+          <w:sz w:val="24"/>
+          <w:szCs w:val="24"/>
+        </w:rPr>
+        <w:t>To check that this mapping is correct, I simply make sure that this mapping successfully reverses the mapping given in Part 8.</w:t>
+      </w:r>
+      <w:r>
+        <w:rPr>
+          <w:rFonts w:ascii="Times New Roman" w:eastAsiaTheme="minorEastAsia" w:hAnsi="Times New Roman" w:cs="Times New Roman"/>
+          <w:sz w:val="24"/>
+          <w:szCs w:val="24"/>
+        </w:rPr>
+        <w:t xml:space="preserve"> There are a few obvious restrictions on the values </w:t>
+      </w:r>
+      <m:oMath>
+        <m:sSub>
+          <m:sSubPr>
+            <m:ctrlPr>
+              <w:rPr>
+                <w:rFonts w:ascii="Cambria Math" w:eastAsiaTheme="minorEastAsia" w:hAnsi="Cambria Math" w:cs="Times New Roman"/>
+                <w:i/>
+                <w:sz w:val="24"/>
+                <w:szCs w:val="24"/>
+              </w:rPr>
+            </m:ctrlPr>
+          </m:sSubPr>
+          <m:e>
+            <m:r>
+              <w:rPr>
+                <w:rFonts w:ascii="Cambria Math" w:eastAsiaTheme="minorEastAsia" w:hAnsi="Cambria Math" w:cs="Times New Roman"/>
+                <w:sz w:val="24"/>
+                <w:szCs w:val="24"/>
+              </w:rPr>
+              <m:t>a</m:t>
+            </m:r>
+          </m:e>
+          <m:sub>
+            <m:r>
+              <w:rPr>
+                <w:rFonts w:ascii="Cambria Math" w:eastAsiaTheme="minorEastAsia" w:hAnsi="Cambria Math" w:cs="Times New Roman"/>
+                <w:sz w:val="24"/>
+                <w:szCs w:val="24"/>
+              </w:rPr>
+              <m:t>2</m:t>
+            </m:r>
+          </m:sub>
+        </m:sSub>
+      </m:oMath>
+      <w:r>
+        <w:rPr>
+          <w:rFonts w:ascii="Times New Roman" w:eastAsiaTheme="minorEastAsia" w:hAnsi="Times New Roman" w:cs="Times New Roman"/>
+          <w:sz w:val="24"/>
+          <w:szCs w:val="24"/>
+        </w:rPr>
+        <w:t xml:space="preserve"> and </w:t>
+      </w:r>
+      <m:oMath>
+        <m:sSub>
+          <m:sSubPr>
+            <m:ctrlPr>
+              <w:rPr>
+                <w:rFonts w:ascii="Cambria Math" w:eastAsiaTheme="minorEastAsia" w:hAnsi="Cambria Math" w:cs="Times New Roman"/>
+                <w:i/>
+                <w:sz w:val="24"/>
+                <w:szCs w:val="24"/>
+              </w:rPr>
+            </m:ctrlPr>
+          </m:sSubPr>
+          <m:e>
+            <m:r>
+              <w:rPr>
+                <w:rFonts w:ascii="Cambria Math" w:eastAsiaTheme="minorEastAsia" w:hAnsi="Cambria Math" w:cs="Times New Roman"/>
+                <w:sz w:val="24"/>
+                <w:szCs w:val="24"/>
+              </w:rPr>
+              <m:t>a</m:t>
+            </m:r>
+          </m:e>
+          <m:sub>
+            <m:r>
+              <w:rPr>
+                <w:rFonts w:ascii="Cambria Math" w:eastAsiaTheme="minorEastAsia" w:hAnsi="Cambria Math" w:cs="Times New Roman"/>
+                <w:sz w:val="24"/>
+                <w:szCs w:val="24"/>
+              </w:rPr>
+              <m:t>1</m:t>
+            </m:r>
+          </m:sub>
+        </m:sSub>
+      </m:oMath>
+      <w:r>
+        <w:rPr>
+          <w:rFonts w:ascii="Times New Roman" w:eastAsiaTheme="minorEastAsia" w:hAnsi="Times New Roman" w:cs="Times New Roman"/>
+          <w:sz w:val="24"/>
+          <w:szCs w:val="24"/>
+        </w:rPr>
+        <w:t xml:space="preserve">, given the denominators of </w:t>
+      </w:r>
+      <m:oMath>
+        <m:sSub>
+          <m:sSubPr>
+            <m:ctrlPr>
+              <w:rPr>
+                <w:rFonts w:ascii="Cambria Math" w:eastAsiaTheme="minorEastAsia" w:hAnsi="Cambria Math" w:cs="Times New Roman"/>
+                <w:i/>
+                <w:sz w:val="24"/>
+                <w:szCs w:val="24"/>
+              </w:rPr>
+            </m:ctrlPr>
+          </m:sSubPr>
+          <m:e>
+            <m:r>
+              <w:rPr>
+                <w:rFonts w:ascii="Cambria Math" w:eastAsiaTheme="minorEastAsia" w:hAnsi="Cambria Math" w:cs="Times New Roman"/>
+                <w:sz w:val="24"/>
+                <w:szCs w:val="24"/>
+              </w:rPr>
+              <m:t>c</m:t>
+            </m:r>
+          </m:e>
+          <m:sub>
+            <m:r>
+              <w:rPr>
+                <w:rFonts w:ascii="Cambria Math" w:eastAsiaTheme="minorEastAsia" w:hAnsi="Cambria Math" w:cs="Times New Roman"/>
+                <w:sz w:val="24"/>
+                <w:szCs w:val="24"/>
+              </w:rPr>
+              <m:t>1</m:t>
+            </m:r>
+          </m:sub>
+        </m:sSub>
+      </m:oMath>
+      <w:r>
+        <w:rPr>
+          <w:rFonts w:ascii="Times New Roman" w:eastAsiaTheme="minorEastAsia" w:hAnsi="Times New Roman" w:cs="Times New Roman"/>
+          <w:sz w:val="24"/>
+          <w:szCs w:val="24"/>
+        </w:rPr>
+        <w:t xml:space="preserve">, </w:t>
+      </w:r>
+      <m:oMath>
+        <m:sSub>
+          <m:sSubPr>
+            <m:ctrlPr>
+              <w:rPr>
+                <w:rFonts w:ascii="Cambria Math" w:eastAsiaTheme="minorEastAsia" w:hAnsi="Cambria Math" w:cs="Times New Roman"/>
+                <w:i/>
+                <w:sz w:val="24"/>
+                <w:szCs w:val="24"/>
+              </w:rPr>
+            </m:ctrlPr>
+          </m:sSubPr>
+          <m:e>
+            <m:r>
+              <w:rPr>
+                <w:rFonts w:ascii="Cambria Math" w:eastAsiaTheme="minorEastAsia" w:hAnsi="Cambria Math" w:cs="Times New Roman"/>
+                <w:sz w:val="24"/>
+                <w:szCs w:val="24"/>
+              </w:rPr>
+              <m:t>c</m:t>
+            </m:r>
+          </m:e>
+          <m:sub>
+            <m:r>
+              <w:rPr>
+                <w:rFonts w:ascii="Cambria Math" w:eastAsiaTheme="minorEastAsia" w:hAnsi="Cambria Math" w:cs="Times New Roman"/>
+                <w:sz w:val="24"/>
+                <w:szCs w:val="24"/>
+              </w:rPr>
+              <m:t>2</m:t>
+            </m:r>
+          </m:sub>
+        </m:sSub>
+      </m:oMath>
+      <w:r>
+        <w:rPr>
+          <w:rFonts w:ascii="Times New Roman" w:eastAsiaTheme="minorEastAsia" w:hAnsi="Times New Roman" w:cs="Times New Roman"/>
+          <w:sz w:val="24"/>
+          <w:szCs w:val="24"/>
+        </w:rPr>
+        <w:t xml:space="preserve">, and </w:t>
+      </w:r>
+      <m:oMath>
+        <m:sSub>
+          <m:sSubPr>
+            <m:ctrlPr>
+              <w:rPr>
+                <w:rFonts w:ascii="Cambria Math" w:eastAsiaTheme="minorEastAsia" w:hAnsi="Cambria Math" w:cs="Times New Roman"/>
+                <w:i/>
+                <w:sz w:val="24"/>
+                <w:szCs w:val="24"/>
+              </w:rPr>
+            </m:ctrlPr>
+          </m:sSubPr>
+          <m:e>
+            <m:r>
+              <w:rPr>
+                <w:rFonts w:ascii="Cambria Math" w:eastAsiaTheme="minorEastAsia" w:hAnsi="Cambria Math" w:cs="Times New Roman"/>
+                <w:sz w:val="24"/>
+                <w:szCs w:val="24"/>
+              </w:rPr>
+              <m:t>k</m:t>
+            </m:r>
+          </m:e>
+          <m:sub>
+            <m:r>
+              <w:rPr>
+                <w:rFonts w:ascii="Cambria Math" w:eastAsiaTheme="minorEastAsia" w:hAnsi="Cambria Math" w:cs="Times New Roman"/>
+                <w:sz w:val="24"/>
+                <w:szCs w:val="24"/>
+              </w:rPr>
+              <m:t>1</m:t>
+            </m:r>
+          </m:sub>
+        </m:sSub>
+        <m:r>
+          <w:rPr>
+            <w:rFonts w:ascii="Cambria Math" w:eastAsiaTheme="minorEastAsia" w:hAnsi="Cambria Math" w:cs="Times New Roman"/>
+            <w:sz w:val="24"/>
+            <w:szCs w:val="24"/>
+          </w:rPr>
+          <m:t>:</m:t>
+        </m:r>
+      </m:oMath>
+      <w:r>
+        <w:rPr>
+          <w:rFonts w:ascii="Times New Roman" w:eastAsiaTheme="minorEastAsia" w:hAnsi="Times New Roman" w:cs="Times New Roman"/>
+          <w:sz w:val="24"/>
+          <w:szCs w:val="24"/>
+        </w:rPr>
+        <w:t xml:space="preserve"> </w:t>
+      </w:r>
+      <m:oMath>
+        <m:sSub>
+          <m:sSubPr>
+            <m:ctrlPr>
+              <w:rPr>
+                <w:rFonts w:ascii="Cambria Math" w:eastAsiaTheme="minorEastAsia" w:hAnsi="Cambria Math" w:cs="Times New Roman"/>
+                <w:i/>
+                <w:sz w:val="24"/>
+                <w:szCs w:val="24"/>
+              </w:rPr>
+            </m:ctrlPr>
+          </m:sSubPr>
+          <m:e>
+            <m:r>
+              <w:rPr>
+                <w:rFonts w:ascii="Cambria Math" w:eastAsiaTheme="minorEastAsia" w:hAnsi="Cambria Math" w:cs="Times New Roman"/>
+                <w:sz w:val="24"/>
+                <w:szCs w:val="24"/>
+              </w:rPr>
+              <m:t>a</m:t>
+            </m:r>
+          </m:e>
+          <m:sub>
+            <m:r>
+              <w:rPr>
+                <w:rFonts w:ascii="Cambria Math" w:eastAsiaTheme="minorEastAsia" w:hAnsi="Cambria Math" w:cs="Times New Roman"/>
+                <w:sz w:val="24"/>
+                <w:szCs w:val="24"/>
+              </w:rPr>
+              <m:t>2</m:t>
+            </m:r>
+          </m:sub>
+        </m:sSub>
+      </m:oMath>
+      <w:r>
+        <w:rPr>
+          <w:rFonts w:ascii="Times New Roman" w:eastAsiaTheme="minorEastAsia" w:hAnsi="Times New Roman" w:cs="Times New Roman"/>
+          <w:sz w:val="24"/>
+          <w:szCs w:val="24"/>
+        </w:rPr>
+        <w:t xml:space="preserve"> must not equal </w:t>
+      </w:r>
+      <m:oMath>
+        <m:r>
+          <w:rPr>
+            <w:rFonts w:ascii="Cambria Math" w:eastAsiaTheme="minorEastAsia" w:hAnsi="Cambria Math" w:cs="Times New Roman"/>
+            <w:sz w:val="24"/>
+            <w:szCs w:val="24"/>
+          </w:rPr>
+          <m:t>-1</m:t>
+        </m:r>
+      </m:oMath>
+      <w:r>
+        <w:rPr>
+          <w:rFonts w:ascii="Times New Roman" w:eastAsiaTheme="minorEastAsia" w:hAnsi="Times New Roman" w:cs="Times New Roman"/>
+          <w:sz w:val="24"/>
+          <w:szCs w:val="24"/>
+        </w:rPr>
+        <w:t xml:space="preserve"> or </w:t>
+      </w:r>
+      <m:oMath>
+        <m:r>
+          <w:rPr>
+            <w:rFonts w:ascii="Cambria Math" w:eastAsiaTheme="minorEastAsia" w:hAnsi="Cambria Math" w:cs="Times New Roman"/>
+            <w:sz w:val="24"/>
+            <w:szCs w:val="24"/>
+          </w:rPr>
+          <m:t>-</m:t>
+        </m:r>
+        <m:sSub>
+          <m:sSubPr>
+            <m:ctrlPr>
+              <w:rPr>
+                <w:rFonts w:ascii="Cambria Math" w:eastAsiaTheme="minorEastAsia" w:hAnsi="Cambria Math" w:cs="Times New Roman"/>
+                <w:i/>
+                <w:sz w:val="24"/>
+                <w:szCs w:val="24"/>
+              </w:rPr>
+            </m:ctrlPr>
+          </m:sSubPr>
+          <m:e>
+            <m:r>
+              <w:rPr>
+                <w:rFonts w:ascii="Cambria Math" w:eastAsiaTheme="minorEastAsia" w:hAnsi="Cambria Math" w:cs="Times New Roman"/>
+                <w:sz w:val="24"/>
+                <w:szCs w:val="24"/>
+              </w:rPr>
+              <m:t>a</m:t>
+            </m:r>
+          </m:e>
+          <m:sub>
+            <m:r>
+              <w:rPr>
+                <w:rFonts w:ascii="Cambria Math" w:eastAsiaTheme="minorEastAsia" w:hAnsi="Cambria Math" w:cs="Times New Roman"/>
+                <w:sz w:val="24"/>
+                <w:szCs w:val="24"/>
+              </w:rPr>
+              <m:t>2</m:t>
+            </m:r>
+          </m:sub>
+        </m:sSub>
+        <m:r>
+          <w:rPr>
+            <w:rFonts w:ascii="Cambria Math" w:eastAsiaTheme="minorEastAsia" w:hAnsi="Cambria Math" w:cs="Times New Roman"/>
+            <w:sz w:val="24"/>
+            <w:szCs w:val="24"/>
+          </w:rPr>
+          <m:t>-</m:t>
+        </m:r>
+        <m:r>
+          <w:rPr>
+            <w:rFonts w:ascii="Cambria Math" w:eastAsiaTheme="minorEastAsia" w:hAnsi="Cambria Math" w:cs="Times New Roman"/>
+            <w:sz w:val="24"/>
+            <w:szCs w:val="24"/>
+          </w:rPr>
+          <m:t>1</m:t>
+        </m:r>
+      </m:oMath>
+      <w:r>
+        <w:rPr>
+          <w:rFonts w:ascii="Times New Roman" w:eastAsiaTheme="minorEastAsia" w:hAnsi="Times New Roman" w:cs="Times New Roman"/>
+          <w:sz w:val="24"/>
+          <w:szCs w:val="24"/>
+        </w:rPr>
+        <w:t xml:space="preserve">; </w:t>
+      </w:r>
+      <m:oMath>
+        <m:sSub>
+          <m:sSubPr>
+            <m:ctrlPr>
+              <w:rPr>
+                <w:rFonts w:ascii="Cambria Math" w:eastAsiaTheme="minorEastAsia" w:hAnsi="Cambria Math" w:cs="Times New Roman"/>
+                <w:i/>
+                <w:sz w:val="24"/>
+                <w:szCs w:val="24"/>
+              </w:rPr>
+            </m:ctrlPr>
+          </m:sSubPr>
+          <m:e>
+            <m:r>
+              <w:rPr>
+                <w:rFonts w:ascii="Cambria Math" w:eastAsiaTheme="minorEastAsia" w:hAnsi="Cambria Math" w:cs="Times New Roman"/>
+                <w:sz w:val="24"/>
+                <w:szCs w:val="24"/>
+              </w:rPr>
+              <m:t>a</m:t>
+            </m:r>
+          </m:e>
+          <m:sub>
+            <m:r>
+              <w:rPr>
+                <w:rFonts w:ascii="Cambria Math" w:eastAsiaTheme="minorEastAsia" w:hAnsi="Cambria Math" w:cs="Times New Roman"/>
+                <w:sz w:val="24"/>
+                <w:szCs w:val="24"/>
+              </w:rPr>
+              <m:t>1</m:t>
+            </m:r>
+          </m:sub>
+        </m:sSub>
+      </m:oMath>
+      <w:r>
+        <w:rPr>
+          <w:rFonts w:ascii="Times New Roman" w:eastAsiaTheme="minorEastAsia" w:hAnsi="Times New Roman" w:cs="Times New Roman"/>
+          <w:sz w:val="24"/>
+          <w:szCs w:val="24"/>
+        </w:rPr>
+        <w:t xml:space="preserve"> must not equal </w:t>
+      </w:r>
+      <m:oMath>
+        <m:r>
+          <w:rPr>
+            <w:rFonts w:ascii="Cambria Math" w:eastAsiaTheme="minorEastAsia" w:hAnsi="Cambria Math" w:cs="Times New Roman"/>
+            <w:sz w:val="24"/>
+            <w:szCs w:val="24"/>
+          </w:rPr>
+          <m:t>-</m:t>
+        </m:r>
+        <m:sSub>
+          <m:sSubPr>
+            <m:ctrlPr>
+              <w:rPr>
+                <w:rFonts w:ascii="Cambria Math" w:eastAsiaTheme="minorEastAsia" w:hAnsi="Cambria Math" w:cs="Times New Roman"/>
+                <w:i/>
+                <w:sz w:val="24"/>
+                <w:szCs w:val="24"/>
+              </w:rPr>
+            </m:ctrlPr>
+          </m:sSubPr>
+          <m:e>
+            <m:r>
+              <w:rPr>
+                <w:rFonts w:ascii="Cambria Math" w:eastAsiaTheme="minorEastAsia" w:hAnsi="Cambria Math" w:cs="Times New Roman"/>
+                <w:sz w:val="24"/>
+                <w:szCs w:val="24"/>
+              </w:rPr>
+              <m:t>a</m:t>
+            </m:r>
+          </m:e>
+          <m:sub>
+            <m:r>
+              <w:rPr>
+                <w:rFonts w:ascii="Cambria Math" w:eastAsiaTheme="minorEastAsia" w:hAnsi="Cambria Math" w:cs="Times New Roman"/>
+                <w:sz w:val="24"/>
+                <w:szCs w:val="24"/>
+              </w:rPr>
+              <m:t>1</m:t>
+            </m:r>
+          </m:sub>
+        </m:sSub>
+        <m:r>
+          <w:rPr>
+            <w:rFonts w:ascii="Cambria Math" w:eastAsiaTheme="minorEastAsia" w:hAnsi="Cambria Math" w:cs="Times New Roman"/>
+            <w:sz w:val="24"/>
+            <w:szCs w:val="24"/>
+          </w:rPr>
+          <m:t>-1</m:t>
+        </m:r>
+      </m:oMath>
+      <w:r>
+        <w:rPr>
+          <w:rFonts w:ascii="Times New Roman" w:eastAsiaTheme="minorEastAsia" w:hAnsi="Times New Roman" w:cs="Times New Roman"/>
+          <w:sz w:val="24"/>
+          <w:szCs w:val="24"/>
+        </w:rPr>
+        <w:t>.</w:t>
+      </w:r>
+    </w:p>
+    <w:p>
+      <w:pPr>
+        <w:spacing w:after="0" w:line="240" w:lineRule="auto"/>
+        <w:rPr>
+          <w:rFonts w:ascii="Times New Roman" w:eastAsiaTheme="minorEastAsia" w:hAnsi="Times New Roman" w:cs="Times New Roman"/>
+          <w:sz w:val="24"/>
+          <w:szCs w:val="24"/>
+        </w:rPr>
+      </w:pPr>
+    </w:p>
+    <w:p>
+      <w:pPr>
+        <w:spacing w:after="0" w:line="240" w:lineRule="auto"/>
+        <w:rPr>
+          <w:rFonts w:ascii="Times New Roman" w:eastAsiaTheme="minorEastAsia" w:hAnsi="Times New Roman" w:cs="Times New Roman"/>
+          <w:b/>
+          <w:sz w:val="24"/>
+          <w:szCs w:val="24"/>
+        </w:rPr>
+      </w:pPr>
+      <w:r>
+        <w:rPr>
+          <w:rFonts w:ascii="Times New Roman" w:eastAsiaTheme="minorEastAsia" w:hAnsi="Times New Roman" w:cs="Times New Roman"/>
+          <w:b/>
+          <w:sz w:val="24"/>
+          <w:szCs w:val="24"/>
+        </w:rPr>
+        <w:t>Part 10</w:t>
+      </w:r>
       <w:bookmarkStart w:id="2" w:name="_GoBack"/>
       <w:bookmarkEnd w:id="2"/>
-    </w:p>
-    <w:p>
-      <w:pPr>
-        <w:spacing w:after="0" w:line="240" w:lineRule="auto"/>
-        <w:rPr>
-          <w:rFonts w:ascii="Times New Roman" w:eastAsiaTheme="minorEastAsia" w:hAnsi="Times New Roman" w:cs="Times New Roman"/>
-          <w:sz w:val="24"/>
-          <w:szCs w:val="24"/>
-        </w:rPr>
-      </w:pPr>
-    </w:p>
-    <w:p>
-      <w:pPr>
-        <w:spacing w:after="0" w:line="240" w:lineRule="auto"/>
-        <w:rPr>
-          <w:rFonts w:ascii="Courier New" w:eastAsiaTheme="minorEastAsia" w:hAnsi="Courier New" w:cs="Courier New"/>
-        </w:rPr>
-      </w:pPr>
-      <w:r>
-        <w:rPr>
-          <w:rFonts w:ascii="Courier New" w:eastAsiaTheme="minorEastAsia" w:hAnsi="Courier New" w:cs="Courier New"/>
-        </w:rPr>
-        <w:t>H_Numerator =</w:t>
-      </w:r>
-    </w:p>
-    <w:p>
-      <w:pPr>
-        <w:spacing w:after="0" w:line="240" w:lineRule="auto"/>
-        <w:rPr>
-          <w:rFonts w:ascii="Courier New" w:eastAsiaTheme="minorEastAsia" w:hAnsi="Courier New" w:cs="Courier New"/>
-        </w:rPr>
-      </w:pPr>
-      <w:r>
-        <w:rPr>
-          <w:rFonts w:ascii="Courier New" w:eastAsiaTheme="minorEastAsia" w:hAnsi="Courier New" w:cs="Courier New"/>
-        </w:rPr>
-        <w:t xml:space="preserve"> </w:t>
-      </w:r>
-    </w:p>
-    <w:p>
-      <w:pPr>
-        <w:spacing w:after="0" w:line="240" w:lineRule="auto"/>
-        <w:rPr>
-          <w:rFonts w:ascii="Courier New" w:eastAsiaTheme="minorEastAsia" w:hAnsi="Courier New" w:cs="Courier New"/>
-        </w:rPr>
-      </w:pPr>
-      <w:r>
-        <w:rPr>
-          <w:rFonts w:ascii="Courier New" w:eastAsiaTheme="minorEastAsia" w:hAnsi="Courier New" w:cs="Courier New"/>
-        </w:rPr>
-        <w:t>(c2 + c0*k2 + c1*k1 + c2*k1 + c2*k2 + c1*k1*k2 + c2*k1*k2)*z^2 + (c1 + c</w:t>
-      </w:r>
-      <w:r>
-        <w:rPr>
-          <w:rFonts w:ascii="Courier New" w:eastAsiaTheme="minorEastAsia" w:hAnsi="Courier New" w:cs="Courier New"/>
-        </w:rPr>
-        <w:t>0*k1 + c1*k2 + c0*k1*k2)*z + c0</w:t>
-      </w:r>
-    </w:p>
-    <w:p>
-      <w:pPr>
-        <w:spacing w:after="0" w:line="240" w:lineRule="auto"/>
-        <w:rPr>
-          <w:rFonts w:ascii="Courier New" w:eastAsiaTheme="minorEastAsia" w:hAnsi="Courier New" w:cs="Courier New"/>
-        </w:rPr>
-      </w:pPr>
-      <w:r>
-        <w:rPr>
-          <w:rFonts w:ascii="Courier New" w:eastAsiaTheme="minorEastAsia" w:hAnsi="Courier New" w:cs="Courier New"/>
-        </w:rPr>
-        <w:t xml:space="preserve"> </w:t>
-      </w:r>
-    </w:p>
-    <w:p>
-      <w:pPr>
-        <w:spacing w:after="0" w:line="240" w:lineRule="auto"/>
-        <w:rPr>
-          <w:rFonts w:ascii="Courier New" w:eastAsiaTheme="minorEastAsia" w:hAnsi="Courier New" w:cs="Courier New"/>
-        </w:rPr>
-      </w:pPr>
-      <w:r>
-        <w:rPr>
-          <w:rFonts w:ascii="Courier New" w:eastAsiaTheme="minorEastAsia" w:hAnsi="Courier New" w:cs="Courier New"/>
-        </w:rPr>
-        <w:t>H_Denominator =</w:t>
-      </w:r>
-    </w:p>
-    <w:p>
-      <w:pPr>
-        <w:spacing w:after="0" w:line="240" w:lineRule="auto"/>
-        <w:rPr>
-          <w:rFonts w:ascii="Courier New" w:eastAsiaTheme="minorEastAsia" w:hAnsi="Courier New" w:cs="Courier New"/>
-        </w:rPr>
-      </w:pPr>
-      <w:r>
-        <w:rPr>
-          <w:rFonts w:ascii="Courier New" w:eastAsiaTheme="minorEastAsia" w:hAnsi="Courier New" w:cs="Courier New"/>
-        </w:rPr>
-        <w:t xml:space="preserve"> </w:t>
-      </w:r>
-    </w:p>
-    <w:p>
-      <w:pPr>
-        <w:spacing w:after="0" w:line="240" w:lineRule="auto"/>
-        <w:rPr>
-          <w:rFonts w:ascii="Courier New" w:eastAsiaTheme="minorEastAsia" w:hAnsi="Courier New" w:cs="Courier New"/>
-        </w:rPr>
-      </w:pPr>
-      <w:r>
-        <w:rPr>
-          <w:rFonts w:ascii="Courier New" w:eastAsiaTheme="minorEastAsia" w:hAnsi="Courier New" w:cs="Courier New"/>
-        </w:rPr>
-        <w:t>z^2 + (k1 + k1*k2)*z + k2</w:t>
-      </w:r>
-    </w:p>
-    <w:p>
-      <w:pPr>
-        <w:spacing w:after="0" w:line="240" w:lineRule="auto"/>
-        <w:rPr>
-          <w:rFonts w:ascii="Times New Roman" w:eastAsiaTheme="minorEastAsia" w:hAnsi="Times New Roman" w:cs="Times New Roman"/>
-          <w:sz w:val="24"/>
-          <w:szCs w:val="24"/>
-        </w:rPr>
-      </w:pPr>
-    </w:p>
-    <w:p>
-      <w:pPr>
-        <w:spacing w:after="0" w:line="240" w:lineRule="auto"/>
-        <w:rPr>
-          <w:rFonts w:ascii="Times New Roman" w:eastAsiaTheme="minorEastAsia" w:hAnsi="Times New Roman" w:cs="Times New Roman"/>
-          <w:sz w:val="24"/>
-          <w:szCs w:val="24"/>
-        </w:rPr>
-      </w:pPr>
     </w:p>
     <w:sectPr>
       <w:pgSz w:w="12240" w:h="15840"/>
@@ -12451,7 +16352,7 @@
 </file>
 
 <file path=customXml/itemProps1.xml><?xml version="1.0" encoding="utf-8"?>
-<ds:datastoreItem xmlns:ds="http://schemas.openxmlformats.org/officeDocument/2006/customXml" ds:itemID="{492DB57B-4A64-4BA2-BCF6-616DCB29E057}">
+<ds:datastoreItem xmlns:ds="http://schemas.openxmlformats.org/officeDocument/2006/customXml" ds:itemID="{1C3F1BBC-62CD-4D30-BD58-A7FD2BFD4EF6}">
   <ds:schemaRefs>
     <ds:schemaRef ds:uri="http://schemas.openxmlformats.org/officeDocument/2006/bibliography"/>
   </ds:schemaRefs>

</xml_diff>

<commit_message>
please dont update windows
</commit_message>
<xml_diff>
--- a/p2_report.docx
+++ b/p2_report.docx
@@ -4,7 +4,6 @@
   <w:body>
     <w:p>
       <w:pPr>
-        <w:ind w:firstLine="720"/>
         <w:rPr>
           <w:rFonts w:ascii="Times New Roman" w:hAnsi="Times New Roman" w:cs="Times New Roman"/>
           <w:b/>
@@ -198,7 +197,39 @@
           <w:sz w:val="24"/>
           <w:szCs w:val="24"/>
         </w:rPr>
-        <w:t xml:space="preserve"> will result in a minimal distortion of SFDR.</w:t>
+        <w:t xml:space="preserve"> will re</w:t>
+      </w:r>
+      <w:r>
+        <w:rPr>
+          <w:rFonts w:ascii="Times New Roman" w:eastAsiaTheme="minorEastAsia" w:hAnsi="Times New Roman" w:cs="Times New Roman"/>
+          <w:sz w:val="24"/>
+          <w:szCs w:val="24"/>
+        </w:rPr>
+        <w:t xml:space="preserve">sult in a minimal </w:t>
+      </w:r>
+      <w:r>
+        <w:rPr>
+          <w:rFonts w:ascii="Times New Roman" w:eastAsiaTheme="minorEastAsia" w:hAnsi="Times New Roman" w:cs="Times New Roman"/>
+          <w:sz w:val="24"/>
+          <w:szCs w:val="24"/>
+        </w:rPr>
+        <w:t>SFDR</w:t>
+      </w:r>
+      <w:r>
+        <w:rPr>
+          <w:rFonts w:ascii="Times New Roman" w:eastAsiaTheme="minorEastAsia" w:hAnsi="Times New Roman" w:cs="Times New Roman"/>
+          <w:sz w:val="24"/>
+          <w:szCs w:val="24"/>
+        </w:rPr>
+        <w:t xml:space="preserve"> distortion</w:t>
+      </w:r>
+      <w:r>
+        <w:rPr>
+          <w:rFonts w:ascii="Times New Roman" w:eastAsiaTheme="minorEastAsia" w:hAnsi="Times New Roman" w:cs="Times New Roman"/>
+          <w:sz w:val="24"/>
+          <w:szCs w:val="24"/>
+        </w:rPr>
+        <w:t>.</w:t>
       </w:r>
     </w:p>
     <w:p>
@@ -765,7 +796,23 @@
           <w:szCs w:val="24"/>
         </w:rPr>
         <w:lastRenderedPageBreak/>
-        <w:t>First, we can make some observations about the window shape themselves. We know that the plots shown in Figure 3 are just scaled and shifted versions of the windows represented in the frequency-domain. This is because we multiplied the windows by a sinusoidal signal and then took the DFT of the result. This operation corresponds to convolving the transform of the window against the transform of a sinusoid</w:t>
+        <w:t>First, we can make some observations about the window shape</w:t>
+      </w:r>
+      <w:r>
+        <w:rPr>
+          <w:rFonts w:ascii="Times New Roman" w:eastAsiaTheme="minorEastAsia" w:hAnsi="Times New Roman" w:cs="Times New Roman"/>
+          <w:sz w:val="24"/>
+          <w:szCs w:val="24"/>
+        </w:rPr>
+        <w:t>s</w:t>
+      </w:r>
+      <w:r>
+        <w:rPr>
+          <w:rFonts w:ascii="Times New Roman" w:eastAsiaTheme="minorEastAsia" w:hAnsi="Times New Roman" w:cs="Times New Roman"/>
+          <w:sz w:val="24"/>
+          <w:szCs w:val="24"/>
+        </w:rPr>
+        <w:t xml:space="preserve"> themselves. We know that the plots shown in Figure 3 are just scaled and shifted versions of the windows represented in the frequency-domain. This is because we multiplied the windows by a sinusoidal signal and then took the DFT of the result. This operation corresponds to convolving the transform of the window against the transform of a sinusoid</w:t>
       </w:r>
       <w:r>
         <w:rPr>
@@ -1364,6 +1411,12 @@
           <w:rFonts w:ascii="Times New Roman" w:hAnsi="Times New Roman" w:cs="Times New Roman"/>
         </w:rPr>
         <w:t>Interestingly, the fractional frequency of the sinusoid is frequency at which the distortion power is highest.</w:t>
+      </w:r>
+      <w:r>
+        <w:rPr>
+          <w:rFonts w:ascii="Times New Roman" w:hAnsi="Times New Roman" w:cs="Times New Roman"/>
+        </w:rPr>
+        <w:t xml:space="preserve"> Although this is true, we should avoid using the main lobe fractional frequency range in order to measure SFDR.</w:t>
       </w:r>
     </w:p>
     <w:p>
@@ -1814,20 +1867,14 @@
         <w:rPr>
           <w:rFonts w:ascii="Times New Roman" w:hAnsi="Times New Roman" w:cs="Times New Roman"/>
         </w:rPr>
+        <w:lastRenderedPageBreak/>
         <w:t>To take advantage of this result, I will iterate through</w:t>
       </w:r>
       <w:r>
         <w:rPr>
           <w:rFonts w:ascii="Times New Roman" w:hAnsi="Times New Roman" w:cs="Times New Roman"/>
         </w:rPr>
-        <w:t xml:space="preserve"> each frequency bin, taking the square of the magnitudes at the bin. At then end, I should have the power as long as I divide by the length of the entire </w:t>
-      </w:r>
-      <w:r>
-        <w:rPr>
-          <w:rFonts w:ascii="Times New Roman" w:hAnsi="Times New Roman" w:cs="Times New Roman"/>
-        </w:rPr>
-        <w:lastRenderedPageBreak/>
-        <w:t xml:space="preserve">array. Also, in my case, since I am only working with the positive frequencies, I must multiply my resulting power by a factor of two to get the actual power of the error signal. </w:t>
+        <w:t xml:space="preserve"> each frequency bin, taking the square of the magnitudes at the bin. At then end, I should have the power as long as I divide by the length of the entire array. Also, in my case, since I am only working with the positive frequencies, I must multiply my resulting power by a factor of two to get the actual power of the error signal. </w:t>
       </w:r>
       <w:r>
         <w:rPr>
@@ -2408,6 +2455,7 @@
           <w:sz w:val="24"/>
           <w:szCs w:val="24"/>
         </w:rPr>
+        <w:lastRenderedPageBreak/>
         <w:t xml:space="preserve">If we let </w:t>
       </w:r>
       <m:oMath>
@@ -2489,17 +2537,7 @@
           <w:sz w:val="24"/>
           <w:szCs w:val="24"/>
         </w:rPr>
-        <w:t xml:space="preserve"> that will satisfy the same conditions </w:t>
-      </w:r>
-      <w:r>
-        <w:rPr>
-          <w:rFonts w:ascii="Times New Roman" w:eastAsiaTheme="minorEastAsia" w:hAnsi="Times New Roman" w:cs="Times New Roman"/>
-          <w:iCs/>
-          <w:sz w:val="24"/>
-          <w:szCs w:val="24"/>
-        </w:rPr>
-        <w:lastRenderedPageBreak/>
-        <w:t>for</w:t>
+        <w:t xml:space="preserve"> that will satisfy the same conditions for</w:t>
       </w:r>
       <m:oMath>
         <m:r>
@@ -2885,7 +2923,7 @@
           <w:sz w:val="24"/>
           <w:szCs w:val="24"/>
         </w:rPr>
-        <w:t xml:space="preserve">Forcing a constant-length lookup table means that signals of higher frequency are able to iterate for more than 50 periods which increases the chances that we will find a more optimal point at which to repeat the sinusoidal signal. Oddly, the mirroring of Figure 5 is far less evident in Figure 6. This may be in part due to the fact that my algorithm reduces the amount of zero-padding that is done when the original signal is reduced in size. This may mean that some </w:t>
+        <w:t xml:space="preserve">Forcing a constant-length lookup table means that signals of higher frequency are able to iterate for more than 50 periods which increases the chances that we will find a more optimal point at which to repeat the sinusoidal signal. Oddly, the mirroring of Figure 5 is far less evident in </w:t>
       </w:r>
       <w:r>
         <w:rPr>
@@ -2894,7 +2932,7 @@
           <w:szCs w:val="24"/>
         </w:rPr>
         <w:lastRenderedPageBreak/>
-        <w:t>resolution is lost in the frequency domain representation, in turn leading to less precise mirroring of the values.</w:t>
+        <w:t>Figure 6. This may be in part due to the fact that my algorithm reduces the amount of zero-padding that is done when the original signal is reduced in size. This may mean that some resolution is lost in the frequency domain representation, in turn leading to less precise mirroring of the values.</w:t>
       </w:r>
     </w:p>
     <w:p>
@@ -3782,7 +3820,6 @@
           <w:sz w:val="24"/>
           <w:szCs w:val="24"/>
         </w:rPr>
-        <w:lastRenderedPageBreak/>
         <w:t xml:space="preserve">Multiply the zero-padded, N-length transform of the UPR with the </w:t>
       </w:r>
       <w:r>
@@ -6050,6 +6087,22 @@
           <w:sz w:val="24"/>
           <w:szCs w:val="24"/>
         </w:rPr>
+        <w:t>2</w:t>
+      </w:r>
+      <w:r>
+        <w:rPr>
+          <w:rFonts w:ascii="Times New Roman" w:eastAsiaTheme="minorEastAsia" w:hAnsi="Times New Roman" w:cs="Times New Roman"/>
+          <w:sz w:val="24"/>
+          <w:szCs w:val="24"/>
+        </w:rPr>
+        <w:t xml:space="preserve"> shows the result of both direct convolution and my overlap-save algorithm on the first half of the signal. Figure </w:t>
+      </w:r>
+      <w:r>
+        <w:rPr>
+          <w:rFonts w:ascii="Times New Roman" w:eastAsiaTheme="minorEastAsia" w:hAnsi="Times New Roman" w:cs="Times New Roman"/>
+          <w:sz w:val="24"/>
+          <w:szCs w:val="24"/>
+        </w:rPr>
         <w:t>1</w:t>
       </w:r>
       <w:r>
@@ -6058,23 +6111,7 @@
           <w:sz w:val="24"/>
           <w:szCs w:val="24"/>
         </w:rPr>
-        <w:t xml:space="preserve"> shows the result of both direct convolution and my overlap-save algorithm on the first half of the signal. Figure </w:t>
-      </w:r>
-      <w:r>
-        <w:rPr>
-          <w:rFonts w:ascii="Times New Roman" w:eastAsiaTheme="minorEastAsia" w:hAnsi="Times New Roman" w:cs="Times New Roman"/>
-          <w:sz w:val="24"/>
-          <w:szCs w:val="24"/>
-        </w:rPr>
-        <w:t>1</w:t>
-      </w:r>
-      <w:r>
-        <w:rPr>
-          <w:rFonts w:ascii="Times New Roman" w:eastAsiaTheme="minorEastAsia" w:hAnsi="Times New Roman" w:cs="Times New Roman"/>
-          <w:sz w:val="24"/>
-          <w:szCs w:val="24"/>
-        </w:rPr>
-        <w:t>2</w:t>
+        <w:t>3</w:t>
       </w:r>
       <w:r>
         <w:rPr>
@@ -6332,7 +6369,7 @@
           <w:sz w:val="24"/>
           <w:szCs w:val="24"/>
         </w:rPr>
-        <w:t>3</w:t>
+        <w:t>4</w:t>
       </w:r>
       <w:r>
         <w:rPr>
@@ -6480,7 +6517,7 @@
           <w:sz w:val="24"/>
           <w:szCs w:val="24"/>
         </w:rPr>
-        <w:t>3</w:t>
+        <w:t>4</w:t>
       </w:r>
       <w:r>
         <w:rPr>
@@ -6545,7 +6582,7 @@
           <w:sz w:val="24"/>
           <w:szCs w:val="24"/>
         </w:rPr>
-        <w:t>4</w:t>
+        <w:t>5</w:t>
       </w:r>
       <w:r>
         <w:rPr>
@@ -6761,7 +6798,7 @@
           <w:sz w:val="24"/>
           <w:szCs w:val="24"/>
         </w:rPr>
-        <w:t>4</w:t>
+        <w:t>5</w:t>
       </w:r>
       <w:r>
         <w:rPr>
@@ -7398,7 +7435,7 @@
           <w:sz w:val="24"/>
           <w:szCs w:val="24"/>
         </w:rPr>
-        <w:t>5</w:t>
+        <w:t>6</w:t>
       </w:r>
       <w:r>
         <w:rPr>
@@ -7835,7 +7872,7 @@
           <w:sz w:val="24"/>
           <w:szCs w:val="24"/>
         </w:rPr>
-        <w:t>7</w:t>
+        <w:t>8</w:t>
       </w:r>
       <w:r>
         <w:rPr>
@@ -8211,7 +8248,7 @@
           <w:sz w:val="24"/>
           <w:szCs w:val="24"/>
         </w:rPr>
-        <w:t>8</w:t>
+        <w:t>9</w:t>
       </w:r>
       <w:r>
         <w:rPr>
@@ -8520,15 +8557,7 @@
           <w:sz w:val="24"/>
           <w:szCs w:val="24"/>
         </w:rPr>
-        <w:t>Figure 1</w:t>
-      </w:r>
-      <w:r>
-        <w:rPr>
-          <w:rFonts w:ascii="Times New Roman" w:eastAsiaTheme="minorEastAsia" w:hAnsi="Times New Roman" w:cs="Times New Roman"/>
-          <w:sz w:val="24"/>
-          <w:szCs w:val="24"/>
-        </w:rPr>
-        <w:t>9</w:t>
+        <w:t>Figure 20</w:t>
       </w:r>
       <w:r>
         <w:rPr>
@@ -9003,8 +9032,18 @@
           <w:szCs w:val="24"/>
         </w:rPr>
         <w:lastRenderedPageBreak/>
-        <w:t>signal whose sign matches the flipped version of that impulse response. We can see this effect illustrated in Figure 20</w:t>
-      </w:r>
+        <w:t>signal whose sign matches the flipped version of that impulse response. We can see this effect illust</w:t>
+      </w:r>
+      <w:r>
+        <w:rPr>
+          <w:rFonts w:ascii="Times New Roman" w:eastAsiaTheme="minorEastAsia" w:hAnsi="Times New Roman" w:cs="Times New Roman"/>
+          <w:sz w:val="24"/>
+          <w:szCs w:val="24"/>
+        </w:rPr>
+        <w:t>rated in Figure 21</w:t>
+      </w:r>
+      <w:bookmarkStart w:id="2" w:name="_GoBack"/>
+      <w:bookmarkEnd w:id="2"/>
     </w:p>
     <w:p>
       <w:pPr>
@@ -9125,7 +9164,15 @@
           <w:sz w:val="24"/>
           <w:szCs w:val="24"/>
         </w:rPr>
-        <w:t xml:space="preserve">From Figure 20, we can see clearly that the </w:t>
+        <w:t>From Figure 21</w:t>
+      </w:r>
+      <w:r>
+        <w:rPr>
+          <w:rFonts w:ascii="Times New Roman" w:eastAsiaTheme="minorEastAsia" w:hAnsi="Times New Roman" w:cs="Times New Roman"/>
+          <w:sz w:val="24"/>
+          <w:szCs w:val="24"/>
+        </w:rPr>
+        <w:t xml:space="preserve">, we can see clearly that the </w:t>
       </w:r>
       <w:r>
         <w:rPr>
@@ -15971,7 +16018,47 @@
           <w:sz w:val="24"/>
           <w:szCs w:val="24"/>
         </w:rPr>
-        <w:t>I validated the behavior of this module by also developing a module that uses the state space equations</w:t>
+        <w:t xml:space="preserve">One way I </w:t>
+      </w:r>
+      <w:r>
+        <w:rPr>
+          <w:rFonts w:ascii="Times New Roman" w:eastAsiaTheme="minorEastAsia" w:hAnsi="Times New Roman" w:cs="Times New Roman"/>
+          <w:sz w:val="24"/>
+          <w:szCs w:val="24"/>
+        </w:rPr>
+        <w:t>can validate</w:t>
+      </w:r>
+      <w:r>
+        <w:rPr>
+          <w:rFonts w:ascii="Times New Roman" w:eastAsiaTheme="minorEastAsia" w:hAnsi="Times New Roman" w:cs="Times New Roman"/>
+          <w:sz w:val="24"/>
+          <w:szCs w:val="24"/>
+        </w:rPr>
+        <w:t xml:space="preserve"> the behavior of this module</w:t>
+      </w:r>
+      <w:r>
+        <w:rPr>
+          <w:rFonts w:ascii="Times New Roman" w:eastAsiaTheme="minorEastAsia" w:hAnsi="Times New Roman" w:cs="Times New Roman"/>
+          <w:sz w:val="24"/>
+          <w:szCs w:val="24"/>
+        </w:rPr>
+        <w:t xml:space="preserve"> is</w:t>
+      </w:r>
+      <w:r>
+        <w:rPr>
+          <w:rFonts w:ascii="Times New Roman" w:eastAsiaTheme="minorEastAsia" w:hAnsi="Times New Roman" w:cs="Times New Roman"/>
+          <w:sz w:val="24"/>
+          <w:szCs w:val="24"/>
+        </w:rPr>
+        <w:t xml:space="preserve"> by also developing a module that uses the state space equations</w:t>
+      </w:r>
+      <w:r>
+        <w:rPr>
+          <w:rFonts w:ascii="Times New Roman" w:eastAsiaTheme="minorEastAsia" w:hAnsi="Times New Roman" w:cs="Times New Roman"/>
+          <w:sz w:val="24"/>
+          <w:szCs w:val="24"/>
+        </w:rPr>
+        <w:t xml:space="preserve"> (mentioned in Part 8)</w:t>
       </w:r>
       <w:r>
         <w:rPr>
@@ -16003,6 +16090,22 @@
         </w:rPr>
         <w:t xml:space="preserve"> and ensuring their output different is negligible.</w:t>
       </w:r>
+      <w:r>
+        <w:rPr>
+          <w:rFonts w:ascii="Times New Roman" w:eastAsiaTheme="minorEastAsia" w:hAnsi="Times New Roman" w:cs="Times New Roman"/>
+          <w:sz w:val="24"/>
+          <w:szCs w:val="24"/>
+        </w:rPr>
+        <w:t xml:space="preserve"> I also go through the same process using the FUN module developed for the previous project. Provided that the coefficient mappings found in part 8 is correct, I can compare the outputs from these two modules and expect them to have a zero difference.</w:t>
+      </w:r>
+      <w:r>
+        <w:rPr>
+          <w:rFonts w:ascii="Times New Roman" w:eastAsiaTheme="minorEastAsia" w:hAnsi="Times New Roman" w:cs="Times New Roman"/>
+          <w:sz w:val="24"/>
+          <w:szCs w:val="24"/>
+        </w:rPr>
+        <w:t xml:space="preserve"> I tested these filters for the coefficients given in Part 13 and I found that my SFG function passed both of these tests.</w:t>
+      </w:r>
     </w:p>
     <w:p>
       <w:pPr>
@@ -16060,6 +16163,7 @@
           <w:sz w:val="24"/>
           <w:szCs w:val="24"/>
         </w:rPr>
+        <w:lastRenderedPageBreak/>
         <w:t xml:space="preserve">To check that this mapping is correct, I simply make sure that this mapping successfully reverses the mapping given in Part 8. There are a few obvious restrictions on the values </w:t>
       </w:r>
       <m:oMath>
@@ -16509,6 +16613,15 @@
           <w:szCs w:val="24"/>
         </w:rPr>
       </w:pPr>
+      <w:r>
+        <w:rPr>
+          <w:rFonts w:ascii="Times New Roman" w:eastAsiaTheme="minorEastAsia" w:hAnsi="Times New Roman" w:cs="Times New Roman"/>
+          <w:b/>
+          <w:sz w:val="24"/>
+          <w:szCs w:val="24"/>
+        </w:rPr>
+        <w:t xml:space="preserve"> </w:t>
+      </w:r>
     </w:p>
     <w:p>
       <w:pPr>
@@ -16570,6 +16683,153 @@
           <w:szCs w:val="24"/>
         </w:rPr>
         <w:t>Filter 1</w:t>
+      </w:r>
+    </w:p>
+    <w:p>
+      <w:pPr>
+        <w:spacing w:after="0" w:line="240" w:lineRule="auto"/>
+        <w:rPr>
+          <w:rFonts w:ascii="Times New Roman" w:eastAsiaTheme="minorEastAsia" w:hAnsi="Times New Roman" w:cs="Times New Roman"/>
+          <w:i/>
+          <w:sz w:val="24"/>
+          <w:szCs w:val="24"/>
+        </w:rPr>
+      </w:pPr>
+    </w:p>
+    <w:p>
+      <w:pPr>
+        <w:spacing w:after="0" w:line="240" w:lineRule="auto"/>
+        <w:rPr>
+          <w:rFonts w:ascii="Times New Roman" w:eastAsiaTheme="minorEastAsia" w:hAnsi="Times New Roman" w:cs="Times New Roman"/>
+          <w:sz w:val="24"/>
+          <w:szCs w:val="24"/>
+        </w:rPr>
+      </w:pPr>
+      <w:r>
+        <w:rPr>
+          <w:rFonts w:ascii="Times New Roman" w:eastAsiaTheme="minorEastAsia" w:hAnsi="Times New Roman" w:cs="Times New Roman"/>
+          <w:sz w:val="24"/>
+          <w:szCs w:val="24"/>
+        </w:rPr>
+        <w:t>By finding the roots of the numerator and denominator, we can find the locations of the zeros and poles, respectively. Plotting these complex points as values against the unit circle</w:t>
+      </w:r>
+      <w:r>
+        <w:rPr>
+          <w:rFonts w:ascii="Times New Roman" w:eastAsiaTheme="minorEastAsia" w:hAnsi="Times New Roman" w:cs="Times New Roman"/>
+          <w:sz w:val="24"/>
+          <w:szCs w:val="24"/>
+        </w:rPr>
+        <w:t xml:space="preserve"> (shown in Figure XX)</w:t>
+      </w:r>
+      <w:r>
+        <w:rPr>
+          <w:rFonts w:ascii="Times New Roman" w:eastAsiaTheme="minorEastAsia" w:hAnsi="Times New Roman" w:cs="Times New Roman"/>
+          <w:sz w:val="24"/>
+          <w:szCs w:val="24"/>
+        </w:rPr>
+        <w:t xml:space="preserve"> gives us an idea of what to expect in the frequency response phase and magnitude. At DC (</w:t>
+      </w:r>
+      <m:oMath>
+        <m:r>
+          <w:rPr>
+            <w:rFonts w:ascii="Cambria Math" w:eastAsiaTheme="minorEastAsia" w:hAnsi="Cambria Math" w:cs="Times New Roman"/>
+            <w:sz w:val="24"/>
+            <w:szCs w:val="24"/>
+          </w:rPr>
+          <m:t>θ=0</m:t>
+        </m:r>
+      </m:oMath>
+      <w:r>
+        <w:rPr>
+          <w:rFonts w:ascii="Times New Roman" w:eastAsiaTheme="minorEastAsia" w:hAnsi="Times New Roman" w:cs="Times New Roman"/>
+          <w:sz w:val="24"/>
+          <w:szCs w:val="24"/>
+        </w:rPr>
+        <w:t xml:space="preserve">), the zeros and poles are equidistant because they reflect against the x axis (as a direct result of being complex poles and zeros from a real filter). As </w:t>
+      </w:r>
+      <m:oMath>
+        <m:r>
+          <w:rPr>
+            <w:rFonts w:ascii="Cambria Math" w:eastAsiaTheme="minorEastAsia" w:hAnsi="Cambria Math" w:cs="Times New Roman"/>
+            <w:sz w:val="24"/>
+            <w:szCs w:val="24"/>
+          </w:rPr>
+          <m:t>θ</m:t>
+        </m:r>
+      </m:oMath>
+      <w:r>
+        <w:rPr>
+          <w:rFonts w:ascii="Times New Roman" w:eastAsiaTheme="minorEastAsia" w:hAnsi="Times New Roman" w:cs="Times New Roman"/>
+          <w:sz w:val="24"/>
+          <w:szCs w:val="24"/>
+        </w:rPr>
+        <w:t xml:space="preserve"> increases, the northeast pole-zero pair approaches, the effect of one will generally counter that of the other. Finally, </w:t>
+      </w:r>
+      <w:r>
+        <w:rPr>
+          <w:rFonts w:ascii="Times New Roman" w:eastAsiaTheme="minorEastAsia" w:hAnsi="Times New Roman" w:cs="Times New Roman"/>
+          <w:sz w:val="24"/>
+          <w:szCs w:val="24"/>
+        </w:rPr>
+        <w:t xml:space="preserve">there will be some sort of resonance at about </w:t>
+      </w:r>
+      <m:oMath>
+        <m:r>
+          <w:rPr>
+            <w:rFonts w:ascii="Cambria Math" w:eastAsiaTheme="minorEastAsia" w:hAnsi="Cambria Math" w:cs="Times New Roman"/>
+            <w:sz w:val="24"/>
+            <w:szCs w:val="24"/>
+          </w:rPr>
+          <m:t>θ</m:t>
+        </m:r>
+        <m:r>
+          <w:rPr>
+            <w:rFonts w:ascii="Cambria Math" w:eastAsiaTheme="minorEastAsia" w:hAnsi="Cambria Math" w:cs="Times New Roman"/>
+            <w:sz w:val="24"/>
+            <w:szCs w:val="24"/>
+          </w:rPr>
+          <m:t>=</m:t>
+        </m:r>
+        <m:f>
+          <m:fPr>
+            <m:ctrlPr>
+              <w:rPr>
+                <w:rFonts w:ascii="Cambria Math" w:eastAsiaTheme="minorEastAsia" w:hAnsi="Cambria Math" w:cs="Times New Roman"/>
+                <w:i/>
+                <w:sz w:val="24"/>
+                <w:szCs w:val="24"/>
+              </w:rPr>
+            </m:ctrlPr>
+          </m:fPr>
+          <m:num>
+            <m:r>
+              <w:rPr>
+                <w:rFonts w:ascii="Cambria Math" w:eastAsiaTheme="minorEastAsia" w:hAnsi="Cambria Math" w:cs="Times New Roman"/>
+                <w:sz w:val="24"/>
+                <w:szCs w:val="24"/>
+              </w:rPr>
+              <m:t>2π</m:t>
+            </m:r>
+          </m:num>
+          <m:den>
+            <m:r>
+              <w:rPr>
+                <w:rFonts w:ascii="Cambria Math" w:eastAsiaTheme="minorEastAsia" w:hAnsi="Cambria Math" w:cs="Times New Roman"/>
+                <w:sz w:val="24"/>
+                <w:szCs w:val="24"/>
+              </w:rPr>
+              <m:t>3</m:t>
+            </m:r>
+          </m:den>
+        </m:f>
+      </m:oMath>
+      <w:r>
+        <w:rPr>
+          <w:rFonts w:ascii="Times New Roman" w:eastAsiaTheme="minorEastAsia" w:hAnsi="Times New Roman" w:cs="Times New Roman"/>
+          <w:sz w:val="24"/>
+          <w:szCs w:val="24"/>
+        </w:rPr>
+        <w:t>, but since the pole and zero are still roughly equidistant even at this point, we are not likely to see any dramatic changes in magnitude.</w:t>
       </w:r>
     </w:p>
     <w:p>
@@ -16647,12 +16907,6 @@
       <w:pPr>
         <w:pStyle w:val="Caption"/>
         <w:jc w:val="center"/>
-        <w:rPr>
-          <w:rFonts w:ascii="Times New Roman" w:eastAsiaTheme="minorEastAsia" w:hAnsi="Times New Roman" w:cs="Times New Roman"/>
-          <w:i w:val="0"/>
-          <w:sz w:val="24"/>
-          <w:szCs w:val="24"/>
-        </w:rPr>
       </w:pPr>
       <w:r>
         <w:t xml:space="preserve">Figure </w:t>
@@ -16669,6 +16923,7 @@
         <w:t xml:space="preserve"> - pole-zero plot for filter 1</w:t>
       </w:r>
     </w:p>
+    <w:p/>
     <w:p>
       <w:pPr>
         <w:keepNext/>
@@ -16683,6 +16938,7 @@
           <w:sz w:val="24"/>
           <w:szCs w:val="24"/>
         </w:rPr>
+        <w:lastRenderedPageBreak/>
         <w:drawing>
           <wp:inline distT="0" distB="0" distL="0" distR="0" wp14:anchorId="72F57973" wp14:editId="50D98DED">
             <wp:extent cx="4368800" cy="3276600"/>
@@ -16737,12 +16993,6 @@
       <w:pPr>
         <w:pStyle w:val="Caption"/>
         <w:jc w:val="center"/>
-        <w:rPr>
-          <w:rFonts w:ascii="Times New Roman" w:eastAsiaTheme="minorEastAsia" w:hAnsi="Times New Roman" w:cs="Times New Roman"/>
-          <w:i w:val="0"/>
-          <w:sz w:val="24"/>
-          <w:szCs w:val="24"/>
-        </w:rPr>
       </w:pPr>
       <w:r>
         <w:t xml:space="preserve">Figure </w:t>
@@ -16764,6 +17014,32 @@
         <w:spacing w:after="0" w:line="240" w:lineRule="auto"/>
         <w:rPr>
           <w:rFonts w:ascii="Times New Roman" w:eastAsiaTheme="minorEastAsia" w:hAnsi="Times New Roman" w:cs="Times New Roman"/>
+          <w:sz w:val="24"/>
+          <w:szCs w:val="24"/>
+        </w:rPr>
+      </w:pPr>
+      <w:r>
+        <w:rPr>
+          <w:rFonts w:ascii="Times New Roman" w:eastAsiaTheme="minorEastAsia" w:hAnsi="Times New Roman" w:cs="Times New Roman"/>
+          <w:sz w:val="24"/>
+          <w:szCs w:val="24"/>
+        </w:rPr>
+        <w:t xml:space="preserve">Figure XX confirms that the frequency response </w:t>
+      </w:r>
+      <w:r>
+        <w:rPr>
+          <w:rFonts w:ascii="Times New Roman" w:eastAsiaTheme="minorEastAsia" w:hAnsi="Times New Roman" w:cs="Times New Roman"/>
+          <w:sz w:val="24"/>
+          <w:szCs w:val="24"/>
+        </w:rPr>
+        <w:t>behaves as the poles and zeros would have us expect. It is interesting that the magnitude response stays precisely constant throughout the the entire range of frequencies.</w:t>
+      </w:r>
+    </w:p>
+    <w:p>
+      <w:pPr>
+        <w:spacing w:after="0" w:line="240" w:lineRule="auto"/>
+        <w:rPr>
+          <w:rFonts w:ascii="Times New Roman" w:eastAsiaTheme="minorEastAsia" w:hAnsi="Times New Roman" w:cs="Times New Roman"/>
           <w:i/>
           <w:sz w:val="24"/>
           <w:szCs w:val="24"/>
@@ -16800,6 +17076,152 @@
           <w:szCs w:val="24"/>
         </w:rPr>
       </w:pPr>
+    </w:p>
+    <w:p>
+      <w:pPr>
+        <w:spacing w:after="0" w:line="240" w:lineRule="auto"/>
+        <w:rPr>
+          <w:rFonts w:ascii="Times New Roman" w:eastAsiaTheme="minorEastAsia" w:hAnsi="Times New Roman" w:cs="Times New Roman"/>
+          <w:sz w:val="24"/>
+          <w:szCs w:val="24"/>
+        </w:rPr>
+      </w:pPr>
+      <w:r>
+        <w:rPr>
+          <w:rFonts w:ascii="Times New Roman" w:eastAsiaTheme="minorEastAsia" w:hAnsi="Times New Roman" w:cs="Times New Roman"/>
+          <w:sz w:val="24"/>
+          <w:szCs w:val="24"/>
+        </w:rPr>
+        <w:t xml:space="preserve">We will use the same technique used for filter 1 in order to analyze filter 2. At </w:t>
+      </w:r>
+      <m:oMath>
+        <m:r>
+          <w:rPr>
+            <w:rFonts w:ascii="Cambria Math" w:eastAsiaTheme="minorEastAsia" w:hAnsi="Cambria Math" w:cs="Times New Roman"/>
+            <w:sz w:val="24"/>
+            <w:szCs w:val="24"/>
+          </w:rPr>
+          <m:t>θ</m:t>
+        </m:r>
+        <m:r>
+          <w:rPr>
+            <w:rFonts w:ascii="Cambria Math" w:eastAsiaTheme="minorEastAsia" w:hAnsi="Cambria Math" w:cs="Times New Roman"/>
+            <w:sz w:val="24"/>
+            <w:szCs w:val="24"/>
+          </w:rPr>
+          <m:t>=</m:t>
+        </m:r>
+        <m:r>
+          <w:rPr>
+            <w:rFonts w:ascii="Cambria Math" w:eastAsiaTheme="minorEastAsia" w:hAnsi="Cambria Math" w:cs="Times New Roman"/>
+            <w:sz w:val="24"/>
+            <w:szCs w:val="24"/>
+          </w:rPr>
+          <m:t>0</m:t>
+        </m:r>
+      </m:oMath>
+      <w:r>
+        <w:rPr>
+          <w:rFonts w:ascii="Times New Roman" w:eastAsiaTheme="minorEastAsia" w:hAnsi="Times New Roman" w:cs="Times New Roman"/>
+          <w:sz w:val="24"/>
+          <w:szCs w:val="24"/>
+        </w:rPr>
+        <w:t xml:space="preserve">, we see that there is a zero that falls exactly on the unit circle. As </w:t>
+      </w:r>
+      <m:oMath>
+        <m:r>
+          <w:rPr>
+            <w:rFonts w:ascii="Cambria Math" w:eastAsiaTheme="minorEastAsia" w:hAnsi="Cambria Math" w:cs="Times New Roman"/>
+            <w:sz w:val="24"/>
+            <w:szCs w:val="24"/>
+          </w:rPr>
+          <m:t>θ</m:t>
+        </m:r>
+      </m:oMath>
+      <w:r>
+        <w:rPr>
+          <w:rFonts w:ascii="Times New Roman" w:eastAsiaTheme="minorEastAsia" w:hAnsi="Times New Roman" w:cs="Times New Roman"/>
+          <w:sz w:val="24"/>
+          <w:szCs w:val="24"/>
+        </w:rPr>
+        <w:t xml:space="preserve"> increases, we expect that the frequency response magnitude will increase as we increase the distance between </w:t>
+      </w:r>
+      <m:oMath>
+        <m:r>
+          <w:rPr>
+            <w:rFonts w:ascii="Cambria Math" w:eastAsiaTheme="minorEastAsia" w:hAnsi="Cambria Math" w:cs="Times New Roman"/>
+            <w:sz w:val="24"/>
+            <w:szCs w:val="24"/>
+          </w:rPr>
+          <m:t>θ</m:t>
+        </m:r>
+      </m:oMath>
+      <w:r>
+        <w:rPr>
+          <w:rFonts w:ascii="Times New Roman" w:eastAsiaTheme="minorEastAsia" w:hAnsi="Times New Roman" w:cs="Times New Roman"/>
+          <w:sz w:val="24"/>
+          <w:szCs w:val="24"/>
+        </w:rPr>
+        <w:t xml:space="preserve"> and the pole</w:t>
+      </w:r>
+      <w:r>
+        <w:rPr>
+          <w:rFonts w:ascii="Times New Roman" w:eastAsiaTheme="minorEastAsia" w:hAnsi="Times New Roman" w:cs="Times New Roman"/>
+          <w:sz w:val="24"/>
+          <w:szCs w:val="24"/>
+        </w:rPr>
+        <w:t xml:space="preserve">. Unlike in filter 1, we see a standalone pole at </w:t>
+      </w:r>
+      <m:oMath>
+        <m:r>
+          <w:rPr>
+            <w:rFonts w:ascii="Cambria Math" w:eastAsiaTheme="minorEastAsia" w:hAnsi="Cambria Math" w:cs="Times New Roman"/>
+            <w:sz w:val="24"/>
+            <w:szCs w:val="24"/>
+          </w:rPr>
+          <m:t>θ=</m:t>
+        </m:r>
+        <m:f>
+          <m:fPr>
+            <m:ctrlPr>
+              <w:rPr>
+                <w:rFonts w:ascii="Cambria Math" w:eastAsiaTheme="minorEastAsia" w:hAnsi="Cambria Math" w:cs="Times New Roman"/>
+                <w:i/>
+                <w:sz w:val="24"/>
+                <w:szCs w:val="24"/>
+              </w:rPr>
+            </m:ctrlPr>
+          </m:fPr>
+          <m:num>
+            <m:r>
+              <w:rPr>
+                <w:rFonts w:ascii="Cambria Math" w:eastAsiaTheme="minorEastAsia" w:hAnsi="Cambria Math" w:cs="Times New Roman"/>
+                <w:sz w:val="24"/>
+                <w:szCs w:val="24"/>
+              </w:rPr>
+              <m:t>2π</m:t>
+            </m:r>
+          </m:num>
+          <m:den>
+            <m:r>
+              <w:rPr>
+                <w:rFonts w:ascii="Cambria Math" w:eastAsiaTheme="minorEastAsia" w:hAnsi="Cambria Math" w:cs="Times New Roman"/>
+                <w:sz w:val="24"/>
+                <w:szCs w:val="24"/>
+              </w:rPr>
+              <m:t>3</m:t>
+            </m:r>
+          </m:den>
+        </m:f>
+      </m:oMath>
+      <w:r>
+        <w:rPr>
+          <w:rFonts w:ascii="Times New Roman" w:eastAsiaTheme="minorEastAsia" w:hAnsi="Times New Roman" w:cs="Times New Roman"/>
+          <w:sz w:val="24"/>
+          <w:szCs w:val="24"/>
+        </w:rPr>
+        <w:t>, which will correspond to an unmitigated resonance peak in the magnitude and a rapid change in phase.</w:t>
+      </w:r>
     </w:p>
     <w:p>
       <w:pPr>
@@ -16815,6 +17237,7 @@
           <w:sz w:val="24"/>
           <w:szCs w:val="24"/>
         </w:rPr>
+        <w:lastRenderedPageBreak/>
         <w:drawing>
           <wp:inline distT="0" distB="0" distL="0" distR="0" wp14:anchorId="785CE081" wp14:editId="308106F6">
             <wp:extent cx="4521200" cy="3390900"/>
@@ -16986,6 +17409,24 @@
         <w:spacing w:after="0" w:line="240" w:lineRule="auto"/>
         <w:rPr>
           <w:rFonts w:ascii="Times New Roman" w:eastAsiaTheme="minorEastAsia" w:hAnsi="Times New Roman" w:cs="Times New Roman"/>
+          <w:sz w:val="24"/>
+          <w:szCs w:val="24"/>
+        </w:rPr>
+      </w:pPr>
+      <w:r>
+        <w:rPr>
+          <w:rFonts w:ascii="Times New Roman" w:eastAsiaTheme="minorEastAsia" w:hAnsi="Times New Roman" w:cs="Times New Roman"/>
+          <w:sz w:val="24"/>
+          <w:szCs w:val="24"/>
+        </w:rPr>
+        <w:t>Figure XX again agrees with the theoretical prediction based off of the positioning of the poles and zeroes.</w:t>
+      </w:r>
+    </w:p>
+    <w:p>
+      <w:pPr>
+        <w:spacing w:after="0" w:line="240" w:lineRule="auto"/>
+        <w:rPr>
+          <w:rFonts w:ascii="Times New Roman" w:eastAsiaTheme="minorEastAsia" w:hAnsi="Times New Roman" w:cs="Times New Roman"/>
           <w:b/>
           <w:sz w:val="24"/>
           <w:szCs w:val="24"/>
@@ -17002,6 +17443,15 @@
           <w:szCs w:val="24"/>
         </w:rPr>
       </w:pPr>
+      <w:r>
+        <w:rPr>
+          <w:rFonts w:ascii="Times New Roman" w:eastAsiaTheme="minorEastAsia" w:hAnsi="Times New Roman" w:cs="Times New Roman"/>
+          <w:b/>
+          <w:sz w:val="24"/>
+          <w:szCs w:val="24"/>
+        </w:rPr>
+        <w:t>Part 14</w:t>
+      </w:r>
     </w:p>
     <w:p>
       <w:pPr>
@@ -17013,15 +17463,26 @@
           <w:szCs w:val="24"/>
         </w:rPr>
       </w:pPr>
-      <w:r>
-        <w:rPr>
-          <w:rFonts w:ascii="Times New Roman" w:eastAsiaTheme="minorEastAsia" w:hAnsi="Times New Roman" w:cs="Times New Roman"/>
-          <w:b/>
+    </w:p>
+    <w:p>
+      <w:pPr>
+        <w:spacing w:after="0" w:line="240" w:lineRule="auto"/>
+        <w:rPr>
+          <w:rFonts w:ascii="Times New Roman" w:eastAsiaTheme="minorEastAsia" w:hAnsi="Times New Roman" w:cs="Times New Roman"/>
+          <w:i/>
+          <w:sz w:val="24"/>
+          <w:szCs w:val="24"/>
+        </w:rPr>
+      </w:pPr>
+      <w:r>
+        <w:rPr>
+          <w:rFonts w:ascii="Times New Roman" w:eastAsiaTheme="minorEastAsia" w:hAnsi="Times New Roman" w:cs="Times New Roman"/>
+          <w:i/>
           <w:sz w:val="24"/>
           <w:szCs w:val="24"/>
         </w:rPr>
         <w:lastRenderedPageBreak/>
-        <w:t>Part 14</w:t>
+        <w:t>The Problem with Quantization</w:t>
       </w:r>
     </w:p>
     <w:p>
@@ -17029,7 +17490,7 @@
         <w:spacing w:after="0" w:line="240" w:lineRule="auto"/>
         <w:rPr>
           <w:rFonts w:ascii="Times New Roman" w:eastAsiaTheme="minorEastAsia" w:hAnsi="Times New Roman" w:cs="Times New Roman"/>
-          <w:b/>
+          <w:i/>
           <w:sz w:val="24"/>
           <w:szCs w:val="24"/>
         </w:rPr>
@@ -17040,37 +17501,6 @@
         <w:spacing w:after="0" w:line="240" w:lineRule="auto"/>
         <w:rPr>
           <w:rFonts w:ascii="Times New Roman" w:eastAsiaTheme="minorEastAsia" w:hAnsi="Times New Roman" w:cs="Times New Roman"/>
-          <w:i/>
-          <w:sz w:val="24"/>
-          <w:szCs w:val="24"/>
-        </w:rPr>
-      </w:pPr>
-      <w:r>
-        <w:rPr>
-          <w:rFonts w:ascii="Times New Roman" w:eastAsiaTheme="minorEastAsia" w:hAnsi="Times New Roman" w:cs="Times New Roman"/>
-          <w:i/>
-          <w:sz w:val="24"/>
-          <w:szCs w:val="24"/>
-        </w:rPr>
-        <w:t>The Problem with Quantization</w:t>
-      </w:r>
-    </w:p>
-    <w:p>
-      <w:pPr>
-        <w:spacing w:after="0" w:line="240" w:lineRule="auto"/>
-        <w:rPr>
-          <w:rFonts w:ascii="Times New Roman" w:eastAsiaTheme="minorEastAsia" w:hAnsi="Times New Roman" w:cs="Times New Roman"/>
-          <w:i/>
-          <w:sz w:val="24"/>
-          <w:szCs w:val="24"/>
-        </w:rPr>
-      </w:pPr>
-    </w:p>
-    <w:p>
-      <w:pPr>
-        <w:spacing w:after="0" w:line="240" w:lineRule="auto"/>
-        <w:rPr>
-          <w:rFonts w:ascii="Times New Roman" w:eastAsiaTheme="minorEastAsia" w:hAnsi="Times New Roman" w:cs="Times New Roman"/>
           <w:sz w:val="24"/>
           <w:szCs w:val="24"/>
         </w:rPr>
@@ -17165,8 +17595,6 @@
         </w:rPr>
         <w:t>.</w:t>
       </w:r>
-      <w:bookmarkStart w:id="2" w:name="_GoBack"/>
-      <w:bookmarkEnd w:id="2"/>
     </w:p>
     <w:p>
       <w:pPr>
@@ -17341,24 +17769,6 @@
         </w:rPr>
         <w:t xml:space="preserve">After focusing in on the fractional frequency of interest, we see that the quantized system varies in its response only minimally at points somewhat far from the main lobe. </w:t>
       </w:r>
-    </w:p>
-    <w:p>
-      <w:pPr>
-        <w:rPr>
-          <w:rFonts w:ascii="Times New Roman" w:eastAsiaTheme="minorEastAsia" w:hAnsi="Times New Roman" w:cs="Times New Roman"/>
-          <w:sz w:val="24"/>
-          <w:szCs w:val="24"/>
-        </w:rPr>
-      </w:pPr>
-    </w:p>
-    <w:p>
-      <w:pPr>
-        <w:rPr>
-          <w:rFonts w:ascii="Times New Roman" w:eastAsiaTheme="minorEastAsia" w:hAnsi="Times New Roman" w:cs="Times New Roman"/>
-          <w:sz w:val="24"/>
-          <w:szCs w:val="24"/>
-        </w:rPr>
-      </w:pPr>
     </w:p>
     <w:p>
       <w:pPr>
@@ -18437,7 +18847,7 @@
 </file>
 
 <file path=customXml/itemProps1.xml><?xml version="1.0" encoding="utf-8"?>
-<ds:datastoreItem xmlns:ds="http://schemas.openxmlformats.org/officeDocument/2006/customXml" ds:itemID="{9DB5D55C-E643-45FC-B78B-A31EB23250EA}">
+<ds:datastoreItem xmlns:ds="http://schemas.openxmlformats.org/officeDocument/2006/customXml" ds:itemID="{00431E61-C6E5-48A7-81CC-F2DF86F89917}">
   <ds:schemaRefs>
     <ds:schemaRef ds:uri="http://schemas.openxmlformats.org/officeDocument/2006/bibliography"/>
   </ds:schemaRefs>

</xml_diff>